<commit_message>
Add Class Participation Report link to External Links
- Added to syllabus.md Related Files section
- Added to index.md External Links section

Co-Authored-By: Claude Opus 4.5 <noreply@anthropic.com>
</commit_message>
<xml_diff>
--- a/Syllabus.docx
+++ b/Syllabus.docx
@@ -8479,6 +8479,30 @@
       </w:r>
       <w:r>
         <w:t xml:space="preserve">- View attendance records</w:t>
+      </w:r>
+    </w:p>
+    <w:p>
+      <w:pPr>
+        <w:numPr>
+          <w:ilvl w:val="0"/>
+          <w:numId w:val="1013"/>
+        </w:numPr>
+      </w:pPr>
+      <w:hyperlink r:id="rId56">
+        <w:r>
+          <w:rPr>
+            <w:rStyle w:val="Hyperlink"/>
+            <w:color w:val="0066CC"/>
+            <w:u w:val="single"/>
+          </w:rPr>
+          <w:t xml:space="preserve">Class Participation Report</w:t>
+        </w:r>
+      </w:hyperlink>
+      <w:r>
+        <w:t xml:space="preserve"> </w:t>
+      </w:r>
+      <w:r>
+        <w:t xml:space="preserve">- Report your activity at the end of each class</w:t>
       </w:r>
     </w:p>
     <w:bookmarkEnd w:id="145"/>

</xml_diff>

<commit_message>
Update Syllabus.docx with latest changes
Co-Authored-By: Claude Opus 4.5 <noreply@anthropic.com>
</commit_message>
<xml_diff>
--- a/Syllabus.docx
+++ b/Syllabus.docx
@@ -34,19 +34,17 @@
         </w:r>
       </w:hyperlink>
     </w:p>
-    <w:bookmarkStart w:id="13" w:name="human-resources-management"/>
-    <w:p>
-      <w:pPr>
-        <w:pStyle w:val="Heading2"/>
-      </w:pPr>
-      <w:r>
-        <w:t xml:space="preserve">Human Resources Management</w:t>
-      </w:r>
-    </w:p>
-    <w:bookmarkStart w:id="12" w:name="spring-2026-3-units"/>
-    <w:p>
-      <w:pPr>
-        <w:pStyle w:val="Heading3"/>
+    <w:p>
+      <w:pPr>
+        <w:pStyle w:val="BodyText"/>
+      </w:pPr>
+      <w:r>
+        <w:t xml:space="preserve">MGMT 6100 Human Resources Management</w:t>
+      </w:r>
+    </w:p>
+    <w:p>
+      <w:pPr>
+        <w:pStyle w:val="BodyText"/>
       </w:pPr>
       <w:r>
         <w:t xml:space="preserve">Spring 2026 (3 units)</w:t>
@@ -54,23 +52,18 @@
     </w:p>
     <w:p>
       <w:pPr>
-        <w:pStyle w:val="FirstParagraph"/>
-      </w:pPr>
-      <w:r>
-        <w:rPr>
-          <w:b/>
-          <w:bCs/>
-        </w:rPr>
+        <w:pStyle w:val="BodyText"/>
+      </w:pPr>
+      <w:r>
         <w:t xml:space="preserve">Jan 20 Tue - May 18 Mon, 2026</w:t>
       </w:r>
       <w:r>
-        <w:t xml:space="preserve"> </w:t>
-      </w:r>
-      <w:r>
-        <w:rPr>
-          <w:b/>
-          <w:bCs/>
-        </w:rPr>
+        <w:t xml:space="preserve">⏎</w:t>
+      </w:r>
+      <w:r>
+        <w:t xml:space="preserve"> </w:t>
+      </w:r>
+      <w:r>
         <w:t xml:space="preserve">TuTh 7:00 PM - 8:15 PM; Business Development Ctr 165B</w:t>
       </w:r>
     </w:p>
@@ -79,10 +72,6 @@
         <w:pStyle w:val="BodyText"/>
       </w:pPr>
       <w:r>
-        <w:rPr>
-          <w:i/>
-          <w:iCs/>
-        </w:rPr>
         <w:t xml:space="preserve">This syllabus is subject to change based on the needs of the class.</w:t>
       </w:r>
     </w:p>
@@ -108,7 +97,7 @@
         <w:t xml:space="preserve"> </w:t>
       </w:r>
       <w:r>
-        <w:t xml:space="preserve">Sunjin Pak, Assistant Professor of Management</w:t>
+        <w:t xml:space="preserve">Sunjin Pak, Assistant Professor of Management⏎</w:t>
       </w:r>
       <w:r>
         <w:t xml:space="preserve"> </w:t>
@@ -124,7 +113,7 @@
         <w:t xml:space="preserve"> </w:t>
       </w:r>
       <w:r>
-        <w:t xml:space="preserve">BDC A137</w:t>
+        <w:t xml:space="preserve">BDC A137⏎</w:t>
       </w:r>
       <w:r>
         <w:t xml:space="preserve"> </w:t>
@@ -158,7 +147,7 @@
         <w:t xml:space="preserve"> </w:t>
       </w:r>
       <w:r>
-        <w:t xml:space="preserve">spak2@csub.edu</w:t>
+        <w:t xml:space="preserve">spak2@csub.edu⏎</w:t>
       </w:r>
       <w:r>
         <w:t xml:space="preserve"> </w:t>
@@ -174,7 +163,7 @@
         <w:t xml:space="preserve"> </w:t>
       </w:r>
       <w:r>
-        <w:t xml:space="preserve">www.sunjinpak.com</w:t>
+        <w:t xml:space="preserve">www.sunjinpak.com⏎</w:t>
       </w:r>
       <w:r>
         <w:t xml:space="preserve"> </w:t>
@@ -225,9 +214,7 @@
         </w:pict>
       </w:r>
     </w:p>
-    <w:bookmarkEnd w:id="12"/>
-    <w:bookmarkEnd w:id="13"/>
-    <w:bookmarkStart w:id="14" w:name="table-of-contents"/>
+    <w:bookmarkStart w:id="12" w:name="table-of-contents"/>
     <w:p>
       <w:pPr>
         <w:pStyle w:val="Heading2"/>
@@ -618,8 +605,8 @@
         </w:pict>
       </w:r>
     </w:p>
-    <w:bookmarkEnd w:id="14"/>
-    <w:bookmarkStart w:id="15" w:name="course-description"/>
+    <w:bookmarkEnd w:id="12"/>
+    <w:bookmarkStart w:id="13" w:name="course-description"/>
     <w:p>
       <w:pPr>
         <w:pStyle w:val="Heading2"/>
@@ -649,8 +636,8 @@
         </w:pict>
       </w:r>
     </w:p>
-    <w:bookmarkEnd w:id="15"/>
-    <w:bookmarkStart w:id="16" w:name="mba-program-learning-objectives"/>
+    <w:bookmarkEnd w:id="13"/>
+    <w:bookmarkStart w:id="14" w:name="mba-program-learning-objectives"/>
     <w:p>
       <w:pPr>
         <w:pStyle w:val="Heading2"/>
@@ -737,8 +724,8 @@
         </w:pict>
       </w:r>
     </w:p>
-    <w:bookmarkEnd w:id="16"/>
-    <w:bookmarkStart w:id="17" w:name="course-themes-course-learning-objectives"/>
+    <w:bookmarkEnd w:id="14"/>
+    <w:bookmarkStart w:id="15" w:name="course-themes-course-learning-objectives"/>
     <w:p>
       <w:pPr>
         <w:pStyle w:val="Heading2"/>
@@ -951,8 +938,8 @@
         </w:pict>
       </w:r>
     </w:p>
-    <w:bookmarkEnd w:id="17"/>
-    <w:bookmarkStart w:id="24" w:name="required-text-and-materials"/>
+    <w:bookmarkEnd w:id="15"/>
+    <w:bookmarkStart w:id="22" w:name="required-text-and-materials"/>
     <w:p>
       <w:pPr>
         <w:pStyle w:val="Heading2"/>
@@ -961,7 +948,7 @@
         <w:t xml:space="preserve">Required Text and Materials</w:t>
       </w:r>
     </w:p>
-    <w:bookmarkStart w:id="20" w:name="textbook"/>
+    <w:bookmarkStart w:id="18" w:name="textbook"/>
     <w:p>
       <w:pPr>
         <w:pStyle w:val="Heading3"/>
@@ -1022,7 +1009,7 @@
           <w:numId w:val="1005"/>
         </w:numPr>
       </w:pPr>
-      <w:hyperlink r:id="rId18">
+      <w:hyperlink r:id="rId16">
         <w:r>
           <w:rPr>
             <w:rStyle w:val="Hyperlink"/>
@@ -1040,7 +1027,7 @@
           <w:numId w:val="1005"/>
         </w:numPr>
       </w:pPr>
-      <w:hyperlink r:id="rId19">
+      <w:hyperlink r:id="rId17">
         <w:r>
           <w:rPr>
             <w:rStyle w:val="Hyperlink"/>
@@ -1179,8 +1166,8 @@
         <w:t xml:space="preserve">The paperback rental book works fine!</w:t>
       </w:r>
     </w:p>
-    <w:bookmarkEnd w:id="20"/>
-    <w:bookmarkStart w:id="22" w:name="ms-office-365"/>
+    <w:bookmarkEnd w:id="18"/>
+    <w:bookmarkStart w:id="20" w:name="ms-office-365"/>
     <w:p>
       <w:pPr>
         <w:pStyle w:val="Heading3"/>
@@ -1225,7 +1212,7 @@
       <w:r>
         <w:t xml:space="preserve"> </w:t>
       </w:r>
-      <w:hyperlink r:id="rId21">
+      <w:hyperlink r:id="rId19">
         <w:r>
           <w:rPr>
             <w:rStyle w:val="Hyperlink"/>
@@ -1274,8 +1261,8 @@
         <w:t xml:space="preserve">on your laptop. I will use Google Sheets and documents to conduct various surveys and quizzes in class.</w:t>
       </w:r>
     </w:p>
-    <w:bookmarkEnd w:id="22"/>
-    <w:bookmarkStart w:id="23" w:name="chatgpt-plus"/>
+    <w:bookmarkEnd w:id="20"/>
+    <w:bookmarkStart w:id="21" w:name="chatgpt-plus"/>
     <w:p>
       <w:pPr>
         <w:pStyle w:val="Heading3"/>
@@ -1299,9 +1286,9 @@
         </w:pict>
       </w:r>
     </w:p>
-    <w:bookmarkEnd w:id="23"/>
-    <w:bookmarkEnd w:id="24"/>
-    <w:bookmarkStart w:id="25" w:name="device-requirements-for-class-activities"/>
+    <w:bookmarkEnd w:id="21"/>
+    <w:bookmarkEnd w:id="22"/>
+    <w:bookmarkStart w:id="23" w:name="device-requirements-for-class-activities"/>
     <w:p>
       <w:pPr>
         <w:pStyle w:val="Heading2"/>
@@ -1325,8 +1312,8 @@
         </w:pict>
       </w:r>
     </w:p>
-    <w:bookmarkEnd w:id="25"/>
-    <w:bookmarkStart w:id="32" w:name="X64feea6a6580476abe55750d352a2fbcf4dbb38"/>
+    <w:bookmarkEnd w:id="23"/>
+    <w:bookmarkStart w:id="30" w:name="X64feea6a6580476abe55750d352a2fbcf4dbb38"/>
     <w:p>
       <w:pPr>
         <w:pStyle w:val="Heading2"/>
@@ -1343,7 +1330,7 @@
         <w:t xml:space="preserve">This course’s learning objectives will be accomplished through lectures and discussions with examples to highlight the material covered. Students will also be given assignments requiring them to apply the studied concepts. Students must study the text and take several tests to assess retention and application. In the active learning approach, students actively explore issues and ideas under the instructor’s guidance. Successful active learning does require you to prepare for class every time. You should do the readings, consider the issues, and be prepared to participate in class discussions. As an instructor of this course, my primary role is facilitating learning. There will be lectures in nearly every class period. Still, we will also spend much time discussing ideas, participating in exercises, and practicing the skills necessary to perform well in this class and beyond. Students will receive assessment feedback from the instructor regularly throughout the term. Faculty will keep posted on office hours and will be available for individual student interaction during these hours, in addition to availability through email and discussions, with advanced notice and scheduling.</w:t>
       </w:r>
     </w:p>
-    <w:bookmarkStart w:id="26" w:name="office-hours-appointments-and-email"/>
+    <w:bookmarkStart w:id="24" w:name="office-hours-appointments-and-email"/>
     <w:p>
       <w:pPr>
         <w:pStyle w:val="Heading3"/>
@@ -1398,8 +1385,8 @@
         <w:t xml:space="preserve">If you anticipate any issues with using your camera, arrange the meeting for a time when this won’t be a concern</w:t>
       </w:r>
     </w:p>
-    <w:bookmarkEnd w:id="26"/>
-    <w:bookmarkStart w:id="27" w:name="class-updates"/>
+    <w:bookmarkEnd w:id="24"/>
+    <w:bookmarkStart w:id="25" w:name="class-updates"/>
     <w:p>
       <w:pPr>
         <w:pStyle w:val="Heading3"/>
@@ -1416,8 +1403,8 @@
         <w:t xml:space="preserve">I will use the current syllabus or email to post important notes and due dates. Please check your email daily to ensure you have the most up-to-date information.</w:t>
       </w:r>
     </w:p>
-    <w:bookmarkEnd w:id="27"/>
-    <w:bookmarkStart w:id="28" w:name="late-policy"/>
+    <w:bookmarkEnd w:id="25"/>
+    <w:bookmarkStart w:id="26" w:name="late-policy"/>
     <w:p>
       <w:pPr>
         <w:pStyle w:val="Heading3"/>
@@ -1460,92 +1447,92 @@
         <w:t xml:space="preserve">. For instance, an individual project worth 100 points will lose 10 points for each day it is late. If submitted five days late, and the assignment is graded at full points, the final score will be 50 points (5 days x 10-point deduction per day = 50-point late penalty).</w:t>
       </w:r>
     </w:p>
+    <w:bookmarkEnd w:id="26"/>
+    <w:bookmarkStart w:id="27" w:name="technical-problems-on-your-end"/>
+    <w:p>
+      <w:pPr>
+        <w:pStyle w:val="Heading3"/>
+      </w:pPr>
+      <w:r>
+        <w:t xml:space="preserve">Technical problems on your end</w:t>
+      </w:r>
+    </w:p>
+    <w:p>
+      <w:pPr>
+        <w:pStyle w:val="FirstParagraph"/>
+      </w:pPr>
+      <w:r>
+        <w:t xml:space="preserve">You are responsible for keeping your computer up-to-date and fully functional. You are also responsible for maintaining a robust and stable internet connection. Extended due dates will not be granted due to computer or internet failures. Please plan accordingly and finish the assignments ahead of the due date.</w:t>
+      </w:r>
+    </w:p>
+    <w:bookmarkEnd w:id="27"/>
+    <w:bookmarkStart w:id="28" w:name="policy-on-final-grades"/>
+    <w:p>
+      <w:pPr>
+        <w:pStyle w:val="Heading3"/>
+      </w:pPr>
+      <w:r>
+        <w:t xml:space="preserve">Policy on Final Grades</w:t>
+      </w:r>
+    </w:p>
+    <w:p>
+      <w:pPr>
+        <w:pStyle w:val="FirstParagraph"/>
+      </w:pPr>
+      <w:r>
+        <w:t xml:space="preserve">If you have any concerns about grading or feel that something is unfair, please bring it to my attention immediately. However, discussions aimed at raising your grade from a</w:t>
+      </w:r>
+      <w:r>
+        <w:t xml:space="preserve"> </w:t>
+      </w:r>
+      <w:r>
+        <w:t xml:space="preserve">“C”</w:t>
+      </w:r>
+      <w:r>
+        <w:t xml:space="preserve"> </w:t>
+      </w:r>
+      <w:r>
+        <w:t xml:space="preserve">to a</w:t>
+      </w:r>
+      <w:r>
+        <w:t xml:space="preserve"> </w:t>
+      </w:r>
+      <w:r>
+        <w:t xml:space="preserve">“B”</w:t>
+      </w:r>
+      <w:r>
+        <w:t xml:space="preserve"> </w:t>
+      </w:r>
+      <w:r>
+        <w:t xml:space="preserve">or from a</w:t>
+      </w:r>
+      <w:r>
+        <w:t xml:space="preserve"> </w:t>
+      </w:r>
+      <w:r>
+        <w:t xml:space="preserve">“B”</w:t>
+      </w:r>
+      <w:r>
+        <w:t xml:space="preserve"> </w:t>
+      </w:r>
+      <w:r>
+        <w:t xml:space="preserve">to an</w:t>
+      </w:r>
+      <w:r>
+        <w:t xml:space="preserve"> </w:t>
+      </w:r>
+      <w:r>
+        <w:t xml:space="preserve">“A”</w:t>
+      </w:r>
+      <w:r>
+        <w:t xml:space="preserve"> </w:t>
+      </w:r>
+      <w:r>
+        <w:t xml:space="preserve">will not be entertained. Except for officially awarded OCB points, there will be no opportunities for extra credit in this course.</w:t>
+      </w:r>
+    </w:p>
     <w:bookmarkEnd w:id="28"/>
-    <w:bookmarkStart w:id="29" w:name="technical-problems-on-your-end"/>
-    <w:p>
-      <w:pPr>
-        <w:pStyle w:val="Heading3"/>
-      </w:pPr>
-      <w:r>
-        <w:t xml:space="preserve">Technical problems on your end</w:t>
-      </w:r>
-    </w:p>
-    <w:p>
-      <w:pPr>
-        <w:pStyle w:val="FirstParagraph"/>
-      </w:pPr>
-      <w:r>
-        <w:t xml:space="preserve">You are responsible for keeping your computer up-to-date and fully functional. You are also responsible for maintaining a robust and stable internet connection. Extended due dates will not be granted due to computer or internet failures. Please plan accordingly and finish the assignments ahead of the due date.</w:t>
-      </w:r>
-    </w:p>
-    <w:bookmarkEnd w:id="29"/>
-    <w:bookmarkStart w:id="30" w:name="policy-on-final-grades"/>
-    <w:p>
-      <w:pPr>
-        <w:pStyle w:val="Heading3"/>
-      </w:pPr>
-      <w:r>
-        <w:t xml:space="preserve">Policy on Final Grades</w:t>
-      </w:r>
-    </w:p>
-    <w:p>
-      <w:pPr>
-        <w:pStyle w:val="FirstParagraph"/>
-      </w:pPr>
-      <w:r>
-        <w:t xml:space="preserve">If you have any concerns about grading or feel that something is unfair, please bring it to my attention immediately. However, discussions aimed at raising your grade from a</w:t>
-      </w:r>
-      <w:r>
-        <w:t xml:space="preserve"> </w:t>
-      </w:r>
-      <w:r>
-        <w:t xml:space="preserve">“C”</w:t>
-      </w:r>
-      <w:r>
-        <w:t xml:space="preserve"> </w:t>
-      </w:r>
-      <w:r>
-        <w:t xml:space="preserve">to a</w:t>
-      </w:r>
-      <w:r>
-        <w:t xml:space="preserve"> </w:t>
-      </w:r>
-      <w:r>
-        <w:t xml:space="preserve">“B”</w:t>
-      </w:r>
-      <w:r>
-        <w:t xml:space="preserve"> </w:t>
-      </w:r>
-      <w:r>
-        <w:t xml:space="preserve">or from a</w:t>
-      </w:r>
-      <w:r>
-        <w:t xml:space="preserve"> </w:t>
-      </w:r>
-      <w:r>
-        <w:t xml:space="preserve">“B”</w:t>
-      </w:r>
-      <w:r>
-        <w:t xml:space="preserve"> </w:t>
-      </w:r>
-      <w:r>
-        <w:t xml:space="preserve">to an</w:t>
-      </w:r>
-      <w:r>
-        <w:t xml:space="preserve"> </w:t>
-      </w:r>
-      <w:r>
-        <w:t xml:space="preserve">“A”</w:t>
-      </w:r>
-      <w:r>
-        <w:t xml:space="preserve"> </w:t>
-      </w:r>
-      <w:r>
-        <w:t xml:space="preserve">will not be entertained. Except for officially awarded OCB points, there will be no opportunities for extra credit in this course.</w:t>
-      </w:r>
-    </w:p>
-    <w:bookmarkEnd w:id="30"/>
-    <w:bookmarkStart w:id="31" w:name="subject-to-change-notification-process"/>
+    <w:bookmarkStart w:id="29" w:name="subject-to-change-notification-process"/>
     <w:p>
       <w:pPr>
         <w:pStyle w:val="Heading3"/>
@@ -1569,9 +1556,9 @@
         </w:pict>
       </w:r>
     </w:p>
-    <w:bookmarkEnd w:id="31"/>
-    <w:bookmarkEnd w:id="32"/>
-    <w:bookmarkStart w:id="39" w:name="course-assessment"/>
+    <w:bookmarkEnd w:id="29"/>
+    <w:bookmarkEnd w:id="30"/>
+    <w:bookmarkStart w:id="37" w:name="course-assessment"/>
     <w:p>
       <w:pPr>
         <w:pStyle w:val="Heading2"/>
@@ -1580,7 +1567,7 @@
         <w:t xml:space="preserve">Course Assessment</w:t>
       </w:r>
     </w:p>
-    <w:bookmarkStart w:id="37" w:name="grading-criteria"/>
+    <w:bookmarkStart w:id="35" w:name="grading-criteria"/>
     <w:p>
       <w:pPr>
         <w:pStyle w:val="Heading3"/>
@@ -1888,7 +1875,7 @@
             <w:r>
               <w:t xml:space="preserve"> </w:t>
             </w:r>
-            <w:hyperlink r:id="rId33">
+            <w:hyperlink r:id="rId31">
               <w:r>
                 <w:rPr>
                   <w:rStyle w:val="Hyperlink"/>
@@ -1950,7 +1937,7 @@
             <w:r>
               <w:t xml:space="preserve"> </w:t>
             </w:r>
-            <w:hyperlink r:id="rId34">
+            <w:hyperlink r:id="rId32">
               <w:r>
                 <w:rPr>
                   <w:rStyle w:val="Hyperlink"/>
@@ -2010,7 +1997,7 @@
             <w:r>
               <w:t xml:space="preserve"> </w:t>
             </w:r>
-            <w:hyperlink r:id="rId35">
+            <w:hyperlink r:id="rId33">
               <w:r>
                 <w:rPr>
                   <w:rStyle w:val="Hyperlink"/>
@@ -2101,7 +2088,7 @@
             <w:r>
               <w:t xml:space="preserve"> </w:t>
             </w:r>
-            <w:hyperlink r:id="rId36">
+            <w:hyperlink r:id="rId34">
               <w:r>
                 <w:rPr>
                   <w:rStyle w:val="Hyperlink"/>
@@ -2417,8 +2404,8 @@
         <w:t xml:space="preserve">OCB points are not included in the total score. However, earning these points increases the numerator used to calculate your grade while the denominator remains the same. For example, if the total score for the course is 1,350 and you earn 50 OCB points, your grade will be calculated as (your earned points + OCB points) / 1,350. If you earned 1,210 points, without OCB points, your grade would be 1,210 / 1,350 = 89.63%. With 50 OCB points, your grade would be (1,210 + 50) / 1,350 = 93.33%. This means OCB points directly boost your grade percentage without changing the total possible score.</w:t>
       </w:r>
     </w:p>
-    <w:bookmarkEnd w:id="37"/>
-    <w:bookmarkStart w:id="38" w:name="grading-scale"/>
+    <w:bookmarkEnd w:id="35"/>
+    <w:bookmarkStart w:id="36" w:name="grading-scale"/>
     <w:p>
       <w:pPr>
         <w:pStyle w:val="Heading3"/>
@@ -2821,9 +2808,9 @@
         </w:pict>
       </w:r>
     </w:p>
-    <w:bookmarkEnd w:id="38"/>
-    <w:bookmarkEnd w:id="39"/>
-    <w:bookmarkStart w:id="50" w:name="grading-components"/>
+    <w:bookmarkEnd w:id="36"/>
+    <w:bookmarkEnd w:id="37"/>
+    <w:bookmarkStart w:id="48" w:name="grading-components"/>
     <w:p>
       <w:pPr>
         <w:pStyle w:val="Heading2"/>
@@ -2832,7 +2819,7 @@
         <w:t xml:space="preserve">Grading Components</w:t>
       </w:r>
     </w:p>
-    <w:bookmarkStart w:id="40" w:name="attendance-and-punctuality"/>
+    <w:bookmarkStart w:id="38" w:name="attendance-and-punctuality"/>
     <w:p>
       <w:pPr>
         <w:pStyle w:val="Heading3"/>
@@ -2986,8 +2973,8 @@
         <w:t xml:space="preserve">and exchanging contact information early in the semester.</w:t>
       </w:r>
     </w:p>
-    <w:bookmarkEnd w:id="40"/>
-    <w:bookmarkStart w:id="41" w:name="class-participation"/>
+    <w:bookmarkEnd w:id="38"/>
+    <w:bookmarkStart w:id="39" w:name="class-participation"/>
     <w:p>
       <w:pPr>
         <w:pStyle w:val="Heading3"/>
@@ -3050,8 +3037,8 @@
         <w:t xml:space="preserve">You can participate in as many classes as you want, but only up to 10 participation reports will count toward your grade (8 points × 10 = 80 points maximum). However, I keep records of all participation beyond the 10 counted sessions. When students request recommendation letters, I use these participation records to write more detailed and personalized letters.</w:t>
       </w:r>
     </w:p>
-    <w:bookmarkEnd w:id="41"/>
-    <w:bookmarkStart w:id="42" w:name="quiz"/>
+    <w:bookmarkEnd w:id="39"/>
+    <w:bookmarkStart w:id="40" w:name="quiz"/>
     <w:p>
       <w:pPr>
         <w:pStyle w:val="Heading3"/>
@@ -3068,8 +3055,8 @@
         <w:t xml:space="preserve">There will be 14 review quizzes consisting of multiple-choice questions.</w:t>
       </w:r>
     </w:p>
-    <w:bookmarkEnd w:id="42"/>
-    <w:bookmarkStart w:id="43" w:name="video-and-related-quiz"/>
+    <w:bookmarkEnd w:id="40"/>
+    <w:bookmarkStart w:id="41" w:name="video-and-related-quiz"/>
     <w:p>
       <w:pPr>
         <w:pStyle w:val="Heading3"/>
@@ -3200,8 +3187,8 @@
         <w:t xml:space="preserve">There are two types of quizzes: (1) a chapter review quiz and (2) a video quiz. The chapter review quiz covers only the textbook. And the video quiz only covers the assigned video.</w:t>
       </w:r>
     </w:p>
-    <w:bookmarkEnd w:id="43"/>
-    <w:bookmarkStart w:id="44" w:name="team-meetings"/>
+    <w:bookmarkEnd w:id="41"/>
+    <w:bookmarkStart w:id="42" w:name="team-meetings"/>
     <w:p>
       <w:pPr>
         <w:pStyle w:val="Heading3"/>
@@ -3298,8 +3285,8 @@
         <w:t xml:space="preserve">You will have the team meeting activity in the class.</w:t>
       </w:r>
     </w:p>
-    <w:bookmarkEnd w:id="44"/>
-    <w:bookmarkStart w:id="46" w:name="team-presentation"/>
+    <w:bookmarkEnd w:id="42"/>
+    <w:bookmarkStart w:id="44" w:name="team-presentation"/>
     <w:p>
       <w:pPr>
         <w:pStyle w:val="Heading3"/>
@@ -3318,7 +3305,7 @@
       <w:r>
         <w:t xml:space="preserve"> </w:t>
       </w:r>
-      <w:hyperlink r:id="rId45">
+      <w:hyperlink r:id="rId43">
         <w:r>
           <w:rPr>
             <w:rStyle w:val="Hyperlink"/>
@@ -3334,7 +3321,7 @@
       <w:r>
         <w:t xml:space="preserve"> </w:t>
       </w:r>
-      <w:hyperlink r:id="rId33">
+      <w:hyperlink r:id="rId31">
         <w:r>
           <w:rPr>
             <w:rStyle w:val="Hyperlink"/>
@@ -3351,8 +3338,8 @@
         <w:t xml:space="preserve">for more details.</w:t>
       </w:r>
     </w:p>
-    <w:bookmarkEnd w:id="46"/>
-    <w:bookmarkStart w:id="47" w:name="exams-midterm-final"/>
+    <w:bookmarkEnd w:id="44"/>
+    <w:bookmarkStart w:id="45" w:name="exams-midterm-final"/>
     <w:p>
       <w:pPr>
         <w:pStyle w:val="Heading3"/>
@@ -3369,8 +3356,8 @@
         <w:t xml:space="preserve">There will be four timed exams in the course. There will be two midterm exams and two final exams. The exams will consist of multiple-choice, true/false questions from the text and other course activities. Final Exam II will also include calculation problems where you will need to compute and fill in numerical answers. Your instructor will announce the details of the exams. Your instructor will provide make-up exams for students who cannot test due to illness, family emergency, or military service.</w:t>
       </w:r>
     </w:p>
-    <w:bookmarkEnd w:id="47"/>
-    <w:bookmarkStart w:id="48" w:name="Xcf495075b9ae4b7a2f1ee82f5d4b184eae447e9"/>
+    <w:bookmarkEnd w:id="45"/>
+    <w:bookmarkStart w:id="46" w:name="Xcf495075b9ae4b7a2f1ee82f5d4b184eae447e9"/>
     <w:p>
       <w:pPr>
         <w:pStyle w:val="Heading3"/>
@@ -3403,8 +3390,8 @@
         <w:t xml:space="preserve">Your recognition helps ensure that helpful behaviors are acknowledged and rewarded.</w:t>
       </w:r>
     </w:p>
-    <w:bookmarkEnd w:id="48"/>
-    <w:bookmarkStart w:id="49" w:name="irb-training"/>
+    <w:bookmarkEnd w:id="46"/>
+    <w:bookmarkStart w:id="47" w:name="irb-training"/>
     <w:p>
       <w:pPr>
         <w:pStyle w:val="Heading3"/>
@@ -3438,9 +3425,9 @@
         </w:pict>
       </w:r>
     </w:p>
-    <w:bookmarkEnd w:id="49"/>
-    <w:bookmarkEnd w:id="50"/>
-    <w:bookmarkStart w:id="118" w:name="course-agenda"/>
+    <w:bookmarkEnd w:id="47"/>
+    <w:bookmarkEnd w:id="48"/>
+    <w:bookmarkStart w:id="116" w:name="course-agenda"/>
     <w:p>
       <w:pPr>
         <w:pStyle w:val="Heading2"/>
@@ -3548,7 +3535,7 @@
               <w:t xml:space="preserve"/>
               <w:br/>
             </w:r>
-            <w:hyperlink r:id="rId51">
+            <w:hyperlink r:id="rId49">
               <w:r>
                 <w:rPr>
                   <w:rStyle w:val="Hyperlink"/>
@@ -3564,7 +3551,7 @@
             <w:r>
               <w:t xml:space="preserve"> </w:t>
             </w:r>
-            <w:hyperlink r:id="rId52">
+            <w:hyperlink r:id="rId50">
               <w:r>
                 <w:rPr>
                   <w:rStyle w:val="Hyperlink"/>
@@ -3582,7 +3569,7 @@
             <w:r>
               <w:t xml:space="preserve"> </w:t>
             </w:r>
-            <w:hyperlink r:id="rId36">
+            <w:hyperlink r:id="rId34">
               <w:r>
                 <w:rPr>
                   <w:rStyle w:val="Hyperlink"/>
@@ -3610,7 +3597,7 @@
             <w:r>
               <w:t xml:space="preserve"> </w:t>
             </w:r>
-            <w:hyperlink r:id="rId53">
+            <w:hyperlink r:id="rId51">
               <w:r>
                 <w:rPr>
                   <w:rStyle w:val="Hyperlink"/>
@@ -3630,7 +3617,7 @@
             <w:r>
               <w:t xml:space="preserve"> </w:t>
             </w:r>
-            <w:hyperlink r:id="rId54">
+            <w:hyperlink r:id="rId52">
               <w:r>
                 <w:rPr>
                   <w:rStyle w:val="Hyperlink"/>
@@ -3663,7 +3650,7 @@
             <w:r>
               <w:t xml:space="preserve"> </w:t>
             </w:r>
-            <w:hyperlink r:id="rId55">
+            <w:hyperlink r:id="rId53">
               <w:r>
                 <w:rPr>
                   <w:rStyle w:val="Hyperlink"/>
@@ -3685,7 +3672,7 @@
             <w:r>
               <w:t xml:space="preserve"> </w:t>
             </w:r>
-            <w:hyperlink r:id="rId56">
+            <w:hyperlink r:id="rId54">
               <w:r>
                 <w:rPr>
                   <w:rStyle w:val="Hyperlink"/>
@@ -3736,7 +3723,7 @@
             <w:r>
               <w:t xml:space="preserve"> </w:t>
             </w:r>
-            <w:hyperlink r:id="rId57">
+            <w:hyperlink r:id="rId55">
               <w:r>
                 <w:rPr>
                   <w:rStyle w:val="Hyperlink"/>
@@ -3758,7 +3745,7 @@
             <w:r>
               <w:t xml:space="preserve"> </w:t>
             </w:r>
-            <w:hyperlink r:id="rId58">
+            <w:hyperlink r:id="rId56">
               <w:r>
                 <w:rPr>
                   <w:rStyle w:val="Hyperlink"/>
@@ -3790,7 +3777,7 @@
             <w:r>
               <w:t xml:space="preserve"> </w:t>
             </w:r>
-            <w:hyperlink r:id="rId59">
+            <w:hyperlink r:id="rId57">
               <w:r>
                 <w:rPr>
                   <w:rStyle w:val="Hyperlink"/>
@@ -3810,29 +3797,29 @@
             <w:r>
               <w:t xml:space="preserve"> </w:t>
             </w:r>
+            <w:hyperlink r:id="rId52">
+              <w:r>
+                <w:rPr>
+                  <w:rStyle w:val="Hyperlink"/>
+                  <w:color w:val="0066CC"/>
+                  <w:u w:val="single"/>
+                </w:rPr>
+                <w:t xml:space="preserve">Link</w:t>
+              </w:r>
+            </w:hyperlink>
+            <w:r>
+              <w:t xml:space="preserve"> </w:t>
+            </w:r>
+            <w:r>
+              <w:t xml:space="preserve">(Due: 1/22 11:59 pm)</w:t>
+              <w:br/>
+              <w:br/>
+              <w:t xml:space="preserve">→ Participate in class and report your activity</w:t>
+            </w:r>
+            <w:r>
+              <w:t xml:space="preserve"> </w:t>
+            </w:r>
             <w:hyperlink r:id="rId54">
-              <w:r>
-                <w:rPr>
-                  <w:rStyle w:val="Hyperlink"/>
-                  <w:color w:val="0066CC"/>
-                  <w:u w:val="single"/>
-                </w:rPr>
-                <w:t xml:space="preserve">Link</w:t>
-              </w:r>
-            </w:hyperlink>
-            <w:r>
-              <w:t xml:space="preserve"> </w:t>
-            </w:r>
-            <w:r>
-              <w:t xml:space="preserve">(Due: 1/22 11:59 pm)</w:t>
-              <w:br/>
-              <w:br/>
-              <w:t xml:space="preserve">→ Participate in class and report your activity</w:t>
-            </w:r>
-            <w:r>
-              <w:t xml:space="preserve"> </w:t>
-            </w:r>
-            <w:hyperlink r:id="rId56">
               <w:r>
                 <w:rPr>
                   <w:rStyle w:val="Hyperlink"/>
@@ -3883,7 +3870,7 @@
             <w:r>
               <w:t xml:space="preserve"> </w:t>
             </w:r>
-            <w:hyperlink r:id="rId60">
+            <w:hyperlink r:id="rId58">
               <w:r>
                 <w:rPr>
                   <w:rStyle w:val="Hyperlink"/>
@@ -3903,7 +3890,7 @@
             <w:r>
               <w:t xml:space="preserve"> </w:t>
             </w:r>
-            <w:hyperlink r:id="rId61">
+            <w:hyperlink r:id="rId59">
               <w:r>
                 <w:rPr>
                   <w:rStyle w:val="Hyperlink"/>
@@ -3940,7 +3927,7 @@
             <w:r>
               <w:t xml:space="preserve"> </w:t>
             </w:r>
-            <w:hyperlink r:id="rId62">
+            <w:hyperlink r:id="rId60">
               <w:r>
                 <w:rPr>
                   <w:rStyle w:val="Hyperlink"/>
@@ -3961,7 +3948,7 @@
             <w:r>
               <w:t xml:space="preserve"> </w:t>
             </w:r>
-            <w:hyperlink r:id="rId33">
+            <w:hyperlink r:id="rId31">
               <w:r>
                 <w:rPr>
                   <w:rStyle w:val="Hyperlink"/>
@@ -3979,26 +3966,26 @@
             <w:r>
               <w:t xml:space="preserve"> </w:t>
             </w:r>
+            <w:hyperlink r:id="rId52">
+              <w:r>
+                <w:rPr>
+                  <w:rStyle w:val="Hyperlink"/>
+                  <w:color w:val="0066CC"/>
+                  <w:u w:val="single"/>
+                </w:rPr>
+                <w:t xml:space="preserve">Link</w:t>
+              </w:r>
+            </w:hyperlink>
+            <w:r>
+              <w:t xml:space="preserve"/>
+              <w:br/>
+              <w:br/>
+              <w:t xml:space="preserve">→ Participate in class and report your activity</w:t>
+            </w:r>
+            <w:r>
+              <w:t xml:space="preserve"> </w:t>
+            </w:r>
             <w:hyperlink r:id="rId54">
-              <w:r>
-                <w:rPr>
-                  <w:rStyle w:val="Hyperlink"/>
-                  <w:color w:val="0066CC"/>
-                  <w:u w:val="single"/>
-                </w:rPr>
-                <w:t xml:space="preserve">Link</w:t>
-              </w:r>
-            </w:hyperlink>
-            <w:r>
-              <w:t xml:space="preserve"/>
-              <w:br/>
-              <w:br/>
-              <w:t xml:space="preserve">→ Participate in class and report your activity</w:t>
-            </w:r>
-            <w:r>
-              <w:t xml:space="preserve"> </w:t>
-            </w:r>
-            <w:hyperlink r:id="rId56">
               <w:r>
                 <w:rPr>
                   <w:rStyle w:val="Hyperlink"/>
@@ -4049,7 +4036,7 @@
             <w:r>
               <w:t xml:space="preserve"> </w:t>
             </w:r>
-            <w:hyperlink r:id="rId63">
+            <w:hyperlink r:id="rId61">
               <w:r>
                 <w:rPr>
                   <w:rStyle w:val="Hyperlink"/>
@@ -4069,7 +4056,7 @@
             <w:r>
               <w:t xml:space="preserve"> </w:t>
             </w:r>
-            <w:hyperlink r:id="rId54">
+            <w:hyperlink r:id="rId52">
               <w:r>
                 <w:rPr>
                   <w:rStyle w:val="Hyperlink"/>
@@ -4105,7 +4092,7 @@
             <w:r>
               <w:t xml:space="preserve"> </w:t>
             </w:r>
-            <w:hyperlink r:id="rId34">
+            <w:hyperlink r:id="rId32">
               <w:r>
                 <w:rPr>
                   <w:rStyle w:val="Hyperlink"/>
@@ -4132,7 +4119,7 @@
             <w:r>
               <w:t xml:space="preserve"> </w:t>
             </w:r>
-            <w:hyperlink r:id="rId56">
+            <w:hyperlink r:id="rId54">
               <w:r>
                 <w:rPr>
                   <w:rStyle w:val="Hyperlink"/>
@@ -4183,7 +4170,7 @@
             <w:r>
               <w:t xml:space="preserve"> </w:t>
             </w:r>
-            <w:hyperlink r:id="rId64">
+            <w:hyperlink r:id="rId62">
               <w:r>
                 <w:rPr>
                   <w:rStyle w:val="Hyperlink"/>
@@ -4203,7 +4190,7 @@
             <w:r>
               <w:t xml:space="preserve"> </w:t>
             </w:r>
-            <w:hyperlink r:id="rId65">
+            <w:hyperlink r:id="rId63">
               <w:r>
                 <w:rPr>
                   <w:rStyle w:val="Hyperlink"/>
@@ -4240,7 +4227,7 @@
             <w:r>
               <w:t xml:space="preserve"> </w:t>
             </w:r>
-            <w:hyperlink r:id="rId66">
+            <w:hyperlink r:id="rId64">
               <w:r>
                 <w:rPr>
                   <w:rStyle w:val="Hyperlink"/>
@@ -4261,7 +4248,7 @@
             <w:r>
               <w:t xml:space="preserve"> </w:t>
             </w:r>
-            <w:hyperlink r:id="rId33">
+            <w:hyperlink r:id="rId31">
               <w:r>
                 <w:rPr>
                   <w:rStyle w:val="Hyperlink"/>
@@ -4279,26 +4266,26 @@
             <w:r>
               <w:t xml:space="preserve"> </w:t>
             </w:r>
+            <w:hyperlink r:id="rId52">
+              <w:r>
+                <w:rPr>
+                  <w:rStyle w:val="Hyperlink"/>
+                  <w:color w:val="0066CC"/>
+                  <w:u w:val="single"/>
+                </w:rPr>
+                <w:t xml:space="preserve">Link</w:t>
+              </w:r>
+            </w:hyperlink>
+            <w:r>
+              <w:t xml:space="preserve"/>
+              <w:br/>
+              <w:br/>
+              <w:t xml:space="preserve">→ Participate in class and report your activity</w:t>
+            </w:r>
+            <w:r>
+              <w:t xml:space="preserve"> </w:t>
+            </w:r>
             <w:hyperlink r:id="rId54">
-              <w:r>
-                <w:rPr>
-                  <w:rStyle w:val="Hyperlink"/>
-                  <w:color w:val="0066CC"/>
-                  <w:u w:val="single"/>
-                </w:rPr>
-                <w:t xml:space="preserve">Link</w:t>
-              </w:r>
-            </w:hyperlink>
-            <w:r>
-              <w:t xml:space="preserve"/>
-              <w:br/>
-              <w:br/>
-              <w:t xml:space="preserve">→ Participate in class and report your activity</w:t>
-            </w:r>
-            <w:r>
-              <w:t xml:space="preserve"> </w:t>
-            </w:r>
-            <w:hyperlink r:id="rId56">
               <w:r>
                 <w:rPr>
                   <w:rStyle w:val="Hyperlink"/>
@@ -4349,7 +4336,7 @@
             <w:r>
               <w:t xml:space="preserve"> </w:t>
             </w:r>
-            <w:hyperlink r:id="rId67">
+            <w:hyperlink r:id="rId65">
               <w:r>
                 <w:rPr>
                   <w:rStyle w:val="Hyperlink"/>
@@ -4369,29 +4356,29 @@
             <w:r>
               <w:t xml:space="preserve"> </w:t>
             </w:r>
+            <w:hyperlink r:id="rId52">
+              <w:r>
+                <w:rPr>
+                  <w:rStyle w:val="Hyperlink"/>
+                  <w:color w:val="0066CC"/>
+                  <w:u w:val="single"/>
+                </w:rPr>
+                <w:t xml:space="preserve">Link</w:t>
+              </w:r>
+            </w:hyperlink>
+            <w:r>
+              <w:t xml:space="preserve"> </w:t>
+            </w:r>
+            <w:r>
+              <w:t xml:space="preserve">(Due: 2/5 11:59 pm)</w:t>
+              <w:br/>
+              <w:br/>
+              <w:t xml:space="preserve">→ Participate in class and report your activity</w:t>
+            </w:r>
+            <w:r>
+              <w:t xml:space="preserve"> </w:t>
+            </w:r>
             <w:hyperlink r:id="rId54">
-              <w:r>
-                <w:rPr>
-                  <w:rStyle w:val="Hyperlink"/>
-                  <w:color w:val="0066CC"/>
-                  <w:u w:val="single"/>
-                </w:rPr>
-                <w:t xml:space="preserve">Link</w:t>
-              </w:r>
-            </w:hyperlink>
-            <w:r>
-              <w:t xml:space="preserve"> </w:t>
-            </w:r>
-            <w:r>
-              <w:t xml:space="preserve">(Due: 2/5 11:59 pm)</w:t>
-              <w:br/>
-              <w:br/>
-              <w:t xml:space="preserve">→ Participate in class and report your activity</w:t>
-            </w:r>
-            <w:r>
-              <w:t xml:space="preserve"> </w:t>
-            </w:r>
-            <w:hyperlink r:id="rId56">
               <w:r>
                 <w:rPr>
                   <w:rStyle w:val="Hyperlink"/>
@@ -4442,7 +4429,7 @@
             <w:r>
               <w:t xml:space="preserve"> </w:t>
             </w:r>
-            <w:hyperlink r:id="rId68">
+            <w:hyperlink r:id="rId66">
               <w:r>
                 <w:rPr>
                   <w:rStyle w:val="Hyperlink"/>
@@ -4462,7 +4449,7 @@
             <w:r>
               <w:t xml:space="preserve"> </w:t>
             </w:r>
-            <w:hyperlink r:id="rId69">
+            <w:hyperlink r:id="rId67">
               <w:r>
                 <w:rPr>
                   <w:rStyle w:val="Hyperlink"/>
@@ -4499,7 +4486,7 @@
             <w:r>
               <w:t xml:space="preserve"> </w:t>
             </w:r>
-            <w:hyperlink r:id="rId70">
+            <w:hyperlink r:id="rId68">
               <w:r>
                 <w:rPr>
                   <w:rStyle w:val="Hyperlink"/>
@@ -4520,7 +4507,7 @@
             <w:r>
               <w:t xml:space="preserve"> </w:t>
             </w:r>
-            <w:hyperlink r:id="rId33">
+            <w:hyperlink r:id="rId31">
               <w:r>
                 <w:rPr>
                   <w:rStyle w:val="Hyperlink"/>
@@ -4538,7 +4525,7 @@
             <w:r>
               <w:t xml:space="preserve"> </w:t>
             </w:r>
-            <w:hyperlink r:id="rId54">
+            <w:hyperlink r:id="rId52">
               <w:r>
                 <w:rPr>
                   <w:rStyle w:val="Hyperlink"/>
@@ -4571,7 +4558,7 @@
             <w:r>
               <w:t xml:space="preserve"> </w:t>
             </w:r>
-            <w:hyperlink r:id="rId35">
+            <w:hyperlink r:id="rId33">
               <w:r>
                 <w:rPr>
                   <w:rStyle w:val="Hyperlink"/>
@@ -4589,6 +4576,40 @@
             <w:r>
               <w:t xml:space="preserve"> </w:t>
             </w:r>
+            <w:hyperlink r:id="rId69">
+              <w:r>
+                <w:rPr>
+                  <w:rStyle w:val="Hyperlink"/>
+                  <w:color w:val="0066CC"/>
+                  <w:u w:val="single"/>
+                </w:rPr>
+                <w:t xml:space="preserve">Link</w:t>
+              </w:r>
+            </w:hyperlink>
+            <w:r>
+              <w:t xml:space="preserve"/>
+              <w:br/>
+              <w:t xml:space="preserve">Example Report from Previous Students</w:t>
+            </w:r>
+            <w:r>
+              <w:t xml:space="preserve"> </w:t>
+            </w:r>
+            <w:hyperlink r:id="rId70">
+              <w:r>
+                <w:rPr>
+                  <w:rStyle w:val="Hyperlink"/>
+                  <w:color w:val="0066CC"/>
+                  <w:u w:val="single"/>
+                </w:rPr>
+                <w:t xml:space="preserve">Handwritten note</w:t>
+              </w:r>
+            </w:hyperlink>
+            <w:r>
+              <w:t xml:space="preserve">,</w:t>
+            </w:r>
+            <w:r>
+              <w:t xml:space="preserve"> </w:t>
+            </w:r>
             <w:hyperlink r:id="rId71">
               <w:r>
                 <w:rPr>
@@ -4596,53 +4617,19 @@
                   <w:color w:val="0066CC"/>
                   <w:u w:val="single"/>
                 </w:rPr>
-                <w:t xml:space="preserve">Link</w:t>
+                <w:t xml:space="preserve">Final version</w:t>
               </w:r>
             </w:hyperlink>
             <w:r>
               <w:t xml:space="preserve"/>
               <w:br/>
-              <w:t xml:space="preserve">Example Report from Previous Students</w:t>
-            </w:r>
-            <w:r>
-              <w:t xml:space="preserve"> </w:t>
-            </w:r>
-            <w:hyperlink r:id="rId72">
-              <w:r>
-                <w:rPr>
-                  <w:rStyle w:val="Hyperlink"/>
-                  <w:color w:val="0066CC"/>
-                  <w:u w:val="single"/>
-                </w:rPr>
-                <w:t xml:space="preserve">Handwritten note</w:t>
-              </w:r>
-            </w:hyperlink>
-            <w:r>
-              <w:t xml:space="preserve">,</w:t>
-            </w:r>
-            <w:r>
-              <w:t xml:space="preserve"> </w:t>
-            </w:r>
-            <w:hyperlink r:id="rId73">
-              <w:r>
-                <w:rPr>
-                  <w:rStyle w:val="Hyperlink"/>
-                  <w:color w:val="0066CC"/>
-                  <w:u w:val="single"/>
-                </w:rPr>
-                <w:t xml:space="preserve">Final version</w:t>
-              </w:r>
-            </w:hyperlink>
-            <w:r>
-              <w:t xml:space="preserve"/>
-              <w:br/>
               <w:br/>
               <w:t xml:space="preserve">→ Participate in class and report your activity</w:t>
             </w:r>
             <w:r>
               <w:t xml:space="preserve"> </w:t>
             </w:r>
-            <w:hyperlink r:id="rId56">
+            <w:hyperlink r:id="rId54">
               <w:r>
                 <w:rPr>
                   <w:rStyle w:val="Hyperlink"/>
@@ -4693,7 +4680,7 @@
             <w:r>
               <w:t xml:space="preserve"> </w:t>
             </w:r>
-            <w:hyperlink r:id="rId74">
+            <w:hyperlink r:id="rId72">
               <w:r>
                 <w:rPr>
                   <w:rStyle w:val="Hyperlink"/>
@@ -4713,29 +4700,29 @@
             <w:r>
               <w:t xml:space="preserve"> </w:t>
             </w:r>
+            <w:hyperlink r:id="rId52">
+              <w:r>
+                <w:rPr>
+                  <w:rStyle w:val="Hyperlink"/>
+                  <w:color w:val="0066CC"/>
+                  <w:u w:val="single"/>
+                </w:rPr>
+                <w:t xml:space="preserve">Link</w:t>
+              </w:r>
+            </w:hyperlink>
+            <w:r>
+              <w:t xml:space="preserve"> </w:t>
+            </w:r>
+            <w:r>
+              <w:t xml:space="preserve">(Due: 2/12 11:59 pm)</w:t>
+              <w:br/>
+              <w:br/>
+              <w:t xml:space="preserve">→ Participate in class and report your activity</w:t>
+            </w:r>
+            <w:r>
+              <w:t xml:space="preserve"> </w:t>
+            </w:r>
             <w:hyperlink r:id="rId54">
-              <w:r>
-                <w:rPr>
-                  <w:rStyle w:val="Hyperlink"/>
-                  <w:color w:val="0066CC"/>
-                  <w:u w:val="single"/>
-                </w:rPr>
-                <w:t xml:space="preserve">Link</w:t>
-              </w:r>
-            </w:hyperlink>
-            <w:r>
-              <w:t xml:space="preserve"> </w:t>
-            </w:r>
-            <w:r>
-              <w:t xml:space="preserve">(Due: 2/12 11:59 pm)</w:t>
-              <w:br/>
-              <w:br/>
-              <w:t xml:space="preserve">→ Participate in class and report your activity</w:t>
-            </w:r>
-            <w:r>
-              <w:t xml:space="preserve"> </w:t>
-            </w:r>
-            <w:hyperlink r:id="rId56">
               <w:r>
                 <w:rPr>
                   <w:rStyle w:val="Hyperlink"/>
@@ -4786,7 +4773,7 @@
             <w:r>
               <w:t xml:space="preserve"> </w:t>
             </w:r>
-            <w:hyperlink r:id="rId75">
+            <w:hyperlink r:id="rId73">
               <w:r>
                 <w:rPr>
                   <w:rStyle w:val="Hyperlink"/>
@@ -4806,7 +4793,7 @@
             <w:r>
               <w:t xml:space="preserve"> </w:t>
             </w:r>
-            <w:hyperlink r:id="rId76">
+            <w:hyperlink r:id="rId74">
               <w:r>
                 <w:rPr>
                   <w:rStyle w:val="Hyperlink"/>
@@ -4842,7 +4829,7 @@
               <w:t xml:space="preserve">- Continues on 2/19</w:t>
               <w:br/>
             </w:r>
-            <w:hyperlink r:id="rId77">
+            <w:hyperlink r:id="rId75">
               <w:r>
                 <w:rPr>
                   <w:rStyle w:val="Hyperlink"/>
@@ -4864,7 +4851,7 @@
             <w:r>
               <w:t xml:space="preserve"> </w:t>
             </w:r>
-            <w:hyperlink r:id="rId56">
+            <w:hyperlink r:id="rId54">
               <w:r>
                 <w:rPr>
                   <w:rStyle w:val="Hyperlink"/>
@@ -4924,7 +4911,7 @@
             <w:r>
               <w:t xml:space="preserve"> </w:t>
             </w:r>
-            <w:hyperlink r:id="rId56">
+            <w:hyperlink r:id="rId54">
               <w:r>
                 <w:rPr>
                   <w:rStyle w:val="Hyperlink"/>
@@ -4975,7 +4962,7 @@
             <w:r>
               <w:t xml:space="preserve"> </w:t>
             </w:r>
-            <w:hyperlink r:id="rId78">
+            <w:hyperlink r:id="rId76">
               <w:r>
                 <w:rPr>
                   <w:rStyle w:val="Hyperlink"/>
@@ -4995,7 +4982,7 @@
             <w:r>
               <w:t xml:space="preserve"> </w:t>
             </w:r>
-            <w:hyperlink r:id="rId79">
+            <w:hyperlink r:id="rId77">
               <w:r>
                 <w:rPr>
                   <w:rStyle w:val="Hyperlink"/>
@@ -5032,7 +5019,7 @@
             <w:r>
               <w:t xml:space="preserve"> </w:t>
             </w:r>
-            <w:hyperlink r:id="rId80">
+            <w:hyperlink r:id="rId78">
               <w:r>
                 <w:rPr>
                   <w:rStyle w:val="Hyperlink"/>
@@ -5053,7 +5040,7 @@
             <w:r>
               <w:t xml:space="preserve"> </w:t>
             </w:r>
-            <w:hyperlink r:id="rId33">
+            <w:hyperlink r:id="rId31">
               <w:r>
                 <w:rPr>
                   <w:rStyle w:val="Hyperlink"/>
@@ -5071,26 +5058,26 @@
             <w:r>
               <w:t xml:space="preserve"> </w:t>
             </w:r>
+            <w:hyperlink r:id="rId52">
+              <w:r>
+                <w:rPr>
+                  <w:rStyle w:val="Hyperlink"/>
+                  <w:color w:val="0066CC"/>
+                  <w:u w:val="single"/>
+                </w:rPr>
+                <w:t xml:space="preserve">Link</w:t>
+              </w:r>
+            </w:hyperlink>
+            <w:r>
+              <w:t xml:space="preserve"/>
+              <w:br/>
+              <w:br/>
+              <w:t xml:space="preserve">→ Participate in class and report your activity</w:t>
+            </w:r>
+            <w:r>
+              <w:t xml:space="preserve"> </w:t>
+            </w:r>
             <w:hyperlink r:id="rId54">
-              <w:r>
-                <w:rPr>
-                  <w:rStyle w:val="Hyperlink"/>
-                  <w:color w:val="0066CC"/>
-                  <w:u w:val="single"/>
-                </w:rPr>
-                <w:t xml:space="preserve">Link</w:t>
-              </w:r>
-            </w:hyperlink>
-            <w:r>
-              <w:t xml:space="preserve"/>
-              <w:br/>
-              <w:br/>
-              <w:t xml:space="preserve">→ Participate in class and report your activity</w:t>
-            </w:r>
-            <w:r>
-              <w:t xml:space="preserve"> </w:t>
-            </w:r>
-            <w:hyperlink r:id="rId56">
               <w:r>
                 <w:rPr>
                   <w:rStyle w:val="Hyperlink"/>
@@ -5141,7 +5128,7 @@
             <w:r>
               <w:t xml:space="preserve"> </w:t>
             </w:r>
-            <w:hyperlink r:id="rId81">
+            <w:hyperlink r:id="rId79">
               <w:r>
                 <w:rPr>
                   <w:rStyle w:val="Hyperlink"/>
@@ -5161,29 +5148,29 @@
             <w:r>
               <w:t xml:space="preserve"> </w:t>
             </w:r>
+            <w:hyperlink r:id="rId52">
+              <w:r>
+                <w:rPr>
+                  <w:rStyle w:val="Hyperlink"/>
+                  <w:color w:val="0066CC"/>
+                  <w:u w:val="single"/>
+                </w:rPr>
+                <w:t xml:space="preserve">Link</w:t>
+              </w:r>
+            </w:hyperlink>
+            <w:r>
+              <w:t xml:space="preserve"> </w:t>
+            </w:r>
+            <w:r>
+              <w:t xml:space="preserve">(Due: 2/26 11:59 pm)</w:t>
+              <w:br/>
+              <w:br/>
+              <w:t xml:space="preserve">→ Participate in class and report your activity</w:t>
+            </w:r>
+            <w:r>
+              <w:t xml:space="preserve"> </w:t>
+            </w:r>
             <w:hyperlink r:id="rId54">
-              <w:r>
-                <w:rPr>
-                  <w:rStyle w:val="Hyperlink"/>
-                  <w:color w:val="0066CC"/>
-                  <w:u w:val="single"/>
-                </w:rPr>
-                <w:t xml:space="preserve">Link</w:t>
-              </w:r>
-            </w:hyperlink>
-            <w:r>
-              <w:t xml:space="preserve"> </w:t>
-            </w:r>
-            <w:r>
-              <w:t xml:space="preserve">(Due: 2/26 11:59 pm)</w:t>
-              <w:br/>
-              <w:br/>
-              <w:t xml:space="preserve">→ Participate in class and report your activity</w:t>
-            </w:r>
-            <w:r>
-              <w:t xml:space="preserve"> </w:t>
-            </w:r>
-            <w:hyperlink r:id="rId56">
               <w:r>
                 <w:rPr>
                   <w:rStyle w:val="Hyperlink"/>
@@ -5276,7 +5263,7 @@
               <w:t xml:space="preserve"/>
               <w:br/>
             </w:r>
-            <w:hyperlink r:id="rId82">
+            <w:hyperlink r:id="rId80">
               <w:r>
                 <w:rPr>
                   <w:rStyle w:val="Hyperlink"/>
@@ -5294,7 +5281,7 @@
             <w:r>
               <w:t xml:space="preserve"> </w:t>
             </w:r>
-            <w:hyperlink r:id="rId56">
+            <w:hyperlink r:id="rId54">
               <w:r>
                 <w:rPr>
                   <w:rStyle w:val="Hyperlink"/>
@@ -5345,7 +5332,7 @@
             <w:r>
               <w:t xml:space="preserve"> </w:t>
             </w:r>
-            <w:hyperlink r:id="rId83">
+            <w:hyperlink r:id="rId81">
               <w:r>
                 <w:rPr>
                   <w:rStyle w:val="Hyperlink"/>
@@ -5365,7 +5352,7 @@
             <w:r>
               <w:t xml:space="preserve"> </w:t>
             </w:r>
-            <w:hyperlink r:id="rId84">
+            <w:hyperlink r:id="rId82">
               <w:r>
                 <w:rPr>
                   <w:rStyle w:val="Hyperlink"/>
@@ -5402,7 +5389,7 @@
             <w:r>
               <w:t xml:space="preserve"> </w:t>
             </w:r>
-            <w:hyperlink r:id="rId85">
+            <w:hyperlink r:id="rId83">
               <w:r>
                 <w:rPr>
                   <w:rStyle w:val="Hyperlink"/>
@@ -5423,7 +5410,7 @@
             <w:r>
               <w:t xml:space="preserve"> </w:t>
             </w:r>
-            <w:hyperlink r:id="rId33">
+            <w:hyperlink r:id="rId31">
               <w:r>
                 <w:rPr>
                   <w:rStyle w:val="Hyperlink"/>
@@ -5441,26 +5428,26 @@
             <w:r>
               <w:t xml:space="preserve"> </w:t>
             </w:r>
+            <w:hyperlink r:id="rId52">
+              <w:r>
+                <w:rPr>
+                  <w:rStyle w:val="Hyperlink"/>
+                  <w:color w:val="0066CC"/>
+                  <w:u w:val="single"/>
+                </w:rPr>
+                <w:t xml:space="preserve">Link</w:t>
+              </w:r>
+            </w:hyperlink>
+            <w:r>
+              <w:t xml:space="preserve"/>
+              <w:br/>
+              <w:br/>
+              <w:t xml:space="preserve">→ Participate in class and report your activity</w:t>
+            </w:r>
+            <w:r>
+              <w:t xml:space="preserve"> </w:t>
+            </w:r>
             <w:hyperlink r:id="rId54">
-              <w:r>
-                <w:rPr>
-                  <w:rStyle w:val="Hyperlink"/>
-                  <w:color w:val="0066CC"/>
-                  <w:u w:val="single"/>
-                </w:rPr>
-                <w:t xml:space="preserve">Link</w:t>
-              </w:r>
-            </w:hyperlink>
-            <w:r>
-              <w:t xml:space="preserve"/>
-              <w:br/>
-              <w:br/>
-              <w:t xml:space="preserve">→ Participate in class and report your activity</w:t>
-            </w:r>
-            <w:r>
-              <w:t xml:space="preserve"> </w:t>
-            </w:r>
-            <w:hyperlink r:id="rId56">
               <w:r>
                 <w:rPr>
                   <w:rStyle w:val="Hyperlink"/>
@@ -5511,7 +5498,7 @@
             <w:r>
               <w:t xml:space="preserve"> </w:t>
             </w:r>
-            <w:hyperlink r:id="rId86">
+            <w:hyperlink r:id="rId84">
               <w:r>
                 <w:rPr>
                   <w:rStyle w:val="Hyperlink"/>
@@ -5531,29 +5518,29 @@
             <w:r>
               <w:t xml:space="preserve"> </w:t>
             </w:r>
+            <w:hyperlink r:id="rId52">
+              <w:r>
+                <w:rPr>
+                  <w:rStyle w:val="Hyperlink"/>
+                  <w:color w:val="0066CC"/>
+                  <w:u w:val="single"/>
+                </w:rPr>
+                <w:t xml:space="preserve">Link</w:t>
+              </w:r>
+            </w:hyperlink>
+            <w:r>
+              <w:t xml:space="preserve"> </w:t>
+            </w:r>
+            <w:r>
+              <w:t xml:space="preserve">(Due: 3/12 11:59 pm)</w:t>
+              <w:br/>
+              <w:br/>
+              <w:t xml:space="preserve">→ Participate in class and report your activity</w:t>
+            </w:r>
+            <w:r>
+              <w:t xml:space="preserve"> </w:t>
+            </w:r>
             <w:hyperlink r:id="rId54">
-              <w:r>
-                <w:rPr>
-                  <w:rStyle w:val="Hyperlink"/>
-                  <w:color w:val="0066CC"/>
-                  <w:u w:val="single"/>
-                </w:rPr>
-                <w:t xml:space="preserve">Link</w:t>
-              </w:r>
-            </w:hyperlink>
-            <w:r>
-              <w:t xml:space="preserve"> </w:t>
-            </w:r>
-            <w:r>
-              <w:t xml:space="preserve">(Due: 3/12 11:59 pm)</w:t>
-              <w:br/>
-              <w:br/>
-              <w:t xml:space="preserve">→ Participate in class and report your activity</w:t>
-            </w:r>
-            <w:r>
-              <w:t xml:space="preserve"> </w:t>
-            </w:r>
-            <w:hyperlink r:id="rId56">
               <w:r>
                 <w:rPr>
                   <w:rStyle w:val="Hyperlink"/>
@@ -5604,7 +5591,7 @@
             <w:r>
               <w:t xml:space="preserve"> </w:t>
             </w:r>
-            <w:hyperlink r:id="rId87">
+            <w:hyperlink r:id="rId85">
               <w:r>
                 <w:rPr>
                   <w:rStyle w:val="Hyperlink"/>
@@ -5624,7 +5611,7 @@
             <w:r>
               <w:t xml:space="preserve"> </w:t>
             </w:r>
-            <w:hyperlink r:id="rId88">
+            <w:hyperlink r:id="rId86">
               <w:r>
                 <w:rPr>
                   <w:rStyle w:val="Hyperlink"/>
@@ -5661,7 +5648,7 @@
             <w:r>
               <w:t xml:space="preserve"> </w:t>
             </w:r>
-            <w:hyperlink r:id="rId89">
+            <w:hyperlink r:id="rId87">
               <w:r>
                 <w:rPr>
                   <w:rStyle w:val="Hyperlink"/>
@@ -5682,7 +5669,7 @@
             <w:r>
               <w:t xml:space="preserve"> </w:t>
             </w:r>
-            <w:hyperlink r:id="rId33">
+            <w:hyperlink r:id="rId31">
               <w:r>
                 <w:rPr>
                   <w:rStyle w:val="Hyperlink"/>
@@ -5700,26 +5687,26 @@
             <w:r>
               <w:t xml:space="preserve"> </w:t>
             </w:r>
+            <w:hyperlink r:id="rId52">
+              <w:r>
+                <w:rPr>
+                  <w:rStyle w:val="Hyperlink"/>
+                  <w:color w:val="0066CC"/>
+                  <w:u w:val="single"/>
+                </w:rPr>
+                <w:t xml:space="preserve">Link</w:t>
+              </w:r>
+            </w:hyperlink>
+            <w:r>
+              <w:t xml:space="preserve"/>
+              <w:br/>
+              <w:br/>
+              <w:t xml:space="preserve">→ Participate in class and report your activity</w:t>
+            </w:r>
+            <w:r>
+              <w:t xml:space="preserve"> </w:t>
+            </w:r>
             <w:hyperlink r:id="rId54">
-              <w:r>
-                <w:rPr>
-                  <w:rStyle w:val="Hyperlink"/>
-                  <w:color w:val="0066CC"/>
-                  <w:u w:val="single"/>
-                </w:rPr>
-                <w:t xml:space="preserve">Link</w:t>
-              </w:r>
-            </w:hyperlink>
-            <w:r>
-              <w:t xml:space="preserve"/>
-              <w:br/>
-              <w:br/>
-              <w:t xml:space="preserve">→ Participate in class and report your activity</w:t>
-            </w:r>
-            <w:r>
-              <w:t xml:space="preserve"> </w:t>
-            </w:r>
-            <w:hyperlink r:id="rId56">
               <w:r>
                 <w:rPr>
                   <w:rStyle w:val="Hyperlink"/>
@@ -5770,7 +5757,7 @@
             <w:r>
               <w:t xml:space="preserve"> </w:t>
             </w:r>
-            <w:hyperlink r:id="rId90">
+            <w:hyperlink r:id="rId88">
               <w:r>
                 <w:rPr>
                   <w:rStyle w:val="Hyperlink"/>
@@ -5790,29 +5777,29 @@
             <w:r>
               <w:t xml:space="preserve"> </w:t>
             </w:r>
+            <w:hyperlink r:id="rId52">
+              <w:r>
+                <w:rPr>
+                  <w:rStyle w:val="Hyperlink"/>
+                  <w:color w:val="0066CC"/>
+                  <w:u w:val="single"/>
+                </w:rPr>
+                <w:t xml:space="preserve">Link</w:t>
+              </w:r>
+            </w:hyperlink>
+            <w:r>
+              <w:t xml:space="preserve"> </w:t>
+            </w:r>
+            <w:r>
+              <w:t xml:space="preserve">(Due: 3/19 11:59 pm)</w:t>
+              <w:br/>
+              <w:br/>
+              <w:t xml:space="preserve">→ Participate in class and report your activity</w:t>
+            </w:r>
+            <w:r>
+              <w:t xml:space="preserve"> </w:t>
+            </w:r>
             <w:hyperlink r:id="rId54">
-              <w:r>
-                <w:rPr>
-                  <w:rStyle w:val="Hyperlink"/>
-                  <w:color w:val="0066CC"/>
-                  <w:u w:val="single"/>
-                </w:rPr>
-                <w:t xml:space="preserve">Link</w:t>
-              </w:r>
-            </w:hyperlink>
-            <w:r>
-              <w:t xml:space="preserve"> </w:t>
-            </w:r>
-            <w:r>
-              <w:t xml:space="preserve">(Due: 3/19 11:59 pm)</w:t>
-              <w:br/>
-              <w:br/>
-              <w:t xml:space="preserve">→ Participate in class and report your activity</w:t>
-            </w:r>
-            <w:r>
-              <w:t xml:space="preserve"> </w:t>
-            </w:r>
-            <w:hyperlink r:id="rId56">
               <w:r>
                 <w:rPr>
                   <w:rStyle w:val="Hyperlink"/>
@@ -5863,7 +5850,7 @@
             <w:r>
               <w:t xml:space="preserve"> </w:t>
             </w:r>
-            <w:hyperlink r:id="rId91">
+            <w:hyperlink r:id="rId89">
               <w:r>
                 <w:rPr>
                   <w:rStyle w:val="Hyperlink"/>
@@ -5883,7 +5870,7 @@
             <w:r>
               <w:t xml:space="preserve"> </w:t>
             </w:r>
-            <w:hyperlink r:id="rId92">
+            <w:hyperlink r:id="rId90">
               <w:r>
                 <w:rPr>
                   <w:rStyle w:val="Hyperlink"/>
@@ -5920,7 +5907,7 @@
             <w:r>
               <w:t xml:space="preserve"> </w:t>
             </w:r>
-            <w:hyperlink r:id="rId93">
+            <w:hyperlink r:id="rId91">
               <w:r>
                 <w:rPr>
                   <w:rStyle w:val="Hyperlink"/>
@@ -5941,7 +5928,7 @@
             <w:r>
               <w:t xml:space="preserve"> </w:t>
             </w:r>
-            <w:hyperlink r:id="rId33">
+            <w:hyperlink r:id="rId31">
               <w:r>
                 <w:rPr>
                   <w:rStyle w:val="Hyperlink"/>
@@ -5959,26 +5946,26 @@
             <w:r>
               <w:t xml:space="preserve"> </w:t>
             </w:r>
+            <w:hyperlink r:id="rId52">
+              <w:r>
+                <w:rPr>
+                  <w:rStyle w:val="Hyperlink"/>
+                  <w:color w:val="0066CC"/>
+                  <w:u w:val="single"/>
+                </w:rPr>
+                <w:t xml:space="preserve">Link</w:t>
+              </w:r>
+            </w:hyperlink>
+            <w:r>
+              <w:t xml:space="preserve"/>
+              <w:br/>
+              <w:br/>
+              <w:t xml:space="preserve">→ Participate in class and report your activity</w:t>
+            </w:r>
+            <w:r>
+              <w:t xml:space="preserve"> </w:t>
+            </w:r>
             <w:hyperlink r:id="rId54">
-              <w:r>
-                <w:rPr>
-                  <w:rStyle w:val="Hyperlink"/>
-                  <w:color w:val="0066CC"/>
-                  <w:u w:val="single"/>
-                </w:rPr>
-                <w:t xml:space="preserve">Link</w:t>
-              </w:r>
-            </w:hyperlink>
-            <w:r>
-              <w:t xml:space="preserve"/>
-              <w:br/>
-              <w:br/>
-              <w:t xml:space="preserve">→ Participate in class and report your activity</w:t>
-            </w:r>
-            <w:r>
-              <w:t xml:space="preserve"> </w:t>
-            </w:r>
-            <w:hyperlink r:id="rId56">
               <w:r>
                 <w:rPr>
                   <w:rStyle w:val="Hyperlink"/>
@@ -6029,7 +6016,7 @@
             <w:r>
               <w:t xml:space="preserve"> </w:t>
             </w:r>
-            <w:hyperlink r:id="rId94">
+            <w:hyperlink r:id="rId92">
               <w:r>
                 <w:rPr>
                   <w:rStyle w:val="Hyperlink"/>
@@ -6049,29 +6036,29 @@
             <w:r>
               <w:t xml:space="preserve"> </w:t>
             </w:r>
+            <w:hyperlink r:id="rId52">
+              <w:r>
+                <w:rPr>
+                  <w:rStyle w:val="Hyperlink"/>
+                  <w:color w:val="0066CC"/>
+                  <w:u w:val="single"/>
+                </w:rPr>
+                <w:t xml:space="preserve">Link</w:t>
+              </w:r>
+            </w:hyperlink>
+            <w:r>
+              <w:t xml:space="preserve"> </w:t>
+            </w:r>
+            <w:r>
+              <w:t xml:space="preserve">(Due: 3/26 11:59 pm)</w:t>
+              <w:br/>
+              <w:br/>
+              <w:t xml:space="preserve">→ Participate in class and report your activity</w:t>
+            </w:r>
+            <w:r>
+              <w:t xml:space="preserve"> </w:t>
+            </w:r>
             <w:hyperlink r:id="rId54">
-              <w:r>
-                <w:rPr>
-                  <w:rStyle w:val="Hyperlink"/>
-                  <w:color w:val="0066CC"/>
-                  <w:u w:val="single"/>
-                </w:rPr>
-                <w:t xml:space="preserve">Link</w:t>
-              </w:r>
-            </w:hyperlink>
-            <w:r>
-              <w:t xml:space="preserve"> </w:t>
-            </w:r>
-            <w:r>
-              <w:t xml:space="preserve">(Due: 3/26 11:59 pm)</w:t>
-              <w:br/>
-              <w:br/>
-              <w:t xml:space="preserve">→ Participate in class and report your activity</w:t>
-            </w:r>
-            <w:r>
-              <w:t xml:space="preserve"> </w:t>
-            </w:r>
-            <w:hyperlink r:id="rId56">
               <w:r>
                 <w:rPr>
                   <w:rStyle w:val="Hyperlink"/>
@@ -6186,7 +6173,7 @@
             <w:r>
               <w:t xml:space="preserve"> </w:t>
             </w:r>
-            <w:hyperlink r:id="rId95">
+            <w:hyperlink r:id="rId93">
               <w:r>
                 <w:rPr>
                   <w:rStyle w:val="Hyperlink"/>
@@ -6206,7 +6193,7 @@
             <w:r>
               <w:t xml:space="preserve"> </w:t>
             </w:r>
-            <w:hyperlink r:id="rId96">
+            <w:hyperlink r:id="rId94">
               <w:r>
                 <w:rPr>
                   <w:rStyle w:val="Hyperlink"/>
@@ -6242,7 +6229,7 @@
               <w:t xml:space="preserve">- Continues on 4/9</w:t>
               <w:br/>
             </w:r>
-            <w:hyperlink r:id="rId97">
+            <w:hyperlink r:id="rId95">
               <w:r>
                 <w:rPr>
                   <w:rStyle w:val="Hyperlink"/>
@@ -6260,7 +6247,7 @@
             <w:r>
               <w:t xml:space="preserve"> </w:t>
             </w:r>
-            <w:hyperlink r:id="rId98">
+            <w:hyperlink r:id="rId96">
               <w:r>
                 <w:rPr>
                   <w:rStyle w:val="Hyperlink"/>
@@ -6314,7 +6301,7 @@
             <w:r>
               <w:t xml:space="preserve"> </w:t>
             </w:r>
-            <w:hyperlink r:id="rId56">
+            <w:hyperlink r:id="rId54">
               <w:r>
                 <w:rPr>
                   <w:rStyle w:val="Hyperlink"/>
@@ -6365,7 +6352,7 @@
             <w:r>
               <w:t xml:space="preserve"> </w:t>
             </w:r>
-            <w:hyperlink r:id="rId99">
+            <w:hyperlink r:id="rId97">
               <w:r>
                 <w:rPr>
                   <w:rStyle w:val="Hyperlink"/>
@@ -6385,7 +6372,7 @@
             <w:r>
               <w:t xml:space="preserve"> </w:t>
             </w:r>
-            <w:hyperlink r:id="rId100">
+            <w:hyperlink r:id="rId98">
               <w:r>
                 <w:rPr>
                   <w:rStyle w:val="Hyperlink"/>
@@ -6417,6 +6404,42 @@
             <w:r>
               <w:t xml:space="preserve"> </w:t>
             </w:r>
+            <w:hyperlink r:id="rId99">
+              <w:r>
+                <w:rPr>
+                  <w:rStyle w:val="Hyperlink"/>
+                  <w:color w:val="0066CC"/>
+                  <w:u w:val="single"/>
+                </w:rPr>
+                <w:t xml:space="preserve">Instructions</w:t>
+              </w:r>
+            </w:hyperlink>
+            <w:r>
+              <w:t xml:space="preserve"/>
+              <w:br/>
+              <w:t xml:space="preserve">→ General Information</w:t>
+            </w:r>
+            <w:r>
+              <w:t xml:space="preserve"> </w:t>
+            </w:r>
+            <w:hyperlink r:id="rId100">
+              <w:r>
+                <w:rPr>
+                  <w:rStyle w:val="Hyperlink"/>
+                  <w:color w:val="0066CC"/>
+                  <w:u w:val="single"/>
+                </w:rPr>
+                <w:t xml:space="preserve">Link</w:t>
+              </w:r>
+            </w:hyperlink>
+            <w:r>
+              <w:t xml:space="preserve"/>
+              <w:br/>
+              <w:t xml:space="preserve">→ Management Confidential Information</w:t>
+            </w:r>
+            <w:r>
+              <w:t xml:space="preserve"> </w:t>
+            </w:r>
             <w:hyperlink r:id="rId101">
               <w:r>
                 <w:rPr>
@@ -6424,13 +6447,13 @@
                   <w:color w:val="0066CC"/>
                   <w:u w:val="single"/>
                 </w:rPr>
-                <w:t xml:space="preserve">Instructions</w:t>
+                <w:t xml:space="preserve">Link</w:t>
               </w:r>
             </w:hyperlink>
             <w:r>
               <w:t xml:space="preserve"/>
               <w:br/>
-              <w:t xml:space="preserve">→ General Information</w:t>
+              <w:t xml:space="preserve">→ Union Confidential Information</w:t>
             </w:r>
             <w:r>
               <w:t xml:space="preserve"> </w:t>
@@ -6448,48 +6471,12 @@
             <w:r>
               <w:t xml:space="preserve"/>
               <w:br/>
-              <w:t xml:space="preserve">→ Management Confidential Information</w:t>
+              <w:t xml:space="preserve">→ Collective Bargaining Agreement</w:t>
             </w:r>
             <w:r>
               <w:t xml:space="preserve"> </w:t>
             </w:r>
             <w:hyperlink r:id="rId103">
-              <w:r>
-                <w:rPr>
-                  <w:rStyle w:val="Hyperlink"/>
-                  <w:color w:val="0066CC"/>
-                  <w:u w:val="single"/>
-                </w:rPr>
-                <w:t xml:space="preserve">Link</w:t>
-              </w:r>
-            </w:hyperlink>
-            <w:r>
-              <w:t xml:space="preserve"/>
-              <w:br/>
-              <w:t xml:space="preserve">→ Union Confidential Information</w:t>
-            </w:r>
-            <w:r>
-              <w:t xml:space="preserve"> </w:t>
-            </w:r>
-            <w:hyperlink r:id="rId104">
-              <w:r>
-                <w:rPr>
-                  <w:rStyle w:val="Hyperlink"/>
-                  <w:color w:val="0066CC"/>
-                  <w:u w:val="single"/>
-                </w:rPr>
-                <w:t xml:space="preserve">Link</w:t>
-              </w:r>
-            </w:hyperlink>
-            <w:r>
-              <w:t xml:space="preserve"/>
-              <w:br/>
-              <w:t xml:space="preserve">→ Collective Bargaining Agreement</w:t>
-            </w:r>
-            <w:r>
-              <w:t xml:space="preserve"> </w:t>
-            </w:r>
-            <w:hyperlink r:id="rId105">
               <w:r>
                 <w:rPr>
                   <w:rStyle w:val="Hyperlink"/>
@@ -6516,7 +6503,7 @@
             <w:r>
               <w:t xml:space="preserve"> </w:t>
             </w:r>
-            <w:hyperlink r:id="rId106">
+            <w:hyperlink r:id="rId104">
               <w:r>
                 <w:rPr>
                   <w:rStyle w:val="Hyperlink"/>
@@ -6536,29 +6523,29 @@
             <w:r>
               <w:t xml:space="preserve"> </w:t>
             </w:r>
+            <w:hyperlink r:id="rId52">
+              <w:r>
+                <w:rPr>
+                  <w:rStyle w:val="Hyperlink"/>
+                  <w:color w:val="0066CC"/>
+                  <w:u w:val="single"/>
+                </w:rPr>
+                <w:t xml:space="preserve">Link</w:t>
+              </w:r>
+            </w:hyperlink>
+            <w:r>
+              <w:t xml:space="preserve"> </w:t>
+            </w:r>
+            <w:r>
+              <w:t xml:space="preserve">(Due: 4/14 11:59 pm)</w:t>
+              <w:br/>
+              <w:br/>
+              <w:t xml:space="preserve">→ Participate in class and report your activity</w:t>
+            </w:r>
+            <w:r>
+              <w:t xml:space="preserve"> </w:t>
+            </w:r>
             <w:hyperlink r:id="rId54">
-              <w:r>
-                <w:rPr>
-                  <w:rStyle w:val="Hyperlink"/>
-                  <w:color w:val="0066CC"/>
-                  <w:u w:val="single"/>
-                </w:rPr>
-                <w:t xml:space="preserve">Link</w:t>
-              </w:r>
-            </w:hyperlink>
-            <w:r>
-              <w:t xml:space="preserve"> </w:t>
-            </w:r>
-            <w:r>
-              <w:t xml:space="preserve">(Due: 4/14 11:59 pm)</w:t>
-              <w:br/>
-              <w:br/>
-              <w:t xml:space="preserve">→ Participate in class and report your activity</w:t>
-            </w:r>
-            <w:r>
-              <w:t xml:space="preserve"> </w:t>
-            </w:r>
-            <w:hyperlink r:id="rId56">
               <w:r>
                 <w:rPr>
                   <w:rStyle w:val="Hyperlink"/>
@@ -6609,6 +6596,42 @@
             <w:r>
               <w:t xml:space="preserve"> </w:t>
             </w:r>
+            <w:hyperlink r:id="rId99">
+              <w:r>
+                <w:rPr>
+                  <w:rStyle w:val="Hyperlink"/>
+                  <w:color w:val="0066CC"/>
+                  <w:u w:val="single"/>
+                </w:rPr>
+                <w:t xml:space="preserve">Instructions</w:t>
+              </w:r>
+            </w:hyperlink>
+            <w:r>
+              <w:t xml:space="preserve"/>
+              <w:br/>
+              <w:t xml:space="preserve">→ General Information</w:t>
+            </w:r>
+            <w:r>
+              <w:t xml:space="preserve"> </w:t>
+            </w:r>
+            <w:hyperlink r:id="rId100">
+              <w:r>
+                <w:rPr>
+                  <w:rStyle w:val="Hyperlink"/>
+                  <w:color w:val="0066CC"/>
+                  <w:u w:val="single"/>
+                </w:rPr>
+                <w:t xml:space="preserve">Link</w:t>
+              </w:r>
+            </w:hyperlink>
+            <w:r>
+              <w:t xml:space="preserve"/>
+              <w:br/>
+              <w:t xml:space="preserve">→ Management Confidential Information</w:t>
+            </w:r>
+            <w:r>
+              <w:t xml:space="preserve"> </w:t>
+            </w:r>
             <w:hyperlink r:id="rId101">
               <w:r>
                 <w:rPr>
@@ -6616,13 +6639,13 @@
                   <w:color w:val="0066CC"/>
                   <w:u w:val="single"/>
                 </w:rPr>
-                <w:t xml:space="preserve">Instructions</w:t>
+                <w:t xml:space="preserve">Link</w:t>
               </w:r>
             </w:hyperlink>
             <w:r>
               <w:t xml:space="preserve"/>
               <w:br/>
-              <w:t xml:space="preserve">→ General Information</w:t>
+              <w:t xml:space="preserve">→ Union Confidential Information</w:t>
             </w:r>
             <w:r>
               <w:t xml:space="preserve"> </w:t>
@@ -6640,7 +6663,7 @@
             <w:r>
               <w:t xml:space="preserve"/>
               <w:br/>
-              <w:t xml:space="preserve">→ Management Confidential Information</w:t>
+              <w:t xml:space="preserve">→ Collective Bargaining Agreement</w:t>
             </w:r>
             <w:r>
               <w:t xml:space="preserve"> </w:t>
@@ -6658,42 +6681,6 @@
             <w:r>
               <w:t xml:space="preserve"/>
               <w:br/>
-              <w:t xml:space="preserve">→ Union Confidential Information</w:t>
-            </w:r>
-            <w:r>
-              <w:t xml:space="preserve"> </w:t>
-            </w:r>
-            <w:hyperlink r:id="rId104">
-              <w:r>
-                <w:rPr>
-                  <w:rStyle w:val="Hyperlink"/>
-                  <w:color w:val="0066CC"/>
-                  <w:u w:val="single"/>
-                </w:rPr>
-                <w:t xml:space="preserve">Link</w:t>
-              </w:r>
-            </w:hyperlink>
-            <w:r>
-              <w:t xml:space="preserve"/>
-              <w:br/>
-              <w:t xml:space="preserve">→ Collective Bargaining Agreement</w:t>
-            </w:r>
-            <w:r>
-              <w:t xml:space="preserve"> </w:t>
-            </w:r>
-            <w:hyperlink r:id="rId105">
-              <w:r>
-                <w:rPr>
-                  <w:rStyle w:val="Hyperlink"/>
-                  <w:color w:val="0066CC"/>
-                  <w:u w:val="single"/>
-                </w:rPr>
-                <w:t xml:space="preserve">Link</w:t>
-              </w:r>
-            </w:hyperlink>
-            <w:r>
-              <w:t xml:space="preserve"/>
-              <w:br/>
               <w:t xml:space="preserve">→ Management Counter Proposal (Management Strategy Coordinator, Due: Before the start of Day 2 Class)</w:t>
               <w:br/>
               <w:br/>
@@ -6702,7 +6689,7 @@
             <w:r>
               <w:t xml:space="preserve"> </w:t>
             </w:r>
-            <w:hyperlink r:id="rId56">
+            <w:hyperlink r:id="rId54">
               <w:r>
                 <w:rPr>
                   <w:rStyle w:val="Hyperlink"/>
@@ -6753,7 +6740,7 @@
             <w:r>
               <w:t xml:space="preserve"> </w:t>
             </w:r>
-            <w:hyperlink r:id="rId107">
+            <w:hyperlink r:id="rId105">
               <w:r>
                 <w:rPr>
                   <w:rStyle w:val="Hyperlink"/>
@@ -6771,7 +6758,7 @@
             <w:r>
               <w:t xml:space="preserve"> </w:t>
             </w:r>
-            <w:hyperlink r:id="rId108">
+            <w:hyperlink r:id="rId106">
               <w:r>
                 <w:rPr>
                   <w:rStyle w:val="Hyperlink"/>
@@ -6790,7 +6777,7 @@
             <w:r>
               <w:t xml:space="preserve"> </w:t>
             </w:r>
-            <w:hyperlink r:id="rId56">
+            <w:hyperlink r:id="rId54">
               <w:r>
                 <w:rPr>
                   <w:rStyle w:val="Hyperlink"/>
@@ -6861,7 +6848,7 @@
             <w:r>
               <w:t xml:space="preserve"> </w:t>
             </w:r>
-            <w:hyperlink r:id="rId56">
+            <w:hyperlink r:id="rId54">
               <w:r>
                 <w:rPr>
                   <w:rStyle w:val="Hyperlink"/>
@@ -6953,48 +6940,48 @@
             <w:r>
               <w:t xml:space="preserve"> </w:t>
             </w:r>
+            <w:hyperlink r:id="rId107">
+              <w:r>
+                <w:rPr>
+                  <w:rStyle w:val="Hyperlink"/>
+                  <w:color w:val="0066CC"/>
+                  <w:u w:val="single"/>
+                </w:rPr>
+                <w:t xml:space="preserve">Lecture slide</w:t>
+              </w:r>
+            </w:hyperlink>
+            <w:r>
+              <w:t xml:space="preserve"/>
+              <w:br/>
+              <w:t xml:space="preserve">→ Read the textbook: Ch 11 (Due: 4/29 11:59 pm)</w:t>
+              <w:br/>
+              <w:t xml:space="preserve">→ Ch 11 Watch It Video1: Tesla Ties CEO Elon Musks Pay To Company Performance</w:t>
+            </w:r>
+            <w:r>
+              <w:t xml:space="preserve"> </w:t>
+            </w:r>
+            <w:hyperlink r:id="rId108">
+              <w:r>
+                <w:rPr>
+                  <w:rStyle w:val="Hyperlink"/>
+                  <w:color w:val="0066CC"/>
+                  <w:u w:val="single"/>
+                </w:rPr>
+                <w:t xml:space="preserve">Link</w:t>
+              </w:r>
+            </w:hyperlink>
+            <w:r>
+              <w:t xml:space="preserve"> </w:t>
+            </w:r>
+            <w:r>
+              <w:t xml:space="preserve">(Due: 4/29 11:59 pm)</w:t>
+              <w:br/>
+              <w:t xml:space="preserve">→ Ch 11 Watch It Video2: Elon Musk gets $700 million in performance-based pay</w:t>
+            </w:r>
+            <w:r>
+              <w:t xml:space="preserve"> </w:t>
+            </w:r>
             <w:hyperlink r:id="rId109">
-              <w:r>
-                <w:rPr>
-                  <w:rStyle w:val="Hyperlink"/>
-                  <w:color w:val="0066CC"/>
-                  <w:u w:val="single"/>
-                </w:rPr>
-                <w:t xml:space="preserve">Lecture slide</w:t>
-              </w:r>
-            </w:hyperlink>
-            <w:r>
-              <w:t xml:space="preserve"/>
-              <w:br/>
-              <w:t xml:space="preserve">→ Read the textbook: Ch 11 (Due: 4/29 11:59 pm)</w:t>
-              <w:br/>
-              <w:t xml:space="preserve">→ Ch 11 Watch It Video1: Tesla Ties CEO Elon Musks Pay To Company Performance</w:t>
-            </w:r>
-            <w:r>
-              <w:t xml:space="preserve"> </w:t>
-            </w:r>
-            <w:hyperlink r:id="rId110">
-              <w:r>
-                <w:rPr>
-                  <w:rStyle w:val="Hyperlink"/>
-                  <w:color w:val="0066CC"/>
-                  <w:u w:val="single"/>
-                </w:rPr>
-                <w:t xml:space="preserve">Link</w:t>
-              </w:r>
-            </w:hyperlink>
-            <w:r>
-              <w:t xml:space="preserve"> </w:t>
-            </w:r>
-            <w:r>
-              <w:t xml:space="preserve">(Due: 4/29 11:59 pm)</w:t>
-              <w:br/>
-              <w:t xml:space="preserve">→ Ch 11 Watch It Video2: Elon Musk gets $700 million in performance-based pay</w:t>
-            </w:r>
-            <w:r>
-              <w:t xml:space="preserve"> </w:t>
-            </w:r>
-            <w:hyperlink r:id="rId111">
               <w:r>
                 <w:rPr>
                   <w:rStyle w:val="Hyperlink"/>
@@ -7031,7 +7018,7 @@
             <w:r>
               <w:t xml:space="preserve"> </w:t>
             </w:r>
-            <w:hyperlink r:id="rId112">
+            <w:hyperlink r:id="rId110">
               <w:r>
                 <w:rPr>
                   <w:rStyle w:val="Hyperlink"/>
@@ -7049,7 +7036,7 @@
             <w:r>
               <w:t xml:space="preserve"> </w:t>
             </w:r>
-            <w:hyperlink r:id="rId33">
+            <w:hyperlink r:id="rId31">
               <w:r>
                 <w:rPr>
                   <w:rStyle w:val="Hyperlink"/>
@@ -7067,26 +7054,26 @@
             <w:r>
               <w:t xml:space="preserve"> </w:t>
             </w:r>
+            <w:hyperlink r:id="rId52">
+              <w:r>
+                <w:rPr>
+                  <w:rStyle w:val="Hyperlink"/>
+                  <w:color w:val="0066CC"/>
+                  <w:u w:val="single"/>
+                </w:rPr>
+                <w:t xml:space="preserve">Link</w:t>
+              </w:r>
+            </w:hyperlink>
+            <w:r>
+              <w:t xml:space="preserve"/>
+              <w:br/>
+              <w:br/>
+              <w:t xml:space="preserve">→ Participate in class and report your activity</w:t>
+            </w:r>
+            <w:r>
+              <w:t xml:space="preserve"> </w:t>
+            </w:r>
             <w:hyperlink r:id="rId54">
-              <w:r>
-                <w:rPr>
-                  <w:rStyle w:val="Hyperlink"/>
-                  <w:color w:val="0066CC"/>
-                  <w:u w:val="single"/>
-                </w:rPr>
-                <w:t xml:space="preserve">Link</w:t>
-              </w:r>
-            </w:hyperlink>
-            <w:r>
-              <w:t xml:space="preserve"/>
-              <w:br/>
-              <w:br/>
-              <w:t xml:space="preserve">→ Participate in class and report your activity</w:t>
-            </w:r>
-            <w:r>
-              <w:t xml:space="preserve"> </w:t>
-            </w:r>
-            <w:hyperlink r:id="rId56">
               <w:r>
                 <w:rPr>
                   <w:rStyle w:val="Hyperlink"/>
@@ -7137,7 +7124,7 @@
             <w:r>
               <w:t xml:space="preserve"> </w:t>
             </w:r>
-            <w:hyperlink r:id="rId113">
+            <w:hyperlink r:id="rId111">
               <w:r>
                 <w:rPr>
                   <w:rStyle w:val="Hyperlink"/>
@@ -7157,7 +7144,7 @@
             <w:r>
               <w:t xml:space="preserve"> </w:t>
             </w:r>
-            <w:hyperlink r:id="rId114">
+            <w:hyperlink r:id="rId112">
               <w:r>
                 <w:rPr>
                   <w:rStyle w:val="Hyperlink"/>
@@ -7195,7 +7182,7 @@
             <w:r>
               <w:t xml:space="preserve"> </w:t>
             </w:r>
-            <w:hyperlink r:id="rId115">
+            <w:hyperlink r:id="rId113">
               <w:r>
                 <w:rPr>
                   <w:rStyle w:val="Hyperlink"/>
@@ -7215,29 +7202,29 @@
             <w:r>
               <w:t xml:space="preserve"> </w:t>
             </w:r>
+            <w:hyperlink r:id="rId52">
+              <w:r>
+                <w:rPr>
+                  <w:rStyle w:val="Hyperlink"/>
+                  <w:color w:val="0066CC"/>
+                  <w:u w:val="single"/>
+                </w:rPr>
+                <w:t xml:space="preserve">Link</w:t>
+              </w:r>
+            </w:hyperlink>
+            <w:r>
+              <w:t xml:space="preserve"> </w:t>
+            </w:r>
+            <w:r>
+              <w:t xml:space="preserve">(Due: 5/5 11:59 pm)</w:t>
+              <w:br/>
+              <w:br/>
+              <w:t xml:space="preserve">→ Participate in class and report your activity</w:t>
+            </w:r>
+            <w:r>
+              <w:t xml:space="preserve"> </w:t>
+            </w:r>
             <w:hyperlink r:id="rId54">
-              <w:r>
-                <w:rPr>
-                  <w:rStyle w:val="Hyperlink"/>
-                  <w:color w:val="0066CC"/>
-                  <w:u w:val="single"/>
-                </w:rPr>
-                <w:t xml:space="preserve">Link</w:t>
-              </w:r>
-            </w:hyperlink>
-            <w:r>
-              <w:t xml:space="preserve"> </w:t>
-            </w:r>
-            <w:r>
-              <w:t xml:space="preserve">(Due: 5/5 11:59 pm)</w:t>
-              <w:br/>
-              <w:br/>
-              <w:t xml:space="preserve">→ Participate in class and report your activity</w:t>
-            </w:r>
-            <w:r>
-              <w:t xml:space="preserve"> </w:t>
-            </w:r>
-            <w:hyperlink r:id="rId56">
               <w:r>
                 <w:rPr>
                   <w:rStyle w:val="Hyperlink"/>
@@ -7288,7 +7275,7 @@
             <w:r>
               <w:t xml:space="preserve"> </w:t>
             </w:r>
-            <w:hyperlink r:id="rId116">
+            <w:hyperlink r:id="rId114">
               <w:r>
                 <w:rPr>
                   <w:rStyle w:val="Hyperlink"/>
@@ -7308,7 +7295,7 @@
             <w:r>
               <w:t xml:space="preserve"> </w:t>
             </w:r>
-            <w:hyperlink r:id="rId117">
+            <w:hyperlink r:id="rId115">
               <w:r>
                 <w:rPr>
                   <w:rStyle w:val="Hyperlink"/>
@@ -7440,8 +7427,8 @@
         </w:pict>
       </w:r>
     </w:p>
-    <w:bookmarkEnd w:id="118"/>
-    <w:bookmarkStart w:id="119" w:name="statute-of-limitations"/>
+    <w:bookmarkEnd w:id="116"/>
+    <w:bookmarkStart w:id="117" w:name="statute-of-limitations"/>
     <w:p>
       <w:pPr>
         <w:pStyle w:val="Heading2"/>
@@ -7465,8 +7452,8 @@
         </w:pict>
       </w:r>
     </w:p>
-    <w:bookmarkEnd w:id="119"/>
-    <w:bookmarkStart w:id="120" w:name="Xcdf663987d64b083671ee3932ebb0b331517c8d"/>
+    <w:bookmarkEnd w:id="117"/>
+    <w:bookmarkStart w:id="118" w:name="Xcdf663987d64b083671ee3932ebb0b331517c8d"/>
     <w:p>
       <w:pPr>
         <w:pStyle w:val="Heading2"/>
@@ -7579,8 +7566,8 @@
         <w:t xml:space="preserve">Please email at spak2@csub.edu if you are interested in knowing more about the student chapter.</w:t>
       </w:r>
     </w:p>
-    <w:bookmarkEnd w:id="120"/>
-    <w:bookmarkStart w:id="121" w:name="Xb583615bf7900c58ca4ec1c55b87d89181c5454"/>
+    <w:bookmarkEnd w:id="118"/>
+    <w:bookmarkStart w:id="119" w:name="Xb583615bf7900c58ca4ec1c55b87d89181c5454"/>
     <w:p>
       <w:pPr>
         <w:pStyle w:val="Heading2"/>
@@ -7624,8 +7611,8 @@
         </w:pict>
       </w:r>
     </w:p>
-    <w:bookmarkEnd w:id="121"/>
-    <w:bookmarkStart w:id="122" w:name="inclusiveness-and-safety-at-csub"/>
+    <w:bookmarkEnd w:id="119"/>
+    <w:bookmarkStart w:id="120" w:name="inclusiveness-and-safety-at-csub"/>
     <w:p>
       <w:pPr>
         <w:pStyle w:val="Heading2"/>
@@ -7677,8 +7664,8 @@
         </w:pict>
       </w:r>
     </w:p>
-    <w:bookmarkEnd w:id="122"/>
-    <w:bookmarkStart w:id="123" w:name="X3ca00938d41e62e7e6f8de7a6b6718fae956584"/>
+    <w:bookmarkEnd w:id="120"/>
+    <w:bookmarkStart w:id="121" w:name="X3ca00938d41e62e7e6f8de7a6b6718fae956584"/>
     <w:p>
       <w:pPr>
         <w:pStyle w:val="Heading2"/>
@@ -7838,8 +7825,8 @@
         </w:pict>
       </w:r>
     </w:p>
-    <w:bookmarkEnd w:id="123"/>
-    <w:bookmarkStart w:id="124" w:name="academic-integrity"/>
+    <w:bookmarkEnd w:id="121"/>
+    <w:bookmarkStart w:id="122" w:name="academic-integrity"/>
     <w:p>
       <w:pPr>
         <w:pStyle w:val="Heading2"/>
@@ -7879,8 +7866,8 @@
         </w:pict>
       </w:r>
     </w:p>
-    <w:bookmarkEnd w:id="124"/>
-    <w:bookmarkStart w:id="125" w:name="using-ai-tools-chatgpt"/>
+    <w:bookmarkEnd w:id="122"/>
+    <w:bookmarkStart w:id="123" w:name="using-ai-tools-chatgpt"/>
     <w:p>
       <w:pPr>
         <w:pStyle w:val="Heading2"/>
@@ -7989,8 +7976,8 @@
         </w:pict>
       </w:r>
     </w:p>
-    <w:bookmarkEnd w:id="125"/>
-    <w:bookmarkStart w:id="126" w:name="catalog-statement"/>
+    <w:bookmarkEnd w:id="123"/>
+    <w:bookmarkStart w:id="124" w:name="catalog-statement"/>
     <w:p>
       <w:pPr>
         <w:pStyle w:val="Heading2"/>
@@ -8014,8 +8001,8 @@
         </w:pict>
       </w:r>
     </w:p>
-    <w:bookmarkEnd w:id="126"/>
-    <w:bookmarkStart w:id="127" w:name="cece-workshops-events"/>
+    <w:bookmarkEnd w:id="124"/>
+    <w:bookmarkStart w:id="125" w:name="cece-workshops-events"/>
     <w:p>
       <w:pPr>
         <w:pStyle w:val="Heading2"/>
@@ -8047,8 +8034,8 @@
         </w:pict>
       </w:r>
     </w:p>
-    <w:bookmarkEnd w:id="127"/>
-    <w:bookmarkStart w:id="146" w:name="related-files"/>
+    <w:bookmarkEnd w:id="125"/>
+    <w:bookmarkStart w:id="145" w:name="related-files"/>
     <w:p>
       <w:pPr>
         <w:pStyle w:val="Heading2"/>
@@ -8057,7 +8044,7 @@
         <w:t xml:space="preserve">Related Files</w:t>
       </w:r>
     </w:p>
-    <w:bookmarkStart w:id="130" w:name="rubrics-guidelines"/>
+    <w:bookmarkStart w:id="128" w:name="rubrics-guidelines"/>
     <w:p>
       <w:pPr>
         <w:pStyle w:val="Heading3"/>
@@ -8073,7 +8060,7 @@
           <w:numId w:val="1010"/>
         </w:numPr>
       </w:pPr>
-      <w:hyperlink r:id="rId128">
+      <w:hyperlink r:id="rId126">
         <w:r>
           <w:rPr>
             <w:rStyle w:val="Hyperlink"/>
@@ -8097,7 +8084,7 @@
           <w:numId w:val="1010"/>
         </w:numPr>
       </w:pPr>
-      <w:hyperlink r:id="rId129">
+      <w:hyperlink r:id="rId127">
         <w:r>
           <w:rPr>
             <w:rStyle w:val="Hyperlink"/>
@@ -8114,8 +8101,8 @@
         <w:t xml:space="preserve">- Instructions and grading criteria for team meetings</w:t>
       </w:r>
     </w:p>
-    <w:bookmarkEnd w:id="130"/>
-    <w:bookmarkStart w:id="142" w:name="team-meeting-agendas"/>
+    <w:bookmarkEnd w:id="128"/>
+    <w:bookmarkStart w:id="140" w:name="team-meeting-agendas"/>
     <w:p>
       <w:pPr>
         <w:pStyle w:val="Heading3"/>
@@ -8131,7 +8118,7 @@
           <w:numId w:val="1011"/>
         </w:numPr>
       </w:pPr>
-      <w:hyperlink r:id="rId131">
+      <w:hyperlink r:id="rId129">
         <w:r>
           <w:rPr>
             <w:rStyle w:val="Hyperlink"/>
@@ -8155,7 +8142,7 @@
           <w:numId w:val="1011"/>
         </w:numPr>
       </w:pPr>
-      <w:hyperlink r:id="rId132">
+      <w:hyperlink r:id="rId130">
         <w:r>
           <w:rPr>
             <w:rStyle w:val="Hyperlink"/>
@@ -8179,7 +8166,7 @@
           <w:numId w:val="1011"/>
         </w:numPr>
       </w:pPr>
-      <w:hyperlink r:id="rId133">
+      <w:hyperlink r:id="rId131">
         <w:r>
           <w:rPr>
             <w:rStyle w:val="Hyperlink"/>
@@ -8203,7 +8190,7 @@
           <w:numId w:val="1011"/>
         </w:numPr>
       </w:pPr>
-      <w:hyperlink r:id="rId134">
+      <w:hyperlink r:id="rId132">
         <w:r>
           <w:rPr>
             <w:rStyle w:val="Hyperlink"/>
@@ -8227,7 +8214,7 @@
           <w:numId w:val="1011"/>
         </w:numPr>
       </w:pPr>
-      <w:hyperlink r:id="rId135">
+      <w:hyperlink r:id="rId133">
         <w:r>
           <w:rPr>
             <w:rStyle w:val="Hyperlink"/>
@@ -8251,7 +8238,7 @@
           <w:numId w:val="1011"/>
         </w:numPr>
       </w:pPr>
-      <w:hyperlink r:id="rId136">
+      <w:hyperlink r:id="rId134">
         <w:r>
           <w:rPr>
             <w:rStyle w:val="Hyperlink"/>
@@ -8275,7 +8262,7 @@
           <w:numId w:val="1011"/>
         </w:numPr>
       </w:pPr>
-      <w:hyperlink r:id="rId137">
+      <w:hyperlink r:id="rId135">
         <w:r>
           <w:rPr>
             <w:rStyle w:val="Hyperlink"/>
@@ -8299,7 +8286,7 @@
           <w:numId w:val="1011"/>
         </w:numPr>
       </w:pPr>
-      <w:hyperlink r:id="rId138">
+      <w:hyperlink r:id="rId136">
         <w:r>
           <w:rPr>
             <w:rStyle w:val="Hyperlink"/>
@@ -8323,7 +8310,7 @@
           <w:numId w:val="1011"/>
         </w:numPr>
       </w:pPr>
-      <w:hyperlink r:id="rId139">
+      <w:hyperlink r:id="rId137">
         <w:r>
           <w:rPr>
             <w:rStyle w:val="Hyperlink"/>
@@ -8347,7 +8334,7 @@
           <w:numId w:val="1011"/>
         </w:numPr>
       </w:pPr>
-      <w:hyperlink r:id="rId140">
+      <w:hyperlink r:id="rId138">
         <w:r>
           <w:rPr>
             <w:rStyle w:val="Hyperlink"/>
@@ -8371,7 +8358,7 @@
           <w:numId w:val="1011"/>
         </w:numPr>
       </w:pPr>
-      <w:hyperlink r:id="rId141">
+      <w:hyperlink r:id="rId139">
         <w:r>
           <w:rPr>
             <w:rStyle w:val="Hyperlink"/>
@@ -8388,8 +8375,8 @@
         <w:t xml:space="preserve">- Week 15 (Last)</w:t>
       </w:r>
     </w:p>
-    <w:bookmarkEnd w:id="142"/>
-    <w:bookmarkStart w:id="144" w:name="schedules-rosters"/>
+    <w:bookmarkEnd w:id="140"/>
+    <w:bookmarkStart w:id="142" w:name="schedules-rosters"/>
     <w:p>
       <w:pPr>
         <w:pStyle w:val="Heading3"/>
@@ -8406,7 +8393,7 @@
           <w:numId w:val="1012"/>
         </w:numPr>
       </w:pPr>
-      <w:hyperlink r:id="rId143">
+      <w:hyperlink r:id="rId141">
         <w:r>
           <w:rPr>
             <w:rStyle w:val="Hyperlink"/>
@@ -8423,8 +8410,8 @@
         <w:t xml:space="preserve">- Class roster and team assignments</w:t>
       </w:r>
     </w:p>
-    <w:bookmarkEnd w:id="144"/>
-    <w:bookmarkStart w:id="145" w:name="external-links"/>
+    <w:bookmarkEnd w:id="142"/>
+    <w:bookmarkStart w:id="144" w:name="external-links"/>
     <w:p>
       <w:pPr>
         <w:pStyle w:val="Heading3"/>
@@ -8440,7 +8427,7 @@
           <w:numId w:val="1013"/>
         </w:numPr>
       </w:pPr>
-      <w:hyperlink r:id="rId54">
+      <w:hyperlink r:id="rId52">
         <w:r>
           <w:rPr>
             <w:rStyle w:val="Hyperlink"/>
@@ -8488,7 +8475,7 @@
           <w:numId w:val="1013"/>
         </w:numPr>
       </w:pPr>
-      <w:hyperlink r:id="rId56">
+      <w:hyperlink r:id="rId54">
         <w:r>
           <w:rPr>
             <w:rStyle w:val="Hyperlink"/>
@@ -8505,8 +8492,32 @@
         <w:t xml:space="preserve">- Report your activity at the end of each class</w:t>
       </w:r>
     </w:p>
+    <w:p>
+      <w:pPr>
+        <w:numPr>
+          <w:ilvl w:val="0"/>
+          <w:numId w:val="1013"/>
+        </w:numPr>
+      </w:pPr>
+      <w:hyperlink r:id="rId143">
+        <w:r>
+          <w:rPr>
+            <w:rStyle w:val="Hyperlink"/>
+            <w:color w:val="0066CC"/>
+            <w:u w:val="single"/>
+          </w:rPr>
+          <w:t xml:space="preserve">Syllabus (Google Doc)</w:t>
+        </w:r>
+      </w:hyperlink>
+      <w:r>
+        <w:t xml:space="preserve"> </w:t>
+      </w:r>
+      <w:r>
+        <w:t xml:space="preserve">- Editable syllabus document</w:t>
+      </w:r>
+    </w:p>
+    <w:bookmarkEnd w:id="144"/>
     <w:bookmarkEnd w:id="145"/>
-    <w:bookmarkEnd w:id="146"/>
     <w:sectPr>
       <w:footnotePr>
         <w:numRestart w:val="eachSect"/>

</xml_diff>

<commit_message>
Fix Word conversion: convert HTML tags to markdown
Co-Authored-By: Claude Opus 4.5 <noreply@anthropic.com>
</commit_message>
<xml_diff>
--- a/Syllabus.docx
+++ b/Syllabus.docx
@@ -34,44 +34,58 @@
         </w:r>
       </w:hyperlink>
     </w:p>
+    <w:bookmarkStart w:id="13" w:name="mgmt-6100-human-resources-management"/>
+    <w:p>
+      <w:pPr>
+        <w:pStyle w:val="Heading2"/>
+      </w:pPr>
+      <w:r>
+        <w:t xml:space="preserve">MGMT 6100 Human Resources Management</w:t>
+      </w:r>
+    </w:p>
+    <w:bookmarkStart w:id="12" w:name="spring-2026-3-units"/>
+    <w:p>
+      <w:pPr>
+        <w:pStyle w:val="Heading3"/>
+      </w:pPr>
+      <w:r>
+        <w:t xml:space="preserve">Spring 2026 (3 units)</w:t>
+      </w:r>
+    </w:p>
+    <w:p>
+      <w:pPr>
+        <w:pStyle w:val="FirstParagraph"/>
+      </w:pPr>
+      <w:r>
+        <w:rPr>
+          <w:b/>
+          <w:bCs/>
+        </w:rPr>
+        <w:t xml:space="preserve">Jan 20 Tue - May 18 Mon, 2026</w:t>
+      </w:r>
+      <w:r>
+        <w:t xml:space="preserve">⏎</w:t>
+      </w:r>
+      <w:r>
+        <w:t xml:space="preserve"> </w:t>
+      </w:r>
+      <w:r>
+        <w:rPr>
+          <w:b/>
+          <w:bCs/>
+        </w:rPr>
+        <w:t xml:space="preserve">TuTh 7:00 PM - 8:15 PM; Business Development Ctr 165B</w:t>
+      </w:r>
+    </w:p>
     <w:p>
       <w:pPr>
         <w:pStyle w:val="BodyText"/>
       </w:pPr>
       <w:r>
-        <w:t xml:space="preserve">MGMT 6100 Human Resources Management</w:t>
-      </w:r>
-    </w:p>
-    <w:p>
-      <w:pPr>
-        <w:pStyle w:val="BodyText"/>
-      </w:pPr>
-      <w:r>
-        <w:t xml:space="preserve">Spring 2026 (3 units)</w:t>
-      </w:r>
-    </w:p>
-    <w:p>
-      <w:pPr>
-        <w:pStyle w:val="BodyText"/>
-      </w:pPr>
-      <w:r>
-        <w:t xml:space="preserve">Jan 20 Tue - May 18 Mon, 2026</w:t>
-      </w:r>
-      <w:r>
-        <w:t xml:space="preserve">⏎</w:t>
-      </w:r>
-      <w:r>
-        <w:t xml:space="preserve"> </w:t>
-      </w:r>
-      <w:r>
-        <w:t xml:space="preserve">TuTh 7:00 PM - 8:15 PM; Business Development Ctr 165B</w:t>
-      </w:r>
-    </w:p>
-    <w:p>
-      <w:pPr>
-        <w:pStyle w:val="BodyText"/>
-      </w:pPr>
-      <w:r>
+        <w:rPr>
+          <w:i/>
+          <w:iCs/>
+        </w:rPr>
         <w:t xml:space="preserve">This syllabus is subject to change based on the needs of the class.</w:t>
       </w:r>
     </w:p>
@@ -214,7 +228,9 @@
         </w:pict>
       </w:r>
     </w:p>
-    <w:bookmarkStart w:id="12" w:name="table-of-contents"/>
+    <w:bookmarkEnd w:id="12"/>
+    <w:bookmarkEnd w:id="13"/>
+    <w:bookmarkStart w:id="14" w:name="table-of-contents"/>
     <w:p>
       <w:pPr>
         <w:pStyle w:val="Heading2"/>
@@ -605,8 +621,8 @@
         </w:pict>
       </w:r>
     </w:p>
-    <w:bookmarkEnd w:id="12"/>
-    <w:bookmarkStart w:id="13" w:name="course-description"/>
+    <w:bookmarkEnd w:id="14"/>
+    <w:bookmarkStart w:id="15" w:name="course-description"/>
     <w:p>
       <w:pPr>
         <w:pStyle w:val="Heading2"/>
@@ -636,8 +652,8 @@
         </w:pict>
       </w:r>
     </w:p>
-    <w:bookmarkEnd w:id="13"/>
-    <w:bookmarkStart w:id="14" w:name="mba-program-learning-objectives"/>
+    <w:bookmarkEnd w:id="15"/>
+    <w:bookmarkStart w:id="16" w:name="mba-program-learning-objectives"/>
     <w:p>
       <w:pPr>
         <w:pStyle w:val="Heading2"/>
@@ -724,8 +740,8 @@
         </w:pict>
       </w:r>
     </w:p>
-    <w:bookmarkEnd w:id="14"/>
-    <w:bookmarkStart w:id="15" w:name="course-themes-course-learning-objectives"/>
+    <w:bookmarkEnd w:id="16"/>
+    <w:bookmarkStart w:id="17" w:name="course-themes-course-learning-objectives"/>
     <w:p>
       <w:pPr>
         <w:pStyle w:val="Heading2"/>
@@ -938,8 +954,8 @@
         </w:pict>
       </w:r>
     </w:p>
-    <w:bookmarkEnd w:id="15"/>
-    <w:bookmarkStart w:id="22" w:name="required-text-and-materials"/>
+    <w:bookmarkEnd w:id="17"/>
+    <w:bookmarkStart w:id="24" w:name="required-text-and-materials"/>
     <w:p>
       <w:pPr>
         <w:pStyle w:val="Heading2"/>
@@ -948,7 +964,7 @@
         <w:t xml:space="preserve">Required Text and Materials</w:t>
       </w:r>
     </w:p>
-    <w:bookmarkStart w:id="18" w:name="textbook"/>
+    <w:bookmarkStart w:id="20" w:name="textbook"/>
     <w:p>
       <w:pPr>
         <w:pStyle w:val="Heading3"/>
@@ -1009,7 +1025,7 @@
           <w:numId w:val="1005"/>
         </w:numPr>
       </w:pPr>
-      <w:hyperlink r:id="rId16">
+      <w:hyperlink r:id="rId18">
         <w:r>
           <w:rPr>
             <w:rStyle w:val="Hyperlink"/>
@@ -1027,7 +1043,7 @@
           <w:numId w:val="1005"/>
         </w:numPr>
       </w:pPr>
-      <w:hyperlink r:id="rId17">
+      <w:hyperlink r:id="rId19">
         <w:r>
           <w:rPr>
             <w:rStyle w:val="Hyperlink"/>
@@ -1166,8 +1182,8 @@
         <w:t xml:space="preserve">The paperback rental book works fine!</w:t>
       </w:r>
     </w:p>
-    <w:bookmarkEnd w:id="18"/>
-    <w:bookmarkStart w:id="20" w:name="ms-office-365"/>
+    <w:bookmarkEnd w:id="20"/>
+    <w:bookmarkStart w:id="22" w:name="ms-office-365"/>
     <w:p>
       <w:pPr>
         <w:pStyle w:val="Heading3"/>
@@ -1212,7 +1228,7 @@
       <w:r>
         <w:t xml:space="preserve"> </w:t>
       </w:r>
-      <w:hyperlink r:id="rId19">
+      <w:hyperlink r:id="rId21">
         <w:r>
           <w:rPr>
             <w:rStyle w:val="Hyperlink"/>
@@ -1261,8 +1277,8 @@
         <w:t xml:space="preserve">on your laptop. I will use Google Sheets and documents to conduct various surveys and quizzes in class.</w:t>
       </w:r>
     </w:p>
-    <w:bookmarkEnd w:id="20"/>
-    <w:bookmarkStart w:id="21" w:name="chatgpt-plus"/>
+    <w:bookmarkEnd w:id="22"/>
+    <w:bookmarkStart w:id="23" w:name="chatgpt-plus"/>
     <w:p>
       <w:pPr>
         <w:pStyle w:val="Heading3"/>
@@ -1286,9 +1302,9 @@
         </w:pict>
       </w:r>
     </w:p>
-    <w:bookmarkEnd w:id="21"/>
-    <w:bookmarkEnd w:id="22"/>
-    <w:bookmarkStart w:id="23" w:name="device-requirements-for-class-activities"/>
+    <w:bookmarkEnd w:id="23"/>
+    <w:bookmarkEnd w:id="24"/>
+    <w:bookmarkStart w:id="25" w:name="device-requirements-for-class-activities"/>
     <w:p>
       <w:pPr>
         <w:pStyle w:val="Heading2"/>
@@ -1312,8 +1328,8 @@
         </w:pict>
       </w:r>
     </w:p>
-    <w:bookmarkEnd w:id="23"/>
-    <w:bookmarkStart w:id="30" w:name="X64feea6a6580476abe55750d352a2fbcf4dbb38"/>
+    <w:bookmarkEnd w:id="25"/>
+    <w:bookmarkStart w:id="32" w:name="X64feea6a6580476abe55750d352a2fbcf4dbb38"/>
     <w:p>
       <w:pPr>
         <w:pStyle w:val="Heading2"/>
@@ -1330,7 +1346,7 @@
         <w:t xml:space="preserve">This course’s learning objectives will be accomplished through lectures and discussions with examples to highlight the material covered. Students will also be given assignments requiring them to apply the studied concepts. Students must study the text and take several tests to assess retention and application. In the active learning approach, students actively explore issues and ideas under the instructor’s guidance. Successful active learning does require you to prepare for class every time. You should do the readings, consider the issues, and be prepared to participate in class discussions. As an instructor of this course, my primary role is facilitating learning. There will be lectures in nearly every class period. Still, we will also spend much time discussing ideas, participating in exercises, and practicing the skills necessary to perform well in this class and beyond. Students will receive assessment feedback from the instructor regularly throughout the term. Faculty will keep posted on office hours and will be available for individual student interaction during these hours, in addition to availability through email and discussions, with advanced notice and scheduling.</w:t>
       </w:r>
     </w:p>
-    <w:bookmarkStart w:id="24" w:name="office-hours-appointments-and-email"/>
+    <w:bookmarkStart w:id="26" w:name="office-hours-appointments-and-email"/>
     <w:p>
       <w:pPr>
         <w:pStyle w:val="Heading3"/>
@@ -1385,8 +1401,8 @@
         <w:t xml:space="preserve">If you anticipate any issues with using your camera, arrange the meeting for a time when this won’t be a concern</w:t>
       </w:r>
     </w:p>
-    <w:bookmarkEnd w:id="24"/>
-    <w:bookmarkStart w:id="25" w:name="class-updates"/>
+    <w:bookmarkEnd w:id="26"/>
+    <w:bookmarkStart w:id="27" w:name="class-updates"/>
     <w:p>
       <w:pPr>
         <w:pStyle w:val="Heading3"/>
@@ -1403,8 +1419,8 @@
         <w:t xml:space="preserve">I will use the current syllabus or email to post important notes and due dates. Please check your email daily to ensure you have the most up-to-date information.</w:t>
       </w:r>
     </w:p>
-    <w:bookmarkEnd w:id="25"/>
-    <w:bookmarkStart w:id="26" w:name="late-policy"/>
+    <w:bookmarkEnd w:id="27"/>
+    <w:bookmarkStart w:id="28" w:name="late-policy"/>
     <w:p>
       <w:pPr>
         <w:pStyle w:val="Heading3"/>
@@ -1447,8 +1463,8 @@
         <w:t xml:space="preserve">. For instance, an individual project worth 100 points will lose 10 points for each day it is late. If submitted five days late, and the assignment is graded at full points, the final score will be 50 points (5 days x 10-point deduction per day = 50-point late penalty).</w:t>
       </w:r>
     </w:p>
-    <w:bookmarkEnd w:id="26"/>
-    <w:bookmarkStart w:id="27" w:name="technical-problems-on-your-end"/>
+    <w:bookmarkEnd w:id="28"/>
+    <w:bookmarkStart w:id="29" w:name="technical-problems-on-your-end"/>
     <w:p>
       <w:pPr>
         <w:pStyle w:val="Heading3"/>
@@ -1465,8 +1481,8 @@
         <w:t xml:space="preserve">You are responsible for keeping your computer up-to-date and fully functional. You are also responsible for maintaining a robust and stable internet connection. Extended due dates will not be granted due to computer or internet failures. Please plan accordingly and finish the assignments ahead of the due date.</w:t>
       </w:r>
     </w:p>
-    <w:bookmarkEnd w:id="27"/>
-    <w:bookmarkStart w:id="28" w:name="policy-on-final-grades"/>
+    <w:bookmarkEnd w:id="29"/>
+    <w:bookmarkStart w:id="30" w:name="policy-on-final-grades"/>
     <w:p>
       <w:pPr>
         <w:pStyle w:val="Heading3"/>
@@ -1531,8 +1547,8 @@
         <w:t xml:space="preserve">will not be entertained. Except for officially awarded OCB points, there will be no opportunities for extra credit in this course.</w:t>
       </w:r>
     </w:p>
-    <w:bookmarkEnd w:id="28"/>
-    <w:bookmarkStart w:id="29" w:name="subject-to-change-notification-process"/>
+    <w:bookmarkEnd w:id="30"/>
+    <w:bookmarkStart w:id="31" w:name="subject-to-change-notification-process"/>
     <w:p>
       <w:pPr>
         <w:pStyle w:val="Heading3"/>
@@ -1556,9 +1572,9 @@
         </w:pict>
       </w:r>
     </w:p>
-    <w:bookmarkEnd w:id="29"/>
-    <w:bookmarkEnd w:id="30"/>
-    <w:bookmarkStart w:id="37" w:name="course-assessment"/>
+    <w:bookmarkEnd w:id="31"/>
+    <w:bookmarkEnd w:id="32"/>
+    <w:bookmarkStart w:id="39" w:name="course-assessment"/>
     <w:p>
       <w:pPr>
         <w:pStyle w:val="Heading2"/>
@@ -1567,7 +1583,7 @@
         <w:t xml:space="preserve">Course Assessment</w:t>
       </w:r>
     </w:p>
-    <w:bookmarkStart w:id="35" w:name="grading-criteria"/>
+    <w:bookmarkStart w:id="37" w:name="grading-criteria"/>
     <w:p>
       <w:pPr>
         <w:pStyle w:val="Heading3"/>
@@ -1875,7 +1891,7 @@
             <w:r>
               <w:t xml:space="preserve"> </w:t>
             </w:r>
-            <w:hyperlink r:id="rId31">
+            <w:hyperlink r:id="rId33">
               <w:r>
                 <w:rPr>
                   <w:rStyle w:val="Hyperlink"/>
@@ -1937,7 +1953,7 @@
             <w:r>
               <w:t xml:space="preserve"> </w:t>
             </w:r>
-            <w:hyperlink r:id="rId32">
+            <w:hyperlink r:id="rId34">
               <w:r>
                 <w:rPr>
                   <w:rStyle w:val="Hyperlink"/>
@@ -1997,7 +2013,7 @@
             <w:r>
               <w:t xml:space="preserve"> </w:t>
             </w:r>
-            <w:hyperlink r:id="rId33">
+            <w:hyperlink r:id="rId35">
               <w:r>
                 <w:rPr>
                   <w:rStyle w:val="Hyperlink"/>
@@ -2088,7 +2104,7 @@
             <w:r>
               <w:t xml:space="preserve"> </w:t>
             </w:r>
-            <w:hyperlink r:id="rId34">
+            <w:hyperlink r:id="rId36">
               <w:r>
                 <w:rPr>
                   <w:rStyle w:val="Hyperlink"/>
@@ -2404,8 +2420,8 @@
         <w:t xml:space="preserve">OCB points are not included in the total score. However, earning these points increases the numerator used to calculate your grade while the denominator remains the same. For example, if the total score for the course is 1,350 and you earn 50 OCB points, your grade will be calculated as (your earned points + OCB points) / 1,350. If you earned 1,210 points, without OCB points, your grade would be 1,210 / 1,350 = 89.63%. With 50 OCB points, your grade would be (1,210 + 50) / 1,350 = 93.33%. This means OCB points directly boost your grade percentage without changing the total possible score.</w:t>
       </w:r>
     </w:p>
-    <w:bookmarkEnd w:id="35"/>
-    <w:bookmarkStart w:id="36" w:name="grading-scale"/>
+    <w:bookmarkEnd w:id="37"/>
+    <w:bookmarkStart w:id="38" w:name="grading-scale"/>
     <w:p>
       <w:pPr>
         <w:pStyle w:val="Heading3"/>
@@ -2808,9 +2824,9 @@
         </w:pict>
       </w:r>
     </w:p>
-    <w:bookmarkEnd w:id="36"/>
-    <w:bookmarkEnd w:id="37"/>
-    <w:bookmarkStart w:id="48" w:name="grading-components"/>
+    <w:bookmarkEnd w:id="38"/>
+    <w:bookmarkEnd w:id="39"/>
+    <w:bookmarkStart w:id="50" w:name="grading-components"/>
     <w:p>
       <w:pPr>
         <w:pStyle w:val="Heading2"/>
@@ -2819,7 +2835,7 @@
         <w:t xml:space="preserve">Grading Components</w:t>
       </w:r>
     </w:p>
-    <w:bookmarkStart w:id="38" w:name="attendance-and-punctuality"/>
+    <w:bookmarkStart w:id="40" w:name="attendance-and-punctuality"/>
     <w:p>
       <w:pPr>
         <w:pStyle w:val="Heading3"/>
@@ -2973,8 +2989,8 @@
         <w:t xml:space="preserve">and exchanging contact information early in the semester.</w:t>
       </w:r>
     </w:p>
-    <w:bookmarkEnd w:id="38"/>
-    <w:bookmarkStart w:id="39" w:name="class-participation"/>
+    <w:bookmarkEnd w:id="40"/>
+    <w:bookmarkStart w:id="41" w:name="class-participation"/>
     <w:p>
       <w:pPr>
         <w:pStyle w:val="Heading3"/>
@@ -3037,8 +3053,8 @@
         <w:t xml:space="preserve">You can participate in as many classes as you want, but only up to 10 participation reports will count toward your grade (8 points × 10 = 80 points maximum). However, I keep records of all participation beyond the 10 counted sessions. When students request recommendation letters, I use these participation records to write more detailed and personalized letters.</w:t>
       </w:r>
     </w:p>
-    <w:bookmarkEnd w:id="39"/>
-    <w:bookmarkStart w:id="40" w:name="quiz"/>
+    <w:bookmarkEnd w:id="41"/>
+    <w:bookmarkStart w:id="42" w:name="quiz"/>
     <w:p>
       <w:pPr>
         <w:pStyle w:val="Heading3"/>
@@ -3055,8 +3071,8 @@
         <w:t xml:space="preserve">There will be 14 review quizzes consisting of multiple-choice questions.</w:t>
       </w:r>
     </w:p>
-    <w:bookmarkEnd w:id="40"/>
-    <w:bookmarkStart w:id="41" w:name="video-and-related-quiz"/>
+    <w:bookmarkEnd w:id="42"/>
+    <w:bookmarkStart w:id="43" w:name="video-and-related-quiz"/>
     <w:p>
       <w:pPr>
         <w:pStyle w:val="Heading3"/>
@@ -3187,8 +3203,8 @@
         <w:t xml:space="preserve">There are two types of quizzes: (1) a chapter review quiz and (2) a video quiz. The chapter review quiz covers only the textbook. And the video quiz only covers the assigned video.</w:t>
       </w:r>
     </w:p>
-    <w:bookmarkEnd w:id="41"/>
-    <w:bookmarkStart w:id="42" w:name="team-meetings"/>
+    <w:bookmarkEnd w:id="43"/>
+    <w:bookmarkStart w:id="44" w:name="team-meetings"/>
     <w:p>
       <w:pPr>
         <w:pStyle w:val="Heading3"/>
@@ -3285,8 +3301,8 @@
         <w:t xml:space="preserve">You will have the team meeting activity in the class.</w:t>
       </w:r>
     </w:p>
-    <w:bookmarkEnd w:id="42"/>
-    <w:bookmarkStart w:id="44" w:name="team-presentation"/>
+    <w:bookmarkEnd w:id="44"/>
+    <w:bookmarkStart w:id="46" w:name="team-presentation"/>
     <w:p>
       <w:pPr>
         <w:pStyle w:val="Heading3"/>
@@ -3305,7 +3321,7 @@
       <w:r>
         <w:t xml:space="preserve"> </w:t>
       </w:r>
-      <w:hyperlink r:id="rId43">
+      <w:hyperlink r:id="rId45">
         <w:r>
           <w:rPr>
             <w:rStyle w:val="Hyperlink"/>
@@ -3321,7 +3337,7 @@
       <w:r>
         <w:t xml:space="preserve"> </w:t>
       </w:r>
-      <w:hyperlink r:id="rId31">
+      <w:hyperlink r:id="rId33">
         <w:r>
           <w:rPr>
             <w:rStyle w:val="Hyperlink"/>
@@ -3338,8 +3354,8 @@
         <w:t xml:space="preserve">for more details.</w:t>
       </w:r>
     </w:p>
-    <w:bookmarkEnd w:id="44"/>
-    <w:bookmarkStart w:id="45" w:name="exams-midterm-final"/>
+    <w:bookmarkEnd w:id="46"/>
+    <w:bookmarkStart w:id="47" w:name="exams-midterm-final"/>
     <w:p>
       <w:pPr>
         <w:pStyle w:val="Heading3"/>
@@ -3356,8 +3372,8 @@
         <w:t xml:space="preserve">There will be four timed exams in the course. There will be two midterm exams and two final exams. The exams will consist of multiple-choice, true/false questions from the text and other course activities. Final Exam II will also include calculation problems where you will need to compute and fill in numerical answers. Your instructor will announce the details of the exams. Your instructor will provide make-up exams for students who cannot test due to illness, family emergency, or military service.</w:t>
       </w:r>
     </w:p>
-    <w:bookmarkEnd w:id="45"/>
-    <w:bookmarkStart w:id="46" w:name="Xcf495075b9ae4b7a2f1ee82f5d4b184eae447e9"/>
+    <w:bookmarkEnd w:id="47"/>
+    <w:bookmarkStart w:id="48" w:name="Xcf495075b9ae4b7a2f1ee82f5d4b184eae447e9"/>
     <w:p>
       <w:pPr>
         <w:pStyle w:val="Heading3"/>
@@ -3390,8 +3406,8 @@
         <w:t xml:space="preserve">Your recognition helps ensure that helpful behaviors are acknowledged and rewarded.</w:t>
       </w:r>
     </w:p>
-    <w:bookmarkEnd w:id="46"/>
-    <w:bookmarkStart w:id="47" w:name="irb-training"/>
+    <w:bookmarkEnd w:id="48"/>
+    <w:bookmarkStart w:id="49" w:name="irb-training"/>
     <w:p>
       <w:pPr>
         <w:pStyle w:val="Heading3"/>
@@ -3425,9 +3441,9 @@
         </w:pict>
       </w:r>
     </w:p>
-    <w:bookmarkEnd w:id="47"/>
-    <w:bookmarkEnd w:id="48"/>
-    <w:bookmarkStart w:id="116" w:name="course-agenda"/>
+    <w:bookmarkEnd w:id="49"/>
+    <w:bookmarkEnd w:id="50"/>
+    <w:bookmarkStart w:id="118" w:name="course-agenda"/>
     <w:p>
       <w:pPr>
         <w:pStyle w:val="Heading2"/>
@@ -3535,7 +3551,7 @@
               <w:t xml:space="preserve"/>
               <w:br/>
             </w:r>
-            <w:hyperlink r:id="rId49">
+            <w:hyperlink r:id="rId51">
               <w:r>
                 <w:rPr>
                   <w:rStyle w:val="Hyperlink"/>
@@ -3551,7 +3567,7 @@
             <w:r>
               <w:t xml:space="preserve"> </w:t>
             </w:r>
-            <w:hyperlink r:id="rId50">
+            <w:hyperlink r:id="rId52">
               <w:r>
                 <w:rPr>
                   <w:rStyle w:val="Hyperlink"/>
@@ -3569,7 +3585,7 @@
             <w:r>
               <w:t xml:space="preserve"> </w:t>
             </w:r>
-            <w:hyperlink r:id="rId34">
+            <w:hyperlink r:id="rId36">
               <w:r>
                 <w:rPr>
                   <w:rStyle w:val="Hyperlink"/>
@@ -3597,7 +3613,7 @@
             <w:r>
               <w:t xml:space="preserve"> </w:t>
             </w:r>
-            <w:hyperlink r:id="rId51">
+            <w:hyperlink r:id="rId53">
               <w:r>
                 <w:rPr>
                   <w:rStyle w:val="Hyperlink"/>
@@ -3617,7 +3633,7 @@
             <w:r>
               <w:t xml:space="preserve"> </w:t>
             </w:r>
-            <w:hyperlink r:id="rId52">
+            <w:hyperlink r:id="rId54">
               <w:r>
                 <w:rPr>
                   <w:rStyle w:val="Hyperlink"/>
@@ -3650,7 +3666,7 @@
             <w:r>
               <w:t xml:space="preserve"> </w:t>
             </w:r>
-            <w:hyperlink r:id="rId53">
+            <w:hyperlink r:id="rId55">
               <w:r>
                 <w:rPr>
                   <w:rStyle w:val="Hyperlink"/>
@@ -3672,7 +3688,7 @@
             <w:r>
               <w:t xml:space="preserve"> </w:t>
             </w:r>
-            <w:hyperlink r:id="rId54">
+            <w:hyperlink r:id="rId56">
               <w:r>
                 <w:rPr>
                   <w:rStyle w:val="Hyperlink"/>
@@ -3723,7 +3739,7 @@
             <w:r>
               <w:t xml:space="preserve"> </w:t>
             </w:r>
-            <w:hyperlink r:id="rId55">
+            <w:hyperlink r:id="rId57">
               <w:r>
                 <w:rPr>
                   <w:rStyle w:val="Hyperlink"/>
@@ -3745,7 +3761,7 @@
             <w:r>
               <w:t xml:space="preserve"> </w:t>
             </w:r>
-            <w:hyperlink r:id="rId56">
+            <w:hyperlink r:id="rId58">
               <w:r>
                 <w:rPr>
                   <w:rStyle w:val="Hyperlink"/>
@@ -3777,7 +3793,7 @@
             <w:r>
               <w:t xml:space="preserve"> </w:t>
             </w:r>
-            <w:hyperlink r:id="rId57">
+            <w:hyperlink r:id="rId59">
               <w:r>
                 <w:rPr>
                   <w:rStyle w:val="Hyperlink"/>
@@ -3797,7 +3813,7 @@
             <w:r>
               <w:t xml:space="preserve"> </w:t>
             </w:r>
-            <w:hyperlink r:id="rId52">
+            <w:hyperlink r:id="rId54">
               <w:r>
                 <w:rPr>
                   <w:rStyle w:val="Hyperlink"/>
@@ -3819,7 +3835,7 @@
             <w:r>
               <w:t xml:space="preserve"> </w:t>
             </w:r>
-            <w:hyperlink r:id="rId54">
+            <w:hyperlink r:id="rId56">
               <w:r>
                 <w:rPr>
                   <w:rStyle w:val="Hyperlink"/>
@@ -3870,7 +3886,7 @@
             <w:r>
               <w:t xml:space="preserve"> </w:t>
             </w:r>
-            <w:hyperlink r:id="rId58">
+            <w:hyperlink r:id="rId60">
               <w:r>
                 <w:rPr>
                   <w:rStyle w:val="Hyperlink"/>
@@ -3890,7 +3906,7 @@
             <w:r>
               <w:t xml:space="preserve"> </w:t>
             </w:r>
-            <w:hyperlink r:id="rId59">
+            <w:hyperlink r:id="rId61">
               <w:r>
                 <w:rPr>
                   <w:rStyle w:val="Hyperlink"/>
@@ -3927,7 +3943,7 @@
             <w:r>
               <w:t xml:space="preserve"> </w:t>
             </w:r>
-            <w:hyperlink r:id="rId60">
+            <w:hyperlink r:id="rId62">
               <w:r>
                 <w:rPr>
                   <w:rStyle w:val="Hyperlink"/>
@@ -3948,7 +3964,7 @@
             <w:r>
               <w:t xml:space="preserve"> </w:t>
             </w:r>
-            <w:hyperlink r:id="rId31">
+            <w:hyperlink r:id="rId33">
               <w:r>
                 <w:rPr>
                   <w:rStyle w:val="Hyperlink"/>
@@ -3966,7 +3982,7 @@
             <w:r>
               <w:t xml:space="preserve"> </w:t>
             </w:r>
-            <w:hyperlink r:id="rId52">
+            <w:hyperlink r:id="rId54">
               <w:r>
                 <w:rPr>
                   <w:rStyle w:val="Hyperlink"/>
@@ -3985,7 +4001,7 @@
             <w:r>
               <w:t xml:space="preserve"> </w:t>
             </w:r>
-            <w:hyperlink r:id="rId54">
+            <w:hyperlink r:id="rId56">
               <w:r>
                 <w:rPr>
                   <w:rStyle w:val="Hyperlink"/>
@@ -4036,7 +4052,7 @@
             <w:r>
               <w:t xml:space="preserve"> </w:t>
             </w:r>
-            <w:hyperlink r:id="rId61">
+            <w:hyperlink r:id="rId63">
               <w:r>
                 <w:rPr>
                   <w:rStyle w:val="Hyperlink"/>
@@ -4056,7 +4072,7 @@
             <w:r>
               <w:t xml:space="preserve"> </w:t>
             </w:r>
-            <w:hyperlink r:id="rId52">
+            <w:hyperlink r:id="rId54">
               <w:r>
                 <w:rPr>
                   <w:rStyle w:val="Hyperlink"/>
@@ -4092,7 +4108,7 @@
             <w:r>
               <w:t xml:space="preserve"> </w:t>
             </w:r>
-            <w:hyperlink r:id="rId32">
+            <w:hyperlink r:id="rId34">
               <w:r>
                 <w:rPr>
                   <w:rStyle w:val="Hyperlink"/>
@@ -4119,7 +4135,7 @@
             <w:r>
               <w:t xml:space="preserve"> </w:t>
             </w:r>
-            <w:hyperlink r:id="rId54">
+            <w:hyperlink r:id="rId56">
               <w:r>
                 <w:rPr>
                   <w:rStyle w:val="Hyperlink"/>
@@ -4170,7 +4186,7 @@
             <w:r>
               <w:t xml:space="preserve"> </w:t>
             </w:r>
-            <w:hyperlink r:id="rId62">
+            <w:hyperlink r:id="rId64">
               <w:r>
                 <w:rPr>
                   <w:rStyle w:val="Hyperlink"/>
@@ -4190,7 +4206,7 @@
             <w:r>
               <w:t xml:space="preserve"> </w:t>
             </w:r>
-            <w:hyperlink r:id="rId63">
+            <w:hyperlink r:id="rId65">
               <w:r>
                 <w:rPr>
                   <w:rStyle w:val="Hyperlink"/>
@@ -4227,7 +4243,7 @@
             <w:r>
               <w:t xml:space="preserve"> </w:t>
             </w:r>
-            <w:hyperlink r:id="rId64">
+            <w:hyperlink r:id="rId66">
               <w:r>
                 <w:rPr>
                   <w:rStyle w:val="Hyperlink"/>
@@ -4248,7 +4264,7 @@
             <w:r>
               <w:t xml:space="preserve"> </w:t>
             </w:r>
-            <w:hyperlink r:id="rId31">
+            <w:hyperlink r:id="rId33">
               <w:r>
                 <w:rPr>
                   <w:rStyle w:val="Hyperlink"/>
@@ -4266,7 +4282,7 @@
             <w:r>
               <w:t xml:space="preserve"> </w:t>
             </w:r>
-            <w:hyperlink r:id="rId52">
+            <w:hyperlink r:id="rId54">
               <w:r>
                 <w:rPr>
                   <w:rStyle w:val="Hyperlink"/>
@@ -4285,7 +4301,7 @@
             <w:r>
               <w:t xml:space="preserve"> </w:t>
             </w:r>
-            <w:hyperlink r:id="rId54">
+            <w:hyperlink r:id="rId56">
               <w:r>
                 <w:rPr>
                   <w:rStyle w:val="Hyperlink"/>
@@ -4336,7 +4352,7 @@
             <w:r>
               <w:t xml:space="preserve"> </w:t>
             </w:r>
-            <w:hyperlink r:id="rId65">
+            <w:hyperlink r:id="rId67">
               <w:r>
                 <w:rPr>
                   <w:rStyle w:val="Hyperlink"/>
@@ -4356,7 +4372,7 @@
             <w:r>
               <w:t xml:space="preserve"> </w:t>
             </w:r>
-            <w:hyperlink r:id="rId52">
+            <w:hyperlink r:id="rId54">
               <w:r>
                 <w:rPr>
                   <w:rStyle w:val="Hyperlink"/>
@@ -4378,7 +4394,7 @@
             <w:r>
               <w:t xml:space="preserve"> </w:t>
             </w:r>
-            <w:hyperlink r:id="rId54">
+            <w:hyperlink r:id="rId56">
               <w:r>
                 <w:rPr>
                   <w:rStyle w:val="Hyperlink"/>
@@ -4429,7 +4445,7 @@
             <w:r>
               <w:t xml:space="preserve"> </w:t>
             </w:r>
-            <w:hyperlink r:id="rId66">
+            <w:hyperlink r:id="rId68">
               <w:r>
                 <w:rPr>
                   <w:rStyle w:val="Hyperlink"/>
@@ -4449,7 +4465,7 @@
             <w:r>
               <w:t xml:space="preserve"> </w:t>
             </w:r>
-            <w:hyperlink r:id="rId67">
+            <w:hyperlink r:id="rId69">
               <w:r>
                 <w:rPr>
                   <w:rStyle w:val="Hyperlink"/>
@@ -4486,7 +4502,7 @@
             <w:r>
               <w:t xml:space="preserve"> </w:t>
             </w:r>
-            <w:hyperlink r:id="rId68">
+            <w:hyperlink r:id="rId70">
               <w:r>
                 <w:rPr>
                   <w:rStyle w:val="Hyperlink"/>
@@ -4507,7 +4523,7 @@
             <w:r>
               <w:t xml:space="preserve"> </w:t>
             </w:r>
-            <w:hyperlink r:id="rId31">
+            <w:hyperlink r:id="rId33">
               <w:r>
                 <w:rPr>
                   <w:rStyle w:val="Hyperlink"/>
@@ -4525,7 +4541,7 @@
             <w:r>
               <w:t xml:space="preserve"> </w:t>
             </w:r>
-            <w:hyperlink r:id="rId52">
+            <w:hyperlink r:id="rId54">
               <w:r>
                 <w:rPr>
                   <w:rStyle w:val="Hyperlink"/>
@@ -4558,7 +4574,7 @@
             <w:r>
               <w:t xml:space="preserve"> </w:t>
             </w:r>
-            <w:hyperlink r:id="rId33">
+            <w:hyperlink r:id="rId35">
               <w:r>
                 <w:rPr>
                   <w:rStyle w:val="Hyperlink"/>
@@ -4576,7 +4592,7 @@
             <w:r>
               <w:t xml:space="preserve"> </w:t>
             </w:r>
-            <w:hyperlink r:id="rId69">
+            <w:hyperlink r:id="rId71">
               <w:r>
                 <w:rPr>
                   <w:rStyle w:val="Hyperlink"/>
@@ -4594,7 +4610,7 @@
             <w:r>
               <w:t xml:space="preserve"> </w:t>
             </w:r>
-            <w:hyperlink r:id="rId70">
+            <w:hyperlink r:id="rId72">
               <w:r>
                 <w:rPr>
                   <w:rStyle w:val="Hyperlink"/>
@@ -4610,7 +4626,7 @@
             <w:r>
               <w:t xml:space="preserve"> </w:t>
             </w:r>
-            <w:hyperlink r:id="rId71">
+            <w:hyperlink r:id="rId73">
               <w:r>
                 <w:rPr>
                   <w:rStyle w:val="Hyperlink"/>
@@ -4629,7 +4645,7 @@
             <w:r>
               <w:t xml:space="preserve"> </w:t>
             </w:r>
-            <w:hyperlink r:id="rId54">
+            <w:hyperlink r:id="rId56">
               <w:r>
                 <w:rPr>
                   <w:rStyle w:val="Hyperlink"/>
@@ -4680,7 +4696,7 @@
             <w:r>
               <w:t xml:space="preserve"> </w:t>
             </w:r>
-            <w:hyperlink r:id="rId72">
+            <w:hyperlink r:id="rId74">
               <w:r>
                 <w:rPr>
                   <w:rStyle w:val="Hyperlink"/>
@@ -4700,7 +4716,7 @@
             <w:r>
               <w:t xml:space="preserve"> </w:t>
             </w:r>
-            <w:hyperlink r:id="rId52">
+            <w:hyperlink r:id="rId54">
               <w:r>
                 <w:rPr>
                   <w:rStyle w:val="Hyperlink"/>
@@ -4722,7 +4738,7 @@
             <w:r>
               <w:t xml:space="preserve"> </w:t>
             </w:r>
-            <w:hyperlink r:id="rId54">
+            <w:hyperlink r:id="rId56">
               <w:r>
                 <w:rPr>
                   <w:rStyle w:val="Hyperlink"/>
@@ -4773,7 +4789,7 @@
             <w:r>
               <w:t xml:space="preserve"> </w:t>
             </w:r>
-            <w:hyperlink r:id="rId73">
+            <w:hyperlink r:id="rId75">
               <w:r>
                 <w:rPr>
                   <w:rStyle w:val="Hyperlink"/>
@@ -4793,7 +4809,7 @@
             <w:r>
               <w:t xml:space="preserve"> </w:t>
             </w:r>
-            <w:hyperlink r:id="rId74">
+            <w:hyperlink r:id="rId76">
               <w:r>
                 <w:rPr>
                   <w:rStyle w:val="Hyperlink"/>
@@ -4829,7 +4845,7 @@
               <w:t xml:space="preserve">- Continues on 2/19</w:t>
               <w:br/>
             </w:r>
-            <w:hyperlink r:id="rId75">
+            <w:hyperlink r:id="rId77">
               <w:r>
                 <w:rPr>
                   <w:rStyle w:val="Hyperlink"/>
@@ -4851,7 +4867,7 @@
             <w:r>
               <w:t xml:space="preserve"> </w:t>
             </w:r>
-            <w:hyperlink r:id="rId54">
+            <w:hyperlink r:id="rId56">
               <w:r>
                 <w:rPr>
                   <w:rStyle w:val="Hyperlink"/>
@@ -4911,7 +4927,7 @@
             <w:r>
               <w:t xml:space="preserve"> </w:t>
             </w:r>
-            <w:hyperlink r:id="rId54">
+            <w:hyperlink r:id="rId56">
               <w:r>
                 <w:rPr>
                   <w:rStyle w:val="Hyperlink"/>
@@ -4962,7 +4978,7 @@
             <w:r>
               <w:t xml:space="preserve"> </w:t>
             </w:r>
-            <w:hyperlink r:id="rId76">
+            <w:hyperlink r:id="rId78">
               <w:r>
                 <w:rPr>
                   <w:rStyle w:val="Hyperlink"/>
@@ -4982,7 +4998,7 @@
             <w:r>
               <w:t xml:space="preserve"> </w:t>
             </w:r>
-            <w:hyperlink r:id="rId77">
+            <w:hyperlink r:id="rId79">
               <w:r>
                 <w:rPr>
                   <w:rStyle w:val="Hyperlink"/>
@@ -5019,7 +5035,7 @@
             <w:r>
               <w:t xml:space="preserve"> </w:t>
             </w:r>
-            <w:hyperlink r:id="rId78">
+            <w:hyperlink r:id="rId80">
               <w:r>
                 <w:rPr>
                   <w:rStyle w:val="Hyperlink"/>
@@ -5040,7 +5056,7 @@
             <w:r>
               <w:t xml:space="preserve"> </w:t>
             </w:r>
-            <w:hyperlink r:id="rId31">
+            <w:hyperlink r:id="rId33">
               <w:r>
                 <w:rPr>
                   <w:rStyle w:val="Hyperlink"/>
@@ -5058,7 +5074,7 @@
             <w:r>
               <w:t xml:space="preserve"> </w:t>
             </w:r>
-            <w:hyperlink r:id="rId52">
+            <w:hyperlink r:id="rId54">
               <w:r>
                 <w:rPr>
                   <w:rStyle w:val="Hyperlink"/>
@@ -5077,7 +5093,7 @@
             <w:r>
               <w:t xml:space="preserve"> </w:t>
             </w:r>
-            <w:hyperlink r:id="rId54">
+            <w:hyperlink r:id="rId56">
               <w:r>
                 <w:rPr>
                   <w:rStyle w:val="Hyperlink"/>
@@ -5128,7 +5144,7 @@
             <w:r>
               <w:t xml:space="preserve"> </w:t>
             </w:r>
-            <w:hyperlink r:id="rId79">
+            <w:hyperlink r:id="rId81">
               <w:r>
                 <w:rPr>
                   <w:rStyle w:val="Hyperlink"/>
@@ -5148,7 +5164,7 @@
             <w:r>
               <w:t xml:space="preserve"> </w:t>
             </w:r>
-            <w:hyperlink r:id="rId52">
+            <w:hyperlink r:id="rId54">
               <w:r>
                 <w:rPr>
                   <w:rStyle w:val="Hyperlink"/>
@@ -5170,7 +5186,7 @@
             <w:r>
               <w:t xml:space="preserve"> </w:t>
             </w:r>
-            <w:hyperlink r:id="rId54">
+            <w:hyperlink r:id="rId56">
               <w:r>
                 <w:rPr>
                   <w:rStyle w:val="Hyperlink"/>
@@ -5263,7 +5279,7 @@
               <w:t xml:space="preserve"/>
               <w:br/>
             </w:r>
-            <w:hyperlink r:id="rId80">
+            <w:hyperlink r:id="rId82">
               <w:r>
                 <w:rPr>
                   <w:rStyle w:val="Hyperlink"/>
@@ -5281,7 +5297,7 @@
             <w:r>
               <w:t xml:space="preserve"> </w:t>
             </w:r>
-            <w:hyperlink r:id="rId54">
+            <w:hyperlink r:id="rId56">
               <w:r>
                 <w:rPr>
                   <w:rStyle w:val="Hyperlink"/>
@@ -5332,7 +5348,7 @@
             <w:r>
               <w:t xml:space="preserve"> </w:t>
             </w:r>
-            <w:hyperlink r:id="rId81">
+            <w:hyperlink r:id="rId83">
               <w:r>
                 <w:rPr>
                   <w:rStyle w:val="Hyperlink"/>
@@ -5352,7 +5368,7 @@
             <w:r>
               <w:t xml:space="preserve"> </w:t>
             </w:r>
-            <w:hyperlink r:id="rId82">
+            <w:hyperlink r:id="rId84">
               <w:r>
                 <w:rPr>
                   <w:rStyle w:val="Hyperlink"/>
@@ -5389,7 +5405,7 @@
             <w:r>
               <w:t xml:space="preserve"> </w:t>
             </w:r>
-            <w:hyperlink r:id="rId83">
+            <w:hyperlink r:id="rId85">
               <w:r>
                 <w:rPr>
                   <w:rStyle w:val="Hyperlink"/>
@@ -5410,7 +5426,7 @@
             <w:r>
               <w:t xml:space="preserve"> </w:t>
             </w:r>
-            <w:hyperlink r:id="rId31">
+            <w:hyperlink r:id="rId33">
               <w:r>
                 <w:rPr>
                   <w:rStyle w:val="Hyperlink"/>
@@ -5428,7 +5444,7 @@
             <w:r>
               <w:t xml:space="preserve"> </w:t>
             </w:r>
-            <w:hyperlink r:id="rId52">
+            <w:hyperlink r:id="rId54">
               <w:r>
                 <w:rPr>
                   <w:rStyle w:val="Hyperlink"/>
@@ -5447,7 +5463,7 @@
             <w:r>
               <w:t xml:space="preserve"> </w:t>
             </w:r>
-            <w:hyperlink r:id="rId54">
+            <w:hyperlink r:id="rId56">
               <w:r>
                 <w:rPr>
                   <w:rStyle w:val="Hyperlink"/>
@@ -5498,7 +5514,7 @@
             <w:r>
               <w:t xml:space="preserve"> </w:t>
             </w:r>
-            <w:hyperlink r:id="rId84">
+            <w:hyperlink r:id="rId86">
               <w:r>
                 <w:rPr>
                   <w:rStyle w:val="Hyperlink"/>
@@ -5518,7 +5534,7 @@
             <w:r>
               <w:t xml:space="preserve"> </w:t>
             </w:r>
-            <w:hyperlink r:id="rId52">
+            <w:hyperlink r:id="rId54">
               <w:r>
                 <w:rPr>
                   <w:rStyle w:val="Hyperlink"/>
@@ -5540,7 +5556,7 @@
             <w:r>
               <w:t xml:space="preserve"> </w:t>
             </w:r>
-            <w:hyperlink r:id="rId54">
+            <w:hyperlink r:id="rId56">
               <w:r>
                 <w:rPr>
                   <w:rStyle w:val="Hyperlink"/>
@@ -5591,7 +5607,7 @@
             <w:r>
               <w:t xml:space="preserve"> </w:t>
             </w:r>
-            <w:hyperlink r:id="rId85">
+            <w:hyperlink r:id="rId87">
               <w:r>
                 <w:rPr>
                   <w:rStyle w:val="Hyperlink"/>
@@ -5611,7 +5627,7 @@
             <w:r>
               <w:t xml:space="preserve"> </w:t>
             </w:r>
-            <w:hyperlink r:id="rId86">
+            <w:hyperlink r:id="rId88">
               <w:r>
                 <w:rPr>
                   <w:rStyle w:val="Hyperlink"/>
@@ -5648,7 +5664,7 @@
             <w:r>
               <w:t xml:space="preserve"> </w:t>
             </w:r>
-            <w:hyperlink r:id="rId87">
+            <w:hyperlink r:id="rId89">
               <w:r>
                 <w:rPr>
                   <w:rStyle w:val="Hyperlink"/>
@@ -5669,7 +5685,7 @@
             <w:r>
               <w:t xml:space="preserve"> </w:t>
             </w:r>
-            <w:hyperlink r:id="rId31">
+            <w:hyperlink r:id="rId33">
               <w:r>
                 <w:rPr>
                   <w:rStyle w:val="Hyperlink"/>
@@ -5687,7 +5703,7 @@
             <w:r>
               <w:t xml:space="preserve"> </w:t>
             </w:r>
-            <w:hyperlink r:id="rId52">
+            <w:hyperlink r:id="rId54">
               <w:r>
                 <w:rPr>
                   <w:rStyle w:val="Hyperlink"/>
@@ -5706,7 +5722,7 @@
             <w:r>
               <w:t xml:space="preserve"> </w:t>
             </w:r>
-            <w:hyperlink r:id="rId54">
+            <w:hyperlink r:id="rId56">
               <w:r>
                 <w:rPr>
                   <w:rStyle w:val="Hyperlink"/>
@@ -5757,7 +5773,7 @@
             <w:r>
               <w:t xml:space="preserve"> </w:t>
             </w:r>
-            <w:hyperlink r:id="rId88">
+            <w:hyperlink r:id="rId90">
               <w:r>
                 <w:rPr>
                   <w:rStyle w:val="Hyperlink"/>
@@ -5777,7 +5793,7 @@
             <w:r>
               <w:t xml:space="preserve"> </w:t>
             </w:r>
-            <w:hyperlink r:id="rId52">
+            <w:hyperlink r:id="rId54">
               <w:r>
                 <w:rPr>
                   <w:rStyle w:val="Hyperlink"/>
@@ -5799,7 +5815,7 @@
             <w:r>
               <w:t xml:space="preserve"> </w:t>
             </w:r>
-            <w:hyperlink r:id="rId54">
+            <w:hyperlink r:id="rId56">
               <w:r>
                 <w:rPr>
                   <w:rStyle w:val="Hyperlink"/>
@@ -5850,7 +5866,7 @@
             <w:r>
               <w:t xml:space="preserve"> </w:t>
             </w:r>
-            <w:hyperlink r:id="rId89">
+            <w:hyperlink r:id="rId91">
               <w:r>
                 <w:rPr>
                   <w:rStyle w:val="Hyperlink"/>
@@ -5870,7 +5886,7 @@
             <w:r>
               <w:t xml:space="preserve"> </w:t>
             </w:r>
-            <w:hyperlink r:id="rId90">
+            <w:hyperlink r:id="rId92">
               <w:r>
                 <w:rPr>
                   <w:rStyle w:val="Hyperlink"/>
@@ -5907,7 +5923,7 @@
             <w:r>
               <w:t xml:space="preserve"> </w:t>
             </w:r>
-            <w:hyperlink r:id="rId91">
+            <w:hyperlink r:id="rId93">
               <w:r>
                 <w:rPr>
                   <w:rStyle w:val="Hyperlink"/>
@@ -5928,7 +5944,7 @@
             <w:r>
               <w:t xml:space="preserve"> </w:t>
             </w:r>
-            <w:hyperlink r:id="rId31">
+            <w:hyperlink r:id="rId33">
               <w:r>
                 <w:rPr>
                   <w:rStyle w:val="Hyperlink"/>
@@ -5946,7 +5962,7 @@
             <w:r>
               <w:t xml:space="preserve"> </w:t>
             </w:r>
-            <w:hyperlink r:id="rId52">
+            <w:hyperlink r:id="rId54">
               <w:r>
                 <w:rPr>
                   <w:rStyle w:val="Hyperlink"/>
@@ -5965,7 +5981,7 @@
             <w:r>
               <w:t xml:space="preserve"> </w:t>
             </w:r>
-            <w:hyperlink r:id="rId54">
+            <w:hyperlink r:id="rId56">
               <w:r>
                 <w:rPr>
                   <w:rStyle w:val="Hyperlink"/>
@@ -6016,7 +6032,7 @@
             <w:r>
               <w:t xml:space="preserve"> </w:t>
             </w:r>
-            <w:hyperlink r:id="rId92">
+            <w:hyperlink r:id="rId94">
               <w:r>
                 <w:rPr>
                   <w:rStyle w:val="Hyperlink"/>
@@ -6036,7 +6052,7 @@
             <w:r>
               <w:t xml:space="preserve"> </w:t>
             </w:r>
-            <w:hyperlink r:id="rId52">
+            <w:hyperlink r:id="rId54">
               <w:r>
                 <w:rPr>
                   <w:rStyle w:val="Hyperlink"/>
@@ -6058,7 +6074,7 @@
             <w:r>
               <w:t xml:space="preserve"> </w:t>
             </w:r>
-            <w:hyperlink r:id="rId54">
+            <w:hyperlink r:id="rId56">
               <w:r>
                 <w:rPr>
                   <w:rStyle w:val="Hyperlink"/>
@@ -6173,7 +6189,7 @@
             <w:r>
               <w:t xml:space="preserve"> </w:t>
             </w:r>
-            <w:hyperlink r:id="rId93">
+            <w:hyperlink r:id="rId95">
               <w:r>
                 <w:rPr>
                   <w:rStyle w:val="Hyperlink"/>
@@ -6193,7 +6209,7 @@
             <w:r>
               <w:t xml:space="preserve"> </w:t>
             </w:r>
-            <w:hyperlink r:id="rId94">
+            <w:hyperlink r:id="rId96">
               <w:r>
                 <w:rPr>
                   <w:rStyle w:val="Hyperlink"/>
@@ -6229,7 +6245,7 @@
               <w:t xml:space="preserve">- Continues on 4/9</w:t>
               <w:br/>
             </w:r>
-            <w:hyperlink r:id="rId95">
+            <w:hyperlink r:id="rId97">
               <w:r>
                 <w:rPr>
                   <w:rStyle w:val="Hyperlink"/>
@@ -6247,7 +6263,7 @@
             <w:r>
               <w:t xml:space="preserve"> </w:t>
             </w:r>
-            <w:hyperlink r:id="rId96">
+            <w:hyperlink r:id="rId98">
               <w:r>
                 <w:rPr>
                   <w:rStyle w:val="Hyperlink"/>
@@ -6301,7 +6317,7 @@
             <w:r>
               <w:t xml:space="preserve"> </w:t>
             </w:r>
-            <w:hyperlink r:id="rId54">
+            <w:hyperlink r:id="rId56">
               <w:r>
                 <w:rPr>
                   <w:rStyle w:val="Hyperlink"/>
@@ -6352,7 +6368,7 @@
             <w:r>
               <w:t xml:space="preserve"> </w:t>
             </w:r>
-            <w:hyperlink r:id="rId97">
+            <w:hyperlink r:id="rId99">
               <w:r>
                 <w:rPr>
                   <w:rStyle w:val="Hyperlink"/>
@@ -6372,7 +6388,7 @@
             <w:r>
               <w:t xml:space="preserve"> </w:t>
             </w:r>
-            <w:hyperlink r:id="rId98">
+            <w:hyperlink r:id="rId100">
               <w:r>
                 <w:rPr>
                   <w:rStyle w:val="Hyperlink"/>
@@ -6404,7 +6420,7 @@
             <w:r>
               <w:t xml:space="preserve"> </w:t>
             </w:r>
-            <w:hyperlink r:id="rId99">
+            <w:hyperlink r:id="rId101">
               <w:r>
                 <w:rPr>
                   <w:rStyle w:val="Hyperlink"/>
@@ -6422,7 +6438,7 @@
             <w:r>
               <w:t xml:space="preserve"> </w:t>
             </w:r>
-            <w:hyperlink r:id="rId100">
+            <w:hyperlink r:id="rId102">
               <w:r>
                 <w:rPr>
                   <w:rStyle w:val="Hyperlink"/>
@@ -6440,7 +6456,7 @@
             <w:r>
               <w:t xml:space="preserve"> </w:t>
             </w:r>
-            <w:hyperlink r:id="rId101">
+            <w:hyperlink r:id="rId103">
               <w:r>
                 <w:rPr>
                   <w:rStyle w:val="Hyperlink"/>
@@ -6458,7 +6474,7 @@
             <w:r>
               <w:t xml:space="preserve"> </w:t>
             </w:r>
-            <w:hyperlink r:id="rId102">
+            <w:hyperlink r:id="rId104">
               <w:r>
                 <w:rPr>
                   <w:rStyle w:val="Hyperlink"/>
@@ -6476,7 +6492,7 @@
             <w:r>
               <w:t xml:space="preserve"> </w:t>
             </w:r>
-            <w:hyperlink r:id="rId103">
+            <w:hyperlink r:id="rId105">
               <w:r>
                 <w:rPr>
                   <w:rStyle w:val="Hyperlink"/>
@@ -6503,7 +6519,7 @@
             <w:r>
               <w:t xml:space="preserve"> </w:t>
             </w:r>
-            <w:hyperlink r:id="rId104">
+            <w:hyperlink r:id="rId106">
               <w:r>
                 <w:rPr>
                   <w:rStyle w:val="Hyperlink"/>
@@ -6523,7 +6539,7 @@
             <w:r>
               <w:t xml:space="preserve"> </w:t>
             </w:r>
-            <w:hyperlink r:id="rId52">
+            <w:hyperlink r:id="rId54">
               <w:r>
                 <w:rPr>
                   <w:rStyle w:val="Hyperlink"/>
@@ -6545,7 +6561,7 @@
             <w:r>
               <w:t xml:space="preserve"> </w:t>
             </w:r>
-            <w:hyperlink r:id="rId54">
+            <w:hyperlink r:id="rId56">
               <w:r>
                 <w:rPr>
                   <w:rStyle w:val="Hyperlink"/>
@@ -6596,7 +6612,7 @@
             <w:r>
               <w:t xml:space="preserve"> </w:t>
             </w:r>
-            <w:hyperlink r:id="rId99">
+            <w:hyperlink r:id="rId101">
               <w:r>
                 <w:rPr>
                   <w:rStyle w:val="Hyperlink"/>
@@ -6614,7 +6630,7 @@
             <w:r>
               <w:t xml:space="preserve"> </w:t>
             </w:r>
-            <w:hyperlink r:id="rId100">
+            <w:hyperlink r:id="rId102">
               <w:r>
                 <w:rPr>
                   <w:rStyle w:val="Hyperlink"/>
@@ -6632,7 +6648,7 @@
             <w:r>
               <w:t xml:space="preserve"> </w:t>
             </w:r>
-            <w:hyperlink r:id="rId101">
+            <w:hyperlink r:id="rId103">
               <w:r>
                 <w:rPr>
                   <w:rStyle w:val="Hyperlink"/>
@@ -6650,7 +6666,7 @@
             <w:r>
               <w:t xml:space="preserve"> </w:t>
             </w:r>
-            <w:hyperlink r:id="rId102">
+            <w:hyperlink r:id="rId104">
               <w:r>
                 <w:rPr>
                   <w:rStyle w:val="Hyperlink"/>
@@ -6668,7 +6684,7 @@
             <w:r>
               <w:t xml:space="preserve"> </w:t>
             </w:r>
-            <w:hyperlink r:id="rId103">
+            <w:hyperlink r:id="rId105">
               <w:r>
                 <w:rPr>
                   <w:rStyle w:val="Hyperlink"/>
@@ -6689,7 +6705,7 @@
             <w:r>
               <w:t xml:space="preserve"> </w:t>
             </w:r>
-            <w:hyperlink r:id="rId54">
+            <w:hyperlink r:id="rId56">
               <w:r>
                 <w:rPr>
                   <w:rStyle w:val="Hyperlink"/>
@@ -6740,7 +6756,7 @@
             <w:r>
               <w:t xml:space="preserve"> </w:t>
             </w:r>
-            <w:hyperlink r:id="rId105">
+            <w:hyperlink r:id="rId107">
               <w:r>
                 <w:rPr>
                   <w:rStyle w:val="Hyperlink"/>
@@ -6758,7 +6774,7 @@
             <w:r>
               <w:t xml:space="preserve"> </w:t>
             </w:r>
-            <w:hyperlink r:id="rId106">
+            <w:hyperlink r:id="rId108">
               <w:r>
                 <w:rPr>
                   <w:rStyle w:val="Hyperlink"/>
@@ -6777,7 +6793,7 @@
             <w:r>
               <w:t xml:space="preserve"> </w:t>
             </w:r>
-            <w:hyperlink r:id="rId54">
+            <w:hyperlink r:id="rId56">
               <w:r>
                 <w:rPr>
                   <w:rStyle w:val="Hyperlink"/>
@@ -6848,7 +6864,7 @@
             <w:r>
               <w:t xml:space="preserve"> </w:t>
             </w:r>
-            <w:hyperlink r:id="rId54">
+            <w:hyperlink r:id="rId56">
               <w:r>
                 <w:rPr>
                   <w:rStyle w:val="Hyperlink"/>
@@ -6940,7 +6956,7 @@
             <w:r>
               <w:t xml:space="preserve"> </w:t>
             </w:r>
-            <w:hyperlink r:id="rId107">
+            <w:hyperlink r:id="rId109">
               <w:r>
                 <w:rPr>
                   <w:rStyle w:val="Hyperlink"/>
@@ -6960,7 +6976,7 @@
             <w:r>
               <w:t xml:space="preserve"> </w:t>
             </w:r>
-            <w:hyperlink r:id="rId108">
+            <w:hyperlink r:id="rId110">
               <w:r>
                 <w:rPr>
                   <w:rStyle w:val="Hyperlink"/>
@@ -6981,7 +6997,7 @@
             <w:r>
               <w:t xml:space="preserve"> </w:t>
             </w:r>
-            <w:hyperlink r:id="rId109">
+            <w:hyperlink r:id="rId111">
               <w:r>
                 <w:rPr>
                   <w:rStyle w:val="Hyperlink"/>
@@ -7018,7 +7034,7 @@
             <w:r>
               <w:t xml:space="preserve"> </w:t>
             </w:r>
-            <w:hyperlink r:id="rId110">
+            <w:hyperlink r:id="rId112">
               <w:r>
                 <w:rPr>
                   <w:rStyle w:val="Hyperlink"/>
@@ -7036,7 +7052,7 @@
             <w:r>
               <w:t xml:space="preserve"> </w:t>
             </w:r>
-            <w:hyperlink r:id="rId31">
+            <w:hyperlink r:id="rId33">
               <w:r>
                 <w:rPr>
                   <w:rStyle w:val="Hyperlink"/>
@@ -7054,7 +7070,7 @@
             <w:r>
               <w:t xml:space="preserve"> </w:t>
             </w:r>
-            <w:hyperlink r:id="rId52">
+            <w:hyperlink r:id="rId54">
               <w:r>
                 <w:rPr>
                   <w:rStyle w:val="Hyperlink"/>
@@ -7073,7 +7089,7 @@
             <w:r>
               <w:t xml:space="preserve"> </w:t>
             </w:r>
-            <w:hyperlink r:id="rId54">
+            <w:hyperlink r:id="rId56">
               <w:r>
                 <w:rPr>
                   <w:rStyle w:val="Hyperlink"/>
@@ -7124,7 +7140,7 @@
             <w:r>
               <w:t xml:space="preserve"> </w:t>
             </w:r>
-            <w:hyperlink r:id="rId111">
+            <w:hyperlink r:id="rId113">
               <w:r>
                 <w:rPr>
                   <w:rStyle w:val="Hyperlink"/>
@@ -7144,7 +7160,7 @@
             <w:r>
               <w:t xml:space="preserve"> </w:t>
             </w:r>
-            <w:hyperlink r:id="rId112">
+            <w:hyperlink r:id="rId114">
               <w:r>
                 <w:rPr>
                   <w:rStyle w:val="Hyperlink"/>
@@ -7182,7 +7198,7 @@
             <w:r>
               <w:t xml:space="preserve"> </w:t>
             </w:r>
-            <w:hyperlink r:id="rId113">
+            <w:hyperlink r:id="rId115">
               <w:r>
                 <w:rPr>
                   <w:rStyle w:val="Hyperlink"/>
@@ -7202,7 +7218,7 @@
             <w:r>
               <w:t xml:space="preserve"> </w:t>
             </w:r>
-            <w:hyperlink r:id="rId52">
+            <w:hyperlink r:id="rId54">
               <w:r>
                 <w:rPr>
                   <w:rStyle w:val="Hyperlink"/>
@@ -7224,7 +7240,7 @@
             <w:r>
               <w:t xml:space="preserve"> </w:t>
             </w:r>
-            <w:hyperlink r:id="rId54">
+            <w:hyperlink r:id="rId56">
               <w:r>
                 <w:rPr>
                   <w:rStyle w:val="Hyperlink"/>
@@ -7275,7 +7291,7 @@
             <w:r>
               <w:t xml:space="preserve"> </w:t>
             </w:r>
-            <w:hyperlink r:id="rId114">
+            <w:hyperlink r:id="rId116">
               <w:r>
                 <w:rPr>
                   <w:rStyle w:val="Hyperlink"/>
@@ -7295,7 +7311,7 @@
             <w:r>
               <w:t xml:space="preserve"> </w:t>
             </w:r>
-            <w:hyperlink r:id="rId115">
+            <w:hyperlink r:id="rId117">
               <w:r>
                 <w:rPr>
                   <w:rStyle w:val="Hyperlink"/>
@@ -7427,8 +7443,8 @@
         </w:pict>
       </w:r>
     </w:p>
-    <w:bookmarkEnd w:id="116"/>
-    <w:bookmarkStart w:id="117" w:name="statute-of-limitations"/>
+    <w:bookmarkEnd w:id="118"/>
+    <w:bookmarkStart w:id="119" w:name="statute-of-limitations"/>
     <w:p>
       <w:pPr>
         <w:pStyle w:val="Heading2"/>
@@ -7452,8 +7468,8 @@
         </w:pict>
       </w:r>
     </w:p>
-    <w:bookmarkEnd w:id="117"/>
-    <w:bookmarkStart w:id="118" w:name="Xcdf663987d64b083671ee3932ebb0b331517c8d"/>
+    <w:bookmarkEnd w:id="119"/>
+    <w:bookmarkStart w:id="120" w:name="Xcdf663987d64b083671ee3932ebb0b331517c8d"/>
     <w:p>
       <w:pPr>
         <w:pStyle w:val="Heading2"/>
@@ -7566,8 +7582,8 @@
         <w:t xml:space="preserve">Please email at spak2@csub.edu if you are interested in knowing more about the student chapter.</w:t>
       </w:r>
     </w:p>
-    <w:bookmarkEnd w:id="118"/>
-    <w:bookmarkStart w:id="119" w:name="Xb583615bf7900c58ca4ec1c55b87d89181c5454"/>
+    <w:bookmarkEnd w:id="120"/>
+    <w:bookmarkStart w:id="121" w:name="Xb583615bf7900c58ca4ec1c55b87d89181c5454"/>
     <w:p>
       <w:pPr>
         <w:pStyle w:val="Heading2"/>
@@ -7611,8 +7627,8 @@
         </w:pict>
       </w:r>
     </w:p>
-    <w:bookmarkEnd w:id="119"/>
-    <w:bookmarkStart w:id="120" w:name="inclusiveness-and-safety-at-csub"/>
+    <w:bookmarkEnd w:id="121"/>
+    <w:bookmarkStart w:id="122" w:name="inclusiveness-and-safety-at-csub"/>
     <w:p>
       <w:pPr>
         <w:pStyle w:val="Heading2"/>
@@ -7664,8 +7680,8 @@
         </w:pict>
       </w:r>
     </w:p>
-    <w:bookmarkEnd w:id="120"/>
-    <w:bookmarkStart w:id="121" w:name="X3ca00938d41e62e7e6f8de7a6b6718fae956584"/>
+    <w:bookmarkEnd w:id="122"/>
+    <w:bookmarkStart w:id="123" w:name="X3ca00938d41e62e7e6f8de7a6b6718fae956584"/>
     <w:p>
       <w:pPr>
         <w:pStyle w:val="Heading2"/>
@@ -7825,8 +7841,8 @@
         </w:pict>
       </w:r>
     </w:p>
-    <w:bookmarkEnd w:id="121"/>
-    <w:bookmarkStart w:id="122" w:name="academic-integrity"/>
+    <w:bookmarkEnd w:id="123"/>
+    <w:bookmarkStart w:id="124" w:name="academic-integrity"/>
     <w:p>
       <w:pPr>
         <w:pStyle w:val="Heading2"/>
@@ -7866,8 +7882,8 @@
         </w:pict>
       </w:r>
     </w:p>
-    <w:bookmarkEnd w:id="122"/>
-    <w:bookmarkStart w:id="123" w:name="using-ai-tools-chatgpt"/>
+    <w:bookmarkEnd w:id="124"/>
+    <w:bookmarkStart w:id="125" w:name="using-ai-tools-chatgpt"/>
     <w:p>
       <w:pPr>
         <w:pStyle w:val="Heading2"/>
@@ -7976,8 +7992,8 @@
         </w:pict>
       </w:r>
     </w:p>
-    <w:bookmarkEnd w:id="123"/>
-    <w:bookmarkStart w:id="124" w:name="catalog-statement"/>
+    <w:bookmarkEnd w:id="125"/>
+    <w:bookmarkStart w:id="126" w:name="catalog-statement"/>
     <w:p>
       <w:pPr>
         <w:pStyle w:val="Heading2"/>
@@ -8001,8 +8017,8 @@
         </w:pict>
       </w:r>
     </w:p>
-    <w:bookmarkEnd w:id="124"/>
-    <w:bookmarkStart w:id="125" w:name="cece-workshops-events"/>
+    <w:bookmarkEnd w:id="126"/>
+    <w:bookmarkStart w:id="127" w:name="cece-workshops-events"/>
     <w:p>
       <w:pPr>
         <w:pStyle w:val="Heading2"/>
@@ -8034,8 +8050,8 @@
         </w:pict>
       </w:r>
     </w:p>
-    <w:bookmarkEnd w:id="125"/>
-    <w:bookmarkStart w:id="145" w:name="related-files"/>
+    <w:bookmarkEnd w:id="127"/>
+    <w:bookmarkStart w:id="147" w:name="related-files"/>
     <w:p>
       <w:pPr>
         <w:pStyle w:val="Heading2"/>
@@ -8044,7 +8060,7 @@
         <w:t xml:space="preserve">Related Files</w:t>
       </w:r>
     </w:p>
-    <w:bookmarkStart w:id="128" w:name="rubrics-guidelines"/>
+    <w:bookmarkStart w:id="130" w:name="rubrics-guidelines"/>
     <w:p>
       <w:pPr>
         <w:pStyle w:val="Heading3"/>
@@ -8060,7 +8076,7 @@
           <w:numId w:val="1010"/>
         </w:numPr>
       </w:pPr>
-      <w:hyperlink r:id="rId126">
+      <w:hyperlink r:id="rId128">
         <w:r>
           <w:rPr>
             <w:rStyle w:val="Hyperlink"/>
@@ -8084,7 +8100,7 @@
           <w:numId w:val="1010"/>
         </w:numPr>
       </w:pPr>
-      <w:hyperlink r:id="rId127">
+      <w:hyperlink r:id="rId129">
         <w:r>
           <w:rPr>
             <w:rStyle w:val="Hyperlink"/>
@@ -8101,8 +8117,8 @@
         <w:t xml:space="preserve">- Instructions and grading criteria for team meetings</w:t>
       </w:r>
     </w:p>
-    <w:bookmarkEnd w:id="128"/>
-    <w:bookmarkStart w:id="140" w:name="team-meeting-agendas"/>
+    <w:bookmarkEnd w:id="130"/>
+    <w:bookmarkStart w:id="142" w:name="team-meeting-agendas"/>
     <w:p>
       <w:pPr>
         <w:pStyle w:val="Heading3"/>
@@ -8118,7 +8134,7 @@
           <w:numId w:val="1011"/>
         </w:numPr>
       </w:pPr>
-      <w:hyperlink r:id="rId129">
+      <w:hyperlink r:id="rId131">
         <w:r>
           <w:rPr>
             <w:rStyle w:val="Hyperlink"/>
@@ -8142,7 +8158,7 @@
           <w:numId w:val="1011"/>
         </w:numPr>
       </w:pPr>
-      <w:hyperlink r:id="rId130">
+      <w:hyperlink r:id="rId132">
         <w:r>
           <w:rPr>
             <w:rStyle w:val="Hyperlink"/>
@@ -8166,7 +8182,7 @@
           <w:numId w:val="1011"/>
         </w:numPr>
       </w:pPr>
-      <w:hyperlink r:id="rId131">
+      <w:hyperlink r:id="rId133">
         <w:r>
           <w:rPr>
             <w:rStyle w:val="Hyperlink"/>
@@ -8190,7 +8206,7 @@
           <w:numId w:val="1011"/>
         </w:numPr>
       </w:pPr>
-      <w:hyperlink r:id="rId132">
+      <w:hyperlink r:id="rId134">
         <w:r>
           <w:rPr>
             <w:rStyle w:val="Hyperlink"/>
@@ -8214,7 +8230,7 @@
           <w:numId w:val="1011"/>
         </w:numPr>
       </w:pPr>
-      <w:hyperlink r:id="rId133">
+      <w:hyperlink r:id="rId135">
         <w:r>
           <w:rPr>
             <w:rStyle w:val="Hyperlink"/>
@@ -8238,7 +8254,7 @@
           <w:numId w:val="1011"/>
         </w:numPr>
       </w:pPr>
-      <w:hyperlink r:id="rId134">
+      <w:hyperlink r:id="rId136">
         <w:r>
           <w:rPr>
             <w:rStyle w:val="Hyperlink"/>
@@ -8262,7 +8278,7 @@
           <w:numId w:val="1011"/>
         </w:numPr>
       </w:pPr>
-      <w:hyperlink r:id="rId135">
+      <w:hyperlink r:id="rId137">
         <w:r>
           <w:rPr>
             <w:rStyle w:val="Hyperlink"/>
@@ -8286,7 +8302,7 @@
           <w:numId w:val="1011"/>
         </w:numPr>
       </w:pPr>
-      <w:hyperlink r:id="rId136">
+      <w:hyperlink r:id="rId138">
         <w:r>
           <w:rPr>
             <w:rStyle w:val="Hyperlink"/>
@@ -8310,7 +8326,7 @@
           <w:numId w:val="1011"/>
         </w:numPr>
       </w:pPr>
-      <w:hyperlink r:id="rId137">
+      <w:hyperlink r:id="rId139">
         <w:r>
           <w:rPr>
             <w:rStyle w:val="Hyperlink"/>
@@ -8334,7 +8350,7 @@
           <w:numId w:val="1011"/>
         </w:numPr>
       </w:pPr>
-      <w:hyperlink r:id="rId138">
+      <w:hyperlink r:id="rId140">
         <w:r>
           <w:rPr>
             <w:rStyle w:val="Hyperlink"/>
@@ -8358,7 +8374,7 @@
           <w:numId w:val="1011"/>
         </w:numPr>
       </w:pPr>
-      <w:hyperlink r:id="rId139">
+      <w:hyperlink r:id="rId141">
         <w:r>
           <w:rPr>
             <w:rStyle w:val="Hyperlink"/>
@@ -8375,8 +8391,8 @@
         <w:t xml:space="preserve">- Week 15 (Last)</w:t>
       </w:r>
     </w:p>
-    <w:bookmarkEnd w:id="140"/>
-    <w:bookmarkStart w:id="142" w:name="schedules-rosters"/>
+    <w:bookmarkEnd w:id="142"/>
+    <w:bookmarkStart w:id="144" w:name="schedules-rosters"/>
     <w:p>
       <w:pPr>
         <w:pStyle w:val="Heading3"/>
@@ -8393,7 +8409,7 @@
           <w:numId w:val="1012"/>
         </w:numPr>
       </w:pPr>
-      <w:hyperlink r:id="rId141">
+      <w:hyperlink r:id="rId143">
         <w:r>
           <w:rPr>
             <w:rStyle w:val="Hyperlink"/>
@@ -8410,8 +8426,8 @@
         <w:t xml:space="preserve">- Class roster and team assignments</w:t>
       </w:r>
     </w:p>
-    <w:bookmarkEnd w:id="142"/>
-    <w:bookmarkStart w:id="144" w:name="external-links"/>
+    <w:bookmarkEnd w:id="144"/>
+    <w:bookmarkStart w:id="146" w:name="external-links"/>
     <w:p>
       <w:pPr>
         <w:pStyle w:val="Heading3"/>
@@ -8427,7 +8443,7 @@
           <w:numId w:val="1013"/>
         </w:numPr>
       </w:pPr>
-      <w:hyperlink r:id="rId52">
+      <w:hyperlink r:id="rId54">
         <w:r>
           <w:rPr>
             <w:rStyle w:val="Hyperlink"/>
@@ -8475,7 +8491,7 @@
           <w:numId w:val="1013"/>
         </w:numPr>
       </w:pPr>
-      <w:hyperlink r:id="rId54">
+      <w:hyperlink r:id="rId56">
         <w:r>
           <w:rPr>
             <w:rStyle w:val="Hyperlink"/>
@@ -8499,7 +8515,7 @@
           <w:numId w:val="1013"/>
         </w:numPr>
       </w:pPr>
-      <w:hyperlink r:id="rId143">
+      <w:hyperlink r:id="rId145">
         <w:r>
           <w:rPr>
             <w:rStyle w:val="Hyperlink"/>
@@ -8516,8 +8532,8 @@
         <w:t xml:space="preserve">- Editable syllabus document</w:t>
       </w:r>
     </w:p>
-    <w:bookmarkEnd w:id="144"/>
-    <w:bookmarkEnd w:id="145"/>
+    <w:bookmarkEnd w:id="146"/>
+    <w:bookmarkEnd w:id="147"/>
     <w:sectPr>
       <w:footnotePr>
         <w:numRestart w:val="eachSect"/>

</xml_diff>

<commit_message>
Add center alignment and line breaks for Word syllabus header
Co-Authored-By: Claude Opus 4.5 <noreply@anthropic.com>
</commit_message>
<xml_diff>
--- a/Syllabus.docx
+++ b/Syllabus.docx
@@ -38,6 +38,7 @@
     <w:p>
       <w:pPr>
         <w:pStyle w:val="Heading2"/>
+        <w:jc w:val="center"/>
       </w:pPr>
       <w:r>
         <w:t xml:space="preserve">MGMT 6100 Human Resources Management</w:t>
@@ -47,6 +48,7 @@
     <w:p>
       <w:pPr>
         <w:pStyle w:val="Heading3"/>
+        <w:jc w:val="center"/>
       </w:pPr>
       <w:r>
         <w:t xml:space="preserve">Spring 2026 (3 units)</w:t>
@@ -55,6 +57,7 @@
     <w:p>
       <w:pPr>
         <w:pStyle w:val="FirstParagraph"/>
+        <w:jc w:val="center"/>
       </w:pPr>
       <w:r>
         <w:rPr>
@@ -64,7 +67,8 @@
         <w:t xml:space="preserve">Jan 20 Tue - May 18 Mon, 2026</w:t>
       </w:r>
       <w:r>
-        <w:t xml:space="preserve">⏎</w:t>
+        <w:t xml:space="preserve"/>
+        <w:br/>
       </w:r>
       <w:r>
         <w:t xml:space="preserve"> </w:t>
@@ -80,6 +84,7 @@
     <w:p>
       <w:pPr>
         <w:pStyle w:val="BodyText"/>
+        <w:jc w:val="center"/>
       </w:pPr>
       <w:r>
         <w:rPr>
@@ -111,7 +116,8 @@
         <w:t xml:space="preserve"> </w:t>
       </w:r>
       <w:r>
-        <w:t xml:space="preserve">Sunjin Pak, Assistant Professor of Management⏎</w:t>
+        <w:t xml:space="preserve">Sunjin Pak, Assistant Professor of Management</w:t>
+        <w:br/>
       </w:r>
       <w:r>
         <w:t xml:space="preserve"> </w:t>
@@ -127,7 +133,8 @@
         <w:t xml:space="preserve"> </w:t>
       </w:r>
       <w:r>
-        <w:t xml:space="preserve">BDC A137⏎</w:t>
+        <w:t xml:space="preserve">BDC A137</w:t>
+        <w:br/>
       </w:r>
       <w:r>
         <w:t xml:space="preserve"> </w:t>
@@ -161,7 +168,8 @@
         <w:t xml:space="preserve"> </w:t>
       </w:r>
       <w:r>
-        <w:t xml:space="preserve">spak2@csub.edu⏎</w:t>
+        <w:t xml:space="preserve">spak2@csub.edu</w:t>
+        <w:br/>
       </w:r>
       <w:r>
         <w:t xml:space="preserve"> </w:t>
@@ -177,7 +185,8 @@
         <w:t xml:space="preserve"> </w:t>
       </w:r>
       <w:r>
-        <w:t xml:space="preserve">www.sunjinpak.com⏎</w:t>
+        <w:t xml:space="preserve">www.sunjinpak.com</w:t>
+        <w:br/>
       </w:r>
       <w:r>
         <w:t xml:space="preserve"> </w:t>

</xml_diff>

<commit_message>
Fix Word line breaks - use ⏎ marker for all br tags
- Remove duplicate br->⏎ conversion that was overwriting markdown line breaks
- Process line break markers in ALL paragraphs, not just before Table of Contents
- Fix navigation link removal regex

Co-Authored-By: Claude Opus 4.5 <noreply@anthropic.com>
</commit_message>
<xml_diff>
--- a/Syllabus.docx
+++ b/Syllabus.docx
@@ -2,39 +2,7 @@
 <file path=word/document.xml><?xml version="1.0" encoding="utf-8"?>
 <w:document xmlns:w="http://schemas.openxmlformats.org/wordprocessingml/2006/main" xmlns:m="http://schemas.openxmlformats.org/officeDocument/2006/math" xmlns:r="http://schemas.openxmlformats.org/officeDocument/2006/relationships" xmlns:o="urn:schemas-microsoft-com:office:office" xmlns:v="urn:schemas-microsoft-com:vml" xmlns:w10="urn:schemas-microsoft-com:office:word" xmlns:a="http://schemas.openxmlformats.org/drawingml/2006/main" xmlns:pic="http://schemas.openxmlformats.org/drawingml/2006/picture" xmlns:wp="http://schemas.openxmlformats.org/drawingml/2006/wordprocessingDrawing">
   <w:body>
-    <w:p>
-      <w:pPr>
-        <w:pStyle w:val="FirstParagraph"/>
-      </w:pPr>
-      <w:hyperlink r:id="rId9">
-        <w:r>
-          <w:rPr>
-            <w:rStyle w:val="Hyperlink"/>
-            <w:color w:val="0066CC"/>
-            <w:u w:val="single"/>
-          </w:rPr>
-          <w:t xml:space="preserve">← Back to Home</w:t>
-        </w:r>
-      </w:hyperlink>
-    </w:p>
-    <w:p>
-      <w:pPr>
-        <w:pStyle w:val="BodyText"/>
-      </w:pPr>
-      <w:hyperlink r:id="rId10">
-        <w:r>
-          <w:rPr>
-            <w:rStyle w:val="Hyperlink"/>
-            <w:b/>
-            <w:bCs/>
-            <w:color w:val="0066CC"/>
-            <w:u w:val="single"/>
-          </w:rPr>
-          <w:t xml:space="preserve">Download Word Document</w:t>
-        </w:r>
-      </w:hyperlink>
-    </w:p>
-    <w:bookmarkStart w:id="13" w:name="mgmt-6100-human-resources-management"/>
+    <w:bookmarkStart w:id="11" w:name="mgmt-6100-human-resources-management"/>
     <w:p>
       <w:pPr>
         <w:pStyle w:val="Heading2"/>
@@ -44,7 +12,7 @@
         <w:t xml:space="preserve">MGMT 6100 Human Resources Management</w:t>
       </w:r>
     </w:p>
-    <w:bookmarkStart w:id="12" w:name="spring-2026-3-units"/>
+    <w:bookmarkStart w:id="10" w:name="spring-2026-3-units"/>
     <w:p>
       <w:pPr>
         <w:pStyle w:val="Heading3"/>
@@ -219,7 +187,7 @@
       <w:r>
         <w:t xml:space="preserve"> </w:t>
       </w:r>
-      <w:hyperlink r:id="rId11">
+      <w:hyperlink r:id="rId9">
         <w:r>
           <w:rPr>
             <w:rStyle w:val="Hyperlink"/>
@@ -237,9 +205,9 @@
         </w:pict>
       </w:r>
     </w:p>
-    <w:bookmarkEnd w:id="12"/>
-    <w:bookmarkEnd w:id="13"/>
-    <w:bookmarkStart w:id="14" w:name="table-of-contents"/>
+    <w:bookmarkEnd w:id="10"/>
+    <w:bookmarkEnd w:id="11"/>
+    <w:bookmarkStart w:id="12" w:name="table-of-contents"/>
     <w:p>
       <w:pPr>
         <w:pStyle w:val="Heading2"/>
@@ -630,8 +598,8 @@
         </w:pict>
       </w:r>
     </w:p>
-    <w:bookmarkEnd w:id="14"/>
-    <w:bookmarkStart w:id="15" w:name="course-description"/>
+    <w:bookmarkEnd w:id="12"/>
+    <w:bookmarkStart w:id="13" w:name="course-description"/>
     <w:p>
       <w:pPr>
         <w:pStyle w:val="Heading2"/>
@@ -661,8 +629,8 @@
         </w:pict>
       </w:r>
     </w:p>
-    <w:bookmarkEnd w:id="15"/>
-    <w:bookmarkStart w:id="16" w:name="mba-program-learning-objectives"/>
+    <w:bookmarkEnd w:id="13"/>
+    <w:bookmarkStart w:id="14" w:name="mba-program-learning-objectives"/>
     <w:p>
       <w:pPr>
         <w:pStyle w:val="Heading2"/>
@@ -749,8 +717,8 @@
         </w:pict>
       </w:r>
     </w:p>
-    <w:bookmarkEnd w:id="16"/>
-    <w:bookmarkStart w:id="17" w:name="course-themes-course-learning-objectives"/>
+    <w:bookmarkEnd w:id="14"/>
+    <w:bookmarkStart w:id="15" w:name="course-themes-course-learning-objectives"/>
     <w:p>
       <w:pPr>
         <w:pStyle w:val="Heading2"/>
@@ -963,8 +931,8 @@
         </w:pict>
       </w:r>
     </w:p>
-    <w:bookmarkEnd w:id="17"/>
-    <w:bookmarkStart w:id="24" w:name="required-text-and-materials"/>
+    <w:bookmarkEnd w:id="15"/>
+    <w:bookmarkStart w:id="22" w:name="required-text-and-materials"/>
     <w:p>
       <w:pPr>
         <w:pStyle w:val="Heading2"/>
@@ -973,7 +941,7 @@
         <w:t xml:space="preserve">Required Text and Materials</w:t>
       </w:r>
     </w:p>
-    <w:bookmarkStart w:id="20" w:name="textbook"/>
+    <w:bookmarkStart w:id="18" w:name="textbook"/>
     <w:p>
       <w:pPr>
         <w:pStyle w:val="Heading3"/>
@@ -1034,7 +1002,7 @@
           <w:numId w:val="1005"/>
         </w:numPr>
       </w:pPr>
-      <w:hyperlink r:id="rId18">
+      <w:hyperlink r:id="rId16">
         <w:r>
           <w:rPr>
             <w:rStyle w:val="Hyperlink"/>
@@ -1052,7 +1020,7 @@
           <w:numId w:val="1005"/>
         </w:numPr>
       </w:pPr>
-      <w:hyperlink r:id="rId19">
+      <w:hyperlink r:id="rId17">
         <w:r>
           <w:rPr>
             <w:rStyle w:val="Hyperlink"/>
@@ -1191,8 +1159,8 @@
         <w:t xml:space="preserve">The paperback rental book works fine!</w:t>
       </w:r>
     </w:p>
-    <w:bookmarkEnd w:id="20"/>
-    <w:bookmarkStart w:id="22" w:name="ms-office-365"/>
+    <w:bookmarkEnd w:id="18"/>
+    <w:bookmarkStart w:id="20" w:name="ms-office-365"/>
     <w:p>
       <w:pPr>
         <w:pStyle w:val="Heading3"/>
@@ -1237,7 +1205,7 @@
       <w:r>
         <w:t xml:space="preserve"> </w:t>
       </w:r>
-      <w:hyperlink r:id="rId21">
+      <w:hyperlink r:id="rId19">
         <w:r>
           <w:rPr>
             <w:rStyle w:val="Hyperlink"/>
@@ -1286,8 +1254,8 @@
         <w:t xml:space="preserve">on your laptop. I will use Google Sheets and documents to conduct various surveys and quizzes in class.</w:t>
       </w:r>
     </w:p>
-    <w:bookmarkEnd w:id="22"/>
-    <w:bookmarkStart w:id="23" w:name="chatgpt-plus"/>
+    <w:bookmarkEnd w:id="20"/>
+    <w:bookmarkStart w:id="21" w:name="chatgpt-plus"/>
     <w:p>
       <w:pPr>
         <w:pStyle w:val="Heading3"/>
@@ -1311,9 +1279,9 @@
         </w:pict>
       </w:r>
     </w:p>
-    <w:bookmarkEnd w:id="23"/>
-    <w:bookmarkEnd w:id="24"/>
-    <w:bookmarkStart w:id="25" w:name="device-requirements-for-class-activities"/>
+    <w:bookmarkEnd w:id="21"/>
+    <w:bookmarkEnd w:id="22"/>
+    <w:bookmarkStart w:id="23" w:name="device-requirements-for-class-activities"/>
     <w:p>
       <w:pPr>
         <w:pStyle w:val="Heading2"/>
@@ -1337,8 +1305,8 @@
         </w:pict>
       </w:r>
     </w:p>
-    <w:bookmarkEnd w:id="25"/>
-    <w:bookmarkStart w:id="32" w:name="X64feea6a6580476abe55750d352a2fbcf4dbb38"/>
+    <w:bookmarkEnd w:id="23"/>
+    <w:bookmarkStart w:id="30" w:name="X64feea6a6580476abe55750d352a2fbcf4dbb38"/>
     <w:p>
       <w:pPr>
         <w:pStyle w:val="Heading2"/>
@@ -1355,7 +1323,7 @@
         <w:t xml:space="preserve">This course’s learning objectives will be accomplished through lectures and discussions with examples to highlight the material covered. Students will also be given assignments requiring them to apply the studied concepts. Students must study the text and take several tests to assess retention and application. In the active learning approach, students actively explore issues and ideas under the instructor’s guidance. Successful active learning does require you to prepare for class every time. You should do the readings, consider the issues, and be prepared to participate in class discussions. As an instructor of this course, my primary role is facilitating learning. There will be lectures in nearly every class period. Still, we will also spend much time discussing ideas, participating in exercises, and practicing the skills necessary to perform well in this class and beyond. Students will receive assessment feedback from the instructor regularly throughout the term. Faculty will keep posted on office hours and will be available for individual student interaction during these hours, in addition to availability through email and discussions, with advanced notice and scheduling.</w:t>
       </w:r>
     </w:p>
-    <w:bookmarkStart w:id="26" w:name="office-hours-appointments-and-email"/>
+    <w:bookmarkStart w:id="24" w:name="office-hours-appointments-and-email"/>
     <w:p>
       <w:pPr>
         <w:pStyle w:val="Heading3"/>
@@ -1410,8 +1378,8 @@
         <w:t xml:space="preserve">If you anticipate any issues with using your camera, arrange the meeting for a time when this won’t be a concern</w:t>
       </w:r>
     </w:p>
-    <w:bookmarkEnd w:id="26"/>
-    <w:bookmarkStart w:id="27" w:name="class-updates"/>
+    <w:bookmarkEnd w:id="24"/>
+    <w:bookmarkStart w:id="25" w:name="class-updates"/>
     <w:p>
       <w:pPr>
         <w:pStyle w:val="Heading3"/>
@@ -1428,8 +1396,8 @@
         <w:t xml:space="preserve">I will use the current syllabus or email to post important notes and due dates. Please check your email daily to ensure you have the most up-to-date information.</w:t>
       </w:r>
     </w:p>
-    <w:bookmarkEnd w:id="27"/>
-    <w:bookmarkStart w:id="28" w:name="late-policy"/>
+    <w:bookmarkEnd w:id="25"/>
+    <w:bookmarkStart w:id="26" w:name="late-policy"/>
     <w:p>
       <w:pPr>
         <w:pStyle w:val="Heading3"/>
@@ -1472,92 +1440,92 @@
         <w:t xml:space="preserve">. For instance, an individual project worth 100 points will lose 10 points for each day it is late. If submitted five days late, and the assignment is graded at full points, the final score will be 50 points (5 days x 10-point deduction per day = 50-point late penalty).</w:t>
       </w:r>
     </w:p>
+    <w:bookmarkEnd w:id="26"/>
+    <w:bookmarkStart w:id="27" w:name="technical-problems-on-your-end"/>
+    <w:p>
+      <w:pPr>
+        <w:pStyle w:val="Heading3"/>
+      </w:pPr>
+      <w:r>
+        <w:t xml:space="preserve">Technical problems on your end</w:t>
+      </w:r>
+    </w:p>
+    <w:p>
+      <w:pPr>
+        <w:pStyle w:val="FirstParagraph"/>
+      </w:pPr>
+      <w:r>
+        <w:t xml:space="preserve">You are responsible for keeping your computer up-to-date and fully functional. You are also responsible for maintaining a robust and stable internet connection. Extended due dates will not be granted due to computer or internet failures. Please plan accordingly and finish the assignments ahead of the due date.</w:t>
+      </w:r>
+    </w:p>
+    <w:bookmarkEnd w:id="27"/>
+    <w:bookmarkStart w:id="28" w:name="policy-on-final-grades"/>
+    <w:p>
+      <w:pPr>
+        <w:pStyle w:val="Heading3"/>
+      </w:pPr>
+      <w:r>
+        <w:t xml:space="preserve">Policy on Final Grades</w:t>
+      </w:r>
+    </w:p>
+    <w:p>
+      <w:pPr>
+        <w:pStyle w:val="FirstParagraph"/>
+      </w:pPr>
+      <w:r>
+        <w:t xml:space="preserve">If you have any concerns about grading or feel that something is unfair, please bring it to my attention immediately. However, discussions aimed at raising your grade from a</w:t>
+      </w:r>
+      <w:r>
+        <w:t xml:space="preserve"> </w:t>
+      </w:r>
+      <w:r>
+        <w:t xml:space="preserve">“C”</w:t>
+      </w:r>
+      <w:r>
+        <w:t xml:space="preserve"> </w:t>
+      </w:r>
+      <w:r>
+        <w:t xml:space="preserve">to a</w:t>
+      </w:r>
+      <w:r>
+        <w:t xml:space="preserve"> </w:t>
+      </w:r>
+      <w:r>
+        <w:t xml:space="preserve">“B”</w:t>
+      </w:r>
+      <w:r>
+        <w:t xml:space="preserve"> </w:t>
+      </w:r>
+      <w:r>
+        <w:t xml:space="preserve">or from a</w:t>
+      </w:r>
+      <w:r>
+        <w:t xml:space="preserve"> </w:t>
+      </w:r>
+      <w:r>
+        <w:t xml:space="preserve">“B”</w:t>
+      </w:r>
+      <w:r>
+        <w:t xml:space="preserve"> </w:t>
+      </w:r>
+      <w:r>
+        <w:t xml:space="preserve">to an</w:t>
+      </w:r>
+      <w:r>
+        <w:t xml:space="preserve"> </w:t>
+      </w:r>
+      <w:r>
+        <w:t xml:space="preserve">“A”</w:t>
+      </w:r>
+      <w:r>
+        <w:t xml:space="preserve"> </w:t>
+      </w:r>
+      <w:r>
+        <w:t xml:space="preserve">will not be entertained. Except for officially awarded OCB points, there will be no opportunities for extra credit in this course.</w:t>
+      </w:r>
+    </w:p>
     <w:bookmarkEnd w:id="28"/>
-    <w:bookmarkStart w:id="29" w:name="technical-problems-on-your-end"/>
-    <w:p>
-      <w:pPr>
-        <w:pStyle w:val="Heading3"/>
-      </w:pPr>
-      <w:r>
-        <w:t xml:space="preserve">Technical problems on your end</w:t>
-      </w:r>
-    </w:p>
-    <w:p>
-      <w:pPr>
-        <w:pStyle w:val="FirstParagraph"/>
-      </w:pPr>
-      <w:r>
-        <w:t xml:space="preserve">You are responsible for keeping your computer up-to-date and fully functional. You are also responsible for maintaining a robust and stable internet connection. Extended due dates will not be granted due to computer or internet failures. Please plan accordingly and finish the assignments ahead of the due date.</w:t>
-      </w:r>
-    </w:p>
-    <w:bookmarkEnd w:id="29"/>
-    <w:bookmarkStart w:id="30" w:name="policy-on-final-grades"/>
-    <w:p>
-      <w:pPr>
-        <w:pStyle w:val="Heading3"/>
-      </w:pPr>
-      <w:r>
-        <w:t xml:space="preserve">Policy on Final Grades</w:t>
-      </w:r>
-    </w:p>
-    <w:p>
-      <w:pPr>
-        <w:pStyle w:val="FirstParagraph"/>
-      </w:pPr>
-      <w:r>
-        <w:t xml:space="preserve">If you have any concerns about grading or feel that something is unfair, please bring it to my attention immediately. However, discussions aimed at raising your grade from a</w:t>
-      </w:r>
-      <w:r>
-        <w:t xml:space="preserve"> </w:t>
-      </w:r>
-      <w:r>
-        <w:t xml:space="preserve">“C”</w:t>
-      </w:r>
-      <w:r>
-        <w:t xml:space="preserve"> </w:t>
-      </w:r>
-      <w:r>
-        <w:t xml:space="preserve">to a</w:t>
-      </w:r>
-      <w:r>
-        <w:t xml:space="preserve"> </w:t>
-      </w:r>
-      <w:r>
-        <w:t xml:space="preserve">“B”</w:t>
-      </w:r>
-      <w:r>
-        <w:t xml:space="preserve"> </w:t>
-      </w:r>
-      <w:r>
-        <w:t xml:space="preserve">or from a</w:t>
-      </w:r>
-      <w:r>
-        <w:t xml:space="preserve"> </w:t>
-      </w:r>
-      <w:r>
-        <w:t xml:space="preserve">“B”</w:t>
-      </w:r>
-      <w:r>
-        <w:t xml:space="preserve"> </w:t>
-      </w:r>
-      <w:r>
-        <w:t xml:space="preserve">to an</w:t>
-      </w:r>
-      <w:r>
-        <w:t xml:space="preserve"> </w:t>
-      </w:r>
-      <w:r>
-        <w:t xml:space="preserve">“A”</w:t>
-      </w:r>
-      <w:r>
-        <w:t xml:space="preserve"> </w:t>
-      </w:r>
-      <w:r>
-        <w:t xml:space="preserve">will not be entertained. Except for officially awarded OCB points, there will be no opportunities for extra credit in this course.</w:t>
-      </w:r>
-    </w:p>
-    <w:bookmarkEnd w:id="30"/>
-    <w:bookmarkStart w:id="31" w:name="subject-to-change-notification-process"/>
+    <w:bookmarkStart w:id="29" w:name="subject-to-change-notification-process"/>
     <w:p>
       <w:pPr>
         <w:pStyle w:val="Heading3"/>
@@ -1581,9 +1549,9 @@
         </w:pict>
       </w:r>
     </w:p>
-    <w:bookmarkEnd w:id="31"/>
-    <w:bookmarkEnd w:id="32"/>
-    <w:bookmarkStart w:id="39" w:name="course-assessment"/>
+    <w:bookmarkEnd w:id="29"/>
+    <w:bookmarkEnd w:id="30"/>
+    <w:bookmarkStart w:id="37" w:name="course-assessment"/>
     <w:p>
       <w:pPr>
         <w:pStyle w:val="Heading2"/>
@@ -1592,7 +1560,7 @@
         <w:t xml:space="preserve">Course Assessment</w:t>
       </w:r>
     </w:p>
-    <w:bookmarkStart w:id="37" w:name="grading-criteria"/>
+    <w:bookmarkStart w:id="35" w:name="grading-criteria"/>
     <w:p>
       <w:pPr>
         <w:pStyle w:val="Heading3"/>
@@ -1900,7 +1868,7 @@
             <w:r>
               <w:t xml:space="preserve"> </w:t>
             </w:r>
-            <w:hyperlink r:id="rId33">
+            <w:hyperlink r:id="rId31">
               <w:r>
                 <w:rPr>
                   <w:rStyle w:val="Hyperlink"/>
@@ -1962,7 +1930,7 @@
             <w:r>
               <w:t xml:space="preserve"> </w:t>
             </w:r>
-            <w:hyperlink r:id="rId34">
+            <w:hyperlink r:id="rId32">
               <w:r>
                 <w:rPr>
                   <w:rStyle w:val="Hyperlink"/>
@@ -2022,7 +1990,7 @@
             <w:r>
               <w:t xml:space="preserve"> </w:t>
             </w:r>
-            <w:hyperlink r:id="rId35">
+            <w:hyperlink r:id="rId33">
               <w:r>
                 <w:rPr>
                   <w:rStyle w:val="Hyperlink"/>
@@ -2113,7 +2081,7 @@
             <w:r>
               <w:t xml:space="preserve"> </w:t>
             </w:r>
-            <w:hyperlink r:id="rId36">
+            <w:hyperlink r:id="rId34">
               <w:r>
                 <w:rPr>
                   <w:rStyle w:val="Hyperlink"/>
@@ -2429,8 +2397,8 @@
         <w:t xml:space="preserve">OCB points are not included in the total score. However, earning these points increases the numerator used to calculate your grade while the denominator remains the same. For example, if the total score for the course is 1,350 and you earn 50 OCB points, your grade will be calculated as (your earned points + OCB points) / 1,350. If you earned 1,210 points, without OCB points, your grade would be 1,210 / 1,350 = 89.63%. With 50 OCB points, your grade would be (1,210 + 50) / 1,350 = 93.33%. This means OCB points directly boost your grade percentage without changing the total possible score.</w:t>
       </w:r>
     </w:p>
-    <w:bookmarkEnd w:id="37"/>
-    <w:bookmarkStart w:id="38" w:name="grading-scale"/>
+    <w:bookmarkEnd w:id="35"/>
+    <w:bookmarkStart w:id="36" w:name="grading-scale"/>
     <w:p>
       <w:pPr>
         <w:pStyle w:val="Heading3"/>
@@ -2833,9 +2801,9 @@
         </w:pict>
       </w:r>
     </w:p>
-    <w:bookmarkEnd w:id="38"/>
-    <w:bookmarkEnd w:id="39"/>
-    <w:bookmarkStart w:id="50" w:name="grading-components"/>
+    <w:bookmarkEnd w:id="36"/>
+    <w:bookmarkEnd w:id="37"/>
+    <w:bookmarkStart w:id="48" w:name="grading-components"/>
     <w:p>
       <w:pPr>
         <w:pStyle w:val="Heading2"/>
@@ -2844,7 +2812,7 @@
         <w:t xml:space="preserve">Grading Components</w:t>
       </w:r>
     </w:p>
-    <w:bookmarkStart w:id="40" w:name="attendance-and-punctuality"/>
+    <w:bookmarkStart w:id="38" w:name="attendance-and-punctuality"/>
     <w:p>
       <w:pPr>
         <w:pStyle w:val="Heading3"/>
@@ -2998,8 +2966,8 @@
         <w:t xml:space="preserve">and exchanging contact information early in the semester.</w:t>
       </w:r>
     </w:p>
-    <w:bookmarkEnd w:id="40"/>
-    <w:bookmarkStart w:id="41" w:name="class-participation"/>
+    <w:bookmarkEnd w:id="38"/>
+    <w:bookmarkStart w:id="39" w:name="class-participation"/>
     <w:p>
       <w:pPr>
         <w:pStyle w:val="Heading3"/>
@@ -3062,8 +3030,8 @@
         <w:t xml:space="preserve">You can participate in as many classes as you want, but only up to 10 participation reports will count toward your grade (8 points × 10 = 80 points maximum). However, I keep records of all participation beyond the 10 counted sessions. When students request recommendation letters, I use these participation records to write more detailed and personalized letters.</w:t>
       </w:r>
     </w:p>
-    <w:bookmarkEnd w:id="41"/>
-    <w:bookmarkStart w:id="42" w:name="quiz"/>
+    <w:bookmarkEnd w:id="39"/>
+    <w:bookmarkStart w:id="40" w:name="quiz"/>
     <w:p>
       <w:pPr>
         <w:pStyle w:val="Heading3"/>
@@ -3080,8 +3048,8 @@
         <w:t xml:space="preserve">There will be 14 review quizzes consisting of multiple-choice questions.</w:t>
       </w:r>
     </w:p>
-    <w:bookmarkEnd w:id="42"/>
-    <w:bookmarkStart w:id="43" w:name="video-and-related-quiz"/>
+    <w:bookmarkEnd w:id="40"/>
+    <w:bookmarkStart w:id="41" w:name="video-and-related-quiz"/>
     <w:p>
       <w:pPr>
         <w:pStyle w:val="Heading3"/>
@@ -3212,8 +3180,8 @@
         <w:t xml:space="preserve">There are two types of quizzes: (1) a chapter review quiz and (2) a video quiz. The chapter review quiz covers only the textbook. And the video quiz only covers the assigned video.</w:t>
       </w:r>
     </w:p>
-    <w:bookmarkEnd w:id="43"/>
-    <w:bookmarkStart w:id="44" w:name="team-meetings"/>
+    <w:bookmarkEnd w:id="41"/>
+    <w:bookmarkStart w:id="42" w:name="team-meetings"/>
     <w:p>
       <w:pPr>
         <w:pStyle w:val="Heading3"/>
@@ -3310,8 +3278,8 @@
         <w:t xml:space="preserve">You will have the team meeting activity in the class.</w:t>
       </w:r>
     </w:p>
-    <w:bookmarkEnd w:id="44"/>
-    <w:bookmarkStart w:id="46" w:name="team-presentation"/>
+    <w:bookmarkEnd w:id="42"/>
+    <w:bookmarkStart w:id="44" w:name="team-presentation"/>
     <w:p>
       <w:pPr>
         <w:pStyle w:val="Heading3"/>
@@ -3330,7 +3298,7 @@
       <w:r>
         <w:t xml:space="preserve"> </w:t>
       </w:r>
-      <w:hyperlink r:id="rId45">
+      <w:hyperlink r:id="rId43">
         <w:r>
           <w:rPr>
             <w:rStyle w:val="Hyperlink"/>
@@ -3346,7 +3314,7 @@
       <w:r>
         <w:t xml:space="preserve"> </w:t>
       </w:r>
-      <w:hyperlink r:id="rId33">
+      <w:hyperlink r:id="rId31">
         <w:r>
           <w:rPr>
             <w:rStyle w:val="Hyperlink"/>
@@ -3363,8 +3331,8 @@
         <w:t xml:space="preserve">for more details.</w:t>
       </w:r>
     </w:p>
-    <w:bookmarkEnd w:id="46"/>
-    <w:bookmarkStart w:id="47" w:name="exams-midterm-final"/>
+    <w:bookmarkEnd w:id="44"/>
+    <w:bookmarkStart w:id="45" w:name="exams-midterm-final"/>
     <w:p>
       <w:pPr>
         <w:pStyle w:val="Heading3"/>
@@ -3381,8 +3349,8 @@
         <w:t xml:space="preserve">There will be four timed exams in the course. There will be two midterm exams and two final exams. The exams will consist of multiple-choice, true/false questions from the text and other course activities. Final Exam II will also include calculation problems where you will need to compute and fill in numerical answers. Your instructor will announce the details of the exams. Your instructor will provide make-up exams for students who cannot test due to illness, family emergency, or military service.</w:t>
       </w:r>
     </w:p>
-    <w:bookmarkEnd w:id="47"/>
-    <w:bookmarkStart w:id="48" w:name="Xcf495075b9ae4b7a2f1ee82f5d4b184eae447e9"/>
+    <w:bookmarkEnd w:id="45"/>
+    <w:bookmarkStart w:id="46" w:name="Xcf495075b9ae4b7a2f1ee82f5d4b184eae447e9"/>
     <w:p>
       <w:pPr>
         <w:pStyle w:val="Heading3"/>
@@ -3415,8 +3383,8 @@
         <w:t xml:space="preserve">Your recognition helps ensure that helpful behaviors are acknowledged and rewarded.</w:t>
       </w:r>
     </w:p>
-    <w:bookmarkEnd w:id="48"/>
-    <w:bookmarkStart w:id="49" w:name="irb-training"/>
+    <w:bookmarkEnd w:id="46"/>
+    <w:bookmarkStart w:id="47" w:name="irb-training"/>
     <w:p>
       <w:pPr>
         <w:pStyle w:val="Heading3"/>
@@ -3450,9 +3418,9 @@
         </w:pict>
       </w:r>
     </w:p>
-    <w:bookmarkEnd w:id="49"/>
-    <w:bookmarkEnd w:id="50"/>
-    <w:bookmarkStart w:id="118" w:name="course-agenda"/>
+    <w:bookmarkEnd w:id="47"/>
+    <w:bookmarkEnd w:id="48"/>
+    <w:bookmarkStart w:id="116" w:name="course-agenda"/>
     <w:p>
       <w:pPr>
         <w:pStyle w:val="Heading2"/>
@@ -3560,7 +3528,7 @@
               <w:t xml:space="preserve"/>
               <w:br/>
             </w:r>
-            <w:hyperlink r:id="rId51">
+            <w:hyperlink r:id="rId49">
               <w:r>
                 <w:rPr>
                   <w:rStyle w:val="Hyperlink"/>
@@ -3576,7 +3544,7 @@
             <w:r>
               <w:t xml:space="preserve"> </w:t>
             </w:r>
-            <w:hyperlink r:id="rId52">
+            <w:hyperlink r:id="rId50">
               <w:r>
                 <w:rPr>
                   <w:rStyle w:val="Hyperlink"/>
@@ -3594,7 +3562,7 @@
             <w:r>
               <w:t xml:space="preserve"> </w:t>
             </w:r>
-            <w:hyperlink r:id="rId36">
+            <w:hyperlink r:id="rId34">
               <w:r>
                 <w:rPr>
                   <w:rStyle w:val="Hyperlink"/>
@@ -3622,7 +3590,7 @@
             <w:r>
               <w:t xml:space="preserve"> </w:t>
             </w:r>
-            <w:hyperlink r:id="rId53">
+            <w:hyperlink r:id="rId51">
               <w:r>
                 <w:rPr>
                   <w:rStyle w:val="Hyperlink"/>
@@ -3642,7 +3610,7 @@
             <w:r>
               <w:t xml:space="preserve"> </w:t>
             </w:r>
-            <w:hyperlink r:id="rId54">
+            <w:hyperlink r:id="rId52">
               <w:r>
                 <w:rPr>
                   <w:rStyle w:val="Hyperlink"/>
@@ -3675,7 +3643,7 @@
             <w:r>
               <w:t xml:space="preserve"> </w:t>
             </w:r>
-            <w:hyperlink r:id="rId55">
+            <w:hyperlink r:id="rId53">
               <w:r>
                 <w:rPr>
                   <w:rStyle w:val="Hyperlink"/>
@@ -3697,7 +3665,7 @@
             <w:r>
               <w:t xml:space="preserve"> </w:t>
             </w:r>
-            <w:hyperlink r:id="rId56">
+            <w:hyperlink r:id="rId54">
               <w:r>
                 <w:rPr>
                   <w:rStyle w:val="Hyperlink"/>
@@ -3748,7 +3716,7 @@
             <w:r>
               <w:t xml:space="preserve"> </w:t>
             </w:r>
-            <w:hyperlink r:id="rId57">
+            <w:hyperlink r:id="rId55">
               <w:r>
                 <w:rPr>
                   <w:rStyle w:val="Hyperlink"/>
@@ -3770,7 +3738,7 @@
             <w:r>
               <w:t xml:space="preserve"> </w:t>
             </w:r>
-            <w:hyperlink r:id="rId58">
+            <w:hyperlink r:id="rId56">
               <w:r>
                 <w:rPr>
                   <w:rStyle w:val="Hyperlink"/>
@@ -3802,7 +3770,7 @@
             <w:r>
               <w:t xml:space="preserve"> </w:t>
             </w:r>
-            <w:hyperlink r:id="rId59">
+            <w:hyperlink r:id="rId57">
               <w:r>
                 <w:rPr>
                   <w:rStyle w:val="Hyperlink"/>
@@ -3822,29 +3790,29 @@
             <w:r>
               <w:t xml:space="preserve"> </w:t>
             </w:r>
+            <w:hyperlink r:id="rId52">
+              <w:r>
+                <w:rPr>
+                  <w:rStyle w:val="Hyperlink"/>
+                  <w:color w:val="0066CC"/>
+                  <w:u w:val="single"/>
+                </w:rPr>
+                <w:t xml:space="preserve">Link</w:t>
+              </w:r>
+            </w:hyperlink>
+            <w:r>
+              <w:t xml:space="preserve"> </w:t>
+            </w:r>
+            <w:r>
+              <w:t xml:space="preserve">(Due: 1/22 11:59 pm)</w:t>
+              <w:br/>
+              <w:br/>
+              <w:t xml:space="preserve">→ Participate in class and report your activity</w:t>
+            </w:r>
+            <w:r>
+              <w:t xml:space="preserve"> </w:t>
+            </w:r>
             <w:hyperlink r:id="rId54">
-              <w:r>
-                <w:rPr>
-                  <w:rStyle w:val="Hyperlink"/>
-                  <w:color w:val="0066CC"/>
-                  <w:u w:val="single"/>
-                </w:rPr>
-                <w:t xml:space="preserve">Link</w:t>
-              </w:r>
-            </w:hyperlink>
-            <w:r>
-              <w:t xml:space="preserve"> </w:t>
-            </w:r>
-            <w:r>
-              <w:t xml:space="preserve">(Due: 1/22 11:59 pm)</w:t>
-              <w:br/>
-              <w:br/>
-              <w:t xml:space="preserve">→ Participate in class and report your activity</w:t>
-            </w:r>
-            <w:r>
-              <w:t xml:space="preserve"> </w:t>
-            </w:r>
-            <w:hyperlink r:id="rId56">
               <w:r>
                 <w:rPr>
                   <w:rStyle w:val="Hyperlink"/>
@@ -3895,7 +3863,7 @@
             <w:r>
               <w:t xml:space="preserve"> </w:t>
             </w:r>
-            <w:hyperlink r:id="rId60">
+            <w:hyperlink r:id="rId58">
               <w:r>
                 <w:rPr>
                   <w:rStyle w:val="Hyperlink"/>
@@ -3915,7 +3883,7 @@
             <w:r>
               <w:t xml:space="preserve"> </w:t>
             </w:r>
-            <w:hyperlink r:id="rId61">
+            <w:hyperlink r:id="rId59">
               <w:r>
                 <w:rPr>
                   <w:rStyle w:val="Hyperlink"/>
@@ -3952,7 +3920,7 @@
             <w:r>
               <w:t xml:space="preserve"> </w:t>
             </w:r>
-            <w:hyperlink r:id="rId62">
+            <w:hyperlink r:id="rId60">
               <w:r>
                 <w:rPr>
                   <w:rStyle w:val="Hyperlink"/>
@@ -3973,7 +3941,7 @@
             <w:r>
               <w:t xml:space="preserve"> </w:t>
             </w:r>
-            <w:hyperlink r:id="rId33">
+            <w:hyperlink r:id="rId31">
               <w:r>
                 <w:rPr>
                   <w:rStyle w:val="Hyperlink"/>
@@ -3991,26 +3959,26 @@
             <w:r>
               <w:t xml:space="preserve"> </w:t>
             </w:r>
+            <w:hyperlink r:id="rId52">
+              <w:r>
+                <w:rPr>
+                  <w:rStyle w:val="Hyperlink"/>
+                  <w:color w:val="0066CC"/>
+                  <w:u w:val="single"/>
+                </w:rPr>
+                <w:t xml:space="preserve">Link</w:t>
+              </w:r>
+            </w:hyperlink>
+            <w:r>
+              <w:t xml:space="preserve"/>
+              <w:br/>
+              <w:br/>
+              <w:t xml:space="preserve">→ Participate in class and report your activity</w:t>
+            </w:r>
+            <w:r>
+              <w:t xml:space="preserve"> </w:t>
+            </w:r>
             <w:hyperlink r:id="rId54">
-              <w:r>
-                <w:rPr>
-                  <w:rStyle w:val="Hyperlink"/>
-                  <w:color w:val="0066CC"/>
-                  <w:u w:val="single"/>
-                </w:rPr>
-                <w:t xml:space="preserve">Link</w:t>
-              </w:r>
-            </w:hyperlink>
-            <w:r>
-              <w:t xml:space="preserve"/>
-              <w:br/>
-              <w:br/>
-              <w:t xml:space="preserve">→ Participate in class and report your activity</w:t>
-            </w:r>
-            <w:r>
-              <w:t xml:space="preserve"> </w:t>
-            </w:r>
-            <w:hyperlink r:id="rId56">
               <w:r>
                 <w:rPr>
                   <w:rStyle w:val="Hyperlink"/>
@@ -4061,7 +4029,7 @@
             <w:r>
               <w:t xml:space="preserve"> </w:t>
             </w:r>
-            <w:hyperlink r:id="rId63">
+            <w:hyperlink r:id="rId61">
               <w:r>
                 <w:rPr>
                   <w:rStyle w:val="Hyperlink"/>
@@ -4081,7 +4049,7 @@
             <w:r>
               <w:t xml:space="preserve"> </w:t>
             </w:r>
-            <w:hyperlink r:id="rId54">
+            <w:hyperlink r:id="rId52">
               <w:r>
                 <w:rPr>
                   <w:rStyle w:val="Hyperlink"/>
@@ -4117,7 +4085,7 @@
             <w:r>
               <w:t xml:space="preserve"> </w:t>
             </w:r>
-            <w:hyperlink r:id="rId34">
+            <w:hyperlink r:id="rId32">
               <w:r>
                 <w:rPr>
                   <w:rStyle w:val="Hyperlink"/>
@@ -4144,7 +4112,7 @@
             <w:r>
               <w:t xml:space="preserve"> </w:t>
             </w:r>
-            <w:hyperlink r:id="rId56">
+            <w:hyperlink r:id="rId54">
               <w:r>
                 <w:rPr>
                   <w:rStyle w:val="Hyperlink"/>
@@ -4195,7 +4163,7 @@
             <w:r>
               <w:t xml:space="preserve"> </w:t>
             </w:r>
-            <w:hyperlink r:id="rId64">
+            <w:hyperlink r:id="rId62">
               <w:r>
                 <w:rPr>
                   <w:rStyle w:val="Hyperlink"/>
@@ -4215,7 +4183,7 @@
             <w:r>
               <w:t xml:space="preserve"> </w:t>
             </w:r>
-            <w:hyperlink r:id="rId65">
+            <w:hyperlink r:id="rId63">
               <w:r>
                 <w:rPr>
                   <w:rStyle w:val="Hyperlink"/>
@@ -4252,7 +4220,7 @@
             <w:r>
               <w:t xml:space="preserve"> </w:t>
             </w:r>
-            <w:hyperlink r:id="rId66">
+            <w:hyperlink r:id="rId64">
               <w:r>
                 <w:rPr>
                   <w:rStyle w:val="Hyperlink"/>
@@ -4273,7 +4241,7 @@
             <w:r>
               <w:t xml:space="preserve"> </w:t>
             </w:r>
-            <w:hyperlink r:id="rId33">
+            <w:hyperlink r:id="rId31">
               <w:r>
                 <w:rPr>
                   <w:rStyle w:val="Hyperlink"/>
@@ -4291,26 +4259,26 @@
             <w:r>
               <w:t xml:space="preserve"> </w:t>
             </w:r>
+            <w:hyperlink r:id="rId52">
+              <w:r>
+                <w:rPr>
+                  <w:rStyle w:val="Hyperlink"/>
+                  <w:color w:val="0066CC"/>
+                  <w:u w:val="single"/>
+                </w:rPr>
+                <w:t xml:space="preserve">Link</w:t>
+              </w:r>
+            </w:hyperlink>
+            <w:r>
+              <w:t xml:space="preserve"/>
+              <w:br/>
+              <w:br/>
+              <w:t xml:space="preserve">→ Participate in class and report your activity</w:t>
+            </w:r>
+            <w:r>
+              <w:t xml:space="preserve"> </w:t>
+            </w:r>
             <w:hyperlink r:id="rId54">
-              <w:r>
-                <w:rPr>
-                  <w:rStyle w:val="Hyperlink"/>
-                  <w:color w:val="0066CC"/>
-                  <w:u w:val="single"/>
-                </w:rPr>
-                <w:t xml:space="preserve">Link</w:t>
-              </w:r>
-            </w:hyperlink>
-            <w:r>
-              <w:t xml:space="preserve"/>
-              <w:br/>
-              <w:br/>
-              <w:t xml:space="preserve">→ Participate in class and report your activity</w:t>
-            </w:r>
-            <w:r>
-              <w:t xml:space="preserve"> </w:t>
-            </w:r>
-            <w:hyperlink r:id="rId56">
               <w:r>
                 <w:rPr>
                   <w:rStyle w:val="Hyperlink"/>
@@ -4361,7 +4329,7 @@
             <w:r>
               <w:t xml:space="preserve"> </w:t>
             </w:r>
-            <w:hyperlink r:id="rId67">
+            <w:hyperlink r:id="rId65">
               <w:r>
                 <w:rPr>
                   <w:rStyle w:val="Hyperlink"/>
@@ -4381,29 +4349,29 @@
             <w:r>
               <w:t xml:space="preserve"> </w:t>
             </w:r>
+            <w:hyperlink r:id="rId52">
+              <w:r>
+                <w:rPr>
+                  <w:rStyle w:val="Hyperlink"/>
+                  <w:color w:val="0066CC"/>
+                  <w:u w:val="single"/>
+                </w:rPr>
+                <w:t xml:space="preserve">Link</w:t>
+              </w:r>
+            </w:hyperlink>
+            <w:r>
+              <w:t xml:space="preserve"> </w:t>
+            </w:r>
+            <w:r>
+              <w:t xml:space="preserve">(Due: 2/5 11:59 pm)</w:t>
+              <w:br/>
+              <w:br/>
+              <w:t xml:space="preserve">→ Participate in class and report your activity</w:t>
+            </w:r>
+            <w:r>
+              <w:t xml:space="preserve"> </w:t>
+            </w:r>
             <w:hyperlink r:id="rId54">
-              <w:r>
-                <w:rPr>
-                  <w:rStyle w:val="Hyperlink"/>
-                  <w:color w:val="0066CC"/>
-                  <w:u w:val="single"/>
-                </w:rPr>
-                <w:t xml:space="preserve">Link</w:t>
-              </w:r>
-            </w:hyperlink>
-            <w:r>
-              <w:t xml:space="preserve"> </w:t>
-            </w:r>
-            <w:r>
-              <w:t xml:space="preserve">(Due: 2/5 11:59 pm)</w:t>
-              <w:br/>
-              <w:br/>
-              <w:t xml:space="preserve">→ Participate in class and report your activity</w:t>
-            </w:r>
-            <w:r>
-              <w:t xml:space="preserve"> </w:t>
-            </w:r>
-            <w:hyperlink r:id="rId56">
               <w:r>
                 <w:rPr>
                   <w:rStyle w:val="Hyperlink"/>
@@ -4454,7 +4422,7 @@
             <w:r>
               <w:t xml:space="preserve"> </w:t>
             </w:r>
-            <w:hyperlink r:id="rId68">
+            <w:hyperlink r:id="rId66">
               <w:r>
                 <w:rPr>
                   <w:rStyle w:val="Hyperlink"/>
@@ -4474,7 +4442,7 @@
             <w:r>
               <w:t xml:space="preserve"> </w:t>
             </w:r>
-            <w:hyperlink r:id="rId69">
+            <w:hyperlink r:id="rId67">
               <w:r>
                 <w:rPr>
                   <w:rStyle w:val="Hyperlink"/>
@@ -4511,7 +4479,7 @@
             <w:r>
               <w:t xml:space="preserve"> </w:t>
             </w:r>
-            <w:hyperlink r:id="rId70">
+            <w:hyperlink r:id="rId68">
               <w:r>
                 <w:rPr>
                   <w:rStyle w:val="Hyperlink"/>
@@ -4532,7 +4500,7 @@
             <w:r>
               <w:t xml:space="preserve"> </w:t>
             </w:r>
-            <w:hyperlink r:id="rId33">
+            <w:hyperlink r:id="rId31">
               <w:r>
                 <w:rPr>
                   <w:rStyle w:val="Hyperlink"/>
@@ -4550,7 +4518,7 @@
             <w:r>
               <w:t xml:space="preserve"> </w:t>
             </w:r>
-            <w:hyperlink r:id="rId54">
+            <w:hyperlink r:id="rId52">
               <w:r>
                 <w:rPr>
                   <w:rStyle w:val="Hyperlink"/>
@@ -4583,7 +4551,7 @@
             <w:r>
               <w:t xml:space="preserve"> </w:t>
             </w:r>
-            <w:hyperlink r:id="rId35">
+            <w:hyperlink r:id="rId33">
               <w:r>
                 <w:rPr>
                   <w:rStyle w:val="Hyperlink"/>
@@ -4601,6 +4569,40 @@
             <w:r>
               <w:t xml:space="preserve"> </w:t>
             </w:r>
+            <w:hyperlink r:id="rId69">
+              <w:r>
+                <w:rPr>
+                  <w:rStyle w:val="Hyperlink"/>
+                  <w:color w:val="0066CC"/>
+                  <w:u w:val="single"/>
+                </w:rPr>
+                <w:t xml:space="preserve">Link</w:t>
+              </w:r>
+            </w:hyperlink>
+            <w:r>
+              <w:t xml:space="preserve"/>
+              <w:br/>
+              <w:t xml:space="preserve">Example Report from Previous Students</w:t>
+            </w:r>
+            <w:r>
+              <w:t xml:space="preserve"> </w:t>
+            </w:r>
+            <w:hyperlink r:id="rId70">
+              <w:r>
+                <w:rPr>
+                  <w:rStyle w:val="Hyperlink"/>
+                  <w:color w:val="0066CC"/>
+                  <w:u w:val="single"/>
+                </w:rPr>
+                <w:t xml:space="preserve">Handwritten note</w:t>
+              </w:r>
+            </w:hyperlink>
+            <w:r>
+              <w:t xml:space="preserve">,</w:t>
+            </w:r>
+            <w:r>
+              <w:t xml:space="preserve"> </w:t>
+            </w:r>
             <w:hyperlink r:id="rId71">
               <w:r>
                 <w:rPr>
@@ -4608,53 +4610,19 @@
                   <w:color w:val="0066CC"/>
                   <w:u w:val="single"/>
                 </w:rPr>
-                <w:t xml:space="preserve">Link</w:t>
+                <w:t xml:space="preserve">Final version</w:t>
               </w:r>
             </w:hyperlink>
             <w:r>
               <w:t xml:space="preserve"/>
               <w:br/>
-              <w:t xml:space="preserve">Example Report from Previous Students</w:t>
-            </w:r>
-            <w:r>
-              <w:t xml:space="preserve"> </w:t>
-            </w:r>
-            <w:hyperlink r:id="rId72">
-              <w:r>
-                <w:rPr>
-                  <w:rStyle w:val="Hyperlink"/>
-                  <w:color w:val="0066CC"/>
-                  <w:u w:val="single"/>
-                </w:rPr>
-                <w:t xml:space="preserve">Handwritten note</w:t>
-              </w:r>
-            </w:hyperlink>
-            <w:r>
-              <w:t xml:space="preserve">,</w:t>
-            </w:r>
-            <w:r>
-              <w:t xml:space="preserve"> </w:t>
-            </w:r>
-            <w:hyperlink r:id="rId73">
-              <w:r>
-                <w:rPr>
-                  <w:rStyle w:val="Hyperlink"/>
-                  <w:color w:val="0066CC"/>
-                  <w:u w:val="single"/>
-                </w:rPr>
-                <w:t xml:space="preserve">Final version</w:t>
-              </w:r>
-            </w:hyperlink>
-            <w:r>
-              <w:t xml:space="preserve"/>
-              <w:br/>
               <w:br/>
               <w:t xml:space="preserve">→ Participate in class and report your activity</w:t>
             </w:r>
             <w:r>
               <w:t xml:space="preserve"> </w:t>
             </w:r>
-            <w:hyperlink r:id="rId56">
+            <w:hyperlink r:id="rId54">
               <w:r>
                 <w:rPr>
                   <w:rStyle w:val="Hyperlink"/>
@@ -4705,7 +4673,7 @@
             <w:r>
               <w:t xml:space="preserve"> </w:t>
             </w:r>
-            <w:hyperlink r:id="rId74">
+            <w:hyperlink r:id="rId72">
               <w:r>
                 <w:rPr>
                   <w:rStyle w:val="Hyperlink"/>
@@ -4725,29 +4693,29 @@
             <w:r>
               <w:t xml:space="preserve"> </w:t>
             </w:r>
+            <w:hyperlink r:id="rId52">
+              <w:r>
+                <w:rPr>
+                  <w:rStyle w:val="Hyperlink"/>
+                  <w:color w:val="0066CC"/>
+                  <w:u w:val="single"/>
+                </w:rPr>
+                <w:t xml:space="preserve">Link</w:t>
+              </w:r>
+            </w:hyperlink>
+            <w:r>
+              <w:t xml:space="preserve"> </w:t>
+            </w:r>
+            <w:r>
+              <w:t xml:space="preserve">(Due: 2/12 11:59 pm)</w:t>
+              <w:br/>
+              <w:br/>
+              <w:t xml:space="preserve">→ Participate in class and report your activity</w:t>
+            </w:r>
+            <w:r>
+              <w:t xml:space="preserve"> </w:t>
+            </w:r>
             <w:hyperlink r:id="rId54">
-              <w:r>
-                <w:rPr>
-                  <w:rStyle w:val="Hyperlink"/>
-                  <w:color w:val="0066CC"/>
-                  <w:u w:val="single"/>
-                </w:rPr>
-                <w:t xml:space="preserve">Link</w:t>
-              </w:r>
-            </w:hyperlink>
-            <w:r>
-              <w:t xml:space="preserve"> </w:t>
-            </w:r>
-            <w:r>
-              <w:t xml:space="preserve">(Due: 2/12 11:59 pm)</w:t>
-              <w:br/>
-              <w:br/>
-              <w:t xml:space="preserve">→ Participate in class and report your activity</w:t>
-            </w:r>
-            <w:r>
-              <w:t xml:space="preserve"> </w:t>
-            </w:r>
-            <w:hyperlink r:id="rId56">
               <w:r>
                 <w:rPr>
                   <w:rStyle w:val="Hyperlink"/>
@@ -4798,7 +4766,7 @@
             <w:r>
               <w:t xml:space="preserve"> </w:t>
             </w:r>
-            <w:hyperlink r:id="rId75">
+            <w:hyperlink r:id="rId73">
               <w:r>
                 <w:rPr>
                   <w:rStyle w:val="Hyperlink"/>
@@ -4818,7 +4786,7 @@
             <w:r>
               <w:t xml:space="preserve"> </w:t>
             </w:r>
-            <w:hyperlink r:id="rId76">
+            <w:hyperlink r:id="rId74">
               <w:r>
                 <w:rPr>
                   <w:rStyle w:val="Hyperlink"/>
@@ -4854,7 +4822,7 @@
               <w:t xml:space="preserve">- Continues on 2/19</w:t>
               <w:br/>
             </w:r>
-            <w:hyperlink r:id="rId77">
+            <w:hyperlink r:id="rId75">
               <w:r>
                 <w:rPr>
                   <w:rStyle w:val="Hyperlink"/>
@@ -4876,7 +4844,7 @@
             <w:r>
               <w:t xml:space="preserve"> </w:t>
             </w:r>
-            <w:hyperlink r:id="rId56">
+            <w:hyperlink r:id="rId54">
               <w:r>
                 <w:rPr>
                   <w:rStyle w:val="Hyperlink"/>
@@ -4936,7 +4904,7 @@
             <w:r>
               <w:t xml:space="preserve"> </w:t>
             </w:r>
-            <w:hyperlink r:id="rId56">
+            <w:hyperlink r:id="rId54">
               <w:r>
                 <w:rPr>
                   <w:rStyle w:val="Hyperlink"/>
@@ -4987,7 +4955,7 @@
             <w:r>
               <w:t xml:space="preserve"> </w:t>
             </w:r>
-            <w:hyperlink r:id="rId78">
+            <w:hyperlink r:id="rId76">
               <w:r>
                 <w:rPr>
                   <w:rStyle w:val="Hyperlink"/>
@@ -5007,7 +4975,7 @@
             <w:r>
               <w:t xml:space="preserve"> </w:t>
             </w:r>
-            <w:hyperlink r:id="rId79">
+            <w:hyperlink r:id="rId77">
               <w:r>
                 <w:rPr>
                   <w:rStyle w:val="Hyperlink"/>
@@ -5044,7 +5012,7 @@
             <w:r>
               <w:t xml:space="preserve"> </w:t>
             </w:r>
-            <w:hyperlink r:id="rId80">
+            <w:hyperlink r:id="rId78">
               <w:r>
                 <w:rPr>
                   <w:rStyle w:val="Hyperlink"/>
@@ -5065,7 +5033,7 @@
             <w:r>
               <w:t xml:space="preserve"> </w:t>
             </w:r>
-            <w:hyperlink r:id="rId33">
+            <w:hyperlink r:id="rId31">
               <w:r>
                 <w:rPr>
                   <w:rStyle w:val="Hyperlink"/>
@@ -5083,26 +5051,26 @@
             <w:r>
               <w:t xml:space="preserve"> </w:t>
             </w:r>
+            <w:hyperlink r:id="rId52">
+              <w:r>
+                <w:rPr>
+                  <w:rStyle w:val="Hyperlink"/>
+                  <w:color w:val="0066CC"/>
+                  <w:u w:val="single"/>
+                </w:rPr>
+                <w:t xml:space="preserve">Link</w:t>
+              </w:r>
+            </w:hyperlink>
+            <w:r>
+              <w:t xml:space="preserve"/>
+              <w:br/>
+              <w:br/>
+              <w:t xml:space="preserve">→ Participate in class and report your activity</w:t>
+            </w:r>
+            <w:r>
+              <w:t xml:space="preserve"> </w:t>
+            </w:r>
             <w:hyperlink r:id="rId54">
-              <w:r>
-                <w:rPr>
-                  <w:rStyle w:val="Hyperlink"/>
-                  <w:color w:val="0066CC"/>
-                  <w:u w:val="single"/>
-                </w:rPr>
-                <w:t xml:space="preserve">Link</w:t>
-              </w:r>
-            </w:hyperlink>
-            <w:r>
-              <w:t xml:space="preserve"/>
-              <w:br/>
-              <w:br/>
-              <w:t xml:space="preserve">→ Participate in class and report your activity</w:t>
-            </w:r>
-            <w:r>
-              <w:t xml:space="preserve"> </w:t>
-            </w:r>
-            <w:hyperlink r:id="rId56">
               <w:r>
                 <w:rPr>
                   <w:rStyle w:val="Hyperlink"/>
@@ -5153,7 +5121,7 @@
             <w:r>
               <w:t xml:space="preserve"> </w:t>
             </w:r>
-            <w:hyperlink r:id="rId81">
+            <w:hyperlink r:id="rId79">
               <w:r>
                 <w:rPr>
                   <w:rStyle w:val="Hyperlink"/>
@@ -5173,29 +5141,29 @@
             <w:r>
               <w:t xml:space="preserve"> </w:t>
             </w:r>
+            <w:hyperlink r:id="rId52">
+              <w:r>
+                <w:rPr>
+                  <w:rStyle w:val="Hyperlink"/>
+                  <w:color w:val="0066CC"/>
+                  <w:u w:val="single"/>
+                </w:rPr>
+                <w:t xml:space="preserve">Link</w:t>
+              </w:r>
+            </w:hyperlink>
+            <w:r>
+              <w:t xml:space="preserve"> </w:t>
+            </w:r>
+            <w:r>
+              <w:t xml:space="preserve">(Due: 2/26 11:59 pm)</w:t>
+              <w:br/>
+              <w:br/>
+              <w:t xml:space="preserve">→ Participate in class and report your activity</w:t>
+            </w:r>
+            <w:r>
+              <w:t xml:space="preserve"> </w:t>
+            </w:r>
             <w:hyperlink r:id="rId54">
-              <w:r>
-                <w:rPr>
-                  <w:rStyle w:val="Hyperlink"/>
-                  <w:color w:val="0066CC"/>
-                  <w:u w:val="single"/>
-                </w:rPr>
-                <w:t xml:space="preserve">Link</w:t>
-              </w:r>
-            </w:hyperlink>
-            <w:r>
-              <w:t xml:space="preserve"> </w:t>
-            </w:r>
-            <w:r>
-              <w:t xml:space="preserve">(Due: 2/26 11:59 pm)</w:t>
-              <w:br/>
-              <w:br/>
-              <w:t xml:space="preserve">→ Participate in class and report your activity</w:t>
-            </w:r>
-            <w:r>
-              <w:t xml:space="preserve"> </w:t>
-            </w:r>
-            <w:hyperlink r:id="rId56">
               <w:r>
                 <w:rPr>
                   <w:rStyle w:val="Hyperlink"/>
@@ -5288,7 +5256,7 @@
               <w:t xml:space="preserve"/>
               <w:br/>
             </w:r>
-            <w:hyperlink r:id="rId82">
+            <w:hyperlink r:id="rId80">
               <w:r>
                 <w:rPr>
                   <w:rStyle w:val="Hyperlink"/>
@@ -5306,7 +5274,7 @@
             <w:r>
               <w:t xml:space="preserve"> </w:t>
             </w:r>
-            <w:hyperlink r:id="rId56">
+            <w:hyperlink r:id="rId54">
               <w:r>
                 <w:rPr>
                   <w:rStyle w:val="Hyperlink"/>
@@ -5357,7 +5325,7 @@
             <w:r>
               <w:t xml:space="preserve"> </w:t>
             </w:r>
-            <w:hyperlink r:id="rId83">
+            <w:hyperlink r:id="rId81">
               <w:r>
                 <w:rPr>
                   <w:rStyle w:val="Hyperlink"/>
@@ -5377,7 +5345,7 @@
             <w:r>
               <w:t xml:space="preserve"> </w:t>
             </w:r>
-            <w:hyperlink r:id="rId84">
+            <w:hyperlink r:id="rId82">
               <w:r>
                 <w:rPr>
                   <w:rStyle w:val="Hyperlink"/>
@@ -5414,7 +5382,7 @@
             <w:r>
               <w:t xml:space="preserve"> </w:t>
             </w:r>
-            <w:hyperlink r:id="rId85">
+            <w:hyperlink r:id="rId83">
               <w:r>
                 <w:rPr>
                   <w:rStyle w:val="Hyperlink"/>
@@ -5435,7 +5403,7 @@
             <w:r>
               <w:t xml:space="preserve"> </w:t>
             </w:r>
-            <w:hyperlink r:id="rId33">
+            <w:hyperlink r:id="rId31">
               <w:r>
                 <w:rPr>
                   <w:rStyle w:val="Hyperlink"/>
@@ -5453,26 +5421,26 @@
             <w:r>
               <w:t xml:space="preserve"> </w:t>
             </w:r>
+            <w:hyperlink r:id="rId52">
+              <w:r>
+                <w:rPr>
+                  <w:rStyle w:val="Hyperlink"/>
+                  <w:color w:val="0066CC"/>
+                  <w:u w:val="single"/>
+                </w:rPr>
+                <w:t xml:space="preserve">Link</w:t>
+              </w:r>
+            </w:hyperlink>
+            <w:r>
+              <w:t xml:space="preserve"/>
+              <w:br/>
+              <w:br/>
+              <w:t xml:space="preserve">→ Participate in class and report your activity</w:t>
+            </w:r>
+            <w:r>
+              <w:t xml:space="preserve"> </w:t>
+            </w:r>
             <w:hyperlink r:id="rId54">
-              <w:r>
-                <w:rPr>
-                  <w:rStyle w:val="Hyperlink"/>
-                  <w:color w:val="0066CC"/>
-                  <w:u w:val="single"/>
-                </w:rPr>
-                <w:t xml:space="preserve">Link</w:t>
-              </w:r>
-            </w:hyperlink>
-            <w:r>
-              <w:t xml:space="preserve"/>
-              <w:br/>
-              <w:br/>
-              <w:t xml:space="preserve">→ Participate in class and report your activity</w:t>
-            </w:r>
-            <w:r>
-              <w:t xml:space="preserve"> </w:t>
-            </w:r>
-            <w:hyperlink r:id="rId56">
               <w:r>
                 <w:rPr>
                   <w:rStyle w:val="Hyperlink"/>
@@ -5523,7 +5491,7 @@
             <w:r>
               <w:t xml:space="preserve"> </w:t>
             </w:r>
-            <w:hyperlink r:id="rId86">
+            <w:hyperlink r:id="rId84">
               <w:r>
                 <w:rPr>
                   <w:rStyle w:val="Hyperlink"/>
@@ -5543,29 +5511,29 @@
             <w:r>
               <w:t xml:space="preserve"> </w:t>
             </w:r>
+            <w:hyperlink r:id="rId52">
+              <w:r>
+                <w:rPr>
+                  <w:rStyle w:val="Hyperlink"/>
+                  <w:color w:val="0066CC"/>
+                  <w:u w:val="single"/>
+                </w:rPr>
+                <w:t xml:space="preserve">Link</w:t>
+              </w:r>
+            </w:hyperlink>
+            <w:r>
+              <w:t xml:space="preserve"> </w:t>
+            </w:r>
+            <w:r>
+              <w:t xml:space="preserve">(Due: 3/12 11:59 pm)</w:t>
+              <w:br/>
+              <w:br/>
+              <w:t xml:space="preserve">→ Participate in class and report your activity</w:t>
+            </w:r>
+            <w:r>
+              <w:t xml:space="preserve"> </w:t>
+            </w:r>
             <w:hyperlink r:id="rId54">
-              <w:r>
-                <w:rPr>
-                  <w:rStyle w:val="Hyperlink"/>
-                  <w:color w:val="0066CC"/>
-                  <w:u w:val="single"/>
-                </w:rPr>
-                <w:t xml:space="preserve">Link</w:t>
-              </w:r>
-            </w:hyperlink>
-            <w:r>
-              <w:t xml:space="preserve"> </w:t>
-            </w:r>
-            <w:r>
-              <w:t xml:space="preserve">(Due: 3/12 11:59 pm)</w:t>
-              <w:br/>
-              <w:br/>
-              <w:t xml:space="preserve">→ Participate in class and report your activity</w:t>
-            </w:r>
-            <w:r>
-              <w:t xml:space="preserve"> </w:t>
-            </w:r>
-            <w:hyperlink r:id="rId56">
               <w:r>
                 <w:rPr>
                   <w:rStyle w:val="Hyperlink"/>
@@ -5616,7 +5584,7 @@
             <w:r>
               <w:t xml:space="preserve"> </w:t>
             </w:r>
-            <w:hyperlink r:id="rId87">
+            <w:hyperlink r:id="rId85">
               <w:r>
                 <w:rPr>
                   <w:rStyle w:val="Hyperlink"/>
@@ -5636,7 +5604,7 @@
             <w:r>
               <w:t xml:space="preserve"> </w:t>
             </w:r>
-            <w:hyperlink r:id="rId88">
+            <w:hyperlink r:id="rId86">
               <w:r>
                 <w:rPr>
                   <w:rStyle w:val="Hyperlink"/>
@@ -5673,7 +5641,7 @@
             <w:r>
               <w:t xml:space="preserve"> </w:t>
             </w:r>
-            <w:hyperlink r:id="rId89">
+            <w:hyperlink r:id="rId87">
               <w:r>
                 <w:rPr>
                   <w:rStyle w:val="Hyperlink"/>
@@ -5694,7 +5662,7 @@
             <w:r>
               <w:t xml:space="preserve"> </w:t>
             </w:r>
-            <w:hyperlink r:id="rId33">
+            <w:hyperlink r:id="rId31">
               <w:r>
                 <w:rPr>
                   <w:rStyle w:val="Hyperlink"/>
@@ -5712,26 +5680,26 @@
             <w:r>
               <w:t xml:space="preserve"> </w:t>
             </w:r>
+            <w:hyperlink r:id="rId52">
+              <w:r>
+                <w:rPr>
+                  <w:rStyle w:val="Hyperlink"/>
+                  <w:color w:val="0066CC"/>
+                  <w:u w:val="single"/>
+                </w:rPr>
+                <w:t xml:space="preserve">Link</w:t>
+              </w:r>
+            </w:hyperlink>
+            <w:r>
+              <w:t xml:space="preserve"/>
+              <w:br/>
+              <w:br/>
+              <w:t xml:space="preserve">→ Participate in class and report your activity</w:t>
+            </w:r>
+            <w:r>
+              <w:t xml:space="preserve"> </w:t>
+            </w:r>
             <w:hyperlink r:id="rId54">
-              <w:r>
-                <w:rPr>
-                  <w:rStyle w:val="Hyperlink"/>
-                  <w:color w:val="0066CC"/>
-                  <w:u w:val="single"/>
-                </w:rPr>
-                <w:t xml:space="preserve">Link</w:t>
-              </w:r>
-            </w:hyperlink>
-            <w:r>
-              <w:t xml:space="preserve"/>
-              <w:br/>
-              <w:br/>
-              <w:t xml:space="preserve">→ Participate in class and report your activity</w:t>
-            </w:r>
-            <w:r>
-              <w:t xml:space="preserve"> </w:t>
-            </w:r>
-            <w:hyperlink r:id="rId56">
               <w:r>
                 <w:rPr>
                   <w:rStyle w:val="Hyperlink"/>
@@ -5782,7 +5750,7 @@
             <w:r>
               <w:t xml:space="preserve"> </w:t>
             </w:r>
-            <w:hyperlink r:id="rId90">
+            <w:hyperlink r:id="rId88">
               <w:r>
                 <w:rPr>
                   <w:rStyle w:val="Hyperlink"/>
@@ -5802,29 +5770,29 @@
             <w:r>
               <w:t xml:space="preserve"> </w:t>
             </w:r>
+            <w:hyperlink r:id="rId52">
+              <w:r>
+                <w:rPr>
+                  <w:rStyle w:val="Hyperlink"/>
+                  <w:color w:val="0066CC"/>
+                  <w:u w:val="single"/>
+                </w:rPr>
+                <w:t xml:space="preserve">Link</w:t>
+              </w:r>
+            </w:hyperlink>
+            <w:r>
+              <w:t xml:space="preserve"> </w:t>
+            </w:r>
+            <w:r>
+              <w:t xml:space="preserve">(Due: 3/19 11:59 pm)</w:t>
+              <w:br/>
+              <w:br/>
+              <w:t xml:space="preserve">→ Participate in class and report your activity</w:t>
+            </w:r>
+            <w:r>
+              <w:t xml:space="preserve"> </w:t>
+            </w:r>
             <w:hyperlink r:id="rId54">
-              <w:r>
-                <w:rPr>
-                  <w:rStyle w:val="Hyperlink"/>
-                  <w:color w:val="0066CC"/>
-                  <w:u w:val="single"/>
-                </w:rPr>
-                <w:t xml:space="preserve">Link</w:t>
-              </w:r>
-            </w:hyperlink>
-            <w:r>
-              <w:t xml:space="preserve"> </w:t>
-            </w:r>
-            <w:r>
-              <w:t xml:space="preserve">(Due: 3/19 11:59 pm)</w:t>
-              <w:br/>
-              <w:br/>
-              <w:t xml:space="preserve">→ Participate in class and report your activity</w:t>
-            </w:r>
-            <w:r>
-              <w:t xml:space="preserve"> </w:t>
-            </w:r>
-            <w:hyperlink r:id="rId56">
               <w:r>
                 <w:rPr>
                   <w:rStyle w:val="Hyperlink"/>
@@ -5875,7 +5843,7 @@
             <w:r>
               <w:t xml:space="preserve"> </w:t>
             </w:r>
-            <w:hyperlink r:id="rId91">
+            <w:hyperlink r:id="rId89">
               <w:r>
                 <w:rPr>
                   <w:rStyle w:val="Hyperlink"/>
@@ -5895,7 +5863,7 @@
             <w:r>
               <w:t xml:space="preserve"> </w:t>
             </w:r>
-            <w:hyperlink r:id="rId92">
+            <w:hyperlink r:id="rId90">
               <w:r>
                 <w:rPr>
                   <w:rStyle w:val="Hyperlink"/>
@@ -5932,7 +5900,7 @@
             <w:r>
               <w:t xml:space="preserve"> </w:t>
             </w:r>
-            <w:hyperlink r:id="rId93">
+            <w:hyperlink r:id="rId91">
               <w:r>
                 <w:rPr>
                   <w:rStyle w:val="Hyperlink"/>
@@ -5953,7 +5921,7 @@
             <w:r>
               <w:t xml:space="preserve"> </w:t>
             </w:r>
-            <w:hyperlink r:id="rId33">
+            <w:hyperlink r:id="rId31">
               <w:r>
                 <w:rPr>
                   <w:rStyle w:val="Hyperlink"/>
@@ -5971,26 +5939,26 @@
             <w:r>
               <w:t xml:space="preserve"> </w:t>
             </w:r>
+            <w:hyperlink r:id="rId52">
+              <w:r>
+                <w:rPr>
+                  <w:rStyle w:val="Hyperlink"/>
+                  <w:color w:val="0066CC"/>
+                  <w:u w:val="single"/>
+                </w:rPr>
+                <w:t xml:space="preserve">Link</w:t>
+              </w:r>
+            </w:hyperlink>
+            <w:r>
+              <w:t xml:space="preserve"/>
+              <w:br/>
+              <w:br/>
+              <w:t xml:space="preserve">→ Participate in class and report your activity</w:t>
+            </w:r>
+            <w:r>
+              <w:t xml:space="preserve"> </w:t>
+            </w:r>
             <w:hyperlink r:id="rId54">
-              <w:r>
-                <w:rPr>
-                  <w:rStyle w:val="Hyperlink"/>
-                  <w:color w:val="0066CC"/>
-                  <w:u w:val="single"/>
-                </w:rPr>
-                <w:t xml:space="preserve">Link</w:t>
-              </w:r>
-            </w:hyperlink>
-            <w:r>
-              <w:t xml:space="preserve"/>
-              <w:br/>
-              <w:br/>
-              <w:t xml:space="preserve">→ Participate in class and report your activity</w:t>
-            </w:r>
-            <w:r>
-              <w:t xml:space="preserve"> </w:t>
-            </w:r>
-            <w:hyperlink r:id="rId56">
               <w:r>
                 <w:rPr>
                   <w:rStyle w:val="Hyperlink"/>
@@ -6041,7 +6009,7 @@
             <w:r>
               <w:t xml:space="preserve"> </w:t>
             </w:r>
-            <w:hyperlink r:id="rId94">
+            <w:hyperlink r:id="rId92">
               <w:r>
                 <w:rPr>
                   <w:rStyle w:val="Hyperlink"/>
@@ -6061,29 +6029,29 @@
             <w:r>
               <w:t xml:space="preserve"> </w:t>
             </w:r>
+            <w:hyperlink r:id="rId52">
+              <w:r>
+                <w:rPr>
+                  <w:rStyle w:val="Hyperlink"/>
+                  <w:color w:val="0066CC"/>
+                  <w:u w:val="single"/>
+                </w:rPr>
+                <w:t xml:space="preserve">Link</w:t>
+              </w:r>
+            </w:hyperlink>
+            <w:r>
+              <w:t xml:space="preserve"> </w:t>
+            </w:r>
+            <w:r>
+              <w:t xml:space="preserve">(Due: 3/26 11:59 pm)</w:t>
+              <w:br/>
+              <w:br/>
+              <w:t xml:space="preserve">→ Participate in class and report your activity</w:t>
+            </w:r>
+            <w:r>
+              <w:t xml:space="preserve"> </w:t>
+            </w:r>
             <w:hyperlink r:id="rId54">
-              <w:r>
-                <w:rPr>
-                  <w:rStyle w:val="Hyperlink"/>
-                  <w:color w:val="0066CC"/>
-                  <w:u w:val="single"/>
-                </w:rPr>
-                <w:t xml:space="preserve">Link</w:t>
-              </w:r>
-            </w:hyperlink>
-            <w:r>
-              <w:t xml:space="preserve"> </w:t>
-            </w:r>
-            <w:r>
-              <w:t xml:space="preserve">(Due: 3/26 11:59 pm)</w:t>
-              <w:br/>
-              <w:br/>
-              <w:t xml:space="preserve">→ Participate in class and report your activity</w:t>
-            </w:r>
-            <w:r>
-              <w:t xml:space="preserve"> </w:t>
-            </w:r>
-            <w:hyperlink r:id="rId56">
               <w:r>
                 <w:rPr>
                   <w:rStyle w:val="Hyperlink"/>
@@ -6198,7 +6166,7 @@
             <w:r>
               <w:t xml:space="preserve"> </w:t>
             </w:r>
-            <w:hyperlink r:id="rId95">
+            <w:hyperlink r:id="rId93">
               <w:r>
                 <w:rPr>
                   <w:rStyle w:val="Hyperlink"/>
@@ -6218,7 +6186,7 @@
             <w:r>
               <w:t xml:space="preserve"> </w:t>
             </w:r>
-            <w:hyperlink r:id="rId96">
+            <w:hyperlink r:id="rId94">
               <w:r>
                 <w:rPr>
                   <w:rStyle w:val="Hyperlink"/>
@@ -6254,7 +6222,7 @@
               <w:t xml:space="preserve">- Continues on 4/9</w:t>
               <w:br/>
             </w:r>
-            <w:hyperlink r:id="rId97">
+            <w:hyperlink r:id="rId95">
               <w:r>
                 <w:rPr>
                   <w:rStyle w:val="Hyperlink"/>
@@ -6272,7 +6240,7 @@
             <w:r>
               <w:t xml:space="preserve"> </w:t>
             </w:r>
-            <w:hyperlink r:id="rId98">
+            <w:hyperlink r:id="rId96">
               <w:r>
                 <w:rPr>
                   <w:rStyle w:val="Hyperlink"/>
@@ -6326,7 +6294,7 @@
             <w:r>
               <w:t xml:space="preserve"> </w:t>
             </w:r>
-            <w:hyperlink r:id="rId56">
+            <w:hyperlink r:id="rId54">
               <w:r>
                 <w:rPr>
                   <w:rStyle w:val="Hyperlink"/>
@@ -6377,7 +6345,7 @@
             <w:r>
               <w:t xml:space="preserve"> </w:t>
             </w:r>
-            <w:hyperlink r:id="rId99">
+            <w:hyperlink r:id="rId97">
               <w:r>
                 <w:rPr>
                   <w:rStyle w:val="Hyperlink"/>
@@ -6397,7 +6365,7 @@
             <w:r>
               <w:t xml:space="preserve"> </w:t>
             </w:r>
-            <w:hyperlink r:id="rId100">
+            <w:hyperlink r:id="rId98">
               <w:r>
                 <w:rPr>
                   <w:rStyle w:val="Hyperlink"/>
@@ -6429,6 +6397,42 @@
             <w:r>
               <w:t xml:space="preserve"> </w:t>
             </w:r>
+            <w:hyperlink r:id="rId99">
+              <w:r>
+                <w:rPr>
+                  <w:rStyle w:val="Hyperlink"/>
+                  <w:color w:val="0066CC"/>
+                  <w:u w:val="single"/>
+                </w:rPr>
+                <w:t xml:space="preserve">Instructions</w:t>
+              </w:r>
+            </w:hyperlink>
+            <w:r>
+              <w:t xml:space="preserve"/>
+              <w:br/>
+              <w:t xml:space="preserve">→ General Information</w:t>
+            </w:r>
+            <w:r>
+              <w:t xml:space="preserve"> </w:t>
+            </w:r>
+            <w:hyperlink r:id="rId100">
+              <w:r>
+                <w:rPr>
+                  <w:rStyle w:val="Hyperlink"/>
+                  <w:color w:val="0066CC"/>
+                  <w:u w:val="single"/>
+                </w:rPr>
+                <w:t xml:space="preserve">Link</w:t>
+              </w:r>
+            </w:hyperlink>
+            <w:r>
+              <w:t xml:space="preserve"/>
+              <w:br/>
+              <w:t xml:space="preserve">→ Management Confidential Information</w:t>
+            </w:r>
+            <w:r>
+              <w:t xml:space="preserve"> </w:t>
+            </w:r>
             <w:hyperlink r:id="rId101">
               <w:r>
                 <w:rPr>
@@ -6436,13 +6440,13 @@
                   <w:color w:val="0066CC"/>
                   <w:u w:val="single"/>
                 </w:rPr>
-                <w:t xml:space="preserve">Instructions</w:t>
+                <w:t xml:space="preserve">Link</w:t>
               </w:r>
             </w:hyperlink>
             <w:r>
               <w:t xml:space="preserve"/>
               <w:br/>
-              <w:t xml:space="preserve">→ General Information</w:t>
+              <w:t xml:space="preserve">→ Union Confidential Information</w:t>
             </w:r>
             <w:r>
               <w:t xml:space="preserve"> </w:t>
@@ -6460,48 +6464,12 @@
             <w:r>
               <w:t xml:space="preserve"/>
               <w:br/>
-              <w:t xml:space="preserve">→ Management Confidential Information</w:t>
+              <w:t xml:space="preserve">→ Collective Bargaining Agreement</w:t>
             </w:r>
             <w:r>
               <w:t xml:space="preserve"> </w:t>
             </w:r>
             <w:hyperlink r:id="rId103">
-              <w:r>
-                <w:rPr>
-                  <w:rStyle w:val="Hyperlink"/>
-                  <w:color w:val="0066CC"/>
-                  <w:u w:val="single"/>
-                </w:rPr>
-                <w:t xml:space="preserve">Link</w:t>
-              </w:r>
-            </w:hyperlink>
-            <w:r>
-              <w:t xml:space="preserve"/>
-              <w:br/>
-              <w:t xml:space="preserve">→ Union Confidential Information</w:t>
-            </w:r>
-            <w:r>
-              <w:t xml:space="preserve"> </w:t>
-            </w:r>
-            <w:hyperlink r:id="rId104">
-              <w:r>
-                <w:rPr>
-                  <w:rStyle w:val="Hyperlink"/>
-                  <w:color w:val="0066CC"/>
-                  <w:u w:val="single"/>
-                </w:rPr>
-                <w:t xml:space="preserve">Link</w:t>
-              </w:r>
-            </w:hyperlink>
-            <w:r>
-              <w:t xml:space="preserve"/>
-              <w:br/>
-              <w:t xml:space="preserve">→ Collective Bargaining Agreement</w:t>
-            </w:r>
-            <w:r>
-              <w:t xml:space="preserve"> </w:t>
-            </w:r>
-            <w:hyperlink r:id="rId105">
               <w:r>
                 <w:rPr>
                   <w:rStyle w:val="Hyperlink"/>
@@ -6528,7 +6496,7 @@
             <w:r>
               <w:t xml:space="preserve"> </w:t>
             </w:r>
-            <w:hyperlink r:id="rId106">
+            <w:hyperlink r:id="rId104">
               <w:r>
                 <w:rPr>
                   <w:rStyle w:val="Hyperlink"/>
@@ -6548,29 +6516,29 @@
             <w:r>
               <w:t xml:space="preserve"> </w:t>
             </w:r>
+            <w:hyperlink r:id="rId52">
+              <w:r>
+                <w:rPr>
+                  <w:rStyle w:val="Hyperlink"/>
+                  <w:color w:val="0066CC"/>
+                  <w:u w:val="single"/>
+                </w:rPr>
+                <w:t xml:space="preserve">Link</w:t>
+              </w:r>
+            </w:hyperlink>
+            <w:r>
+              <w:t xml:space="preserve"> </w:t>
+            </w:r>
+            <w:r>
+              <w:t xml:space="preserve">(Due: 4/14 11:59 pm)</w:t>
+              <w:br/>
+              <w:br/>
+              <w:t xml:space="preserve">→ Participate in class and report your activity</w:t>
+            </w:r>
+            <w:r>
+              <w:t xml:space="preserve"> </w:t>
+            </w:r>
             <w:hyperlink r:id="rId54">
-              <w:r>
-                <w:rPr>
-                  <w:rStyle w:val="Hyperlink"/>
-                  <w:color w:val="0066CC"/>
-                  <w:u w:val="single"/>
-                </w:rPr>
-                <w:t xml:space="preserve">Link</w:t>
-              </w:r>
-            </w:hyperlink>
-            <w:r>
-              <w:t xml:space="preserve"> </w:t>
-            </w:r>
-            <w:r>
-              <w:t xml:space="preserve">(Due: 4/14 11:59 pm)</w:t>
-              <w:br/>
-              <w:br/>
-              <w:t xml:space="preserve">→ Participate in class and report your activity</w:t>
-            </w:r>
-            <w:r>
-              <w:t xml:space="preserve"> </w:t>
-            </w:r>
-            <w:hyperlink r:id="rId56">
               <w:r>
                 <w:rPr>
                   <w:rStyle w:val="Hyperlink"/>
@@ -6621,6 +6589,42 @@
             <w:r>
               <w:t xml:space="preserve"> </w:t>
             </w:r>
+            <w:hyperlink r:id="rId99">
+              <w:r>
+                <w:rPr>
+                  <w:rStyle w:val="Hyperlink"/>
+                  <w:color w:val="0066CC"/>
+                  <w:u w:val="single"/>
+                </w:rPr>
+                <w:t xml:space="preserve">Instructions</w:t>
+              </w:r>
+            </w:hyperlink>
+            <w:r>
+              <w:t xml:space="preserve"/>
+              <w:br/>
+              <w:t xml:space="preserve">→ General Information</w:t>
+            </w:r>
+            <w:r>
+              <w:t xml:space="preserve"> </w:t>
+            </w:r>
+            <w:hyperlink r:id="rId100">
+              <w:r>
+                <w:rPr>
+                  <w:rStyle w:val="Hyperlink"/>
+                  <w:color w:val="0066CC"/>
+                  <w:u w:val="single"/>
+                </w:rPr>
+                <w:t xml:space="preserve">Link</w:t>
+              </w:r>
+            </w:hyperlink>
+            <w:r>
+              <w:t xml:space="preserve"/>
+              <w:br/>
+              <w:t xml:space="preserve">→ Management Confidential Information</w:t>
+            </w:r>
+            <w:r>
+              <w:t xml:space="preserve"> </w:t>
+            </w:r>
             <w:hyperlink r:id="rId101">
               <w:r>
                 <w:rPr>
@@ -6628,13 +6632,13 @@
                   <w:color w:val="0066CC"/>
                   <w:u w:val="single"/>
                 </w:rPr>
-                <w:t xml:space="preserve">Instructions</w:t>
+                <w:t xml:space="preserve">Link</w:t>
               </w:r>
             </w:hyperlink>
             <w:r>
               <w:t xml:space="preserve"/>
               <w:br/>
-              <w:t xml:space="preserve">→ General Information</w:t>
+              <w:t xml:space="preserve">→ Union Confidential Information</w:t>
             </w:r>
             <w:r>
               <w:t xml:space="preserve"> </w:t>
@@ -6652,7 +6656,7 @@
             <w:r>
               <w:t xml:space="preserve"/>
               <w:br/>
-              <w:t xml:space="preserve">→ Management Confidential Information</w:t>
+              <w:t xml:space="preserve">→ Collective Bargaining Agreement</w:t>
             </w:r>
             <w:r>
               <w:t xml:space="preserve"> </w:t>
@@ -6670,42 +6674,6 @@
             <w:r>
               <w:t xml:space="preserve"/>
               <w:br/>
-              <w:t xml:space="preserve">→ Union Confidential Information</w:t>
-            </w:r>
-            <w:r>
-              <w:t xml:space="preserve"> </w:t>
-            </w:r>
-            <w:hyperlink r:id="rId104">
-              <w:r>
-                <w:rPr>
-                  <w:rStyle w:val="Hyperlink"/>
-                  <w:color w:val="0066CC"/>
-                  <w:u w:val="single"/>
-                </w:rPr>
-                <w:t xml:space="preserve">Link</w:t>
-              </w:r>
-            </w:hyperlink>
-            <w:r>
-              <w:t xml:space="preserve"/>
-              <w:br/>
-              <w:t xml:space="preserve">→ Collective Bargaining Agreement</w:t>
-            </w:r>
-            <w:r>
-              <w:t xml:space="preserve"> </w:t>
-            </w:r>
-            <w:hyperlink r:id="rId105">
-              <w:r>
-                <w:rPr>
-                  <w:rStyle w:val="Hyperlink"/>
-                  <w:color w:val="0066CC"/>
-                  <w:u w:val="single"/>
-                </w:rPr>
-                <w:t xml:space="preserve">Link</w:t>
-              </w:r>
-            </w:hyperlink>
-            <w:r>
-              <w:t xml:space="preserve"/>
-              <w:br/>
               <w:t xml:space="preserve">→ Management Counter Proposal (Management Strategy Coordinator, Due: Before the start of Day 2 Class)</w:t>
               <w:br/>
               <w:br/>
@@ -6714,7 +6682,7 @@
             <w:r>
               <w:t xml:space="preserve"> </w:t>
             </w:r>
-            <w:hyperlink r:id="rId56">
+            <w:hyperlink r:id="rId54">
               <w:r>
                 <w:rPr>
                   <w:rStyle w:val="Hyperlink"/>
@@ -6765,7 +6733,7 @@
             <w:r>
               <w:t xml:space="preserve"> </w:t>
             </w:r>
-            <w:hyperlink r:id="rId107">
+            <w:hyperlink r:id="rId105">
               <w:r>
                 <w:rPr>
                   <w:rStyle w:val="Hyperlink"/>
@@ -6783,7 +6751,7 @@
             <w:r>
               <w:t xml:space="preserve"> </w:t>
             </w:r>
-            <w:hyperlink r:id="rId108">
+            <w:hyperlink r:id="rId106">
               <w:r>
                 <w:rPr>
                   <w:rStyle w:val="Hyperlink"/>
@@ -6802,7 +6770,7 @@
             <w:r>
               <w:t xml:space="preserve"> </w:t>
             </w:r>
-            <w:hyperlink r:id="rId56">
+            <w:hyperlink r:id="rId54">
               <w:r>
                 <w:rPr>
                   <w:rStyle w:val="Hyperlink"/>
@@ -6873,7 +6841,7 @@
             <w:r>
               <w:t xml:space="preserve"> </w:t>
             </w:r>
-            <w:hyperlink r:id="rId56">
+            <w:hyperlink r:id="rId54">
               <w:r>
                 <w:rPr>
                   <w:rStyle w:val="Hyperlink"/>
@@ -6965,48 +6933,48 @@
             <w:r>
               <w:t xml:space="preserve"> </w:t>
             </w:r>
+            <w:hyperlink r:id="rId107">
+              <w:r>
+                <w:rPr>
+                  <w:rStyle w:val="Hyperlink"/>
+                  <w:color w:val="0066CC"/>
+                  <w:u w:val="single"/>
+                </w:rPr>
+                <w:t xml:space="preserve">Lecture slide</w:t>
+              </w:r>
+            </w:hyperlink>
+            <w:r>
+              <w:t xml:space="preserve"/>
+              <w:br/>
+              <w:t xml:space="preserve">→ Read the textbook: Ch 11 (Due: 4/29 11:59 pm)</w:t>
+              <w:br/>
+              <w:t xml:space="preserve">→ Ch 11 Watch It Video1: Tesla Ties CEO Elon Musks Pay To Company Performance</w:t>
+            </w:r>
+            <w:r>
+              <w:t xml:space="preserve"> </w:t>
+            </w:r>
+            <w:hyperlink r:id="rId108">
+              <w:r>
+                <w:rPr>
+                  <w:rStyle w:val="Hyperlink"/>
+                  <w:color w:val="0066CC"/>
+                  <w:u w:val="single"/>
+                </w:rPr>
+                <w:t xml:space="preserve">Link</w:t>
+              </w:r>
+            </w:hyperlink>
+            <w:r>
+              <w:t xml:space="preserve"> </w:t>
+            </w:r>
+            <w:r>
+              <w:t xml:space="preserve">(Due: 4/29 11:59 pm)</w:t>
+              <w:br/>
+              <w:t xml:space="preserve">→ Ch 11 Watch It Video2: Elon Musk gets $700 million in performance-based pay</w:t>
+            </w:r>
+            <w:r>
+              <w:t xml:space="preserve"> </w:t>
+            </w:r>
             <w:hyperlink r:id="rId109">
-              <w:r>
-                <w:rPr>
-                  <w:rStyle w:val="Hyperlink"/>
-                  <w:color w:val="0066CC"/>
-                  <w:u w:val="single"/>
-                </w:rPr>
-                <w:t xml:space="preserve">Lecture slide</w:t>
-              </w:r>
-            </w:hyperlink>
-            <w:r>
-              <w:t xml:space="preserve"/>
-              <w:br/>
-              <w:t xml:space="preserve">→ Read the textbook: Ch 11 (Due: 4/29 11:59 pm)</w:t>
-              <w:br/>
-              <w:t xml:space="preserve">→ Ch 11 Watch It Video1: Tesla Ties CEO Elon Musks Pay To Company Performance</w:t>
-            </w:r>
-            <w:r>
-              <w:t xml:space="preserve"> </w:t>
-            </w:r>
-            <w:hyperlink r:id="rId110">
-              <w:r>
-                <w:rPr>
-                  <w:rStyle w:val="Hyperlink"/>
-                  <w:color w:val="0066CC"/>
-                  <w:u w:val="single"/>
-                </w:rPr>
-                <w:t xml:space="preserve">Link</w:t>
-              </w:r>
-            </w:hyperlink>
-            <w:r>
-              <w:t xml:space="preserve"> </w:t>
-            </w:r>
-            <w:r>
-              <w:t xml:space="preserve">(Due: 4/29 11:59 pm)</w:t>
-              <w:br/>
-              <w:t xml:space="preserve">→ Ch 11 Watch It Video2: Elon Musk gets $700 million in performance-based pay</w:t>
-            </w:r>
-            <w:r>
-              <w:t xml:space="preserve"> </w:t>
-            </w:r>
-            <w:hyperlink r:id="rId111">
               <w:r>
                 <w:rPr>
                   <w:rStyle w:val="Hyperlink"/>
@@ -7043,7 +7011,7 @@
             <w:r>
               <w:t xml:space="preserve"> </w:t>
             </w:r>
-            <w:hyperlink r:id="rId112">
+            <w:hyperlink r:id="rId110">
               <w:r>
                 <w:rPr>
                   <w:rStyle w:val="Hyperlink"/>
@@ -7061,7 +7029,7 @@
             <w:r>
               <w:t xml:space="preserve"> </w:t>
             </w:r>
-            <w:hyperlink r:id="rId33">
+            <w:hyperlink r:id="rId31">
               <w:r>
                 <w:rPr>
                   <w:rStyle w:val="Hyperlink"/>
@@ -7079,26 +7047,26 @@
             <w:r>
               <w:t xml:space="preserve"> </w:t>
             </w:r>
+            <w:hyperlink r:id="rId52">
+              <w:r>
+                <w:rPr>
+                  <w:rStyle w:val="Hyperlink"/>
+                  <w:color w:val="0066CC"/>
+                  <w:u w:val="single"/>
+                </w:rPr>
+                <w:t xml:space="preserve">Link</w:t>
+              </w:r>
+            </w:hyperlink>
+            <w:r>
+              <w:t xml:space="preserve"/>
+              <w:br/>
+              <w:br/>
+              <w:t xml:space="preserve">→ Participate in class and report your activity</w:t>
+            </w:r>
+            <w:r>
+              <w:t xml:space="preserve"> </w:t>
+            </w:r>
             <w:hyperlink r:id="rId54">
-              <w:r>
-                <w:rPr>
-                  <w:rStyle w:val="Hyperlink"/>
-                  <w:color w:val="0066CC"/>
-                  <w:u w:val="single"/>
-                </w:rPr>
-                <w:t xml:space="preserve">Link</w:t>
-              </w:r>
-            </w:hyperlink>
-            <w:r>
-              <w:t xml:space="preserve"/>
-              <w:br/>
-              <w:br/>
-              <w:t xml:space="preserve">→ Participate in class and report your activity</w:t>
-            </w:r>
-            <w:r>
-              <w:t xml:space="preserve"> </w:t>
-            </w:r>
-            <w:hyperlink r:id="rId56">
               <w:r>
                 <w:rPr>
                   <w:rStyle w:val="Hyperlink"/>
@@ -7149,7 +7117,7 @@
             <w:r>
               <w:t xml:space="preserve"> </w:t>
             </w:r>
-            <w:hyperlink r:id="rId113">
+            <w:hyperlink r:id="rId111">
               <w:r>
                 <w:rPr>
                   <w:rStyle w:val="Hyperlink"/>
@@ -7169,7 +7137,7 @@
             <w:r>
               <w:t xml:space="preserve"> </w:t>
             </w:r>
-            <w:hyperlink r:id="rId114">
+            <w:hyperlink r:id="rId112">
               <w:r>
                 <w:rPr>
                   <w:rStyle w:val="Hyperlink"/>
@@ -7207,7 +7175,7 @@
             <w:r>
               <w:t xml:space="preserve"> </w:t>
             </w:r>
-            <w:hyperlink r:id="rId115">
+            <w:hyperlink r:id="rId113">
               <w:r>
                 <w:rPr>
                   <w:rStyle w:val="Hyperlink"/>
@@ -7227,29 +7195,29 @@
             <w:r>
               <w:t xml:space="preserve"> </w:t>
             </w:r>
+            <w:hyperlink r:id="rId52">
+              <w:r>
+                <w:rPr>
+                  <w:rStyle w:val="Hyperlink"/>
+                  <w:color w:val="0066CC"/>
+                  <w:u w:val="single"/>
+                </w:rPr>
+                <w:t xml:space="preserve">Link</w:t>
+              </w:r>
+            </w:hyperlink>
+            <w:r>
+              <w:t xml:space="preserve"> </w:t>
+            </w:r>
+            <w:r>
+              <w:t xml:space="preserve">(Due: 5/5 11:59 pm)</w:t>
+              <w:br/>
+              <w:br/>
+              <w:t xml:space="preserve">→ Participate in class and report your activity</w:t>
+            </w:r>
+            <w:r>
+              <w:t xml:space="preserve"> </w:t>
+            </w:r>
             <w:hyperlink r:id="rId54">
-              <w:r>
-                <w:rPr>
-                  <w:rStyle w:val="Hyperlink"/>
-                  <w:color w:val="0066CC"/>
-                  <w:u w:val="single"/>
-                </w:rPr>
-                <w:t xml:space="preserve">Link</w:t>
-              </w:r>
-            </w:hyperlink>
-            <w:r>
-              <w:t xml:space="preserve"> </w:t>
-            </w:r>
-            <w:r>
-              <w:t xml:space="preserve">(Due: 5/5 11:59 pm)</w:t>
-              <w:br/>
-              <w:br/>
-              <w:t xml:space="preserve">→ Participate in class and report your activity</w:t>
-            </w:r>
-            <w:r>
-              <w:t xml:space="preserve"> </w:t>
-            </w:r>
-            <w:hyperlink r:id="rId56">
               <w:r>
                 <w:rPr>
                   <w:rStyle w:val="Hyperlink"/>
@@ -7300,7 +7268,7 @@
             <w:r>
               <w:t xml:space="preserve"> </w:t>
             </w:r>
-            <w:hyperlink r:id="rId116">
+            <w:hyperlink r:id="rId114">
               <w:r>
                 <w:rPr>
                   <w:rStyle w:val="Hyperlink"/>
@@ -7320,7 +7288,7 @@
             <w:r>
               <w:t xml:space="preserve"> </w:t>
             </w:r>
-            <w:hyperlink r:id="rId117">
+            <w:hyperlink r:id="rId115">
               <w:r>
                 <w:rPr>
                   <w:rStyle w:val="Hyperlink"/>
@@ -7452,8 +7420,8 @@
         </w:pict>
       </w:r>
     </w:p>
-    <w:bookmarkEnd w:id="118"/>
-    <w:bookmarkStart w:id="119" w:name="statute-of-limitations"/>
+    <w:bookmarkEnd w:id="116"/>
+    <w:bookmarkStart w:id="117" w:name="statute-of-limitations"/>
     <w:p>
       <w:pPr>
         <w:pStyle w:val="Heading2"/>
@@ -7477,8 +7445,8 @@
         </w:pict>
       </w:r>
     </w:p>
-    <w:bookmarkEnd w:id="119"/>
-    <w:bookmarkStart w:id="120" w:name="Xcdf663987d64b083671ee3932ebb0b331517c8d"/>
+    <w:bookmarkEnd w:id="117"/>
+    <w:bookmarkStart w:id="118" w:name="Xcdf663987d64b083671ee3932ebb0b331517c8d"/>
     <w:p>
       <w:pPr>
         <w:pStyle w:val="Heading2"/>
@@ -7591,8 +7559,8 @@
         <w:t xml:space="preserve">Please email at spak2@csub.edu if you are interested in knowing more about the student chapter.</w:t>
       </w:r>
     </w:p>
-    <w:bookmarkEnd w:id="120"/>
-    <w:bookmarkStart w:id="121" w:name="Xb583615bf7900c58ca4ec1c55b87d89181c5454"/>
+    <w:bookmarkEnd w:id="118"/>
+    <w:bookmarkStart w:id="119" w:name="Xb583615bf7900c58ca4ec1c55b87d89181c5454"/>
     <w:p>
       <w:pPr>
         <w:pStyle w:val="Heading2"/>
@@ -7636,8 +7604,8 @@
         </w:pict>
       </w:r>
     </w:p>
-    <w:bookmarkEnd w:id="121"/>
-    <w:bookmarkStart w:id="122" w:name="inclusiveness-and-safety-at-csub"/>
+    <w:bookmarkEnd w:id="119"/>
+    <w:bookmarkStart w:id="120" w:name="inclusiveness-and-safety-at-csub"/>
     <w:p>
       <w:pPr>
         <w:pStyle w:val="Heading2"/>
@@ -7689,8 +7657,8 @@
         </w:pict>
       </w:r>
     </w:p>
-    <w:bookmarkEnd w:id="122"/>
-    <w:bookmarkStart w:id="123" w:name="X3ca00938d41e62e7e6f8de7a6b6718fae956584"/>
+    <w:bookmarkEnd w:id="120"/>
+    <w:bookmarkStart w:id="121" w:name="X3ca00938d41e62e7e6f8de7a6b6718fae956584"/>
     <w:p>
       <w:pPr>
         <w:pStyle w:val="Heading2"/>
@@ -7850,8 +7818,8 @@
         </w:pict>
       </w:r>
     </w:p>
-    <w:bookmarkEnd w:id="123"/>
-    <w:bookmarkStart w:id="124" w:name="academic-integrity"/>
+    <w:bookmarkEnd w:id="121"/>
+    <w:bookmarkStart w:id="122" w:name="academic-integrity"/>
     <w:p>
       <w:pPr>
         <w:pStyle w:val="Heading2"/>
@@ -7891,8 +7859,8 @@
         </w:pict>
       </w:r>
     </w:p>
-    <w:bookmarkEnd w:id="124"/>
-    <w:bookmarkStart w:id="125" w:name="using-ai-tools-chatgpt"/>
+    <w:bookmarkEnd w:id="122"/>
+    <w:bookmarkStart w:id="123" w:name="using-ai-tools-chatgpt"/>
     <w:p>
       <w:pPr>
         <w:pStyle w:val="Heading2"/>
@@ -8001,8 +7969,8 @@
         </w:pict>
       </w:r>
     </w:p>
-    <w:bookmarkEnd w:id="125"/>
-    <w:bookmarkStart w:id="126" w:name="catalog-statement"/>
+    <w:bookmarkEnd w:id="123"/>
+    <w:bookmarkStart w:id="124" w:name="catalog-statement"/>
     <w:p>
       <w:pPr>
         <w:pStyle w:val="Heading2"/>
@@ -8026,8 +7994,8 @@
         </w:pict>
       </w:r>
     </w:p>
-    <w:bookmarkEnd w:id="126"/>
-    <w:bookmarkStart w:id="127" w:name="cece-workshops-events"/>
+    <w:bookmarkEnd w:id="124"/>
+    <w:bookmarkStart w:id="125" w:name="cece-workshops-events"/>
     <w:p>
       <w:pPr>
         <w:pStyle w:val="Heading2"/>
@@ -8059,8 +8027,8 @@
         </w:pict>
       </w:r>
     </w:p>
-    <w:bookmarkEnd w:id="127"/>
-    <w:bookmarkStart w:id="147" w:name="related-files"/>
+    <w:bookmarkEnd w:id="125"/>
+    <w:bookmarkStart w:id="145" w:name="related-files"/>
     <w:p>
       <w:pPr>
         <w:pStyle w:val="Heading2"/>
@@ -8069,7 +8037,7 @@
         <w:t xml:space="preserve">Related Files</w:t>
       </w:r>
     </w:p>
-    <w:bookmarkStart w:id="130" w:name="rubrics-guidelines"/>
+    <w:bookmarkStart w:id="128" w:name="rubrics-guidelines"/>
     <w:p>
       <w:pPr>
         <w:pStyle w:val="Heading3"/>
@@ -8085,7 +8053,7 @@
           <w:numId w:val="1010"/>
         </w:numPr>
       </w:pPr>
-      <w:hyperlink r:id="rId128">
+      <w:hyperlink r:id="rId126">
         <w:r>
           <w:rPr>
             <w:rStyle w:val="Hyperlink"/>
@@ -8109,7 +8077,7 @@
           <w:numId w:val="1010"/>
         </w:numPr>
       </w:pPr>
-      <w:hyperlink r:id="rId129">
+      <w:hyperlink r:id="rId127">
         <w:r>
           <w:rPr>
             <w:rStyle w:val="Hyperlink"/>
@@ -8126,8 +8094,8 @@
         <w:t xml:space="preserve">- Instructions and grading criteria for team meetings</w:t>
       </w:r>
     </w:p>
-    <w:bookmarkEnd w:id="130"/>
-    <w:bookmarkStart w:id="142" w:name="team-meeting-agendas"/>
+    <w:bookmarkEnd w:id="128"/>
+    <w:bookmarkStart w:id="140" w:name="team-meeting-agendas"/>
     <w:p>
       <w:pPr>
         <w:pStyle w:val="Heading3"/>
@@ -8143,7 +8111,7 @@
           <w:numId w:val="1011"/>
         </w:numPr>
       </w:pPr>
-      <w:hyperlink r:id="rId131">
+      <w:hyperlink r:id="rId129">
         <w:r>
           <w:rPr>
             <w:rStyle w:val="Hyperlink"/>
@@ -8167,7 +8135,7 @@
           <w:numId w:val="1011"/>
         </w:numPr>
       </w:pPr>
-      <w:hyperlink r:id="rId132">
+      <w:hyperlink r:id="rId130">
         <w:r>
           <w:rPr>
             <w:rStyle w:val="Hyperlink"/>
@@ -8191,7 +8159,7 @@
           <w:numId w:val="1011"/>
         </w:numPr>
       </w:pPr>
-      <w:hyperlink r:id="rId133">
+      <w:hyperlink r:id="rId131">
         <w:r>
           <w:rPr>
             <w:rStyle w:val="Hyperlink"/>
@@ -8215,7 +8183,7 @@
           <w:numId w:val="1011"/>
         </w:numPr>
       </w:pPr>
-      <w:hyperlink r:id="rId134">
+      <w:hyperlink r:id="rId132">
         <w:r>
           <w:rPr>
             <w:rStyle w:val="Hyperlink"/>
@@ -8239,7 +8207,7 @@
           <w:numId w:val="1011"/>
         </w:numPr>
       </w:pPr>
-      <w:hyperlink r:id="rId135">
+      <w:hyperlink r:id="rId133">
         <w:r>
           <w:rPr>
             <w:rStyle w:val="Hyperlink"/>
@@ -8263,7 +8231,7 @@
           <w:numId w:val="1011"/>
         </w:numPr>
       </w:pPr>
-      <w:hyperlink r:id="rId136">
+      <w:hyperlink r:id="rId134">
         <w:r>
           <w:rPr>
             <w:rStyle w:val="Hyperlink"/>
@@ -8287,7 +8255,7 @@
           <w:numId w:val="1011"/>
         </w:numPr>
       </w:pPr>
-      <w:hyperlink r:id="rId137">
+      <w:hyperlink r:id="rId135">
         <w:r>
           <w:rPr>
             <w:rStyle w:val="Hyperlink"/>
@@ -8311,7 +8279,7 @@
           <w:numId w:val="1011"/>
         </w:numPr>
       </w:pPr>
-      <w:hyperlink r:id="rId138">
+      <w:hyperlink r:id="rId136">
         <w:r>
           <w:rPr>
             <w:rStyle w:val="Hyperlink"/>
@@ -8335,7 +8303,7 @@
           <w:numId w:val="1011"/>
         </w:numPr>
       </w:pPr>
-      <w:hyperlink r:id="rId139">
+      <w:hyperlink r:id="rId137">
         <w:r>
           <w:rPr>
             <w:rStyle w:val="Hyperlink"/>
@@ -8359,7 +8327,7 @@
           <w:numId w:val="1011"/>
         </w:numPr>
       </w:pPr>
-      <w:hyperlink r:id="rId140">
+      <w:hyperlink r:id="rId138">
         <w:r>
           <w:rPr>
             <w:rStyle w:val="Hyperlink"/>
@@ -8383,7 +8351,7 @@
           <w:numId w:val="1011"/>
         </w:numPr>
       </w:pPr>
-      <w:hyperlink r:id="rId141">
+      <w:hyperlink r:id="rId139">
         <w:r>
           <w:rPr>
             <w:rStyle w:val="Hyperlink"/>
@@ -8400,8 +8368,8 @@
         <w:t xml:space="preserve">- Week 15 (Last)</w:t>
       </w:r>
     </w:p>
-    <w:bookmarkEnd w:id="142"/>
-    <w:bookmarkStart w:id="144" w:name="schedules-rosters"/>
+    <w:bookmarkEnd w:id="140"/>
+    <w:bookmarkStart w:id="142" w:name="schedules-rosters"/>
     <w:p>
       <w:pPr>
         <w:pStyle w:val="Heading3"/>
@@ -8418,7 +8386,7 @@
           <w:numId w:val="1012"/>
         </w:numPr>
       </w:pPr>
-      <w:hyperlink r:id="rId143">
+      <w:hyperlink r:id="rId141">
         <w:r>
           <w:rPr>
             <w:rStyle w:val="Hyperlink"/>
@@ -8435,8 +8403,8 @@
         <w:t xml:space="preserve">- Class roster and team assignments</w:t>
       </w:r>
     </w:p>
-    <w:bookmarkEnd w:id="144"/>
-    <w:bookmarkStart w:id="146" w:name="external-links"/>
+    <w:bookmarkEnd w:id="142"/>
+    <w:bookmarkStart w:id="144" w:name="external-links"/>
     <w:p>
       <w:pPr>
         <w:pStyle w:val="Heading3"/>
@@ -8452,7 +8420,7 @@
           <w:numId w:val="1013"/>
         </w:numPr>
       </w:pPr>
-      <w:hyperlink r:id="rId54">
+      <w:hyperlink r:id="rId52">
         <w:r>
           <w:rPr>
             <w:rStyle w:val="Hyperlink"/>
@@ -8476,7 +8444,7 @@
           <w:numId w:val="1013"/>
         </w:numPr>
       </w:pPr>
-      <w:hyperlink r:id="rId11">
+      <w:hyperlink r:id="rId9">
         <w:r>
           <w:rPr>
             <w:rStyle w:val="Hyperlink"/>
@@ -8500,7 +8468,7 @@
           <w:numId w:val="1013"/>
         </w:numPr>
       </w:pPr>
-      <w:hyperlink r:id="rId56">
+      <w:hyperlink r:id="rId54">
         <w:r>
           <w:rPr>
             <w:rStyle w:val="Hyperlink"/>
@@ -8524,7 +8492,7 @@
           <w:numId w:val="1013"/>
         </w:numPr>
       </w:pPr>
-      <w:hyperlink r:id="rId145">
+      <w:hyperlink r:id="rId143">
         <w:r>
           <w:rPr>
             <w:rStyle w:val="Hyperlink"/>
@@ -8541,8 +8509,8 @@
         <w:t xml:space="preserve">- Editable syllabus document</w:t>
       </w:r>
     </w:p>
-    <w:bookmarkEnd w:id="146"/>
-    <w:bookmarkEnd w:id="147"/>
+    <w:bookmarkEnd w:id="144"/>
+    <w:bookmarkEnd w:id="145"/>
     <w:sectPr>
       <w:footnotePr>
         <w:numRestart w:val="eachSect"/>

</xml_diff>

<commit_message>
Update syllabus: Home link and Word file
- Change nav link to "Home" with full URL
- Regenerate Word file with updated content

Co-Authored-By: Claude Opus 4.5 <noreply@anthropic.com>
</commit_message>
<xml_diff>
--- a/Syllabus.docx
+++ b/Syllabus.docx
@@ -2,21 +2,64 @@
 <file path=word/document.xml><?xml version="1.0" encoding="utf-8"?>
 <w:document xmlns:w="http://schemas.openxmlformats.org/wordprocessingml/2006/main" xmlns:m="http://schemas.openxmlformats.org/officeDocument/2006/math" xmlns:r="http://schemas.openxmlformats.org/officeDocument/2006/relationships" xmlns:o="urn:schemas-microsoft-com:office:office" xmlns:v="urn:schemas-microsoft-com:vml" xmlns:w10="urn:schemas-microsoft-com:office:word" xmlns:a="http://schemas.openxmlformats.org/drawingml/2006/main" xmlns:pic="http://schemas.openxmlformats.org/drawingml/2006/picture" xmlns:wp="http://schemas.openxmlformats.org/drawingml/2006/wordprocessingDrawing">
   <w:body>
-    <w:bookmarkStart w:id="11" w:name="mgmt-6100-human-resources-management"/>
-    <w:p>
-      <w:pPr>
-        <w:pStyle w:val="Heading2"/>
-        <w:jc w:val="center"/>
+    <w:p>
+      <w:pPr>
+        <w:pStyle w:val="FirstParagraph"/>
+      </w:pPr>
+      <w:hyperlink r:id="rId9">
+        <w:r>
+          <w:rPr>
+            <w:rStyle w:val="Hyperlink"/>
+            <w:color w:val="0066CC"/>
+            <w:u w:val="single"/>
+          </w:rPr>
+          <w:t xml:space="preserve">Home</w:t>
+        </w:r>
+      </w:hyperlink>
+    </w:p>
+    <w:p>
+      <w:pPr>
+        <w:pStyle w:val="BodyText"/>
+      </w:pPr>
+      <w:hyperlink r:id="rId9">
+        <w:r>
+          <w:rPr>
+            <w:rStyle w:val="Hyperlink"/>
+            <w:color w:val="0066CC"/>
+            <w:u w:val="single"/>
+          </w:rPr>
+          <w:t xml:space="preserve">Home</w:t>
+        </w:r>
+      </w:hyperlink>
+    </w:p>
+    <w:p>
+      <w:pPr>
+        <w:pStyle w:val="BodyText"/>
+      </w:pPr>
+      <w:hyperlink r:id="rId10">
+        <w:r>
+          <w:rPr>
+            <w:rStyle w:val="Hyperlink"/>
+            <w:b/>
+            <w:bCs/>
+            <w:color w:val="0066CC"/>
+            <w:u w:val="single"/>
+          </w:rPr>
+          <w:t xml:space="preserve">Download Word Document</w:t>
+        </w:r>
+      </w:hyperlink>
+    </w:p>
+    <w:p>
+      <w:pPr>
+        <w:pStyle w:val="BodyText"/>
       </w:pPr>
       <w:r>
         <w:t xml:space="preserve">MGMT 6100 Human Resources Management</w:t>
       </w:r>
     </w:p>
-    <w:bookmarkStart w:id="10" w:name="spring-2026-3-units"/>
-    <w:p>
-      <w:pPr>
-        <w:pStyle w:val="Heading3"/>
-        <w:jc w:val="center"/>
+    <w:p>
+      <w:pPr>
+        <w:pStyle w:val="BodyText"/>
       </w:pPr>
       <w:r>
         <w:t xml:space="preserve">Spring 2026 (3 units)</w:t>
@@ -24,41 +67,26 @@
     </w:p>
     <w:p>
       <w:pPr>
-        <w:pStyle w:val="FirstParagraph"/>
-        <w:jc w:val="center"/>
-      </w:pPr>
-      <w:r>
-        <w:rPr>
-          <w:b/>
-          <w:bCs/>
-        </w:rPr>
+        <w:pStyle w:val="BodyText"/>
+      </w:pPr>
+      <w:r>
         <w:t xml:space="preserve">Jan 20 Tue - May 18 Mon, 2026</w:t>
       </w:r>
       <w:r>
-        <w:t xml:space="preserve"/>
-        <w:br/>
-      </w:r>
-      <w:r>
-        <w:t xml:space="preserve"> </w:t>
-      </w:r>
-      <w:r>
-        <w:rPr>
-          <w:b/>
-          <w:bCs/>
-        </w:rPr>
+        <w:t xml:space="preserve">⏎</w:t>
+      </w:r>
+      <w:r>
+        <w:t xml:space="preserve"> </w:t>
+      </w:r>
+      <w:r>
         <w:t xml:space="preserve">TuTh 7:00 PM - 8:15 PM; Business Development Ctr 165B</w:t>
       </w:r>
     </w:p>
     <w:p>
       <w:pPr>
         <w:pStyle w:val="BodyText"/>
-        <w:jc w:val="center"/>
-      </w:pPr>
-      <w:r>
-        <w:rPr>
-          <w:i/>
-          <w:iCs/>
-        </w:rPr>
+      </w:pPr>
+      <w:r>
         <w:t xml:space="preserve">This syllabus is subject to change based on the needs of the class.</w:t>
       </w:r>
     </w:p>
@@ -84,8 +112,7 @@
         <w:t xml:space="preserve"> </w:t>
       </w:r>
       <w:r>
-        <w:t xml:space="preserve">Sunjin Pak, Assistant Professor of Management</w:t>
-        <w:br/>
+        <w:t xml:space="preserve">Sunjin Pak, Assistant Professor of Management⏎</w:t>
       </w:r>
       <w:r>
         <w:t xml:space="preserve"> </w:t>
@@ -101,8 +128,7 @@
         <w:t xml:space="preserve"> </w:t>
       </w:r>
       <w:r>
-        <w:t xml:space="preserve">BDC A137</w:t>
-        <w:br/>
+        <w:t xml:space="preserve">BDC A137⏎</w:t>
       </w:r>
       <w:r>
         <w:t xml:space="preserve"> </w:t>
@@ -136,8 +162,7 @@
         <w:t xml:space="preserve"> </w:t>
       </w:r>
       <w:r>
-        <w:t xml:space="preserve">spak2@csub.edu</w:t>
-        <w:br/>
+        <w:t xml:space="preserve">spak2@csub.edu⏎</w:t>
       </w:r>
       <w:r>
         <w:t xml:space="preserve"> </w:t>
@@ -153,8 +178,7 @@
         <w:t xml:space="preserve"> </w:t>
       </w:r>
       <w:r>
-        <w:t xml:space="preserve">www.sunjinpak.com</w:t>
-        <w:br/>
+        <w:t xml:space="preserve">www.sunjinpak.com⏎</w:t>
       </w:r>
       <w:r>
         <w:t xml:space="preserve"> </w:t>
@@ -187,7 +211,7 @@
       <w:r>
         <w:t xml:space="preserve"> </w:t>
       </w:r>
-      <w:hyperlink r:id="rId9">
+      <w:hyperlink r:id="rId11">
         <w:r>
           <w:rPr>
             <w:rStyle w:val="Hyperlink"/>
@@ -205,8 +229,6 @@
         </w:pict>
       </w:r>
     </w:p>
-    <w:bookmarkEnd w:id="10"/>
-    <w:bookmarkEnd w:id="11"/>
     <w:bookmarkStart w:id="12" w:name="table-of-contents"/>
     <w:p>
       <w:pPr>
@@ -226,10 +248,11 @@
       <w:hyperlink w:anchor="course-description">
         <w:r>
           <w:rPr>
+            <w:rStyle w:val="Hyperlink"/>
             <w:color w:val="0066CC"/>
             <w:u w:val="single"/>
           </w:rPr>
-          <w:t>Course Description</w:t>
+          <w:t xml:space="preserve">Course Description</w:t>
         </w:r>
       </w:hyperlink>
     </w:p>
@@ -258,13 +281,14 @@
           <w:numId w:val="1001"/>
         </w:numPr>
       </w:pPr>
-      <w:hyperlink w:anchor="course-learning-objectives">
+      <w:hyperlink w:anchor="Xbf632bc2eec4d087da58e686ab1bbced95dcb1c">
         <w:r>
           <w:rPr>
+            <w:rStyle w:val="Hyperlink"/>
             <w:color w:val="0066CC"/>
             <w:u w:val="single"/>
           </w:rPr>
-          <w:t>Course Learning Objectives</w:t>
+          <w:t xml:space="preserve">Course Themes &amp; Course Learning Objectives</w:t>
         </w:r>
       </w:hyperlink>
     </w:p>
@@ -278,10 +302,11 @@
       <w:hyperlink w:anchor="required-text-and-materials">
         <w:r>
           <w:rPr>
+            <w:rStyle w:val="Hyperlink"/>
             <w:color w:val="0066CC"/>
             <w:u w:val="single"/>
           </w:rPr>
-          <w:t>Required Text and Materials</w:t>
+          <w:t xml:space="preserve">Required Text and Materials</w:t>
         </w:r>
       </w:hyperlink>
     </w:p>
@@ -310,13 +335,14 @@
           <w:numId w:val="1001"/>
         </w:numPr>
       </w:pPr>
-      <w:hyperlink w:anchor="instructional-strategies-classroom-policies">
+      <w:hyperlink w:anchor="Xee7b96ee22e115c9cbaff95f810dfd47ac4eed5">
         <w:r>
           <w:rPr>
+            <w:rStyle w:val="Hyperlink"/>
             <w:color w:val="0066CC"/>
             <w:u w:val="single"/>
           </w:rPr>
-          <w:t>Instructional Strategies &amp; Classroom Policies</w:t>
+          <w:t xml:space="preserve">Instructional Strategies &amp; Classroom Policies</w:t>
         </w:r>
       </w:hyperlink>
     </w:p>
@@ -330,10 +356,11 @@
       <w:hyperlink w:anchor="course-assessment">
         <w:r>
           <w:rPr>
+            <w:rStyle w:val="Hyperlink"/>
             <w:color w:val="0066CC"/>
             <w:u w:val="single"/>
           </w:rPr>
-          <w:t>Course Assessment</w:t>
+          <w:t xml:space="preserve">Course Assessment</w:t>
         </w:r>
       </w:hyperlink>
     </w:p>
@@ -604,15 +631,9 @@
       <w:pPr>
         <w:pStyle w:val="Heading2"/>
       </w:pPr>
-      <w:hyperlink w:anchor="course-description">
-        <w:r>
-          <w:rPr>
-            <w:color w:val="0066CC"/>
-            <w:u w:val="single"/>
-          </w:rPr>
-          <w:t>Course Description</w:t>
-        </w:r>
-      </w:hyperlink>
+      <w:r>
+        <w:t xml:space="preserve">Course Description</w:t>
+      </w:r>
     </w:p>
     <w:p>
       <w:pPr>
@@ -1579,8 +1600,8 @@
     </w:p>
     <w:tbl>
       <w:tblPr>
+        <w:tblStyle w:val="Table"/>
         <w:tblW w:type="pct" w:w="5000"/>
-        <w:tblStyle w:val="Table"/>
         <w:tblLayout w:type="fixed"/>
         <w:tblLook w:firstRow="1" w:lastRow="0" w:firstColumn="0" w:lastColumn="0" w:noHBand="0" w:noVBand="0" w:val="0020"/>
         <w:tblBorders>
@@ -1602,9 +1623,7 @@
           <w:tblHeader w:val="on"/>
         </w:trPr>
         <w:tc>
-          <w:tcPr>
-            <w:tcW w:type="dxa" w:w="5102"/>
-          </w:tcPr>
+          <w:tcPr/>
           <w:p>
             <w:pPr>
               <w:pStyle w:val="Compact"/>
@@ -1615,9 +1634,7 @@
           </w:p>
         </w:tc>
         <w:tc>
-          <w:tcPr>
-            <w:tcW w:type="dxa" w:w="2835"/>
-          </w:tcPr>
+          <w:tcPr/>
           <w:p>
             <w:pPr>
               <w:pStyle w:val="Compact"/>
@@ -1628,9 +1645,7 @@
           </w:p>
         </w:tc>
         <w:tc>
-          <w:tcPr>
-            <w:tcW w:type="dxa" w:w="1134"/>
-          </w:tcPr>
+          <w:tcPr/>
           <w:p>
             <w:pPr>
               <w:pStyle w:val="Compact"/>
@@ -1643,9 +1658,7 @@
       </w:tr>
       <w:tr>
         <w:tc>
-          <w:tcPr>
-            <w:tcW w:type="dxa" w:w="5102"/>
-          </w:tcPr>
+          <w:tcPr/>
           <w:p>
             <w:pPr>
               <w:pStyle w:val="Compact"/>
@@ -1656,13 +1669,15 @@
               <w:t xml:space="preserve">- Syllabus Knowledge Quiz (5 points)</w:t>
               <w:br/>
               <w:t xml:space="preserve">- Canvas profile photo and biography (5 points)</w:t>
-            </w:r>
-          </w:p>
-        </w:tc>
-        <w:tc>
-          <w:tcPr>
-            <w:tcW w:type="dxa" w:w="2835"/>
-          </w:tcPr>
+              <w:br/>
+              <w:t xml:space="preserve">- Team meeting rubric knowledge quiz (5 points)</w:t>
+              <w:br/>
+              <w:t xml:space="preserve">- Team presentation rubric knowledge quiz (5 points)</w:t>
+            </w:r>
+          </w:p>
+        </w:tc>
+        <w:tc>
+          <w:tcPr/>
           <w:p>
             <w:pPr>
               <w:pStyle w:val="Compact"/>
@@ -1672,29 +1687,25 @@
                 <w:b/>
                 <w:bCs/>
               </w:rPr>
-              <w:t xml:space="preserve">Total 10 points</w:t>
-            </w:r>
-          </w:p>
-        </w:tc>
-        <w:tc>
-          <w:tcPr>
-            <w:tcW w:type="dxa" w:w="1134"/>
-          </w:tcPr>
-          <w:p>
-            <w:pPr>
-              <w:pStyle w:val="Compact"/>
-            </w:pPr>
-            <w:r>
-              <w:t xml:space="preserve">0.74%</w:t>
+              <w:t xml:space="preserve">Total 20 points</w:t>
+            </w:r>
+          </w:p>
+        </w:tc>
+        <w:tc>
+          <w:tcPr/>
+          <w:p>
+            <w:pPr>
+              <w:pStyle w:val="Compact"/>
+            </w:pPr>
+            <w:r>
+              <w:t xml:space="preserve">1.47%</w:t>
             </w:r>
           </w:p>
         </w:tc>
       </w:tr>
       <w:tr>
         <w:tc>
-          <w:tcPr>
-            <w:tcW w:type="dxa" w:w="5102"/>
-          </w:tcPr>
+          <w:tcPr/>
           <w:p>
             <w:pPr>
               <w:pStyle w:val="Compact"/>
@@ -1707,9 +1718,7 @@
           </w:p>
         </w:tc>
         <w:tc>
-          <w:tcPr>
-            <w:tcW w:type="dxa" w:w="2835"/>
-          </w:tcPr>
+          <w:tcPr/>
           <w:p>
             <w:pPr>
               <w:pStyle w:val="Compact"/>
@@ -1730,24 +1739,20 @@
           </w:p>
         </w:tc>
         <w:tc>
-          <w:tcPr>
-            <w:tcW w:type="dxa" w:w="1134"/>
-          </w:tcPr>
-          <w:p>
-            <w:pPr>
-              <w:pStyle w:val="Compact"/>
-            </w:pPr>
-            <w:r>
-              <w:t xml:space="preserve">5.93%</w:t>
+          <w:tcPr/>
+          <w:p>
+            <w:pPr>
+              <w:pStyle w:val="Compact"/>
+            </w:pPr>
+            <w:r>
+              <w:t xml:space="preserve">5.88%</w:t>
             </w:r>
           </w:p>
         </w:tc>
       </w:tr>
       <w:tr>
         <w:tc>
-          <w:tcPr>
-            <w:tcW w:type="dxa" w:w="5102"/>
-          </w:tcPr>
+          <w:tcPr/>
           <w:p>
             <w:pPr>
               <w:pStyle w:val="Compact"/>
@@ -1760,9 +1765,7 @@
           </w:p>
         </w:tc>
         <w:tc>
-          <w:tcPr>
-            <w:tcW w:type="dxa" w:w="2835"/>
-          </w:tcPr>
+          <w:tcPr/>
           <w:p>
             <w:pPr>
               <w:pStyle w:val="Compact"/>
@@ -1783,24 +1786,20 @@
           </w:p>
         </w:tc>
         <w:tc>
-          <w:tcPr>
-            <w:tcW w:type="dxa" w:w="1134"/>
-          </w:tcPr>
-          <w:p>
-            <w:pPr>
-              <w:pStyle w:val="Compact"/>
-            </w:pPr>
-            <w:r>
-              <w:t xml:space="preserve">5.19%</w:t>
+          <w:tcPr/>
+          <w:p>
+            <w:pPr>
+              <w:pStyle w:val="Compact"/>
+            </w:pPr>
+            <w:r>
+              <w:t xml:space="preserve">5.15%</w:t>
             </w:r>
           </w:p>
         </w:tc>
       </w:tr>
       <w:tr>
         <w:tc>
-          <w:tcPr>
-            <w:tcW w:type="dxa" w:w="5102"/>
-          </w:tcPr>
+          <w:tcPr/>
           <w:p>
             <w:pPr>
               <w:pStyle w:val="Compact"/>
@@ -1813,9 +1812,7 @@
           </w:p>
         </w:tc>
         <w:tc>
-          <w:tcPr>
-            <w:tcW w:type="dxa" w:w="2835"/>
-          </w:tcPr>
+          <w:tcPr/>
           <w:p>
             <w:pPr>
               <w:pStyle w:val="Compact"/>
@@ -1836,24 +1833,20 @@
           </w:p>
         </w:tc>
         <w:tc>
-          <w:tcPr>
-            <w:tcW w:type="dxa" w:w="1134"/>
-          </w:tcPr>
-          <w:p>
-            <w:pPr>
-              <w:pStyle w:val="Compact"/>
-            </w:pPr>
-            <w:r>
-              <w:t xml:space="preserve">5.19%</w:t>
+          <w:tcPr/>
+          <w:p>
+            <w:pPr>
+              <w:pStyle w:val="Compact"/>
+            </w:pPr>
+            <w:r>
+              <w:t xml:space="preserve">5.15%</w:t>
             </w:r>
           </w:p>
         </w:tc>
       </w:tr>
       <w:tr>
         <w:tc>
-          <w:tcPr>
-            <w:tcW w:type="dxa" w:w="5102"/>
-          </w:tcPr>
+          <w:tcPr/>
           <w:p>
             <w:pPr>
               <w:pStyle w:val="Compact"/>
@@ -1881,9 +1874,7 @@
           </w:p>
         </w:tc>
         <w:tc>
-          <w:tcPr>
-            <w:tcW w:type="dxa" w:w="2835"/>
-          </w:tcPr>
+          <w:tcPr/>
           <w:p>
             <w:pPr>
               <w:pStyle w:val="Compact"/>
@@ -1898,24 +1889,20 @@
           </w:p>
         </w:tc>
         <w:tc>
-          <w:tcPr>
-            <w:tcW w:type="dxa" w:w="1134"/>
-          </w:tcPr>
-          <w:p>
-            <w:pPr>
-              <w:pStyle w:val="Compact"/>
-            </w:pPr>
-            <w:r>
-              <w:t xml:space="preserve">8.89%</w:t>
+          <w:tcPr/>
+          <w:p>
+            <w:pPr>
+              <w:pStyle w:val="Compact"/>
+            </w:pPr>
+            <w:r>
+              <w:t xml:space="preserve">8.82%</w:t>
             </w:r>
           </w:p>
         </w:tc>
       </w:tr>
       <w:tr>
         <w:tc>
-          <w:tcPr>
-            <w:tcW w:type="dxa" w:w="5102"/>
-          </w:tcPr>
+          <w:tcPr/>
           <w:p>
             <w:pPr>
               <w:pStyle w:val="Compact"/>
@@ -1943,9 +1930,7 @@
           </w:p>
         </w:tc>
         <w:tc>
-          <w:tcPr>
-            <w:tcW w:type="dxa" w:w="2835"/>
-          </w:tcPr>
+          <w:tcPr/>
           <w:p>
             <w:pPr>
               <w:pStyle w:val="Compact"/>
@@ -1960,24 +1945,20 @@
           </w:p>
         </w:tc>
         <w:tc>
-          <w:tcPr>
-            <w:tcW w:type="dxa" w:w="1134"/>
-          </w:tcPr>
-          <w:p>
-            <w:pPr>
-              <w:pStyle w:val="Compact"/>
-            </w:pPr>
-            <w:r>
-              <w:t xml:space="preserve">2.22%</w:t>
+          <w:tcPr/>
+          <w:p>
+            <w:pPr>
+              <w:pStyle w:val="Compact"/>
+            </w:pPr>
+            <w:r>
+              <w:t xml:space="preserve">2.21%</w:t>
             </w:r>
           </w:p>
         </w:tc>
       </w:tr>
       <w:tr>
         <w:tc>
-          <w:tcPr>
-            <w:tcW w:type="dxa" w:w="5102"/>
-          </w:tcPr>
+          <w:tcPr/>
           <w:p>
             <w:pPr>
               <w:pStyle w:val="Compact"/>
@@ -2034,9 +2015,7 @@
           </w:p>
         </w:tc>
         <w:tc>
-          <w:tcPr>
-            <w:tcW w:type="dxa" w:w="2835"/>
-          </w:tcPr>
+          <w:tcPr/>
           <w:p>
             <w:pPr>
               <w:pStyle w:val="Compact"/>
@@ -2051,24 +2030,20 @@
           </w:p>
         </w:tc>
         <w:tc>
-          <w:tcPr>
-            <w:tcW w:type="dxa" w:w="1134"/>
-          </w:tcPr>
-          <w:p>
-            <w:pPr>
-              <w:pStyle w:val="Compact"/>
-            </w:pPr>
-            <w:r>
-              <w:t xml:space="preserve">7.41%</w:t>
+          <w:tcPr/>
+          <w:p>
+            <w:pPr>
+              <w:pStyle w:val="Compact"/>
+            </w:pPr>
+            <w:r>
+              <w:t xml:space="preserve">7.35%</w:t>
             </w:r>
           </w:p>
         </w:tc>
       </w:tr>
       <w:tr>
         <w:tc>
-          <w:tcPr>
-            <w:tcW w:type="dxa" w:w="5102"/>
-          </w:tcPr>
+          <w:tcPr/>
           <w:p>
             <w:pPr>
               <w:pStyle w:val="Compact"/>
@@ -2101,9 +2076,7 @@
           </w:p>
         </w:tc>
         <w:tc>
-          <w:tcPr>
-            <w:tcW w:type="dxa" w:w="2835"/>
-          </w:tcPr>
+          <w:tcPr/>
           <w:p>
             <w:pPr>
               <w:pStyle w:val="Compact"/>
@@ -2124,24 +2097,20 @@
           </w:p>
         </w:tc>
         <w:tc>
-          <w:tcPr>
-            <w:tcW w:type="dxa" w:w="1134"/>
-          </w:tcPr>
-          <w:p>
-            <w:pPr>
-              <w:pStyle w:val="Compact"/>
-            </w:pPr>
-            <w:r>
-              <w:t xml:space="preserve">16.30%</w:t>
+          <w:tcPr/>
+          <w:p>
+            <w:pPr>
+              <w:pStyle w:val="Compact"/>
+            </w:pPr>
+            <w:r>
+              <w:t xml:space="preserve">16.18%</w:t>
             </w:r>
           </w:p>
         </w:tc>
       </w:tr>
       <w:tr>
         <w:tc>
-          <w:tcPr>
-            <w:tcW w:type="dxa" w:w="5102"/>
-          </w:tcPr>
+          <w:tcPr/>
           <w:p>
             <w:pPr>
               <w:pStyle w:val="Compact"/>
@@ -2156,9 +2125,7 @@
           </w:p>
         </w:tc>
         <w:tc>
-          <w:tcPr>
-            <w:tcW w:type="dxa" w:w="2835"/>
-          </w:tcPr>
+          <w:tcPr/>
           <w:p>
             <w:pPr>
               <w:pStyle w:val="Compact"/>
@@ -2179,24 +2146,20 @@
           </w:p>
         </w:tc>
         <w:tc>
-          <w:tcPr>
-            <w:tcW w:type="dxa" w:w="1134"/>
-          </w:tcPr>
-          <w:p>
-            <w:pPr>
-              <w:pStyle w:val="Compact"/>
-            </w:pPr>
-            <w:r>
-              <w:t xml:space="preserve">18.52%</w:t>
+          <w:tcPr/>
+          <w:p>
+            <w:pPr>
+              <w:pStyle w:val="Compact"/>
+            </w:pPr>
+            <w:r>
+              <w:t xml:space="preserve">18.38%</w:t>
             </w:r>
           </w:p>
         </w:tc>
       </w:tr>
       <w:tr>
         <w:tc>
-          <w:tcPr>
-            <w:tcW w:type="dxa" w:w="5102"/>
-          </w:tcPr>
+          <w:tcPr/>
           <w:p>
             <w:pPr>
               <w:pStyle w:val="Compact"/>
@@ -2211,9 +2174,7 @@
           </w:p>
         </w:tc>
         <w:tc>
-          <w:tcPr>
-            <w:tcW w:type="dxa" w:w="2835"/>
-          </w:tcPr>
+          <w:tcPr/>
           <w:p>
             <w:pPr>
               <w:pStyle w:val="Compact"/>
@@ -2234,24 +2195,20 @@
           </w:p>
         </w:tc>
         <w:tc>
-          <w:tcPr>
-            <w:tcW w:type="dxa" w:w="1134"/>
-          </w:tcPr>
-          <w:p>
-            <w:pPr>
-              <w:pStyle w:val="Compact"/>
-            </w:pPr>
-            <w:r>
-              <w:t xml:space="preserve">29.63%</w:t>
+          <w:tcPr/>
+          <w:p>
+            <w:pPr>
+              <w:pStyle w:val="Compact"/>
+            </w:pPr>
+            <w:r>
+              <w:t xml:space="preserve">29.41%</w:t>
             </w:r>
           </w:p>
         </w:tc>
       </w:tr>
       <w:tr>
         <w:tc>
-          <w:tcPr>
-            <w:tcW w:type="dxa" w:w="5102"/>
-          </w:tcPr>
+          <w:tcPr/>
           <w:p>
             <w:pPr>
               <w:pStyle w:val="Compact"/>
@@ -2262,9 +2219,7 @@
           </w:p>
         </w:tc>
         <w:tc>
-          <w:tcPr>
-            <w:tcW w:type="dxa" w:w="2835"/>
-          </w:tcPr>
+          <w:tcPr/>
           <w:p>
             <w:pPr>
               <w:pStyle w:val="Compact"/>
@@ -2275,9 +2230,7 @@
           </w:p>
         </w:tc>
         <w:tc>
-          <w:tcPr>
-            <w:tcW w:type="dxa" w:w="1134"/>
-          </w:tcPr>
+          <w:tcPr/>
           <w:p>
             <w:pPr>
               <w:pStyle w:val="Compact"/>
@@ -2287,9 +2240,7 @@
       </w:tr>
       <w:tr>
         <w:tc>
-          <w:tcPr>
-            <w:tcW w:type="dxa" w:w="5102"/>
-          </w:tcPr>
+          <w:tcPr/>
           <w:p>
             <w:pPr>
               <w:pStyle w:val="Compact"/>
@@ -2304,9 +2255,7 @@
           </w:p>
         </w:tc>
         <w:tc>
-          <w:tcPr>
-            <w:tcW w:type="dxa" w:w="2835"/>
-          </w:tcPr>
+          <w:tcPr/>
           <w:p>
             <w:pPr>
               <w:pStyle w:val="Compact"/>
@@ -2316,14 +2265,12 @@
                 <w:b/>
                 <w:bCs/>
               </w:rPr>
-              <w:t xml:space="preserve">1,350 points</w:t>
-            </w:r>
-          </w:p>
-        </w:tc>
-        <w:tc>
-          <w:tcPr>
-            <w:tcW w:type="dxa" w:w="1134"/>
-          </w:tcPr>
+              <w:t xml:space="preserve">1,360 points</w:t>
+            </w:r>
+          </w:p>
+        </w:tc>
+        <w:tc>
+          <w:tcPr/>
           <w:p>
             <w:pPr>
               <w:pStyle w:val="Compact"/>
@@ -2394,7 +2341,7 @@
         <w:t xml:space="preserve"> </w:t>
       </w:r>
       <w:r>
-        <w:t xml:space="preserve">OCB points are not included in the total score. However, earning these points increases the numerator used to calculate your grade while the denominator remains the same. For example, if the total score for the course is 1,350 and you earn 50 OCB points, your grade will be calculated as (your earned points + OCB points) / 1,350. If you earned 1,210 points, without OCB points, your grade would be 1,210 / 1,350 = 89.63%. With 50 OCB points, your grade would be (1,210 + 50) / 1,350 = 93.33%. This means OCB points directly boost your grade percentage without changing the total possible score.</w:t>
+        <w:t xml:space="preserve">OCB points are not included in the total score. However, earning these points increases the numerator used to calculate your grade while the denominator remains the same. For example, if the total score for the course is 1,360 and you earn 50 OCB points, your grade will be calculated as (your earned points + OCB points) / 1,360. If you earned 1,200 points, without OCB points, your grade would be 1,200 / 1,360 = 88.24%. With 50 OCB points, your grade would be (1,200 + 50) / 1,360 = 91.91%. This means OCB points directly boost your grade percentage without changing the total possible score.</w:t>
       </w:r>
     </w:p>
     <w:bookmarkEnd w:id="35"/>
@@ -2409,8 +2356,8 @@
     </w:p>
     <w:tbl>
       <w:tblPr>
+        <w:tblStyle w:val="Table"/>
         <w:tblW w:type="pct" w:w="5000"/>
-        <w:tblStyle w:val="Table"/>
         <w:tblLayout w:type="fixed"/>
         <w:tblLook w:firstRow="1" w:lastRow="0" w:firstColumn="0" w:lastColumn="0" w:noHBand="0" w:noVBand="0" w:val="0020"/>
         <w:tblBorders>
@@ -2431,9 +2378,7 @@
           <w:tblHeader w:val="on"/>
         </w:trPr>
         <w:tc>
-          <w:tcPr>
-            <w:tcW w:type="dxa" w:w="1701"/>
-          </w:tcPr>
+          <w:tcPr/>
           <w:p>
             <w:pPr>
               <w:pStyle w:val="Compact"/>
@@ -2444,9 +2389,7 @@
           </w:p>
         </w:tc>
         <w:tc>
-          <w:tcPr>
-            <w:tcW w:type="dxa" w:w="2835"/>
-          </w:tcPr>
+          <w:tcPr/>
           <w:p>
             <w:pPr>
               <w:pStyle w:val="Compact"/>
@@ -2459,9 +2402,7 @@
       </w:tr>
       <w:tr>
         <w:tc>
-          <w:tcPr>
-            <w:tcW w:type="dxa" w:w="1701"/>
-          </w:tcPr>
+          <w:tcPr/>
           <w:p>
             <w:pPr>
               <w:pStyle w:val="Compact"/>
@@ -2472,9 +2413,7 @@
           </w:p>
         </w:tc>
         <w:tc>
-          <w:tcPr>
-            <w:tcW w:type="dxa" w:w="2835"/>
-          </w:tcPr>
+          <w:tcPr/>
           <w:p>
             <w:pPr>
               <w:pStyle w:val="Compact"/>
@@ -2487,9 +2426,7 @@
       </w:tr>
       <w:tr>
         <w:tc>
-          <w:tcPr>
-            <w:tcW w:type="dxa" w:w="1701"/>
-          </w:tcPr>
+          <w:tcPr/>
           <w:p>
             <w:pPr>
               <w:pStyle w:val="Compact"/>
@@ -2500,9 +2437,7 @@
           </w:p>
         </w:tc>
         <w:tc>
-          <w:tcPr>
-            <w:tcW w:type="dxa" w:w="2835"/>
-          </w:tcPr>
+          <w:tcPr/>
           <w:p>
             <w:pPr>
               <w:pStyle w:val="Compact"/>
@@ -2515,9 +2450,7 @@
       </w:tr>
       <w:tr>
         <w:tc>
-          <w:tcPr>
-            <w:tcW w:type="dxa" w:w="1701"/>
-          </w:tcPr>
+          <w:tcPr/>
           <w:p>
             <w:pPr>
               <w:pStyle w:val="Compact"/>
@@ -2528,9 +2461,7 @@
           </w:p>
         </w:tc>
         <w:tc>
-          <w:tcPr>
-            <w:tcW w:type="dxa" w:w="2835"/>
-          </w:tcPr>
+          <w:tcPr/>
           <w:p>
             <w:pPr>
               <w:pStyle w:val="Compact"/>
@@ -2543,9 +2474,7 @@
       </w:tr>
       <w:tr>
         <w:tc>
-          <w:tcPr>
-            <w:tcW w:type="dxa" w:w="1701"/>
-          </w:tcPr>
+          <w:tcPr/>
           <w:p>
             <w:pPr>
               <w:pStyle w:val="Compact"/>
@@ -2556,9 +2485,7 @@
           </w:p>
         </w:tc>
         <w:tc>
-          <w:tcPr>
-            <w:tcW w:type="dxa" w:w="2835"/>
-          </w:tcPr>
+          <w:tcPr/>
           <w:p>
             <w:pPr>
               <w:pStyle w:val="Compact"/>
@@ -2571,9 +2498,7 @@
       </w:tr>
       <w:tr>
         <w:tc>
-          <w:tcPr>
-            <w:tcW w:type="dxa" w:w="1701"/>
-          </w:tcPr>
+          <w:tcPr/>
           <w:p>
             <w:pPr>
               <w:pStyle w:val="Compact"/>
@@ -2584,9 +2509,7 @@
           </w:p>
         </w:tc>
         <w:tc>
-          <w:tcPr>
-            <w:tcW w:type="dxa" w:w="2835"/>
-          </w:tcPr>
+          <w:tcPr/>
           <w:p>
             <w:pPr>
               <w:pStyle w:val="Compact"/>
@@ -2599,9 +2522,7 @@
       </w:tr>
       <w:tr>
         <w:tc>
-          <w:tcPr>
-            <w:tcW w:type="dxa" w:w="1701"/>
-          </w:tcPr>
+          <w:tcPr/>
           <w:p>
             <w:pPr>
               <w:pStyle w:val="Compact"/>
@@ -2612,9 +2533,7 @@
           </w:p>
         </w:tc>
         <w:tc>
-          <w:tcPr>
-            <w:tcW w:type="dxa" w:w="2835"/>
-          </w:tcPr>
+          <w:tcPr/>
           <w:p>
             <w:pPr>
               <w:pStyle w:val="Compact"/>
@@ -2627,9 +2546,7 @@
       </w:tr>
       <w:tr>
         <w:tc>
-          <w:tcPr>
-            <w:tcW w:type="dxa" w:w="1701"/>
-          </w:tcPr>
+          <w:tcPr/>
           <w:p>
             <w:pPr>
               <w:pStyle w:val="Compact"/>
@@ -2640,9 +2557,7 @@
           </w:p>
         </w:tc>
         <w:tc>
-          <w:tcPr>
-            <w:tcW w:type="dxa" w:w="2835"/>
-          </w:tcPr>
+          <w:tcPr/>
           <w:p>
             <w:pPr>
               <w:pStyle w:val="Compact"/>
@@ -2655,9 +2570,7 @@
       </w:tr>
       <w:tr>
         <w:tc>
-          <w:tcPr>
-            <w:tcW w:type="dxa" w:w="1701"/>
-          </w:tcPr>
+          <w:tcPr/>
           <w:p>
             <w:pPr>
               <w:pStyle w:val="Compact"/>
@@ -2668,9 +2581,7 @@
           </w:p>
         </w:tc>
         <w:tc>
-          <w:tcPr>
-            <w:tcW w:type="dxa" w:w="2835"/>
-          </w:tcPr>
+          <w:tcPr/>
           <w:p>
             <w:pPr>
               <w:pStyle w:val="Compact"/>
@@ -2683,9 +2594,7 @@
       </w:tr>
       <w:tr>
         <w:tc>
-          <w:tcPr>
-            <w:tcW w:type="dxa" w:w="1701"/>
-          </w:tcPr>
+          <w:tcPr/>
           <w:p>
             <w:pPr>
               <w:pStyle w:val="Compact"/>
@@ -2696,9 +2605,7 @@
           </w:p>
         </w:tc>
         <w:tc>
-          <w:tcPr>
-            <w:tcW w:type="dxa" w:w="2835"/>
-          </w:tcPr>
+          <w:tcPr/>
           <w:p>
             <w:pPr>
               <w:pStyle w:val="Compact"/>
@@ -2711,9 +2618,7 @@
       </w:tr>
       <w:tr>
         <w:tc>
-          <w:tcPr>
-            <w:tcW w:type="dxa" w:w="1701"/>
-          </w:tcPr>
+          <w:tcPr/>
           <w:p>
             <w:pPr>
               <w:pStyle w:val="Compact"/>
@@ -2724,9 +2629,7 @@
           </w:p>
         </w:tc>
         <w:tc>
-          <w:tcPr>
-            <w:tcW w:type="dxa" w:w="2835"/>
-          </w:tcPr>
+          <w:tcPr/>
           <w:p>
             <w:pPr>
               <w:pStyle w:val="Compact"/>
@@ -2739,9 +2642,7 @@
       </w:tr>
       <w:tr>
         <w:tc>
-          <w:tcPr>
-            <w:tcW w:type="dxa" w:w="1701"/>
-          </w:tcPr>
+          <w:tcPr/>
           <w:p>
             <w:pPr>
               <w:pStyle w:val="Compact"/>
@@ -2752,9 +2653,7 @@
           </w:p>
         </w:tc>
         <w:tc>
-          <w:tcPr>
-            <w:tcW w:type="dxa" w:w="2835"/>
-          </w:tcPr>
+          <w:tcPr/>
           <w:p>
             <w:pPr>
               <w:pStyle w:val="Compact"/>
@@ -2767,9 +2666,7 @@
       </w:tr>
       <w:tr>
         <w:tc>
-          <w:tcPr>
-            <w:tcW w:type="dxa" w:w="1701"/>
-          </w:tcPr>
+          <w:tcPr/>
           <w:p>
             <w:pPr>
               <w:pStyle w:val="Compact"/>
@@ -2780,9 +2677,7 @@
           </w:p>
         </w:tc>
         <w:tc>
-          <w:tcPr>
-            <w:tcW w:type="dxa" w:w="2835"/>
-          </w:tcPr>
+          <w:tcPr/>
           <w:p>
             <w:pPr>
               <w:pStyle w:val="Compact"/>
@@ -3431,8 +3326,8 @@
     </w:p>
     <w:tbl>
       <w:tblPr>
+        <w:tblStyle w:val="Table"/>
         <w:tblW w:type="pct" w:w="5000"/>
-        <w:tblStyle w:val="Table"/>
         <w:tblLayout w:type="fixed"/>
         <w:tblLook w:firstRow="1" w:lastRow="0" w:firstColumn="0" w:lastColumn="0" w:noHBand="0" w:noVBand="0" w:val="0020"/>
         <w:tblBorders>
@@ -3453,9 +3348,7 @@
           <w:tblHeader w:val="on"/>
         </w:trPr>
         <w:tc>
-          <w:tcPr>
-            <w:tcW w:type="dxa" w:w="2268"/>
-          </w:tcPr>
+          <w:tcPr/>
           <w:p>
             <w:pPr>
               <w:pStyle w:val="Compact"/>
@@ -3466,9 +3359,7 @@
           </w:p>
         </w:tc>
         <w:tc>
-          <w:tcPr>
-            <w:tcW w:type="dxa" w:w="6803"/>
-          </w:tcPr>
+          <w:tcPr/>
           <w:p>
             <w:pPr>
               <w:pStyle w:val="Compact"/>
@@ -3481,9 +3372,7 @@
       </w:tr>
       <w:tr>
         <w:tc>
-          <w:tcPr>
-            <w:tcW w:type="dxa" w:w="2268"/>
-          </w:tcPr>
+          <w:tcPr/>
           <w:p>
             <w:pPr>
               <w:pStyle w:val="Compact"/>
@@ -3494,9 +3383,7 @@
           </w:p>
         </w:tc>
         <w:tc>
-          <w:tcPr>
-            <w:tcW w:type="dxa" w:w="6803"/>
-          </w:tcPr>
+          <w:tcPr/>
           <w:p>
             <w:pPr>
               <w:pStyle w:val="Compact"/>
@@ -3686,9 +3573,7 @@
       </w:tr>
       <w:tr>
         <w:tc>
-          <w:tcPr>
-            <w:tcW w:type="dxa" w:w="2268"/>
-          </w:tcPr>
+          <w:tcPr/>
           <w:p>
             <w:pPr>
               <w:pStyle w:val="Compact"/>
@@ -3699,9 +3584,7 @@
           </w:p>
         </w:tc>
         <w:tc>
-          <w:tcPr>
-            <w:tcW w:type="dxa" w:w="6803"/>
-          </w:tcPr>
+          <w:tcPr/>
           <w:p>
             <w:pPr>
               <w:pStyle w:val="Compact"/>
@@ -3765,6 +3648,39 @@
                 <w:b/>
                 <w:bCs/>
               </w:rPr>
+              <w:t xml:space="preserve">Preparing for Team Presentation</w:t>
+            </w:r>
+            <w:r>
+              <w:t xml:space="preserve"/>
+              <w:br/>
+              <w:t xml:space="preserve">→</w:t>
+            </w:r>
+            <w:r>
+              <w:t xml:space="preserve"> </w:t>
+            </w:r>
+            <w:hyperlink r:id="rId31">
+              <w:r>
+                <w:rPr>
+                  <w:rStyle w:val="Hyperlink"/>
+                  <w:color w:val="0066CC"/>
+                  <w:u w:val="single"/>
+                </w:rPr>
+                <w:t xml:space="preserve">Team presentation rubric</w:t>
+              </w:r>
+            </w:hyperlink>
+            <w:r>
+              <w:t xml:space="preserve"> </w:t>
+            </w:r>
+            <w:r>
+              <w:t xml:space="preserve">knowledge quiz (Due: 1/26 11:59 pm)</w:t>
+              <w:br/>
+              <w:br/>
+            </w:r>
+            <w:r>
+              <w:rPr>
+                <w:b/>
+                <w:bCs/>
+              </w:rPr>
               <w:t xml:space="preserve">Team Meeting 2</w:t>
             </w:r>
             <w:r>
@@ -3833,9 +3749,7 @@
       </w:tr>
       <w:tr>
         <w:tc>
-          <w:tcPr>
-            <w:tcW w:type="dxa" w:w="2268"/>
-          </w:tcPr>
+          <w:tcPr/>
           <w:p>
             <w:pPr>
               <w:pStyle w:val="Compact"/>
@@ -3846,9 +3760,7 @@
           </w:p>
         </w:tc>
         <w:tc>
-          <w:tcPr>
-            <w:tcW w:type="dxa" w:w="6803"/>
-          </w:tcPr>
+          <w:tcPr/>
           <w:p>
             <w:pPr>
               <w:pStyle w:val="Compact"/>
@@ -3999,9 +3911,7 @@
       </w:tr>
       <w:tr>
         <w:tc>
-          <w:tcPr>
-            <w:tcW w:type="dxa" w:w="2268"/>
-          </w:tcPr>
+          <w:tcPr/>
           <w:p>
             <w:pPr>
               <w:pStyle w:val="Compact"/>
@@ -4012,9 +3922,7 @@
           </w:p>
         </w:tc>
         <w:tc>
-          <w:tcPr>
-            <w:tcW w:type="dxa" w:w="6803"/>
-          </w:tcPr>
+          <w:tcPr/>
           <w:p>
             <w:pPr>
               <w:pStyle w:val="Compact"/>
@@ -4133,9 +4041,7 @@
       </w:tr>
       <w:tr>
         <w:tc>
-          <w:tcPr>
-            <w:tcW w:type="dxa" w:w="2268"/>
-          </w:tcPr>
+          <w:tcPr/>
           <w:p>
             <w:pPr>
               <w:pStyle w:val="Compact"/>
@@ -4146,9 +4052,7 @@
           </w:p>
         </w:tc>
         <w:tc>
-          <w:tcPr>
-            <w:tcW w:type="dxa" w:w="6803"/>
-          </w:tcPr>
+          <w:tcPr/>
           <w:p>
             <w:pPr>
               <w:pStyle w:val="Compact"/>
@@ -4299,9 +4203,7 @@
       </w:tr>
       <w:tr>
         <w:tc>
-          <w:tcPr>
-            <w:tcW w:type="dxa" w:w="2268"/>
-          </w:tcPr>
+          <w:tcPr/>
           <w:p>
             <w:pPr>
               <w:pStyle w:val="Compact"/>
@@ -4312,9 +4214,7 @@
           </w:p>
         </w:tc>
         <w:tc>
-          <w:tcPr>
-            <w:tcW w:type="dxa" w:w="6803"/>
-          </w:tcPr>
+          <w:tcPr/>
           <w:p>
             <w:pPr>
               <w:pStyle w:val="Compact"/>
@@ -4392,9 +4292,7 @@
       </w:tr>
       <w:tr>
         <w:tc>
-          <w:tcPr>
-            <w:tcW w:type="dxa" w:w="2268"/>
-          </w:tcPr>
+          <w:tcPr/>
           <w:p>
             <w:pPr>
               <w:pStyle w:val="Compact"/>
@@ -4405,9 +4303,7 @@
           </w:p>
         </w:tc>
         <w:tc>
-          <w:tcPr>
-            <w:tcW w:type="dxa" w:w="6803"/>
-          </w:tcPr>
+          <w:tcPr/>
           <w:p>
             <w:pPr>
               <w:pStyle w:val="Compact"/>
@@ -4643,9 +4539,7 @@
       </w:tr>
       <w:tr>
         <w:tc>
-          <w:tcPr>
-            <w:tcW w:type="dxa" w:w="2268"/>
-          </w:tcPr>
+          <w:tcPr/>
           <w:p>
             <w:pPr>
               <w:pStyle w:val="Compact"/>
@@ -4656,9 +4550,7 @@
           </w:p>
         </w:tc>
         <w:tc>
-          <w:tcPr>
-            <w:tcW w:type="dxa" w:w="6803"/>
-          </w:tcPr>
+          <w:tcPr/>
           <w:p>
             <w:pPr>
               <w:pStyle w:val="Compact"/>
@@ -4736,9 +4628,7 @@
       </w:tr>
       <w:tr>
         <w:tc>
-          <w:tcPr>
-            <w:tcW w:type="dxa" w:w="2268"/>
-          </w:tcPr>
+          <w:tcPr/>
           <w:p>
             <w:pPr>
               <w:pStyle w:val="Compact"/>
@@ -4749,9 +4639,7 @@
           </w:p>
         </w:tc>
         <w:tc>
-          <w:tcPr>
-            <w:tcW w:type="dxa" w:w="6803"/>
-          </w:tcPr>
+          <w:tcPr/>
           <w:p>
             <w:pPr>
               <w:pStyle w:val="Compact"/>
@@ -4865,9 +4753,7 @@
       </w:tr>
       <w:tr>
         <w:tc>
-          <w:tcPr>
-            <w:tcW w:type="dxa" w:w="2268"/>
-          </w:tcPr>
+          <w:tcPr/>
           <w:p>
             <w:pPr>
               <w:pStyle w:val="Compact"/>
@@ -4878,9 +4764,7 @@
           </w:p>
         </w:tc>
         <w:tc>
-          <w:tcPr>
-            <w:tcW w:type="dxa" w:w="6803"/>
-          </w:tcPr>
+          <w:tcPr/>
           <w:p>
             <w:pPr>
               <w:pStyle w:val="Compact"/>
@@ -4925,9 +4809,7 @@
       </w:tr>
       <w:tr>
         <w:tc>
-          <w:tcPr>
-            <w:tcW w:type="dxa" w:w="2268"/>
-          </w:tcPr>
+          <w:tcPr/>
           <w:p>
             <w:pPr>
               <w:pStyle w:val="Compact"/>
@@ -4938,9 +4820,7 @@
           </w:p>
         </w:tc>
         <w:tc>
-          <w:tcPr>
-            <w:tcW w:type="dxa" w:w="6803"/>
-          </w:tcPr>
+          <w:tcPr/>
           <w:p>
             <w:pPr>
               <w:pStyle w:val="Compact"/>
@@ -5091,9 +4971,7 @@
       </w:tr>
       <w:tr>
         <w:tc>
-          <w:tcPr>
-            <w:tcW w:type="dxa" w:w="2268"/>
-          </w:tcPr>
+          <w:tcPr/>
           <w:p>
             <w:pPr>
               <w:pStyle w:val="Compact"/>
@@ -5104,9 +4982,7 @@
           </w:p>
         </w:tc>
         <w:tc>
-          <w:tcPr>
-            <w:tcW w:type="dxa" w:w="6803"/>
-          </w:tcPr>
+          <w:tcPr/>
           <w:p>
             <w:pPr>
               <w:pStyle w:val="Compact"/>
@@ -5184,9 +5060,7 @@
       </w:tr>
       <w:tr>
         <w:tc>
-          <w:tcPr>
-            <w:tcW w:type="dxa" w:w="2268"/>
-          </w:tcPr>
+          <w:tcPr/>
           <w:p>
             <w:pPr>
               <w:pStyle w:val="Compact"/>
@@ -5197,9 +5071,7 @@
           </w:p>
         </w:tc>
         <w:tc>
-          <w:tcPr>
-            <w:tcW w:type="dxa" w:w="6803"/>
-          </w:tcPr>
+          <w:tcPr/>
           <w:p>
             <w:pPr>
               <w:pStyle w:val="Compact"/>
@@ -5225,9 +5097,7 @@
       </w:tr>
       <w:tr>
         <w:tc>
-          <w:tcPr>
-            <w:tcW w:type="dxa" w:w="2268"/>
-          </w:tcPr>
+          <w:tcPr/>
           <w:p>
             <w:pPr>
               <w:pStyle w:val="Compact"/>
@@ -5238,9 +5108,7 @@
           </w:p>
         </w:tc>
         <w:tc>
-          <w:tcPr>
-            <w:tcW w:type="dxa" w:w="6803"/>
-          </w:tcPr>
+          <w:tcPr/>
           <w:p>
             <w:pPr>
               <w:pStyle w:val="Compact"/>
@@ -5295,9 +5163,7 @@
       </w:tr>
       <w:tr>
         <w:tc>
-          <w:tcPr>
-            <w:tcW w:type="dxa" w:w="2268"/>
-          </w:tcPr>
+          <w:tcPr/>
           <w:p>
             <w:pPr>
               <w:pStyle w:val="Compact"/>
@@ -5308,9 +5174,7 @@
           </w:p>
         </w:tc>
         <w:tc>
-          <w:tcPr>
-            <w:tcW w:type="dxa" w:w="6803"/>
-          </w:tcPr>
+          <w:tcPr/>
           <w:p>
             <w:pPr>
               <w:pStyle w:val="Compact"/>
@@ -5461,9 +5325,7 @@
       </w:tr>
       <w:tr>
         <w:tc>
-          <w:tcPr>
-            <w:tcW w:type="dxa" w:w="2268"/>
-          </w:tcPr>
+          <w:tcPr/>
           <w:p>
             <w:pPr>
               <w:pStyle w:val="Compact"/>
@@ -5474,9 +5336,7 @@
           </w:p>
         </w:tc>
         <w:tc>
-          <w:tcPr>
-            <w:tcW w:type="dxa" w:w="6803"/>
-          </w:tcPr>
+          <w:tcPr/>
           <w:p>
             <w:pPr>
               <w:pStyle w:val="Compact"/>
@@ -5554,9 +5414,7 @@
       </w:tr>
       <w:tr>
         <w:tc>
-          <w:tcPr>
-            <w:tcW w:type="dxa" w:w="2268"/>
-          </w:tcPr>
+          <w:tcPr/>
           <w:p>
             <w:pPr>
               <w:pStyle w:val="Compact"/>
@@ -5567,9 +5425,7 @@
           </w:p>
         </w:tc>
         <w:tc>
-          <w:tcPr>
-            <w:tcW w:type="dxa" w:w="6803"/>
-          </w:tcPr>
+          <w:tcPr/>
           <w:p>
             <w:pPr>
               <w:pStyle w:val="Compact"/>
@@ -5720,9 +5576,7 @@
       </w:tr>
       <w:tr>
         <w:tc>
-          <w:tcPr>
-            <w:tcW w:type="dxa" w:w="2268"/>
-          </w:tcPr>
+          <w:tcPr/>
           <w:p>
             <w:pPr>
               <w:pStyle w:val="Compact"/>
@@ -5733,9 +5587,7 @@
           </w:p>
         </w:tc>
         <w:tc>
-          <w:tcPr>
-            <w:tcW w:type="dxa" w:w="6803"/>
-          </w:tcPr>
+          <w:tcPr/>
           <w:p>
             <w:pPr>
               <w:pStyle w:val="Compact"/>
@@ -5813,9 +5665,7 @@
       </w:tr>
       <w:tr>
         <w:tc>
-          <w:tcPr>
-            <w:tcW w:type="dxa" w:w="2268"/>
-          </w:tcPr>
+          <w:tcPr/>
           <w:p>
             <w:pPr>
               <w:pStyle w:val="Compact"/>
@@ -5826,9 +5676,7 @@
           </w:p>
         </w:tc>
         <w:tc>
-          <w:tcPr>
-            <w:tcW w:type="dxa" w:w="6803"/>
-          </w:tcPr>
+          <w:tcPr/>
           <w:p>
             <w:pPr>
               <w:pStyle w:val="Compact"/>
@@ -5979,9 +5827,7 @@
       </w:tr>
       <w:tr>
         <w:tc>
-          <w:tcPr>
-            <w:tcW w:type="dxa" w:w="2268"/>
-          </w:tcPr>
+          <w:tcPr/>
           <w:p>
             <w:pPr>
               <w:pStyle w:val="Compact"/>
@@ -5992,9 +5838,7 @@
           </w:p>
         </w:tc>
         <w:tc>
-          <w:tcPr>
-            <w:tcW w:type="dxa" w:w="6803"/>
-          </w:tcPr>
+          <w:tcPr/>
           <w:p>
             <w:pPr>
               <w:pStyle w:val="Compact"/>
@@ -6072,9 +5916,7 @@
       </w:tr>
       <w:tr>
         <w:tc>
-          <w:tcPr>
-            <w:tcW w:type="dxa" w:w="2268"/>
-          </w:tcPr>
+          <w:tcPr/>
           <w:p>
             <w:pPr>
               <w:pStyle w:val="Compact"/>
@@ -6085,9 +5927,7 @@
           </w:p>
         </w:tc>
         <w:tc>
-          <w:tcPr>
-            <w:tcW w:type="dxa" w:w="6803"/>
-          </w:tcPr>
+          <w:tcPr/>
           <w:p>
             <w:pPr>
               <w:pStyle w:val="Compact"/>
@@ -6104,9 +5944,7 @@
       </w:tr>
       <w:tr>
         <w:tc>
-          <w:tcPr>
-            <w:tcW w:type="dxa" w:w="2268"/>
-          </w:tcPr>
+          <w:tcPr/>
           <w:p>
             <w:pPr>
               <w:pStyle w:val="Compact"/>
@@ -6117,9 +5955,7 @@
           </w:p>
         </w:tc>
         <w:tc>
-          <w:tcPr>
-            <w:tcW w:type="dxa" w:w="6803"/>
-          </w:tcPr>
+          <w:tcPr/>
           <w:p>
             <w:pPr>
               <w:pStyle w:val="Compact"/>
@@ -6136,9 +5972,7 @@
       </w:tr>
       <w:tr>
         <w:tc>
-          <w:tcPr>
-            <w:tcW w:type="dxa" w:w="2268"/>
-          </w:tcPr>
+          <w:tcPr/>
           <w:p>
             <w:pPr>
               <w:pStyle w:val="Compact"/>
@@ -6149,9 +5983,7 @@
           </w:p>
         </w:tc>
         <w:tc>
-          <w:tcPr>
-            <w:tcW w:type="dxa" w:w="6803"/>
-          </w:tcPr>
+          <w:tcPr/>
           <w:p>
             <w:pPr>
               <w:pStyle w:val="Compact"/>
@@ -6255,9 +6087,7 @@
       </w:tr>
       <w:tr>
         <w:tc>
-          <w:tcPr>
-            <w:tcW w:type="dxa" w:w="2268"/>
-          </w:tcPr>
+          <w:tcPr/>
           <w:p>
             <w:pPr>
               <w:pStyle w:val="Compact"/>
@@ -6268,9 +6098,7 @@
           </w:p>
         </w:tc>
         <w:tc>
-          <w:tcPr>
-            <w:tcW w:type="dxa" w:w="6803"/>
-          </w:tcPr>
+          <w:tcPr/>
           <w:p>
             <w:pPr>
               <w:pStyle w:val="Compact"/>
@@ -6315,9 +6143,7 @@
       </w:tr>
       <w:tr>
         <w:tc>
-          <w:tcPr>
-            <w:tcW w:type="dxa" w:w="2268"/>
-          </w:tcPr>
+          <w:tcPr/>
           <w:p>
             <w:pPr>
               <w:pStyle w:val="Compact"/>
@@ -6328,9 +6154,7 @@
           </w:p>
         </w:tc>
         <w:tc>
-          <w:tcPr>
-            <w:tcW w:type="dxa" w:w="6803"/>
-          </w:tcPr>
+          <w:tcPr/>
           <w:p>
             <w:pPr>
               <w:pStyle w:val="Compact"/>
@@ -6559,9 +6383,7 @@
       </w:tr>
       <w:tr>
         <w:tc>
-          <w:tcPr>
-            <w:tcW w:type="dxa" w:w="2268"/>
-          </w:tcPr>
+          <w:tcPr/>
           <w:p>
             <w:pPr>
               <w:pStyle w:val="Compact"/>
@@ -6572,9 +6394,7 @@
           </w:p>
         </w:tc>
         <w:tc>
-          <w:tcPr>
-            <w:tcW w:type="dxa" w:w="6803"/>
-          </w:tcPr>
+          <w:tcPr/>
           <w:p>
             <w:pPr>
               <w:pStyle w:val="Compact"/>
@@ -6703,9 +6523,7 @@
       </w:tr>
       <w:tr>
         <w:tc>
-          <w:tcPr>
-            <w:tcW w:type="dxa" w:w="2268"/>
-          </w:tcPr>
+          <w:tcPr/>
           <w:p>
             <w:pPr>
               <w:pStyle w:val="Compact"/>
@@ -6716,9 +6534,7 @@
           </w:p>
         </w:tc>
         <w:tc>
-          <w:tcPr>
-            <w:tcW w:type="dxa" w:w="6803"/>
-          </w:tcPr>
+          <w:tcPr/>
           <w:p>
             <w:pPr>
               <w:pStyle w:val="Compact"/>
@@ -6791,9 +6607,7 @@
       </w:tr>
       <w:tr>
         <w:tc>
-          <w:tcPr>
-            <w:tcW w:type="dxa" w:w="2268"/>
-          </w:tcPr>
+          <w:tcPr/>
           <w:p>
             <w:pPr>
               <w:pStyle w:val="Compact"/>
@@ -6804,9 +6618,7 @@
           </w:p>
         </w:tc>
         <w:tc>
-          <w:tcPr>
-            <w:tcW w:type="dxa" w:w="6803"/>
-          </w:tcPr>
+          <w:tcPr/>
           <w:p>
             <w:pPr>
               <w:pStyle w:val="Compact"/>
@@ -6862,9 +6674,7 @@
       </w:tr>
       <w:tr>
         <w:tc>
-          <w:tcPr>
-            <w:tcW w:type="dxa" w:w="2268"/>
-          </w:tcPr>
+          <w:tcPr/>
           <w:p>
             <w:pPr>
               <w:pStyle w:val="Compact"/>
@@ -6875,9 +6685,7 @@
           </w:p>
         </w:tc>
         <w:tc>
-          <w:tcPr>
-            <w:tcW w:type="dxa" w:w="6803"/>
-          </w:tcPr>
+          <w:tcPr/>
           <w:p>
             <w:pPr>
               <w:pStyle w:val="Compact"/>
@@ -6903,9 +6711,7 @@
       </w:tr>
       <w:tr>
         <w:tc>
-          <w:tcPr>
-            <w:tcW w:type="dxa" w:w="2268"/>
-          </w:tcPr>
+          <w:tcPr/>
           <w:p>
             <w:pPr>
               <w:pStyle w:val="Compact"/>
@@ -6916,9 +6722,7 @@
           </w:p>
         </w:tc>
         <w:tc>
-          <w:tcPr>
-            <w:tcW w:type="dxa" w:w="6803"/>
-          </w:tcPr>
+          <w:tcPr/>
           <w:p>
             <w:pPr>
               <w:pStyle w:val="Compact"/>
@@ -7087,9 +6891,7 @@
       </w:tr>
       <w:tr>
         <w:tc>
-          <w:tcPr>
-            <w:tcW w:type="dxa" w:w="2268"/>
-          </w:tcPr>
+          <w:tcPr/>
           <w:p>
             <w:pPr>
               <w:pStyle w:val="Compact"/>
@@ -7100,9 +6902,7 @@
           </w:p>
         </w:tc>
         <w:tc>
-          <w:tcPr>
-            <w:tcW w:type="dxa" w:w="6803"/>
-          </w:tcPr>
+          <w:tcPr/>
           <w:p>
             <w:pPr>
               <w:pStyle w:val="Compact"/>
@@ -7238,9 +7038,7 @@
       </w:tr>
       <w:tr>
         <w:tc>
-          <w:tcPr>
-            <w:tcW w:type="dxa" w:w="2268"/>
-          </w:tcPr>
+          <w:tcPr/>
           <w:p>
             <w:pPr>
               <w:pStyle w:val="Compact"/>
@@ -7251,9 +7049,7 @@
           </w:p>
         </w:tc>
         <w:tc>
-          <w:tcPr>
-            <w:tcW w:type="dxa" w:w="6803"/>
-          </w:tcPr>
+          <w:tcPr/>
           <w:p>
             <w:pPr>
               <w:pStyle w:val="Compact"/>
@@ -7314,9 +7110,7 @@
       </w:tr>
       <w:tr>
         <w:tc>
-          <w:tcPr>
-            <w:tcW w:type="dxa" w:w="2268"/>
-          </w:tcPr>
+          <w:tcPr/>
           <w:p>
             <w:pPr>
               <w:pStyle w:val="Compact"/>
@@ -7331,9 +7125,7 @@
           </w:p>
         </w:tc>
         <w:tc>
-          <w:tcPr>
-            <w:tcW w:type="dxa" w:w="6803"/>
-          </w:tcPr>
+          <w:tcPr/>
           <w:p>
             <w:pPr>
               <w:pStyle w:val="Compact"/>
@@ -7377,9 +7169,7 @@
       </w:tr>
       <w:tr>
         <w:tc>
-          <w:tcPr>
-            <w:tcW w:type="dxa" w:w="2268"/>
-          </w:tcPr>
+          <w:tcPr/>
           <w:p>
             <w:pPr>
               <w:pStyle w:val="Compact"/>
@@ -7390,9 +7180,7 @@
           </w:p>
         </w:tc>
         <w:tc>
-          <w:tcPr>
-            <w:tcW w:type="dxa" w:w="6803"/>
-          </w:tcPr>
+          <w:tcPr/>
           <w:p>
             <w:pPr>
               <w:pStyle w:val="Compact"/>
@@ -8444,7 +8232,7 @@
           <w:numId w:val="1013"/>
         </w:numPr>
       </w:pPr>
-      <w:hyperlink r:id="rId9">
+      <w:hyperlink r:id="rId11">
         <w:r>
           <w:rPr>
             <w:rStyle w:val="Hyperlink"/>

</xml_diff>

<commit_message>
Update 3/12 class to online (Zoom) for WAM conference
Co-Authored-By: Claude Opus 4.5 <noreply@anthropic.com>
</commit_message>
<xml_diff>
--- a/Syllabus.docx
+++ b/Syllabus.docx
@@ -3439,7 +3439,7 @@
     </w:p>
     <w:bookmarkEnd w:id="48"/>
     <w:bookmarkEnd w:id="49"/>
-    <w:bookmarkStart w:id="117" w:name="course-agenda"/>
+    <w:bookmarkStart w:id="118" w:name="course-agenda"/>
     <w:p>
       <w:pPr>
         <w:pStyle w:val="Heading2"/>
@@ -5538,12 +5538,37 @@
                 <w:b/>
                 <w:bCs/>
               </w:rPr>
+              <w:t xml:space="preserve">🖥️ ONLINE CLASS (Zoom)</w:t>
+            </w:r>
+            <w:r>
+              <w:t xml:space="preserve"> </w:t>
+            </w:r>
+            <w:hyperlink r:id="rId85">
+              <w:r>
+                <w:rPr>
+                  <w:rStyle w:val="Hyperlink"/>
+                  <w:color w:val="0066CC"/>
+                  <w:u w:val="single"/>
+                </w:rPr>
+                <w:t xml:space="preserve">Link</w:t>
+              </w:r>
+            </w:hyperlink>
+            <w:r>
+              <w:t xml:space="preserve"/>
+              <w:br/>
+              <w:br/>
+            </w:r>
+            <w:r>
+              <w:rPr>
+                <w:b/>
+                <w:bCs/>
+              </w:rPr>
               <w:t xml:space="preserve">Team Meeting 7</w:t>
             </w:r>
             <w:r>
               <w:t xml:space="preserve"> </w:t>
             </w:r>
-            <w:hyperlink r:id="rId85">
+            <w:hyperlink r:id="rId86">
               <w:r>
                 <w:rPr>
                   <w:rStyle w:val="Hyperlink"/>
@@ -5636,7 +5661,7 @@
             <w:r>
               <w:t xml:space="preserve"> </w:t>
             </w:r>
-            <w:hyperlink r:id="rId86">
+            <w:hyperlink r:id="rId87">
               <w:r>
                 <w:rPr>
                   <w:rStyle w:val="Hyperlink"/>
@@ -5656,7 +5681,7 @@
             <w:r>
               <w:t xml:space="preserve"> </w:t>
             </w:r>
-            <w:hyperlink r:id="rId87">
+            <w:hyperlink r:id="rId88">
               <w:r>
                 <w:rPr>
                   <w:rStyle w:val="Hyperlink"/>
@@ -5693,7 +5718,7 @@
             <w:r>
               <w:t xml:space="preserve"> </w:t>
             </w:r>
-            <w:hyperlink r:id="rId88">
+            <w:hyperlink r:id="rId89">
               <w:r>
                 <w:rPr>
                   <w:rStyle w:val="Hyperlink"/>
@@ -5802,7 +5827,7 @@
             <w:r>
               <w:t xml:space="preserve"> </w:t>
             </w:r>
-            <w:hyperlink r:id="rId89">
+            <w:hyperlink r:id="rId90">
               <w:r>
                 <w:rPr>
                   <w:rStyle w:val="Hyperlink"/>
@@ -5895,7 +5920,7 @@
             <w:r>
               <w:t xml:space="preserve"> </w:t>
             </w:r>
-            <w:hyperlink r:id="rId90">
+            <w:hyperlink r:id="rId91">
               <w:r>
                 <w:rPr>
                   <w:rStyle w:val="Hyperlink"/>
@@ -5915,7 +5940,7 @@
             <w:r>
               <w:t xml:space="preserve"> </w:t>
             </w:r>
-            <w:hyperlink r:id="rId91">
+            <w:hyperlink r:id="rId92">
               <w:r>
                 <w:rPr>
                   <w:rStyle w:val="Hyperlink"/>
@@ -5952,7 +5977,7 @@
             <w:r>
               <w:t xml:space="preserve"> </w:t>
             </w:r>
-            <w:hyperlink r:id="rId92">
+            <w:hyperlink r:id="rId93">
               <w:r>
                 <w:rPr>
                   <w:rStyle w:val="Hyperlink"/>
@@ -6061,7 +6086,7 @@
             <w:r>
               <w:t xml:space="preserve"> </w:t>
             </w:r>
-            <w:hyperlink r:id="rId93">
+            <w:hyperlink r:id="rId94">
               <w:r>
                 <w:rPr>
                   <w:rStyle w:val="Hyperlink"/>
@@ -6218,7 +6243,7 @@
             <w:r>
               <w:t xml:space="preserve"> </w:t>
             </w:r>
-            <w:hyperlink r:id="rId94">
+            <w:hyperlink r:id="rId95">
               <w:r>
                 <w:rPr>
                   <w:rStyle w:val="Hyperlink"/>
@@ -6238,7 +6263,7 @@
             <w:r>
               <w:t xml:space="preserve"> </w:t>
             </w:r>
-            <w:hyperlink r:id="rId95">
+            <w:hyperlink r:id="rId96">
               <w:r>
                 <w:rPr>
                   <w:rStyle w:val="Hyperlink"/>
@@ -6274,7 +6299,7 @@
               <w:t xml:space="preserve">- Continues on 4/9</w:t>
               <w:br/>
             </w:r>
-            <w:hyperlink r:id="rId96">
+            <w:hyperlink r:id="rId97">
               <w:r>
                 <w:rPr>
                   <w:rStyle w:val="Hyperlink"/>
@@ -6292,7 +6317,7 @@
             <w:r>
               <w:t xml:space="preserve"> </w:t>
             </w:r>
-            <w:hyperlink r:id="rId97">
+            <w:hyperlink r:id="rId98">
               <w:r>
                 <w:rPr>
                   <w:rStyle w:val="Hyperlink"/>
@@ -6397,7 +6422,7 @@
             <w:r>
               <w:t xml:space="preserve"> </w:t>
             </w:r>
-            <w:hyperlink r:id="rId98">
+            <w:hyperlink r:id="rId99">
               <w:r>
                 <w:rPr>
                   <w:rStyle w:val="Hyperlink"/>
@@ -6417,7 +6442,7 @@
             <w:r>
               <w:t xml:space="preserve"> </w:t>
             </w:r>
-            <w:hyperlink r:id="rId99">
+            <w:hyperlink r:id="rId100">
               <w:r>
                 <w:rPr>
                   <w:rStyle w:val="Hyperlink"/>
@@ -6449,7 +6474,7 @@
             <w:r>
               <w:t xml:space="preserve"> </w:t>
             </w:r>
-            <w:hyperlink r:id="rId100">
+            <w:hyperlink r:id="rId101">
               <w:r>
                 <w:rPr>
                   <w:rStyle w:val="Hyperlink"/>
@@ -6467,7 +6492,7 @@
             <w:r>
               <w:t xml:space="preserve"> </w:t>
             </w:r>
-            <w:hyperlink r:id="rId101">
+            <w:hyperlink r:id="rId102">
               <w:r>
                 <w:rPr>
                   <w:rStyle w:val="Hyperlink"/>
@@ -6485,7 +6510,7 @@
             <w:r>
               <w:t xml:space="preserve"> </w:t>
             </w:r>
-            <w:hyperlink r:id="rId102">
+            <w:hyperlink r:id="rId103">
               <w:r>
                 <w:rPr>
                   <w:rStyle w:val="Hyperlink"/>
@@ -6503,7 +6528,7 @@
             <w:r>
               <w:t xml:space="preserve"> </w:t>
             </w:r>
-            <w:hyperlink r:id="rId103">
+            <w:hyperlink r:id="rId104">
               <w:r>
                 <w:rPr>
                   <w:rStyle w:val="Hyperlink"/>
@@ -6521,7 +6546,7 @@
             <w:r>
               <w:t xml:space="preserve"> </w:t>
             </w:r>
-            <w:hyperlink r:id="rId104">
+            <w:hyperlink r:id="rId105">
               <w:r>
                 <w:rPr>
                   <w:rStyle w:val="Hyperlink"/>
@@ -6548,7 +6573,7 @@
             <w:r>
               <w:t xml:space="preserve"> </w:t>
             </w:r>
-            <w:hyperlink r:id="rId105">
+            <w:hyperlink r:id="rId106">
               <w:r>
                 <w:rPr>
                   <w:rStyle w:val="Hyperlink"/>
@@ -6641,7 +6666,7 @@
             <w:r>
               <w:t xml:space="preserve"> </w:t>
             </w:r>
-            <w:hyperlink r:id="rId100">
+            <w:hyperlink r:id="rId101">
               <w:r>
                 <w:rPr>
                   <w:rStyle w:val="Hyperlink"/>
@@ -6659,7 +6684,7 @@
             <w:r>
               <w:t xml:space="preserve"> </w:t>
             </w:r>
-            <w:hyperlink r:id="rId101">
+            <w:hyperlink r:id="rId102">
               <w:r>
                 <w:rPr>
                   <w:rStyle w:val="Hyperlink"/>
@@ -6677,7 +6702,7 @@
             <w:r>
               <w:t xml:space="preserve"> </w:t>
             </w:r>
-            <w:hyperlink r:id="rId102">
+            <w:hyperlink r:id="rId103">
               <w:r>
                 <w:rPr>
                   <w:rStyle w:val="Hyperlink"/>
@@ -6695,7 +6720,7 @@
             <w:r>
               <w:t xml:space="preserve"> </w:t>
             </w:r>
-            <w:hyperlink r:id="rId103">
+            <w:hyperlink r:id="rId104">
               <w:r>
                 <w:rPr>
                   <w:rStyle w:val="Hyperlink"/>
@@ -6713,7 +6738,7 @@
             <w:r>
               <w:t xml:space="preserve"> </w:t>
             </w:r>
-            <w:hyperlink r:id="rId104">
+            <w:hyperlink r:id="rId105">
               <w:r>
                 <w:rPr>
                   <w:rStyle w:val="Hyperlink"/>
@@ -6785,7 +6810,7 @@
             <w:r>
               <w:t xml:space="preserve"> </w:t>
             </w:r>
-            <w:hyperlink r:id="rId106">
+            <w:hyperlink r:id="rId107">
               <w:r>
                 <w:rPr>
                   <w:rStyle w:val="Hyperlink"/>
@@ -6803,7 +6828,7 @@
             <w:r>
               <w:t xml:space="preserve"> </w:t>
             </w:r>
-            <w:hyperlink r:id="rId107">
+            <w:hyperlink r:id="rId108">
               <w:r>
                 <w:rPr>
                   <w:rStyle w:val="Hyperlink"/>
@@ -6985,7 +7010,7 @@
             <w:r>
               <w:t xml:space="preserve"> </w:t>
             </w:r>
-            <w:hyperlink r:id="rId108">
+            <w:hyperlink r:id="rId109">
               <w:r>
                 <w:rPr>
                   <w:rStyle w:val="Hyperlink"/>
@@ -7005,7 +7030,7 @@
             <w:r>
               <w:t xml:space="preserve"> </w:t>
             </w:r>
-            <w:hyperlink r:id="rId109">
+            <w:hyperlink r:id="rId110">
               <w:r>
                 <w:rPr>
                   <w:rStyle w:val="Hyperlink"/>
@@ -7026,7 +7051,7 @@
             <w:r>
               <w:t xml:space="preserve"> </w:t>
             </w:r>
-            <w:hyperlink r:id="rId110">
+            <w:hyperlink r:id="rId111">
               <w:r>
                 <w:rPr>
                   <w:rStyle w:val="Hyperlink"/>
@@ -7063,7 +7088,7 @@
             <w:r>
               <w:t xml:space="preserve"> </w:t>
             </w:r>
-            <w:hyperlink r:id="rId111">
+            <w:hyperlink r:id="rId112">
               <w:r>
                 <w:rPr>
                   <w:rStyle w:val="Hyperlink"/>
@@ -7169,7 +7194,7 @@
             <w:r>
               <w:t xml:space="preserve"> </w:t>
             </w:r>
-            <w:hyperlink r:id="rId112">
+            <w:hyperlink r:id="rId113">
               <w:r>
                 <w:rPr>
                   <w:rStyle w:val="Hyperlink"/>
@@ -7189,7 +7214,7 @@
             <w:r>
               <w:t xml:space="preserve"> </w:t>
             </w:r>
-            <w:hyperlink r:id="rId113">
+            <w:hyperlink r:id="rId114">
               <w:r>
                 <w:rPr>
                   <w:rStyle w:val="Hyperlink"/>
@@ -7227,7 +7252,7 @@
             <w:r>
               <w:t xml:space="preserve"> </w:t>
             </w:r>
-            <w:hyperlink r:id="rId114">
+            <w:hyperlink r:id="rId115">
               <w:r>
                 <w:rPr>
                   <w:rStyle w:val="Hyperlink"/>
@@ -7320,7 +7345,7 @@
             <w:r>
               <w:t xml:space="preserve"> </w:t>
             </w:r>
-            <w:hyperlink r:id="rId115">
+            <w:hyperlink r:id="rId116">
               <w:r>
                 <w:rPr>
                   <w:rStyle w:val="Hyperlink"/>
@@ -7340,7 +7365,7 @@
             <w:r>
               <w:t xml:space="preserve"> </w:t>
             </w:r>
-            <w:hyperlink r:id="rId116">
+            <w:hyperlink r:id="rId117">
               <w:r>
                 <w:rPr>
                   <w:rStyle w:val="Hyperlink"/>
@@ -7472,8 +7497,8 @@
         </w:pict>
       </w:r>
     </w:p>
-    <w:bookmarkEnd w:id="117"/>
-    <w:bookmarkStart w:id="118" w:name="statute-of-limitations"/>
+    <w:bookmarkEnd w:id="118"/>
+    <w:bookmarkStart w:id="119" w:name="statute-of-limitations"/>
     <w:p>
       <w:pPr>
         <w:pStyle w:val="Heading2"/>
@@ -7497,8 +7522,8 @@
         </w:pict>
       </w:r>
     </w:p>
-    <w:bookmarkEnd w:id="118"/>
-    <w:bookmarkStart w:id="119" w:name="Xcdf663987d64b083671ee3932ebb0b331517c8d"/>
+    <w:bookmarkEnd w:id="119"/>
+    <w:bookmarkStart w:id="120" w:name="Xcdf663987d64b083671ee3932ebb0b331517c8d"/>
     <w:p>
       <w:pPr>
         <w:pStyle w:val="Heading2"/>
@@ -7611,8 +7636,8 @@
         <w:t xml:space="preserve">Please email at spak2@csub.edu if you are interested in knowing more about the student chapter.</w:t>
       </w:r>
     </w:p>
-    <w:bookmarkEnd w:id="119"/>
-    <w:bookmarkStart w:id="120" w:name="Xb583615bf7900c58ca4ec1c55b87d89181c5454"/>
+    <w:bookmarkEnd w:id="120"/>
+    <w:bookmarkStart w:id="121" w:name="Xb583615bf7900c58ca4ec1c55b87d89181c5454"/>
     <w:p>
       <w:pPr>
         <w:pStyle w:val="Heading2"/>
@@ -7656,8 +7681,8 @@
         </w:pict>
       </w:r>
     </w:p>
-    <w:bookmarkEnd w:id="120"/>
-    <w:bookmarkStart w:id="121" w:name="inclusiveness-and-safety-at-csub"/>
+    <w:bookmarkEnd w:id="121"/>
+    <w:bookmarkStart w:id="122" w:name="inclusiveness-and-safety-at-csub"/>
     <w:p>
       <w:pPr>
         <w:pStyle w:val="Heading2"/>
@@ -7709,8 +7734,8 @@
         </w:pict>
       </w:r>
     </w:p>
-    <w:bookmarkEnd w:id="121"/>
-    <w:bookmarkStart w:id="122" w:name="X3ca00938d41e62e7e6f8de7a6b6718fae956584"/>
+    <w:bookmarkEnd w:id="122"/>
+    <w:bookmarkStart w:id="123" w:name="X3ca00938d41e62e7e6f8de7a6b6718fae956584"/>
     <w:p>
       <w:pPr>
         <w:pStyle w:val="Heading2"/>
@@ -7870,8 +7895,8 @@
         </w:pict>
       </w:r>
     </w:p>
-    <w:bookmarkEnd w:id="122"/>
-    <w:bookmarkStart w:id="123" w:name="academic-integrity"/>
+    <w:bookmarkEnd w:id="123"/>
+    <w:bookmarkStart w:id="124" w:name="academic-integrity"/>
     <w:p>
       <w:pPr>
         <w:pStyle w:val="Heading2"/>
@@ -7911,8 +7936,8 @@
         </w:pict>
       </w:r>
     </w:p>
-    <w:bookmarkEnd w:id="123"/>
-    <w:bookmarkStart w:id="124" w:name="using-ai-tools-chatgpt"/>
+    <w:bookmarkEnd w:id="124"/>
+    <w:bookmarkStart w:id="125" w:name="using-ai-tools-chatgpt"/>
     <w:p>
       <w:pPr>
         <w:pStyle w:val="Heading2"/>
@@ -8021,8 +8046,8 @@
         </w:pict>
       </w:r>
     </w:p>
-    <w:bookmarkEnd w:id="124"/>
-    <w:bookmarkStart w:id="125" w:name="catalog-statement"/>
+    <w:bookmarkEnd w:id="125"/>
+    <w:bookmarkStart w:id="126" w:name="catalog-statement"/>
     <w:p>
       <w:pPr>
         <w:pStyle w:val="Heading2"/>
@@ -8046,8 +8071,8 @@
         </w:pict>
       </w:r>
     </w:p>
-    <w:bookmarkEnd w:id="125"/>
-    <w:bookmarkStart w:id="126" w:name="cece-workshops-events"/>
+    <w:bookmarkEnd w:id="126"/>
+    <w:bookmarkStart w:id="127" w:name="cece-workshops-events"/>
     <w:p>
       <w:pPr>
         <w:pStyle w:val="Heading2"/>
@@ -8079,8 +8104,8 @@
         </w:pict>
       </w:r>
     </w:p>
-    <w:bookmarkEnd w:id="126"/>
-    <w:bookmarkStart w:id="146" w:name="related-files"/>
+    <w:bookmarkEnd w:id="127"/>
+    <w:bookmarkStart w:id="147" w:name="related-files"/>
     <w:p>
       <w:pPr>
         <w:pStyle w:val="Heading2"/>
@@ -8089,7 +8114,7 @@
         <w:t xml:space="preserve">Related Files</w:t>
       </w:r>
     </w:p>
-    <w:bookmarkStart w:id="129" w:name="rubrics-guidelines"/>
+    <w:bookmarkStart w:id="130" w:name="rubrics-guidelines"/>
     <w:p>
       <w:pPr>
         <w:pStyle w:val="Heading3"/>
@@ -8105,7 +8130,7 @@
           <w:numId w:val="1010"/>
         </w:numPr>
       </w:pPr>
-      <w:hyperlink r:id="rId127">
+      <w:hyperlink r:id="rId128">
         <w:r>
           <w:rPr>
             <w:rStyle w:val="Hyperlink"/>
@@ -8129,7 +8154,7 @@
           <w:numId w:val="1010"/>
         </w:numPr>
       </w:pPr>
-      <w:hyperlink r:id="rId128">
+      <w:hyperlink r:id="rId129">
         <w:r>
           <w:rPr>
             <w:rStyle w:val="Hyperlink"/>
@@ -8146,8 +8171,8 @@
         <w:t xml:space="preserve">- Instructions and grading criteria for team meetings</w:t>
       </w:r>
     </w:p>
-    <w:bookmarkEnd w:id="129"/>
-    <w:bookmarkStart w:id="141" w:name="team-meeting-agendas"/>
+    <w:bookmarkEnd w:id="130"/>
+    <w:bookmarkStart w:id="142" w:name="team-meeting-agendas"/>
     <w:p>
       <w:pPr>
         <w:pStyle w:val="Heading3"/>
@@ -8163,7 +8188,7 @@
           <w:numId w:val="1011"/>
         </w:numPr>
       </w:pPr>
-      <w:hyperlink r:id="rId130">
+      <w:hyperlink r:id="rId131">
         <w:r>
           <w:rPr>
             <w:rStyle w:val="Hyperlink"/>
@@ -8187,7 +8212,7 @@
           <w:numId w:val="1011"/>
         </w:numPr>
       </w:pPr>
-      <w:hyperlink r:id="rId131">
+      <w:hyperlink r:id="rId132">
         <w:r>
           <w:rPr>
             <w:rStyle w:val="Hyperlink"/>
@@ -8211,7 +8236,7 @@
           <w:numId w:val="1011"/>
         </w:numPr>
       </w:pPr>
-      <w:hyperlink r:id="rId132">
+      <w:hyperlink r:id="rId133">
         <w:r>
           <w:rPr>
             <w:rStyle w:val="Hyperlink"/>
@@ -8235,7 +8260,7 @@
           <w:numId w:val="1011"/>
         </w:numPr>
       </w:pPr>
-      <w:hyperlink r:id="rId133">
+      <w:hyperlink r:id="rId134">
         <w:r>
           <w:rPr>
             <w:rStyle w:val="Hyperlink"/>
@@ -8259,7 +8284,7 @@
           <w:numId w:val="1011"/>
         </w:numPr>
       </w:pPr>
-      <w:hyperlink r:id="rId134">
+      <w:hyperlink r:id="rId135">
         <w:r>
           <w:rPr>
             <w:rStyle w:val="Hyperlink"/>
@@ -8283,7 +8308,7 @@
           <w:numId w:val="1011"/>
         </w:numPr>
       </w:pPr>
-      <w:hyperlink r:id="rId135">
+      <w:hyperlink r:id="rId136">
         <w:r>
           <w:rPr>
             <w:rStyle w:val="Hyperlink"/>
@@ -8307,7 +8332,7 @@
           <w:numId w:val="1011"/>
         </w:numPr>
       </w:pPr>
-      <w:hyperlink r:id="rId136">
+      <w:hyperlink r:id="rId137">
         <w:r>
           <w:rPr>
             <w:rStyle w:val="Hyperlink"/>
@@ -8331,7 +8356,7 @@
           <w:numId w:val="1011"/>
         </w:numPr>
       </w:pPr>
-      <w:hyperlink r:id="rId137">
+      <w:hyperlink r:id="rId138">
         <w:r>
           <w:rPr>
             <w:rStyle w:val="Hyperlink"/>
@@ -8355,7 +8380,7 @@
           <w:numId w:val="1011"/>
         </w:numPr>
       </w:pPr>
-      <w:hyperlink r:id="rId138">
+      <w:hyperlink r:id="rId139">
         <w:r>
           <w:rPr>
             <w:rStyle w:val="Hyperlink"/>
@@ -8379,7 +8404,7 @@
           <w:numId w:val="1011"/>
         </w:numPr>
       </w:pPr>
-      <w:hyperlink r:id="rId139">
+      <w:hyperlink r:id="rId140">
         <w:r>
           <w:rPr>
             <w:rStyle w:val="Hyperlink"/>
@@ -8403,7 +8428,7 @@
           <w:numId w:val="1011"/>
         </w:numPr>
       </w:pPr>
-      <w:hyperlink r:id="rId140">
+      <w:hyperlink r:id="rId141">
         <w:r>
           <w:rPr>
             <w:rStyle w:val="Hyperlink"/>
@@ -8420,8 +8445,8 @@
         <w:t xml:space="preserve">- Week 15 (Last)</w:t>
       </w:r>
     </w:p>
-    <w:bookmarkEnd w:id="141"/>
-    <w:bookmarkStart w:id="143" w:name="schedules-rosters"/>
+    <w:bookmarkEnd w:id="142"/>
+    <w:bookmarkStart w:id="144" w:name="schedules-rosters"/>
     <w:p>
       <w:pPr>
         <w:pStyle w:val="Heading3"/>
@@ -8438,7 +8463,7 @@
           <w:numId w:val="1012"/>
         </w:numPr>
       </w:pPr>
-      <w:hyperlink r:id="rId142">
+      <w:hyperlink r:id="rId143">
         <w:r>
           <w:rPr>
             <w:rStyle w:val="Hyperlink"/>
@@ -8455,8 +8480,8 @@
         <w:t xml:space="preserve">- Class roster and team assignments</w:t>
       </w:r>
     </w:p>
-    <w:bookmarkEnd w:id="143"/>
-    <w:bookmarkStart w:id="145" w:name="external-links"/>
+    <w:bookmarkEnd w:id="144"/>
+    <w:bookmarkStart w:id="146" w:name="external-links"/>
     <w:p>
       <w:pPr>
         <w:pStyle w:val="Heading3"/>
@@ -8544,7 +8569,7 @@
           <w:numId w:val="1013"/>
         </w:numPr>
       </w:pPr>
-      <w:hyperlink r:id="rId144">
+      <w:hyperlink r:id="rId145">
         <w:r>
           <w:rPr>
             <w:rStyle w:val="Hyperlink"/>
@@ -8561,8 +8586,8 @@
         <w:t xml:space="preserve">- Editable syllabus document</w:t>
       </w:r>
     </w:p>
-    <w:bookmarkEnd w:id="145"/>
     <w:bookmarkEnd w:id="146"/>
+    <w:bookmarkEnd w:id="147"/>
     <w:sectPr>
       <w:footnotePr>
         <w:numRestart w:val="eachSect"/>

</xml_diff>

<commit_message>
Update syllabus with team presentation assignments
- Ch 2: Team 6
- Ch 3: Team 8
- Ch 4: Team 3
- Ch 6: Team 4
- Ch 7: Team 1
- Ch 8: Team 2
- Ch 9: Team 7
- Ch 11: Team 5

Co-Authored-By: Claude Opus 4.5 <noreply@anthropic.com>
</commit_message>
<xml_diff>
--- a/Syllabus.docx
+++ b/Syllabus.docx
@@ -3962,7 +3962,7 @@
                 <w:b/>
                 <w:bCs/>
               </w:rPr>
-              <w:t xml:space="preserve">Team Presentation (Team will be assigned)</w:t>
+              <w:t xml:space="preserve">Team Presentation (Team 6)</w:t>
             </w:r>
             <w:r>
               <w:t xml:space="preserve"/>
@@ -4262,7 +4262,7 @@
                 <w:b/>
                 <w:bCs/>
               </w:rPr>
-              <w:t xml:space="preserve">Team Presentation (Team will be assigned)</w:t>
+              <w:t xml:space="preserve">Team Presentation (Team 8)</w:t>
             </w:r>
             <w:r>
               <w:t xml:space="preserve"/>
@@ -4521,7 +4521,7 @@
                 <w:b/>
                 <w:bCs/>
               </w:rPr>
-              <w:t xml:space="preserve">Team Presentation (Team will be assigned)</w:t>
+              <w:t xml:space="preserve">Team Presentation (Team 3)</w:t>
             </w:r>
             <w:r>
               <w:t xml:space="preserve"/>
@@ -5054,7 +5054,7 @@
                 <w:b/>
                 <w:bCs/>
               </w:rPr>
-              <w:t xml:space="preserve">Team Presentation (Team will be assigned)</w:t>
+              <w:t xml:space="preserve">Team Presentation (Team 4)</w:t>
             </w:r>
             <w:r>
               <w:t xml:space="preserve"/>
@@ -5424,7 +5424,7 @@
                 <w:b/>
                 <w:bCs/>
               </w:rPr>
-              <w:t xml:space="preserve">Team Presentation (Team will be assigned)</w:t>
+              <w:t xml:space="preserve">Team Presentation (Team 1)</w:t>
             </w:r>
             <w:r>
               <w:t xml:space="preserve"/>
@@ -5708,7 +5708,7 @@
                 <w:b/>
                 <w:bCs/>
               </w:rPr>
-              <w:t xml:space="preserve">Team Presentation (Team will be assigned)</w:t>
+              <w:t xml:space="preserve">Team Presentation (Team 2)</w:t>
             </w:r>
             <w:r>
               <w:t xml:space="preserve"/>
@@ -5967,7 +5967,7 @@
                 <w:b/>
                 <w:bCs/>
               </w:rPr>
-              <w:t xml:space="preserve">Team Presentation (Team will be assigned)</w:t>
+              <w:t xml:space="preserve">Team Presentation (Team 7)</w:t>
             </w:r>
             <w:r>
               <w:t xml:space="preserve"/>
@@ -7078,7 +7078,7 @@
                 <w:b/>
                 <w:bCs/>
               </w:rPr>
-              <w:t xml:space="preserve">Team Presentation (Team will be assigned)</w:t>
+              <w:t xml:space="preserve">Team Presentation (Team 5)</w:t>
             </w:r>
             <w:r>
               <w:t xml:space="preserve"/>

</xml_diff>

<commit_message>
Update Ch 9 Case link (Western Union Program Guides Team Development)
Co-Authored-By: Claude Opus 4.5 <noreply@anthropic.com>
</commit_message>
<xml_diff>
--- a/Syllabus.docx
+++ b/Syllabus.docx
@@ -3439,7 +3439,7 @@
     </w:p>
     <w:bookmarkEnd w:id="48"/>
     <w:bookmarkEnd w:id="49"/>
-    <w:bookmarkStart w:id="118" w:name="course-agenda"/>
+    <w:bookmarkStart w:id="117" w:name="course-agenda"/>
     <w:p>
       <w:pPr>
         <w:pStyle w:val="Heading2"/>
@@ -5977,7 +5977,7 @@
             <w:r>
               <w:t xml:space="preserve"> </w:t>
             </w:r>
-            <w:hyperlink r:id="rId93">
+            <w:hyperlink r:id="rId89">
               <w:r>
                 <w:rPr>
                   <w:rStyle w:val="Hyperlink"/>
@@ -6086,7 +6086,7 @@
             <w:r>
               <w:t xml:space="preserve"> </w:t>
             </w:r>
-            <w:hyperlink r:id="rId94">
+            <w:hyperlink r:id="rId93">
               <w:r>
                 <w:rPr>
                   <w:rStyle w:val="Hyperlink"/>
@@ -6243,27 +6243,27 @@
             <w:r>
               <w:t xml:space="preserve"> </w:t>
             </w:r>
+            <w:hyperlink r:id="rId94">
+              <w:r>
+                <w:rPr>
+                  <w:rStyle w:val="Hyperlink"/>
+                  <w:color w:val="0066CC"/>
+                  <w:u w:val="single"/>
+                </w:rPr>
+                <w:t xml:space="preserve">Lecture slide</w:t>
+              </w:r>
+            </w:hyperlink>
+            <w:r>
+              <w:t xml:space="preserve"/>
+              <w:br/>
+              <w:t xml:space="preserve">→ Read the textbook: Ch 10 (Due: 4/6 11:59 pm)</w:t>
+              <w:br/>
+              <w:t xml:space="preserve">→ Ch 10 Watch It Video</w:t>
+            </w:r>
+            <w:r>
+              <w:t xml:space="preserve"> </w:t>
+            </w:r>
             <w:hyperlink r:id="rId95">
-              <w:r>
-                <w:rPr>
-                  <w:rStyle w:val="Hyperlink"/>
-                  <w:color w:val="0066CC"/>
-                  <w:u w:val="single"/>
-                </w:rPr>
-                <w:t xml:space="preserve">Lecture slide</w:t>
-              </w:r>
-            </w:hyperlink>
-            <w:r>
-              <w:t xml:space="preserve"/>
-              <w:br/>
-              <w:t xml:space="preserve">→ Read the textbook: Ch 10 (Due: 4/6 11:59 pm)</w:t>
-              <w:br/>
-              <w:t xml:space="preserve">→ Ch 10 Watch It Video</w:t>
-            </w:r>
-            <w:r>
-              <w:t xml:space="preserve"> </w:t>
-            </w:r>
-            <w:hyperlink r:id="rId96">
               <w:r>
                 <w:rPr>
                   <w:rStyle w:val="Hyperlink"/>
@@ -6299,25 +6299,25 @@
               <w:t xml:space="preserve">- Continues on 4/9</w:t>
               <w:br/>
             </w:r>
+            <w:hyperlink r:id="rId96">
+              <w:r>
+                <w:rPr>
+                  <w:rStyle w:val="Hyperlink"/>
+                  <w:color w:val="0066CC"/>
+                  <w:u w:val="single"/>
+                </w:rPr>
+                <w:t xml:space="preserve">Lecture slide</w:t>
+              </w:r>
+            </w:hyperlink>
+            <w:r>
+              <w:t xml:space="preserve"/>
+              <w:br/>
+              <w:t xml:space="preserve">Survey</w:t>
+            </w:r>
+            <w:r>
+              <w:t xml:space="preserve"> </w:t>
+            </w:r>
             <w:hyperlink r:id="rId97">
-              <w:r>
-                <w:rPr>
-                  <w:rStyle w:val="Hyperlink"/>
-                  <w:color w:val="0066CC"/>
-                  <w:u w:val="single"/>
-                </w:rPr>
-                <w:t xml:space="preserve">Lecture slide</w:t>
-              </w:r>
-            </w:hyperlink>
-            <w:r>
-              <w:t xml:space="preserve"/>
-              <w:br/>
-              <w:t xml:space="preserve">Survey</w:t>
-            </w:r>
-            <w:r>
-              <w:t xml:space="preserve"> </w:t>
-            </w:r>
-            <w:hyperlink r:id="rId98">
               <w:r>
                 <w:rPr>
                   <w:rStyle w:val="Hyperlink"/>
@@ -6422,27 +6422,27 @@
             <w:r>
               <w:t xml:space="preserve"> </w:t>
             </w:r>
+            <w:hyperlink r:id="rId98">
+              <w:r>
+                <w:rPr>
+                  <w:rStyle w:val="Hyperlink"/>
+                  <w:color w:val="0066CC"/>
+                  <w:u w:val="single"/>
+                </w:rPr>
+                <w:t xml:space="preserve">Lecture slide</w:t>
+              </w:r>
+            </w:hyperlink>
+            <w:r>
+              <w:t xml:space="preserve"/>
+              <w:br/>
+              <w:t xml:space="preserve">→ Read the textbook: Ch 15 (Due: 4/13 11:59 pm)</w:t>
+              <w:br/>
+              <w:t xml:space="preserve">→ Ch 15 Watch It Video: Weighing the pros and cons of a labor union</w:t>
+            </w:r>
+            <w:r>
+              <w:t xml:space="preserve"> </w:t>
+            </w:r>
             <w:hyperlink r:id="rId99">
-              <w:r>
-                <w:rPr>
-                  <w:rStyle w:val="Hyperlink"/>
-                  <w:color w:val="0066CC"/>
-                  <w:u w:val="single"/>
-                </w:rPr>
-                <w:t xml:space="preserve">Lecture slide</w:t>
-              </w:r>
-            </w:hyperlink>
-            <w:r>
-              <w:t xml:space="preserve"/>
-              <w:br/>
-              <w:t xml:space="preserve">→ Read the textbook: Ch 15 (Due: 4/13 11:59 pm)</w:t>
-              <w:br/>
-              <w:t xml:space="preserve">→ Ch 15 Watch It Video: Weighing the pros and cons of a labor union</w:t>
-            </w:r>
-            <w:r>
-              <w:t xml:space="preserve"> </w:t>
-            </w:r>
-            <w:hyperlink r:id="rId100">
               <w:r>
                 <w:rPr>
                   <w:rStyle w:val="Hyperlink"/>
@@ -6474,6 +6474,24 @@
             <w:r>
               <w:t xml:space="preserve"> </w:t>
             </w:r>
+            <w:hyperlink r:id="rId100">
+              <w:r>
+                <w:rPr>
+                  <w:rStyle w:val="Hyperlink"/>
+                  <w:color w:val="0066CC"/>
+                  <w:u w:val="single"/>
+                </w:rPr>
+                <w:t xml:space="preserve">Instructions</w:t>
+              </w:r>
+            </w:hyperlink>
+            <w:r>
+              <w:t xml:space="preserve"/>
+              <w:br/>
+              <w:t xml:space="preserve">→ General Information</w:t>
+            </w:r>
+            <w:r>
+              <w:t xml:space="preserve"> </w:t>
+            </w:r>
             <w:hyperlink r:id="rId101">
               <w:r>
                 <w:rPr>
@@ -6481,13 +6499,13 @@
                   <w:color w:val="0066CC"/>
                   <w:u w:val="single"/>
                 </w:rPr>
-                <w:t xml:space="preserve">Instructions</w:t>
+                <w:t xml:space="preserve">Link</w:t>
               </w:r>
             </w:hyperlink>
             <w:r>
               <w:t xml:space="preserve"/>
               <w:br/>
-              <w:t xml:space="preserve">→ General Information</w:t>
+              <w:t xml:space="preserve">→ Management Confidential Information</w:t>
             </w:r>
             <w:r>
               <w:t xml:space="preserve"> </w:t>
@@ -6505,7 +6523,7 @@
             <w:r>
               <w:t xml:space="preserve"/>
               <w:br/>
-              <w:t xml:space="preserve">→ Management Confidential Information</w:t>
+              <w:t xml:space="preserve">→ Union Confidential Information</w:t>
             </w:r>
             <w:r>
               <w:t xml:space="preserve"> </w:t>
@@ -6523,30 +6541,12 @@
             <w:r>
               <w:t xml:space="preserve"/>
               <w:br/>
-              <w:t xml:space="preserve">→ Union Confidential Information</w:t>
+              <w:t xml:space="preserve">→ Collective Bargaining Agreement</w:t>
             </w:r>
             <w:r>
               <w:t xml:space="preserve"> </w:t>
             </w:r>
             <w:hyperlink r:id="rId104">
-              <w:r>
-                <w:rPr>
-                  <w:rStyle w:val="Hyperlink"/>
-                  <w:color w:val="0066CC"/>
-                  <w:u w:val="single"/>
-                </w:rPr>
-                <w:t xml:space="preserve">Link</w:t>
-              </w:r>
-            </w:hyperlink>
-            <w:r>
-              <w:t xml:space="preserve"/>
-              <w:br/>
-              <w:t xml:space="preserve">→ Collective Bargaining Agreement</w:t>
-            </w:r>
-            <w:r>
-              <w:t xml:space="preserve"> </w:t>
-            </w:r>
-            <w:hyperlink r:id="rId105">
               <w:r>
                 <w:rPr>
                   <w:rStyle w:val="Hyperlink"/>
@@ -6573,7 +6573,7 @@
             <w:r>
               <w:t xml:space="preserve"> </w:t>
             </w:r>
-            <w:hyperlink r:id="rId106">
+            <w:hyperlink r:id="rId105">
               <w:r>
                 <w:rPr>
                   <w:rStyle w:val="Hyperlink"/>
@@ -6666,6 +6666,24 @@
             <w:r>
               <w:t xml:space="preserve"> </w:t>
             </w:r>
+            <w:hyperlink r:id="rId100">
+              <w:r>
+                <w:rPr>
+                  <w:rStyle w:val="Hyperlink"/>
+                  <w:color w:val="0066CC"/>
+                  <w:u w:val="single"/>
+                </w:rPr>
+                <w:t xml:space="preserve">Instructions</w:t>
+              </w:r>
+            </w:hyperlink>
+            <w:r>
+              <w:t xml:space="preserve"/>
+              <w:br/>
+              <w:t xml:space="preserve">→ General Information</w:t>
+            </w:r>
+            <w:r>
+              <w:t xml:space="preserve"> </w:t>
+            </w:r>
             <w:hyperlink r:id="rId101">
               <w:r>
                 <w:rPr>
@@ -6673,13 +6691,13 @@
                   <w:color w:val="0066CC"/>
                   <w:u w:val="single"/>
                 </w:rPr>
-                <w:t xml:space="preserve">Instructions</w:t>
+                <w:t xml:space="preserve">Link</w:t>
               </w:r>
             </w:hyperlink>
             <w:r>
               <w:t xml:space="preserve"/>
               <w:br/>
-              <w:t xml:space="preserve">→ General Information</w:t>
+              <w:t xml:space="preserve">→ Management Confidential Information</w:t>
             </w:r>
             <w:r>
               <w:t xml:space="preserve"> </w:t>
@@ -6697,7 +6715,7 @@
             <w:r>
               <w:t xml:space="preserve"/>
               <w:br/>
-              <w:t xml:space="preserve">→ Management Confidential Information</w:t>
+              <w:t xml:space="preserve">→ Union Confidential Information</w:t>
             </w:r>
             <w:r>
               <w:t xml:space="preserve"> </w:t>
@@ -6715,30 +6733,12 @@
             <w:r>
               <w:t xml:space="preserve"/>
               <w:br/>
-              <w:t xml:space="preserve">→ Union Confidential Information</w:t>
+              <w:t xml:space="preserve">→ Collective Bargaining Agreement</w:t>
             </w:r>
             <w:r>
               <w:t xml:space="preserve"> </w:t>
             </w:r>
             <w:hyperlink r:id="rId104">
-              <w:r>
-                <w:rPr>
-                  <w:rStyle w:val="Hyperlink"/>
-                  <w:color w:val="0066CC"/>
-                  <w:u w:val="single"/>
-                </w:rPr>
-                <w:t xml:space="preserve">Link</w:t>
-              </w:r>
-            </w:hyperlink>
-            <w:r>
-              <w:t xml:space="preserve"/>
-              <w:br/>
-              <w:t xml:space="preserve">→ Collective Bargaining Agreement</w:t>
-            </w:r>
-            <w:r>
-              <w:t xml:space="preserve"> </w:t>
-            </w:r>
-            <w:hyperlink r:id="rId105">
               <w:r>
                 <w:rPr>
                   <w:rStyle w:val="Hyperlink"/>
@@ -6810,25 +6810,25 @@
             <w:r>
               <w:t xml:space="preserve"> </w:t>
             </w:r>
+            <w:hyperlink r:id="rId106">
+              <w:r>
+                <w:rPr>
+                  <w:rStyle w:val="Hyperlink"/>
+                  <w:color w:val="0066CC"/>
+                  <w:u w:val="single"/>
+                </w:rPr>
+                <w:t xml:space="preserve">Link</w:t>
+              </w:r>
+            </w:hyperlink>
+            <w:r>
+              <w:t xml:space="preserve"/>
+              <w:br/>
+              <w:t xml:space="preserve">→ Ratification voting for tentative agreement</w:t>
+            </w:r>
+            <w:r>
+              <w:t xml:space="preserve"> </w:t>
+            </w:r>
             <w:hyperlink r:id="rId107">
-              <w:r>
-                <w:rPr>
-                  <w:rStyle w:val="Hyperlink"/>
-                  <w:color w:val="0066CC"/>
-                  <w:u w:val="single"/>
-                </w:rPr>
-                <w:t xml:space="preserve">Link</w:t>
-              </w:r>
-            </w:hyperlink>
-            <w:r>
-              <w:t xml:space="preserve"/>
-              <w:br/>
-              <w:t xml:space="preserve">→ Ratification voting for tentative agreement</w:t>
-            </w:r>
-            <w:r>
-              <w:t xml:space="preserve"> </w:t>
-            </w:r>
-            <w:hyperlink r:id="rId108">
               <w:r>
                 <w:rPr>
                   <w:rStyle w:val="Hyperlink"/>
@@ -7010,6 +7010,26 @@
             <w:r>
               <w:t xml:space="preserve"> </w:t>
             </w:r>
+            <w:hyperlink r:id="rId108">
+              <w:r>
+                <w:rPr>
+                  <w:rStyle w:val="Hyperlink"/>
+                  <w:color w:val="0066CC"/>
+                  <w:u w:val="single"/>
+                </w:rPr>
+                <w:t xml:space="preserve">Lecture slide</w:t>
+              </w:r>
+            </w:hyperlink>
+            <w:r>
+              <w:t xml:space="preserve"/>
+              <w:br/>
+              <w:t xml:space="preserve">→ Read the textbook: Ch 11 (Due: 4/29 11:59 pm)</w:t>
+              <w:br/>
+              <w:t xml:space="preserve">→ Ch 11 Watch It Video1: Tesla Ties CEO Elon Musks Pay To Company Performance</w:t>
+            </w:r>
+            <w:r>
+              <w:t xml:space="preserve"> </w:t>
+            </w:r>
             <w:hyperlink r:id="rId109">
               <w:r>
                 <w:rPr>
@@ -7017,41 +7037,21 @@
                   <w:color w:val="0066CC"/>
                   <w:u w:val="single"/>
                 </w:rPr>
-                <w:t xml:space="preserve">Lecture slide</w:t>
-              </w:r>
-            </w:hyperlink>
-            <w:r>
-              <w:t xml:space="preserve"/>
-              <w:br/>
-              <w:t xml:space="preserve">→ Read the textbook: Ch 11 (Due: 4/29 11:59 pm)</w:t>
-              <w:br/>
-              <w:t xml:space="preserve">→ Ch 11 Watch It Video1: Tesla Ties CEO Elon Musks Pay To Company Performance</w:t>
+                <w:t xml:space="preserve">Link</w:t>
+              </w:r>
+            </w:hyperlink>
+            <w:r>
+              <w:t xml:space="preserve"> </w:t>
+            </w:r>
+            <w:r>
+              <w:t xml:space="preserve">(Due: 4/29 11:59 pm)</w:t>
+              <w:br/>
+              <w:t xml:space="preserve">→ Ch 11 Watch It Video2: Elon Musk gets $700 million in performance-based pay</w:t>
             </w:r>
             <w:r>
               <w:t xml:space="preserve"> </w:t>
             </w:r>
             <w:hyperlink r:id="rId110">
-              <w:r>
-                <w:rPr>
-                  <w:rStyle w:val="Hyperlink"/>
-                  <w:color w:val="0066CC"/>
-                  <w:u w:val="single"/>
-                </w:rPr>
-                <w:t xml:space="preserve">Link</w:t>
-              </w:r>
-            </w:hyperlink>
-            <w:r>
-              <w:t xml:space="preserve"> </w:t>
-            </w:r>
-            <w:r>
-              <w:t xml:space="preserve">(Due: 4/29 11:59 pm)</w:t>
-              <w:br/>
-              <w:t xml:space="preserve">→ Ch 11 Watch It Video2: Elon Musk gets $700 million in performance-based pay</w:t>
-            </w:r>
-            <w:r>
-              <w:t xml:space="preserve"> </w:t>
-            </w:r>
-            <w:hyperlink r:id="rId111">
               <w:r>
                 <w:rPr>
                   <w:rStyle w:val="Hyperlink"/>
@@ -7088,7 +7088,7 @@
             <w:r>
               <w:t xml:space="preserve"> </w:t>
             </w:r>
-            <w:hyperlink r:id="rId112">
+            <w:hyperlink r:id="rId111">
               <w:r>
                 <w:rPr>
                   <w:rStyle w:val="Hyperlink"/>
@@ -7194,27 +7194,27 @@
             <w:r>
               <w:t xml:space="preserve"> </w:t>
             </w:r>
+            <w:hyperlink r:id="rId112">
+              <w:r>
+                <w:rPr>
+                  <w:rStyle w:val="Hyperlink"/>
+                  <w:color w:val="0066CC"/>
+                  <w:u w:val="single"/>
+                </w:rPr>
+                <w:t xml:space="preserve">Lecture slide</w:t>
+              </w:r>
+            </w:hyperlink>
+            <w:r>
+              <w:t xml:space="preserve"/>
+              <w:br/>
+              <w:t xml:space="preserve">→ Read the textbook: Ch 12 (Due: 5/4 11:59 pm)</w:t>
+              <w:br/>
+              <w:t xml:space="preserve">→ Ch 12 Watch It Video: Workshift - Fair Scheduling for Everyone</w:t>
+            </w:r>
+            <w:r>
+              <w:t xml:space="preserve"> </w:t>
+            </w:r>
             <w:hyperlink r:id="rId113">
-              <w:r>
-                <w:rPr>
-                  <w:rStyle w:val="Hyperlink"/>
-                  <w:color w:val="0066CC"/>
-                  <w:u w:val="single"/>
-                </w:rPr>
-                <w:t xml:space="preserve">Lecture slide</w:t>
-              </w:r>
-            </w:hyperlink>
-            <w:r>
-              <w:t xml:space="preserve"/>
-              <w:br/>
-              <w:t xml:space="preserve">→ Read the textbook: Ch 12 (Due: 5/4 11:59 pm)</w:t>
-              <w:br/>
-              <w:t xml:space="preserve">→ Ch 12 Watch It Video: Workshift - Fair Scheduling for Everyone</w:t>
-            </w:r>
-            <w:r>
-              <w:t xml:space="preserve"> </w:t>
-            </w:r>
-            <w:hyperlink r:id="rId114">
               <w:r>
                 <w:rPr>
                   <w:rStyle w:val="Hyperlink"/>
@@ -7252,7 +7252,7 @@
             <w:r>
               <w:t xml:space="preserve"> </w:t>
             </w:r>
-            <w:hyperlink r:id="rId115">
+            <w:hyperlink r:id="rId114">
               <w:r>
                 <w:rPr>
                   <w:rStyle w:val="Hyperlink"/>
@@ -7345,27 +7345,27 @@
             <w:r>
               <w:t xml:space="preserve"> </w:t>
             </w:r>
+            <w:hyperlink r:id="rId115">
+              <w:r>
+                <w:rPr>
+                  <w:rStyle w:val="Hyperlink"/>
+                  <w:color w:val="0066CC"/>
+                  <w:u w:val="single"/>
+                </w:rPr>
+                <w:t xml:space="preserve">Lecture slide</w:t>
+              </w:r>
+            </w:hyperlink>
+            <w:r>
+              <w:t xml:space="preserve"/>
+              <w:br/>
+              <w:t xml:space="preserve">→ Read the textbook: Ch 13 (Due: 5/6 11:59 pm)</w:t>
+              <w:br/>
+              <w:t xml:space="preserve">→ Ch 13 Watch It Video: What happens to your body and brain if you don’t get sleep</w:t>
+            </w:r>
+            <w:r>
+              <w:t xml:space="preserve"> </w:t>
+            </w:r>
             <w:hyperlink r:id="rId116">
-              <w:r>
-                <w:rPr>
-                  <w:rStyle w:val="Hyperlink"/>
-                  <w:color w:val="0066CC"/>
-                  <w:u w:val="single"/>
-                </w:rPr>
-                <w:t xml:space="preserve">Lecture slide</w:t>
-              </w:r>
-            </w:hyperlink>
-            <w:r>
-              <w:t xml:space="preserve"/>
-              <w:br/>
-              <w:t xml:space="preserve">→ Read the textbook: Ch 13 (Due: 5/6 11:59 pm)</w:t>
-              <w:br/>
-              <w:t xml:space="preserve">→ Ch 13 Watch It Video: What happens to your body and brain if you don’t get sleep</w:t>
-            </w:r>
-            <w:r>
-              <w:t xml:space="preserve"> </w:t>
-            </w:r>
-            <w:hyperlink r:id="rId117">
               <w:r>
                 <w:rPr>
                   <w:rStyle w:val="Hyperlink"/>
@@ -7497,8 +7497,8 @@
         </w:pict>
       </w:r>
     </w:p>
-    <w:bookmarkEnd w:id="118"/>
-    <w:bookmarkStart w:id="119" w:name="statute-of-limitations"/>
+    <w:bookmarkEnd w:id="117"/>
+    <w:bookmarkStart w:id="118" w:name="statute-of-limitations"/>
     <w:p>
       <w:pPr>
         <w:pStyle w:val="Heading2"/>
@@ -7522,8 +7522,8 @@
         </w:pict>
       </w:r>
     </w:p>
-    <w:bookmarkEnd w:id="119"/>
-    <w:bookmarkStart w:id="120" w:name="Xcdf663987d64b083671ee3932ebb0b331517c8d"/>
+    <w:bookmarkEnd w:id="118"/>
+    <w:bookmarkStart w:id="119" w:name="Xcdf663987d64b083671ee3932ebb0b331517c8d"/>
     <w:p>
       <w:pPr>
         <w:pStyle w:val="Heading2"/>
@@ -7636,8 +7636,8 @@
         <w:t xml:space="preserve">Please email at spak2@csub.edu if you are interested in knowing more about the student chapter.</w:t>
       </w:r>
     </w:p>
-    <w:bookmarkEnd w:id="120"/>
-    <w:bookmarkStart w:id="121" w:name="Xb583615bf7900c58ca4ec1c55b87d89181c5454"/>
+    <w:bookmarkEnd w:id="119"/>
+    <w:bookmarkStart w:id="120" w:name="Xb583615bf7900c58ca4ec1c55b87d89181c5454"/>
     <w:p>
       <w:pPr>
         <w:pStyle w:val="Heading2"/>
@@ -7681,8 +7681,8 @@
         </w:pict>
       </w:r>
     </w:p>
-    <w:bookmarkEnd w:id="121"/>
-    <w:bookmarkStart w:id="122" w:name="inclusiveness-and-safety-at-csub"/>
+    <w:bookmarkEnd w:id="120"/>
+    <w:bookmarkStart w:id="121" w:name="inclusiveness-and-safety-at-csub"/>
     <w:p>
       <w:pPr>
         <w:pStyle w:val="Heading2"/>
@@ -7734,8 +7734,8 @@
         </w:pict>
       </w:r>
     </w:p>
-    <w:bookmarkEnd w:id="122"/>
-    <w:bookmarkStart w:id="123" w:name="X3ca00938d41e62e7e6f8de7a6b6718fae956584"/>
+    <w:bookmarkEnd w:id="121"/>
+    <w:bookmarkStart w:id="122" w:name="X3ca00938d41e62e7e6f8de7a6b6718fae956584"/>
     <w:p>
       <w:pPr>
         <w:pStyle w:val="Heading2"/>
@@ -7895,8 +7895,8 @@
         </w:pict>
       </w:r>
     </w:p>
-    <w:bookmarkEnd w:id="123"/>
-    <w:bookmarkStart w:id="124" w:name="academic-integrity"/>
+    <w:bookmarkEnd w:id="122"/>
+    <w:bookmarkStart w:id="123" w:name="academic-integrity"/>
     <w:p>
       <w:pPr>
         <w:pStyle w:val="Heading2"/>
@@ -7936,8 +7936,8 @@
         </w:pict>
       </w:r>
     </w:p>
-    <w:bookmarkEnd w:id="124"/>
-    <w:bookmarkStart w:id="125" w:name="using-ai-tools-chatgpt"/>
+    <w:bookmarkEnd w:id="123"/>
+    <w:bookmarkStart w:id="124" w:name="using-ai-tools-chatgpt"/>
     <w:p>
       <w:pPr>
         <w:pStyle w:val="Heading2"/>
@@ -8046,8 +8046,8 @@
         </w:pict>
       </w:r>
     </w:p>
-    <w:bookmarkEnd w:id="125"/>
-    <w:bookmarkStart w:id="126" w:name="catalog-statement"/>
+    <w:bookmarkEnd w:id="124"/>
+    <w:bookmarkStart w:id="125" w:name="catalog-statement"/>
     <w:p>
       <w:pPr>
         <w:pStyle w:val="Heading2"/>
@@ -8071,8 +8071,8 @@
         </w:pict>
       </w:r>
     </w:p>
-    <w:bookmarkEnd w:id="126"/>
-    <w:bookmarkStart w:id="127" w:name="cece-workshops-events"/>
+    <w:bookmarkEnd w:id="125"/>
+    <w:bookmarkStart w:id="126" w:name="cece-workshops-events"/>
     <w:p>
       <w:pPr>
         <w:pStyle w:val="Heading2"/>
@@ -8104,8 +8104,8 @@
         </w:pict>
       </w:r>
     </w:p>
-    <w:bookmarkEnd w:id="127"/>
-    <w:bookmarkStart w:id="147" w:name="related-files"/>
+    <w:bookmarkEnd w:id="126"/>
+    <w:bookmarkStart w:id="146" w:name="related-files"/>
     <w:p>
       <w:pPr>
         <w:pStyle w:val="Heading2"/>
@@ -8114,7 +8114,7 @@
         <w:t xml:space="preserve">Related Files</w:t>
       </w:r>
     </w:p>
-    <w:bookmarkStart w:id="130" w:name="rubrics-guidelines"/>
+    <w:bookmarkStart w:id="129" w:name="rubrics-guidelines"/>
     <w:p>
       <w:pPr>
         <w:pStyle w:val="Heading3"/>
@@ -8130,7 +8130,7 @@
           <w:numId w:val="1010"/>
         </w:numPr>
       </w:pPr>
-      <w:hyperlink r:id="rId128">
+      <w:hyperlink r:id="rId127">
         <w:r>
           <w:rPr>
             <w:rStyle w:val="Hyperlink"/>
@@ -8154,7 +8154,7 @@
           <w:numId w:val="1010"/>
         </w:numPr>
       </w:pPr>
-      <w:hyperlink r:id="rId129">
+      <w:hyperlink r:id="rId128">
         <w:r>
           <w:rPr>
             <w:rStyle w:val="Hyperlink"/>
@@ -8171,8 +8171,8 @@
         <w:t xml:space="preserve">- Instructions and grading criteria for team meetings</w:t>
       </w:r>
     </w:p>
-    <w:bookmarkEnd w:id="130"/>
-    <w:bookmarkStart w:id="142" w:name="team-meeting-agendas"/>
+    <w:bookmarkEnd w:id="129"/>
+    <w:bookmarkStart w:id="141" w:name="team-meeting-agendas"/>
     <w:p>
       <w:pPr>
         <w:pStyle w:val="Heading3"/>
@@ -8188,7 +8188,7 @@
           <w:numId w:val="1011"/>
         </w:numPr>
       </w:pPr>
-      <w:hyperlink r:id="rId131">
+      <w:hyperlink r:id="rId130">
         <w:r>
           <w:rPr>
             <w:rStyle w:val="Hyperlink"/>
@@ -8212,7 +8212,7 @@
           <w:numId w:val="1011"/>
         </w:numPr>
       </w:pPr>
-      <w:hyperlink r:id="rId132">
+      <w:hyperlink r:id="rId131">
         <w:r>
           <w:rPr>
             <w:rStyle w:val="Hyperlink"/>
@@ -8236,7 +8236,7 @@
           <w:numId w:val="1011"/>
         </w:numPr>
       </w:pPr>
-      <w:hyperlink r:id="rId133">
+      <w:hyperlink r:id="rId132">
         <w:r>
           <w:rPr>
             <w:rStyle w:val="Hyperlink"/>
@@ -8260,7 +8260,7 @@
           <w:numId w:val="1011"/>
         </w:numPr>
       </w:pPr>
-      <w:hyperlink r:id="rId134">
+      <w:hyperlink r:id="rId133">
         <w:r>
           <w:rPr>
             <w:rStyle w:val="Hyperlink"/>
@@ -8284,7 +8284,7 @@
           <w:numId w:val="1011"/>
         </w:numPr>
       </w:pPr>
-      <w:hyperlink r:id="rId135">
+      <w:hyperlink r:id="rId134">
         <w:r>
           <w:rPr>
             <w:rStyle w:val="Hyperlink"/>
@@ -8308,7 +8308,7 @@
           <w:numId w:val="1011"/>
         </w:numPr>
       </w:pPr>
-      <w:hyperlink r:id="rId136">
+      <w:hyperlink r:id="rId135">
         <w:r>
           <w:rPr>
             <w:rStyle w:val="Hyperlink"/>
@@ -8332,7 +8332,7 @@
           <w:numId w:val="1011"/>
         </w:numPr>
       </w:pPr>
-      <w:hyperlink r:id="rId137">
+      <w:hyperlink r:id="rId136">
         <w:r>
           <w:rPr>
             <w:rStyle w:val="Hyperlink"/>
@@ -8356,7 +8356,7 @@
           <w:numId w:val="1011"/>
         </w:numPr>
       </w:pPr>
-      <w:hyperlink r:id="rId138">
+      <w:hyperlink r:id="rId137">
         <w:r>
           <w:rPr>
             <w:rStyle w:val="Hyperlink"/>
@@ -8380,7 +8380,7 @@
           <w:numId w:val="1011"/>
         </w:numPr>
       </w:pPr>
-      <w:hyperlink r:id="rId139">
+      <w:hyperlink r:id="rId138">
         <w:r>
           <w:rPr>
             <w:rStyle w:val="Hyperlink"/>
@@ -8404,7 +8404,7 @@
           <w:numId w:val="1011"/>
         </w:numPr>
       </w:pPr>
-      <w:hyperlink r:id="rId140">
+      <w:hyperlink r:id="rId139">
         <w:r>
           <w:rPr>
             <w:rStyle w:val="Hyperlink"/>
@@ -8428,7 +8428,7 @@
           <w:numId w:val="1011"/>
         </w:numPr>
       </w:pPr>
-      <w:hyperlink r:id="rId141">
+      <w:hyperlink r:id="rId140">
         <w:r>
           <w:rPr>
             <w:rStyle w:val="Hyperlink"/>
@@ -8445,8 +8445,8 @@
         <w:t xml:space="preserve">- Week 15 (Last)</w:t>
       </w:r>
     </w:p>
-    <w:bookmarkEnd w:id="142"/>
-    <w:bookmarkStart w:id="144" w:name="schedules-rosters"/>
+    <w:bookmarkEnd w:id="141"/>
+    <w:bookmarkStart w:id="143" w:name="schedules-rosters"/>
     <w:p>
       <w:pPr>
         <w:pStyle w:val="Heading3"/>
@@ -8463,7 +8463,7 @@
           <w:numId w:val="1012"/>
         </w:numPr>
       </w:pPr>
-      <w:hyperlink r:id="rId143">
+      <w:hyperlink r:id="rId142">
         <w:r>
           <w:rPr>
             <w:rStyle w:val="Hyperlink"/>
@@ -8480,8 +8480,8 @@
         <w:t xml:space="preserve">- Class roster and team assignments</w:t>
       </w:r>
     </w:p>
-    <w:bookmarkEnd w:id="144"/>
-    <w:bookmarkStart w:id="146" w:name="external-links"/>
+    <w:bookmarkEnd w:id="143"/>
+    <w:bookmarkStart w:id="145" w:name="external-links"/>
     <w:p>
       <w:pPr>
         <w:pStyle w:val="Heading3"/>
@@ -8569,7 +8569,7 @@
           <w:numId w:val="1013"/>
         </w:numPr>
       </w:pPr>
-      <w:hyperlink r:id="rId145">
+      <w:hyperlink r:id="rId144">
         <w:r>
           <w:rPr>
             <w:rStyle w:val="Hyperlink"/>
@@ -8586,8 +8586,8 @@
         <w:t xml:space="preserve">- Editable syllabus document</w:t>
       </w:r>
     </w:p>
+    <w:bookmarkEnd w:id="145"/>
     <w:bookmarkEnd w:id="146"/>
-    <w:bookmarkEnd w:id="147"/>
     <w:sectPr>
       <w:footnotePr>
         <w:numRestart w:val="eachSect"/>

</xml_diff>

<commit_message>
Update Ch 6 Case link (General Electric Hires Marketing Expert)
Co-Authored-By: Claude Opus 4.5 <noreply@anthropic.com>
</commit_message>
<xml_diff>
--- a/Syllabus.docx
+++ b/Syllabus.docx
@@ -3439,7 +3439,7 @@
     </w:p>
     <w:bookmarkEnd w:id="48"/>
     <w:bookmarkEnd w:id="49"/>
-    <w:bookmarkStart w:id="117" w:name="course-agenda"/>
+    <w:bookmarkStart w:id="116" w:name="course-agenda"/>
     <w:p>
       <w:pPr>
         <w:pStyle w:val="Heading2"/>
@@ -5064,7 +5064,7 @@
             <w:r>
               <w:t xml:space="preserve"> </w:t>
             </w:r>
-            <w:hyperlink r:id="rId79">
+            <w:hyperlink r:id="rId69">
               <w:r>
                 <w:rPr>
                   <w:rStyle w:val="Hyperlink"/>
@@ -5173,7 +5173,7 @@
             <w:r>
               <w:t xml:space="preserve"> </w:t>
             </w:r>
-            <w:hyperlink r:id="rId80">
+            <w:hyperlink r:id="rId79">
               <w:r>
                 <w:rPr>
                   <w:rStyle w:val="Hyperlink"/>
@@ -5308,7 +5308,7 @@
               <w:t xml:space="preserve"/>
               <w:br/>
             </w:r>
-            <w:hyperlink r:id="rId81">
+            <w:hyperlink r:id="rId80">
               <w:r>
                 <w:rPr>
                   <w:rStyle w:val="Hyperlink"/>
@@ -5377,27 +5377,27 @@
             <w:r>
               <w:t xml:space="preserve"> </w:t>
             </w:r>
+            <w:hyperlink r:id="rId81">
+              <w:r>
+                <w:rPr>
+                  <w:rStyle w:val="Hyperlink"/>
+                  <w:color w:val="0066CC"/>
+                  <w:u w:val="single"/>
+                </w:rPr>
+                <w:t xml:space="preserve">Lecture slide</w:t>
+              </w:r>
+            </w:hyperlink>
+            <w:r>
+              <w:t xml:space="preserve"/>
+              <w:br/>
+              <w:t xml:space="preserve">→ Read the textbook: Ch 7 (Due: 3/9 11:59 pm)</w:t>
+              <w:br/>
+              <w:t xml:space="preserve">→ Ch 7 Watch It Video</w:t>
+            </w:r>
+            <w:r>
+              <w:t xml:space="preserve"> </w:t>
+            </w:r>
             <w:hyperlink r:id="rId82">
-              <w:r>
-                <w:rPr>
-                  <w:rStyle w:val="Hyperlink"/>
-                  <w:color w:val="0066CC"/>
-                  <w:u w:val="single"/>
-                </w:rPr>
-                <w:t xml:space="preserve">Lecture slide</w:t>
-              </w:r>
-            </w:hyperlink>
-            <w:r>
-              <w:t xml:space="preserve"/>
-              <w:br/>
-              <w:t xml:space="preserve">→ Read the textbook: Ch 7 (Due: 3/9 11:59 pm)</w:t>
-              <w:br/>
-              <w:t xml:space="preserve">→ Ch 7 Watch It Video</w:t>
-            </w:r>
-            <w:r>
-              <w:t xml:space="preserve"> </w:t>
-            </w:r>
-            <w:hyperlink r:id="rId83">
               <w:r>
                 <w:rPr>
                   <w:rStyle w:val="Hyperlink"/>
@@ -5434,7 +5434,7 @@
             <w:r>
               <w:t xml:space="preserve"> </w:t>
             </w:r>
-            <w:hyperlink r:id="rId84">
+            <w:hyperlink r:id="rId83">
               <w:r>
                 <w:rPr>
                   <w:rStyle w:val="Hyperlink"/>
@@ -5543,7 +5543,7 @@
             <w:r>
               <w:t xml:space="preserve"> </w:t>
             </w:r>
-            <w:hyperlink r:id="rId85">
+            <w:hyperlink r:id="rId84">
               <w:r>
                 <w:rPr>
                   <w:rStyle w:val="Hyperlink"/>
@@ -5568,7 +5568,7 @@
             <w:r>
               <w:t xml:space="preserve"> </w:t>
             </w:r>
-            <w:hyperlink r:id="rId86">
+            <w:hyperlink r:id="rId85">
               <w:r>
                 <w:rPr>
                   <w:rStyle w:val="Hyperlink"/>
@@ -5661,27 +5661,27 @@
             <w:r>
               <w:t xml:space="preserve"> </w:t>
             </w:r>
+            <w:hyperlink r:id="rId86">
+              <w:r>
+                <w:rPr>
+                  <w:rStyle w:val="Hyperlink"/>
+                  <w:color w:val="0066CC"/>
+                  <w:u w:val="single"/>
+                </w:rPr>
+                <w:t xml:space="preserve">Lecture slide</w:t>
+              </w:r>
+            </w:hyperlink>
+            <w:r>
+              <w:t xml:space="preserve"/>
+              <w:br/>
+              <w:t xml:space="preserve">→ Read the textbook: Ch 8 (Due: 3/16 11:59 pm)</w:t>
+              <w:br/>
+              <w:t xml:space="preserve">→ Ch 8 Watch It Video: Why Microsoft Uses Virtual Reality Headsets To Train Workers</w:t>
+            </w:r>
+            <w:r>
+              <w:t xml:space="preserve"> </w:t>
+            </w:r>
             <w:hyperlink r:id="rId87">
-              <w:r>
-                <w:rPr>
-                  <w:rStyle w:val="Hyperlink"/>
-                  <w:color w:val="0066CC"/>
-                  <w:u w:val="single"/>
-                </w:rPr>
-                <w:t xml:space="preserve">Lecture slide</w:t>
-              </w:r>
-            </w:hyperlink>
-            <w:r>
-              <w:t xml:space="preserve"/>
-              <w:br/>
-              <w:t xml:space="preserve">→ Read the textbook: Ch 8 (Due: 3/16 11:59 pm)</w:t>
-              <w:br/>
-              <w:t xml:space="preserve">→ Ch 8 Watch It Video: Why Microsoft Uses Virtual Reality Headsets To Train Workers</w:t>
-            </w:r>
-            <w:r>
-              <w:t xml:space="preserve"> </w:t>
-            </w:r>
-            <w:hyperlink r:id="rId88">
               <w:r>
                 <w:rPr>
                   <w:rStyle w:val="Hyperlink"/>
@@ -5718,7 +5718,7 @@
             <w:r>
               <w:t xml:space="preserve"> </w:t>
             </w:r>
-            <w:hyperlink r:id="rId89">
+            <w:hyperlink r:id="rId88">
               <w:r>
                 <w:rPr>
                   <w:rStyle w:val="Hyperlink"/>
@@ -5827,7 +5827,7 @@
             <w:r>
               <w:t xml:space="preserve"> </w:t>
             </w:r>
-            <w:hyperlink r:id="rId90">
+            <w:hyperlink r:id="rId89">
               <w:r>
                 <w:rPr>
                   <w:rStyle w:val="Hyperlink"/>
@@ -5920,27 +5920,27 @@
             <w:r>
               <w:t xml:space="preserve"> </w:t>
             </w:r>
+            <w:hyperlink r:id="rId90">
+              <w:r>
+                <w:rPr>
+                  <w:rStyle w:val="Hyperlink"/>
+                  <w:color w:val="0066CC"/>
+                  <w:u w:val="single"/>
+                </w:rPr>
+                <w:t xml:space="preserve">Lecture slide</w:t>
+              </w:r>
+            </w:hyperlink>
+            <w:r>
+              <w:t xml:space="preserve"/>
+              <w:br/>
+              <w:t xml:space="preserve">→ Read the textbook: Ch 9 (Due: 3/23 11:59 pm)</w:t>
+              <w:br/>
+              <w:t xml:space="preserve">→ Ch 9 Watch It Video: There Arent Many Women Coaching College Sports, Heres Why</w:t>
+            </w:r>
+            <w:r>
+              <w:t xml:space="preserve"> </w:t>
+            </w:r>
             <w:hyperlink r:id="rId91">
-              <w:r>
-                <w:rPr>
-                  <w:rStyle w:val="Hyperlink"/>
-                  <w:color w:val="0066CC"/>
-                  <w:u w:val="single"/>
-                </w:rPr>
-                <w:t xml:space="preserve">Lecture slide</w:t>
-              </w:r>
-            </w:hyperlink>
-            <w:r>
-              <w:t xml:space="preserve"/>
-              <w:br/>
-              <w:t xml:space="preserve">→ Read the textbook: Ch 9 (Due: 3/23 11:59 pm)</w:t>
-              <w:br/>
-              <w:t xml:space="preserve">→ Ch 9 Watch It Video: There Arent Many Women Coaching College Sports, Heres Why</w:t>
-            </w:r>
-            <w:r>
-              <w:t xml:space="preserve"> </w:t>
-            </w:r>
-            <w:hyperlink r:id="rId92">
               <w:r>
                 <w:rPr>
                   <w:rStyle w:val="Hyperlink"/>
@@ -5977,7 +5977,7 @@
             <w:r>
               <w:t xml:space="preserve"> </w:t>
             </w:r>
-            <w:hyperlink r:id="rId89">
+            <w:hyperlink r:id="rId88">
               <w:r>
                 <w:rPr>
                   <w:rStyle w:val="Hyperlink"/>
@@ -6086,7 +6086,7 @@
             <w:r>
               <w:t xml:space="preserve"> </w:t>
             </w:r>
-            <w:hyperlink r:id="rId93">
+            <w:hyperlink r:id="rId92">
               <w:r>
                 <w:rPr>
                   <w:rStyle w:val="Hyperlink"/>
@@ -6243,27 +6243,27 @@
             <w:r>
               <w:t xml:space="preserve"> </w:t>
             </w:r>
+            <w:hyperlink r:id="rId93">
+              <w:r>
+                <w:rPr>
+                  <w:rStyle w:val="Hyperlink"/>
+                  <w:color w:val="0066CC"/>
+                  <w:u w:val="single"/>
+                </w:rPr>
+                <w:t xml:space="preserve">Lecture slide</w:t>
+              </w:r>
+            </w:hyperlink>
+            <w:r>
+              <w:t xml:space="preserve"/>
+              <w:br/>
+              <w:t xml:space="preserve">→ Read the textbook: Ch 10 (Due: 4/6 11:59 pm)</w:t>
+              <w:br/>
+              <w:t xml:space="preserve">→ Ch 10 Watch It Video</w:t>
+            </w:r>
+            <w:r>
+              <w:t xml:space="preserve"> </w:t>
+            </w:r>
             <w:hyperlink r:id="rId94">
-              <w:r>
-                <w:rPr>
-                  <w:rStyle w:val="Hyperlink"/>
-                  <w:color w:val="0066CC"/>
-                  <w:u w:val="single"/>
-                </w:rPr>
-                <w:t xml:space="preserve">Lecture slide</w:t>
-              </w:r>
-            </w:hyperlink>
-            <w:r>
-              <w:t xml:space="preserve"/>
-              <w:br/>
-              <w:t xml:space="preserve">→ Read the textbook: Ch 10 (Due: 4/6 11:59 pm)</w:t>
-              <w:br/>
-              <w:t xml:space="preserve">→ Ch 10 Watch It Video</w:t>
-            </w:r>
-            <w:r>
-              <w:t xml:space="preserve"> </w:t>
-            </w:r>
-            <w:hyperlink r:id="rId95">
               <w:r>
                 <w:rPr>
                   <w:rStyle w:val="Hyperlink"/>
@@ -6299,25 +6299,25 @@
               <w:t xml:space="preserve">- Continues on 4/9</w:t>
               <w:br/>
             </w:r>
+            <w:hyperlink r:id="rId95">
+              <w:r>
+                <w:rPr>
+                  <w:rStyle w:val="Hyperlink"/>
+                  <w:color w:val="0066CC"/>
+                  <w:u w:val="single"/>
+                </w:rPr>
+                <w:t xml:space="preserve">Lecture slide</w:t>
+              </w:r>
+            </w:hyperlink>
+            <w:r>
+              <w:t xml:space="preserve"/>
+              <w:br/>
+              <w:t xml:space="preserve">Survey</w:t>
+            </w:r>
+            <w:r>
+              <w:t xml:space="preserve"> </w:t>
+            </w:r>
             <w:hyperlink r:id="rId96">
-              <w:r>
-                <w:rPr>
-                  <w:rStyle w:val="Hyperlink"/>
-                  <w:color w:val="0066CC"/>
-                  <w:u w:val="single"/>
-                </w:rPr>
-                <w:t xml:space="preserve">Lecture slide</w:t>
-              </w:r>
-            </w:hyperlink>
-            <w:r>
-              <w:t xml:space="preserve"/>
-              <w:br/>
-              <w:t xml:space="preserve">Survey</w:t>
-            </w:r>
-            <w:r>
-              <w:t xml:space="preserve"> </w:t>
-            </w:r>
-            <w:hyperlink r:id="rId97">
               <w:r>
                 <w:rPr>
                   <w:rStyle w:val="Hyperlink"/>
@@ -6422,27 +6422,27 @@
             <w:r>
               <w:t xml:space="preserve"> </w:t>
             </w:r>
+            <w:hyperlink r:id="rId97">
+              <w:r>
+                <w:rPr>
+                  <w:rStyle w:val="Hyperlink"/>
+                  <w:color w:val="0066CC"/>
+                  <w:u w:val="single"/>
+                </w:rPr>
+                <w:t xml:space="preserve">Lecture slide</w:t>
+              </w:r>
+            </w:hyperlink>
+            <w:r>
+              <w:t xml:space="preserve"/>
+              <w:br/>
+              <w:t xml:space="preserve">→ Read the textbook: Ch 15 (Due: 4/13 11:59 pm)</w:t>
+              <w:br/>
+              <w:t xml:space="preserve">→ Ch 15 Watch It Video: Weighing the pros and cons of a labor union</w:t>
+            </w:r>
+            <w:r>
+              <w:t xml:space="preserve"> </w:t>
+            </w:r>
             <w:hyperlink r:id="rId98">
-              <w:r>
-                <w:rPr>
-                  <w:rStyle w:val="Hyperlink"/>
-                  <w:color w:val="0066CC"/>
-                  <w:u w:val="single"/>
-                </w:rPr>
-                <w:t xml:space="preserve">Lecture slide</w:t>
-              </w:r>
-            </w:hyperlink>
-            <w:r>
-              <w:t xml:space="preserve"/>
-              <w:br/>
-              <w:t xml:space="preserve">→ Read the textbook: Ch 15 (Due: 4/13 11:59 pm)</w:t>
-              <w:br/>
-              <w:t xml:space="preserve">→ Ch 15 Watch It Video: Weighing the pros and cons of a labor union</w:t>
-            </w:r>
-            <w:r>
-              <w:t xml:space="preserve"> </w:t>
-            </w:r>
-            <w:hyperlink r:id="rId99">
               <w:r>
                 <w:rPr>
                   <w:rStyle w:val="Hyperlink"/>
@@ -6474,6 +6474,24 @@
             <w:r>
               <w:t xml:space="preserve"> </w:t>
             </w:r>
+            <w:hyperlink r:id="rId99">
+              <w:r>
+                <w:rPr>
+                  <w:rStyle w:val="Hyperlink"/>
+                  <w:color w:val="0066CC"/>
+                  <w:u w:val="single"/>
+                </w:rPr>
+                <w:t xml:space="preserve">Instructions</w:t>
+              </w:r>
+            </w:hyperlink>
+            <w:r>
+              <w:t xml:space="preserve"/>
+              <w:br/>
+              <w:t xml:space="preserve">→ General Information</w:t>
+            </w:r>
+            <w:r>
+              <w:t xml:space="preserve"> </w:t>
+            </w:r>
             <w:hyperlink r:id="rId100">
               <w:r>
                 <w:rPr>
@@ -6481,13 +6499,13 @@
                   <w:color w:val="0066CC"/>
                   <w:u w:val="single"/>
                 </w:rPr>
-                <w:t xml:space="preserve">Instructions</w:t>
+                <w:t xml:space="preserve">Link</w:t>
               </w:r>
             </w:hyperlink>
             <w:r>
               <w:t xml:space="preserve"/>
               <w:br/>
-              <w:t xml:space="preserve">→ General Information</w:t>
+              <w:t xml:space="preserve">→ Management Confidential Information</w:t>
             </w:r>
             <w:r>
               <w:t xml:space="preserve"> </w:t>
@@ -6505,7 +6523,7 @@
             <w:r>
               <w:t xml:space="preserve"/>
               <w:br/>
-              <w:t xml:space="preserve">→ Management Confidential Information</w:t>
+              <w:t xml:space="preserve">→ Union Confidential Information</w:t>
             </w:r>
             <w:r>
               <w:t xml:space="preserve"> </w:t>
@@ -6523,30 +6541,12 @@
             <w:r>
               <w:t xml:space="preserve"/>
               <w:br/>
-              <w:t xml:space="preserve">→ Union Confidential Information</w:t>
+              <w:t xml:space="preserve">→ Collective Bargaining Agreement</w:t>
             </w:r>
             <w:r>
               <w:t xml:space="preserve"> </w:t>
             </w:r>
             <w:hyperlink r:id="rId103">
-              <w:r>
-                <w:rPr>
-                  <w:rStyle w:val="Hyperlink"/>
-                  <w:color w:val="0066CC"/>
-                  <w:u w:val="single"/>
-                </w:rPr>
-                <w:t xml:space="preserve">Link</w:t>
-              </w:r>
-            </w:hyperlink>
-            <w:r>
-              <w:t xml:space="preserve"/>
-              <w:br/>
-              <w:t xml:space="preserve">→ Collective Bargaining Agreement</w:t>
-            </w:r>
-            <w:r>
-              <w:t xml:space="preserve"> </w:t>
-            </w:r>
-            <w:hyperlink r:id="rId104">
               <w:r>
                 <w:rPr>
                   <w:rStyle w:val="Hyperlink"/>
@@ -6573,7 +6573,7 @@
             <w:r>
               <w:t xml:space="preserve"> </w:t>
             </w:r>
-            <w:hyperlink r:id="rId105">
+            <w:hyperlink r:id="rId104">
               <w:r>
                 <w:rPr>
                   <w:rStyle w:val="Hyperlink"/>
@@ -6666,6 +6666,24 @@
             <w:r>
               <w:t xml:space="preserve"> </w:t>
             </w:r>
+            <w:hyperlink r:id="rId99">
+              <w:r>
+                <w:rPr>
+                  <w:rStyle w:val="Hyperlink"/>
+                  <w:color w:val="0066CC"/>
+                  <w:u w:val="single"/>
+                </w:rPr>
+                <w:t xml:space="preserve">Instructions</w:t>
+              </w:r>
+            </w:hyperlink>
+            <w:r>
+              <w:t xml:space="preserve"/>
+              <w:br/>
+              <w:t xml:space="preserve">→ General Information</w:t>
+            </w:r>
+            <w:r>
+              <w:t xml:space="preserve"> </w:t>
+            </w:r>
             <w:hyperlink r:id="rId100">
               <w:r>
                 <w:rPr>
@@ -6673,13 +6691,13 @@
                   <w:color w:val="0066CC"/>
                   <w:u w:val="single"/>
                 </w:rPr>
-                <w:t xml:space="preserve">Instructions</w:t>
+                <w:t xml:space="preserve">Link</w:t>
               </w:r>
             </w:hyperlink>
             <w:r>
               <w:t xml:space="preserve"/>
               <w:br/>
-              <w:t xml:space="preserve">→ General Information</w:t>
+              <w:t xml:space="preserve">→ Management Confidential Information</w:t>
             </w:r>
             <w:r>
               <w:t xml:space="preserve"> </w:t>
@@ -6697,7 +6715,7 @@
             <w:r>
               <w:t xml:space="preserve"/>
               <w:br/>
-              <w:t xml:space="preserve">→ Management Confidential Information</w:t>
+              <w:t xml:space="preserve">→ Union Confidential Information</w:t>
             </w:r>
             <w:r>
               <w:t xml:space="preserve"> </w:t>
@@ -6715,30 +6733,12 @@
             <w:r>
               <w:t xml:space="preserve"/>
               <w:br/>
-              <w:t xml:space="preserve">→ Union Confidential Information</w:t>
+              <w:t xml:space="preserve">→ Collective Bargaining Agreement</w:t>
             </w:r>
             <w:r>
               <w:t xml:space="preserve"> </w:t>
             </w:r>
             <w:hyperlink r:id="rId103">
-              <w:r>
-                <w:rPr>
-                  <w:rStyle w:val="Hyperlink"/>
-                  <w:color w:val="0066CC"/>
-                  <w:u w:val="single"/>
-                </w:rPr>
-                <w:t xml:space="preserve">Link</w:t>
-              </w:r>
-            </w:hyperlink>
-            <w:r>
-              <w:t xml:space="preserve"/>
-              <w:br/>
-              <w:t xml:space="preserve">→ Collective Bargaining Agreement</w:t>
-            </w:r>
-            <w:r>
-              <w:t xml:space="preserve"> </w:t>
-            </w:r>
-            <w:hyperlink r:id="rId104">
               <w:r>
                 <w:rPr>
                   <w:rStyle w:val="Hyperlink"/>
@@ -6810,25 +6810,25 @@
             <w:r>
               <w:t xml:space="preserve"> </w:t>
             </w:r>
+            <w:hyperlink r:id="rId105">
+              <w:r>
+                <w:rPr>
+                  <w:rStyle w:val="Hyperlink"/>
+                  <w:color w:val="0066CC"/>
+                  <w:u w:val="single"/>
+                </w:rPr>
+                <w:t xml:space="preserve">Link</w:t>
+              </w:r>
+            </w:hyperlink>
+            <w:r>
+              <w:t xml:space="preserve"/>
+              <w:br/>
+              <w:t xml:space="preserve">→ Ratification voting for tentative agreement</w:t>
+            </w:r>
+            <w:r>
+              <w:t xml:space="preserve"> </w:t>
+            </w:r>
             <w:hyperlink r:id="rId106">
-              <w:r>
-                <w:rPr>
-                  <w:rStyle w:val="Hyperlink"/>
-                  <w:color w:val="0066CC"/>
-                  <w:u w:val="single"/>
-                </w:rPr>
-                <w:t xml:space="preserve">Link</w:t>
-              </w:r>
-            </w:hyperlink>
-            <w:r>
-              <w:t xml:space="preserve"/>
-              <w:br/>
-              <w:t xml:space="preserve">→ Ratification voting for tentative agreement</w:t>
-            </w:r>
-            <w:r>
-              <w:t xml:space="preserve"> </w:t>
-            </w:r>
-            <w:hyperlink r:id="rId107">
               <w:r>
                 <w:rPr>
                   <w:rStyle w:val="Hyperlink"/>
@@ -7010,6 +7010,26 @@
             <w:r>
               <w:t xml:space="preserve"> </w:t>
             </w:r>
+            <w:hyperlink r:id="rId107">
+              <w:r>
+                <w:rPr>
+                  <w:rStyle w:val="Hyperlink"/>
+                  <w:color w:val="0066CC"/>
+                  <w:u w:val="single"/>
+                </w:rPr>
+                <w:t xml:space="preserve">Lecture slide</w:t>
+              </w:r>
+            </w:hyperlink>
+            <w:r>
+              <w:t xml:space="preserve"/>
+              <w:br/>
+              <w:t xml:space="preserve">→ Read the textbook: Ch 11 (Due: 4/29 11:59 pm)</w:t>
+              <w:br/>
+              <w:t xml:space="preserve">→ Ch 11 Watch It Video1: Tesla Ties CEO Elon Musks Pay To Company Performance</w:t>
+            </w:r>
+            <w:r>
+              <w:t xml:space="preserve"> </w:t>
+            </w:r>
             <w:hyperlink r:id="rId108">
               <w:r>
                 <w:rPr>
@@ -7017,41 +7037,21 @@
                   <w:color w:val="0066CC"/>
                   <w:u w:val="single"/>
                 </w:rPr>
-                <w:t xml:space="preserve">Lecture slide</w:t>
-              </w:r>
-            </w:hyperlink>
-            <w:r>
-              <w:t xml:space="preserve"/>
-              <w:br/>
-              <w:t xml:space="preserve">→ Read the textbook: Ch 11 (Due: 4/29 11:59 pm)</w:t>
-              <w:br/>
-              <w:t xml:space="preserve">→ Ch 11 Watch It Video1: Tesla Ties CEO Elon Musks Pay To Company Performance</w:t>
+                <w:t xml:space="preserve">Link</w:t>
+              </w:r>
+            </w:hyperlink>
+            <w:r>
+              <w:t xml:space="preserve"> </w:t>
+            </w:r>
+            <w:r>
+              <w:t xml:space="preserve">(Due: 4/29 11:59 pm)</w:t>
+              <w:br/>
+              <w:t xml:space="preserve">→ Ch 11 Watch It Video2: Elon Musk gets $700 million in performance-based pay</w:t>
             </w:r>
             <w:r>
               <w:t xml:space="preserve"> </w:t>
             </w:r>
             <w:hyperlink r:id="rId109">
-              <w:r>
-                <w:rPr>
-                  <w:rStyle w:val="Hyperlink"/>
-                  <w:color w:val="0066CC"/>
-                  <w:u w:val="single"/>
-                </w:rPr>
-                <w:t xml:space="preserve">Link</w:t>
-              </w:r>
-            </w:hyperlink>
-            <w:r>
-              <w:t xml:space="preserve"> </w:t>
-            </w:r>
-            <w:r>
-              <w:t xml:space="preserve">(Due: 4/29 11:59 pm)</w:t>
-              <w:br/>
-              <w:t xml:space="preserve">→ Ch 11 Watch It Video2: Elon Musk gets $700 million in performance-based pay</w:t>
-            </w:r>
-            <w:r>
-              <w:t xml:space="preserve"> </w:t>
-            </w:r>
-            <w:hyperlink r:id="rId110">
               <w:r>
                 <w:rPr>
                   <w:rStyle w:val="Hyperlink"/>
@@ -7088,7 +7088,7 @@
             <w:r>
               <w:t xml:space="preserve"> </w:t>
             </w:r>
-            <w:hyperlink r:id="rId111">
+            <w:hyperlink r:id="rId110">
               <w:r>
                 <w:rPr>
                   <w:rStyle w:val="Hyperlink"/>
@@ -7194,27 +7194,27 @@
             <w:r>
               <w:t xml:space="preserve"> </w:t>
             </w:r>
+            <w:hyperlink r:id="rId111">
+              <w:r>
+                <w:rPr>
+                  <w:rStyle w:val="Hyperlink"/>
+                  <w:color w:val="0066CC"/>
+                  <w:u w:val="single"/>
+                </w:rPr>
+                <w:t xml:space="preserve">Lecture slide</w:t>
+              </w:r>
+            </w:hyperlink>
+            <w:r>
+              <w:t xml:space="preserve"/>
+              <w:br/>
+              <w:t xml:space="preserve">→ Read the textbook: Ch 12 (Due: 5/4 11:59 pm)</w:t>
+              <w:br/>
+              <w:t xml:space="preserve">→ Ch 12 Watch It Video: Workshift - Fair Scheduling for Everyone</w:t>
+            </w:r>
+            <w:r>
+              <w:t xml:space="preserve"> </w:t>
+            </w:r>
             <w:hyperlink r:id="rId112">
-              <w:r>
-                <w:rPr>
-                  <w:rStyle w:val="Hyperlink"/>
-                  <w:color w:val="0066CC"/>
-                  <w:u w:val="single"/>
-                </w:rPr>
-                <w:t xml:space="preserve">Lecture slide</w:t>
-              </w:r>
-            </w:hyperlink>
-            <w:r>
-              <w:t xml:space="preserve"/>
-              <w:br/>
-              <w:t xml:space="preserve">→ Read the textbook: Ch 12 (Due: 5/4 11:59 pm)</w:t>
-              <w:br/>
-              <w:t xml:space="preserve">→ Ch 12 Watch It Video: Workshift - Fair Scheduling for Everyone</w:t>
-            </w:r>
-            <w:r>
-              <w:t xml:space="preserve"> </w:t>
-            </w:r>
-            <w:hyperlink r:id="rId113">
               <w:r>
                 <w:rPr>
                   <w:rStyle w:val="Hyperlink"/>
@@ -7252,7 +7252,7 @@
             <w:r>
               <w:t xml:space="preserve"> </w:t>
             </w:r>
-            <w:hyperlink r:id="rId114">
+            <w:hyperlink r:id="rId113">
               <w:r>
                 <w:rPr>
                   <w:rStyle w:val="Hyperlink"/>
@@ -7345,27 +7345,27 @@
             <w:r>
               <w:t xml:space="preserve"> </w:t>
             </w:r>
+            <w:hyperlink r:id="rId114">
+              <w:r>
+                <w:rPr>
+                  <w:rStyle w:val="Hyperlink"/>
+                  <w:color w:val="0066CC"/>
+                  <w:u w:val="single"/>
+                </w:rPr>
+                <w:t xml:space="preserve">Lecture slide</w:t>
+              </w:r>
+            </w:hyperlink>
+            <w:r>
+              <w:t xml:space="preserve"/>
+              <w:br/>
+              <w:t xml:space="preserve">→ Read the textbook: Ch 13 (Due: 5/6 11:59 pm)</w:t>
+              <w:br/>
+              <w:t xml:space="preserve">→ Ch 13 Watch It Video: What happens to your body and brain if you don’t get sleep</w:t>
+            </w:r>
+            <w:r>
+              <w:t xml:space="preserve"> </w:t>
+            </w:r>
             <w:hyperlink r:id="rId115">
-              <w:r>
-                <w:rPr>
-                  <w:rStyle w:val="Hyperlink"/>
-                  <w:color w:val="0066CC"/>
-                  <w:u w:val="single"/>
-                </w:rPr>
-                <w:t xml:space="preserve">Lecture slide</w:t>
-              </w:r>
-            </w:hyperlink>
-            <w:r>
-              <w:t xml:space="preserve"/>
-              <w:br/>
-              <w:t xml:space="preserve">→ Read the textbook: Ch 13 (Due: 5/6 11:59 pm)</w:t>
-              <w:br/>
-              <w:t xml:space="preserve">→ Ch 13 Watch It Video: What happens to your body and brain if you don’t get sleep</w:t>
-            </w:r>
-            <w:r>
-              <w:t xml:space="preserve"> </w:t>
-            </w:r>
-            <w:hyperlink r:id="rId116">
               <w:r>
                 <w:rPr>
                   <w:rStyle w:val="Hyperlink"/>
@@ -7497,8 +7497,8 @@
         </w:pict>
       </w:r>
     </w:p>
-    <w:bookmarkEnd w:id="117"/>
-    <w:bookmarkStart w:id="118" w:name="statute-of-limitations"/>
+    <w:bookmarkEnd w:id="116"/>
+    <w:bookmarkStart w:id="117" w:name="statute-of-limitations"/>
     <w:p>
       <w:pPr>
         <w:pStyle w:val="Heading2"/>
@@ -7522,8 +7522,8 @@
         </w:pict>
       </w:r>
     </w:p>
-    <w:bookmarkEnd w:id="118"/>
-    <w:bookmarkStart w:id="119" w:name="Xcdf663987d64b083671ee3932ebb0b331517c8d"/>
+    <w:bookmarkEnd w:id="117"/>
+    <w:bookmarkStart w:id="118" w:name="Xcdf663987d64b083671ee3932ebb0b331517c8d"/>
     <w:p>
       <w:pPr>
         <w:pStyle w:val="Heading2"/>
@@ -7636,8 +7636,8 @@
         <w:t xml:space="preserve">Please email at spak2@csub.edu if you are interested in knowing more about the student chapter.</w:t>
       </w:r>
     </w:p>
-    <w:bookmarkEnd w:id="119"/>
-    <w:bookmarkStart w:id="120" w:name="Xb583615bf7900c58ca4ec1c55b87d89181c5454"/>
+    <w:bookmarkEnd w:id="118"/>
+    <w:bookmarkStart w:id="119" w:name="Xb583615bf7900c58ca4ec1c55b87d89181c5454"/>
     <w:p>
       <w:pPr>
         <w:pStyle w:val="Heading2"/>
@@ -7681,8 +7681,8 @@
         </w:pict>
       </w:r>
     </w:p>
-    <w:bookmarkEnd w:id="120"/>
-    <w:bookmarkStart w:id="121" w:name="inclusiveness-and-safety-at-csub"/>
+    <w:bookmarkEnd w:id="119"/>
+    <w:bookmarkStart w:id="120" w:name="inclusiveness-and-safety-at-csub"/>
     <w:p>
       <w:pPr>
         <w:pStyle w:val="Heading2"/>
@@ -7734,8 +7734,8 @@
         </w:pict>
       </w:r>
     </w:p>
-    <w:bookmarkEnd w:id="121"/>
-    <w:bookmarkStart w:id="122" w:name="X3ca00938d41e62e7e6f8de7a6b6718fae956584"/>
+    <w:bookmarkEnd w:id="120"/>
+    <w:bookmarkStart w:id="121" w:name="X3ca00938d41e62e7e6f8de7a6b6718fae956584"/>
     <w:p>
       <w:pPr>
         <w:pStyle w:val="Heading2"/>
@@ -7895,8 +7895,8 @@
         </w:pict>
       </w:r>
     </w:p>
-    <w:bookmarkEnd w:id="122"/>
-    <w:bookmarkStart w:id="123" w:name="academic-integrity"/>
+    <w:bookmarkEnd w:id="121"/>
+    <w:bookmarkStart w:id="122" w:name="academic-integrity"/>
     <w:p>
       <w:pPr>
         <w:pStyle w:val="Heading2"/>
@@ -7936,8 +7936,8 @@
         </w:pict>
       </w:r>
     </w:p>
-    <w:bookmarkEnd w:id="123"/>
-    <w:bookmarkStart w:id="124" w:name="using-ai-tools-chatgpt"/>
+    <w:bookmarkEnd w:id="122"/>
+    <w:bookmarkStart w:id="123" w:name="using-ai-tools-chatgpt"/>
     <w:p>
       <w:pPr>
         <w:pStyle w:val="Heading2"/>
@@ -8046,8 +8046,8 @@
         </w:pict>
       </w:r>
     </w:p>
-    <w:bookmarkEnd w:id="124"/>
-    <w:bookmarkStart w:id="125" w:name="catalog-statement"/>
+    <w:bookmarkEnd w:id="123"/>
+    <w:bookmarkStart w:id="124" w:name="catalog-statement"/>
     <w:p>
       <w:pPr>
         <w:pStyle w:val="Heading2"/>
@@ -8071,8 +8071,8 @@
         </w:pict>
       </w:r>
     </w:p>
-    <w:bookmarkEnd w:id="125"/>
-    <w:bookmarkStart w:id="126" w:name="cece-workshops-events"/>
+    <w:bookmarkEnd w:id="124"/>
+    <w:bookmarkStart w:id="125" w:name="cece-workshops-events"/>
     <w:p>
       <w:pPr>
         <w:pStyle w:val="Heading2"/>
@@ -8104,8 +8104,8 @@
         </w:pict>
       </w:r>
     </w:p>
-    <w:bookmarkEnd w:id="126"/>
-    <w:bookmarkStart w:id="146" w:name="related-files"/>
+    <w:bookmarkEnd w:id="125"/>
+    <w:bookmarkStart w:id="145" w:name="related-files"/>
     <w:p>
       <w:pPr>
         <w:pStyle w:val="Heading2"/>
@@ -8114,7 +8114,7 @@
         <w:t xml:space="preserve">Related Files</w:t>
       </w:r>
     </w:p>
-    <w:bookmarkStart w:id="129" w:name="rubrics-guidelines"/>
+    <w:bookmarkStart w:id="128" w:name="rubrics-guidelines"/>
     <w:p>
       <w:pPr>
         <w:pStyle w:val="Heading3"/>
@@ -8130,7 +8130,7 @@
           <w:numId w:val="1010"/>
         </w:numPr>
       </w:pPr>
-      <w:hyperlink r:id="rId127">
+      <w:hyperlink r:id="rId126">
         <w:r>
           <w:rPr>
             <w:rStyle w:val="Hyperlink"/>
@@ -8154,7 +8154,7 @@
           <w:numId w:val="1010"/>
         </w:numPr>
       </w:pPr>
-      <w:hyperlink r:id="rId128">
+      <w:hyperlink r:id="rId127">
         <w:r>
           <w:rPr>
             <w:rStyle w:val="Hyperlink"/>
@@ -8171,8 +8171,8 @@
         <w:t xml:space="preserve">- Instructions and grading criteria for team meetings</w:t>
       </w:r>
     </w:p>
-    <w:bookmarkEnd w:id="129"/>
-    <w:bookmarkStart w:id="141" w:name="team-meeting-agendas"/>
+    <w:bookmarkEnd w:id="128"/>
+    <w:bookmarkStart w:id="140" w:name="team-meeting-agendas"/>
     <w:p>
       <w:pPr>
         <w:pStyle w:val="Heading3"/>
@@ -8188,7 +8188,7 @@
           <w:numId w:val="1011"/>
         </w:numPr>
       </w:pPr>
-      <w:hyperlink r:id="rId130">
+      <w:hyperlink r:id="rId129">
         <w:r>
           <w:rPr>
             <w:rStyle w:val="Hyperlink"/>
@@ -8212,7 +8212,7 @@
           <w:numId w:val="1011"/>
         </w:numPr>
       </w:pPr>
-      <w:hyperlink r:id="rId131">
+      <w:hyperlink r:id="rId130">
         <w:r>
           <w:rPr>
             <w:rStyle w:val="Hyperlink"/>
@@ -8236,7 +8236,7 @@
           <w:numId w:val="1011"/>
         </w:numPr>
       </w:pPr>
-      <w:hyperlink r:id="rId132">
+      <w:hyperlink r:id="rId131">
         <w:r>
           <w:rPr>
             <w:rStyle w:val="Hyperlink"/>
@@ -8260,7 +8260,7 @@
           <w:numId w:val="1011"/>
         </w:numPr>
       </w:pPr>
-      <w:hyperlink r:id="rId133">
+      <w:hyperlink r:id="rId132">
         <w:r>
           <w:rPr>
             <w:rStyle w:val="Hyperlink"/>
@@ -8284,7 +8284,7 @@
           <w:numId w:val="1011"/>
         </w:numPr>
       </w:pPr>
-      <w:hyperlink r:id="rId134">
+      <w:hyperlink r:id="rId133">
         <w:r>
           <w:rPr>
             <w:rStyle w:val="Hyperlink"/>
@@ -8308,7 +8308,7 @@
           <w:numId w:val="1011"/>
         </w:numPr>
       </w:pPr>
-      <w:hyperlink r:id="rId135">
+      <w:hyperlink r:id="rId134">
         <w:r>
           <w:rPr>
             <w:rStyle w:val="Hyperlink"/>
@@ -8332,7 +8332,7 @@
           <w:numId w:val="1011"/>
         </w:numPr>
       </w:pPr>
-      <w:hyperlink r:id="rId136">
+      <w:hyperlink r:id="rId135">
         <w:r>
           <w:rPr>
             <w:rStyle w:val="Hyperlink"/>
@@ -8356,7 +8356,7 @@
           <w:numId w:val="1011"/>
         </w:numPr>
       </w:pPr>
-      <w:hyperlink r:id="rId137">
+      <w:hyperlink r:id="rId136">
         <w:r>
           <w:rPr>
             <w:rStyle w:val="Hyperlink"/>
@@ -8380,7 +8380,7 @@
           <w:numId w:val="1011"/>
         </w:numPr>
       </w:pPr>
-      <w:hyperlink r:id="rId138">
+      <w:hyperlink r:id="rId137">
         <w:r>
           <w:rPr>
             <w:rStyle w:val="Hyperlink"/>
@@ -8404,7 +8404,7 @@
           <w:numId w:val="1011"/>
         </w:numPr>
       </w:pPr>
-      <w:hyperlink r:id="rId139">
+      <w:hyperlink r:id="rId138">
         <w:r>
           <w:rPr>
             <w:rStyle w:val="Hyperlink"/>
@@ -8428,7 +8428,7 @@
           <w:numId w:val="1011"/>
         </w:numPr>
       </w:pPr>
-      <w:hyperlink r:id="rId140">
+      <w:hyperlink r:id="rId139">
         <w:r>
           <w:rPr>
             <w:rStyle w:val="Hyperlink"/>
@@ -8445,8 +8445,8 @@
         <w:t xml:space="preserve">- Week 15 (Last)</w:t>
       </w:r>
     </w:p>
-    <w:bookmarkEnd w:id="141"/>
-    <w:bookmarkStart w:id="143" w:name="schedules-rosters"/>
+    <w:bookmarkEnd w:id="140"/>
+    <w:bookmarkStart w:id="142" w:name="schedules-rosters"/>
     <w:p>
       <w:pPr>
         <w:pStyle w:val="Heading3"/>
@@ -8463,7 +8463,7 @@
           <w:numId w:val="1012"/>
         </w:numPr>
       </w:pPr>
-      <w:hyperlink r:id="rId142">
+      <w:hyperlink r:id="rId141">
         <w:r>
           <w:rPr>
             <w:rStyle w:val="Hyperlink"/>
@@ -8480,8 +8480,8 @@
         <w:t xml:space="preserve">- Class roster and team assignments</w:t>
       </w:r>
     </w:p>
-    <w:bookmarkEnd w:id="143"/>
-    <w:bookmarkStart w:id="145" w:name="external-links"/>
+    <w:bookmarkEnd w:id="142"/>
+    <w:bookmarkStart w:id="144" w:name="external-links"/>
     <w:p>
       <w:pPr>
         <w:pStyle w:val="Heading3"/>
@@ -8569,7 +8569,7 @@
           <w:numId w:val="1013"/>
         </w:numPr>
       </w:pPr>
-      <w:hyperlink r:id="rId144">
+      <w:hyperlink r:id="rId143">
         <w:r>
           <w:rPr>
             <w:rStyle w:val="Hyperlink"/>
@@ -8586,8 +8586,8 @@
         <w:t xml:space="preserve">- Editable syllabus document</w:t>
       </w:r>
     </w:p>
+    <w:bookmarkEnd w:id="144"/>
     <w:bookmarkEnd w:id="145"/>
-    <w:bookmarkEnd w:id="146"/>
     <w:sectPr>
       <w:footnotePr>
         <w:numRestart w:val="eachSect"/>

</xml_diff>

<commit_message>
Update Ch 4 and Ch 8 Case links
Co-Authored-By: Claude Opus 4.5 <noreply@anthropic.com>
</commit_message>
<xml_diff>
--- a/Syllabus.docx
+++ b/Syllabus.docx
@@ -3439,7 +3439,7 @@
     </w:p>
     <w:bookmarkEnd w:id="48"/>
     <w:bookmarkEnd w:id="49"/>
-    <w:bookmarkStart w:id="116" w:name="course-agenda"/>
+    <w:bookmarkStart w:id="118" w:name="course-agenda"/>
     <w:p>
       <w:pPr>
         <w:pStyle w:val="Heading2"/>
@@ -5064,7 +5064,7 @@
             <w:r>
               <w:t xml:space="preserve"> </w:t>
             </w:r>
-            <w:hyperlink r:id="rId69">
+            <w:hyperlink r:id="rId79">
               <w:r>
                 <w:rPr>
                   <w:rStyle w:val="Hyperlink"/>
@@ -5173,7 +5173,7 @@
             <w:r>
               <w:t xml:space="preserve"> </w:t>
             </w:r>
-            <w:hyperlink r:id="rId79">
+            <w:hyperlink r:id="rId80">
               <w:r>
                 <w:rPr>
                   <w:rStyle w:val="Hyperlink"/>
@@ -5308,7 +5308,7 @@
               <w:t xml:space="preserve"/>
               <w:br/>
             </w:r>
-            <w:hyperlink r:id="rId80">
+            <w:hyperlink r:id="rId81">
               <w:r>
                 <w:rPr>
                   <w:rStyle w:val="Hyperlink"/>
@@ -5377,7 +5377,7 @@
             <w:r>
               <w:t xml:space="preserve"> </w:t>
             </w:r>
-            <w:hyperlink r:id="rId81">
+            <w:hyperlink r:id="rId82">
               <w:r>
                 <w:rPr>
                   <w:rStyle w:val="Hyperlink"/>
@@ -5397,7 +5397,7 @@
             <w:r>
               <w:t xml:space="preserve"> </w:t>
             </w:r>
-            <w:hyperlink r:id="rId82">
+            <w:hyperlink r:id="rId83">
               <w:r>
                 <w:rPr>
                   <w:rStyle w:val="Hyperlink"/>
@@ -5434,7 +5434,7 @@
             <w:r>
               <w:t xml:space="preserve"> </w:t>
             </w:r>
-            <w:hyperlink r:id="rId83">
+            <w:hyperlink r:id="rId84">
               <w:r>
                 <w:rPr>
                   <w:rStyle w:val="Hyperlink"/>
@@ -5543,7 +5543,7 @@
             <w:r>
               <w:t xml:space="preserve"> </w:t>
             </w:r>
-            <w:hyperlink r:id="rId84">
+            <w:hyperlink r:id="rId85">
               <w:r>
                 <w:rPr>
                   <w:rStyle w:val="Hyperlink"/>
@@ -5568,7 +5568,7 @@
             <w:r>
               <w:t xml:space="preserve"> </w:t>
             </w:r>
-            <w:hyperlink r:id="rId85">
+            <w:hyperlink r:id="rId86">
               <w:r>
                 <w:rPr>
                   <w:rStyle w:val="Hyperlink"/>
@@ -5661,7 +5661,7 @@
             <w:r>
               <w:t xml:space="preserve"> </w:t>
             </w:r>
-            <w:hyperlink r:id="rId86">
+            <w:hyperlink r:id="rId87">
               <w:r>
                 <w:rPr>
                   <w:rStyle w:val="Hyperlink"/>
@@ -5681,7 +5681,7 @@
             <w:r>
               <w:t xml:space="preserve"> </w:t>
             </w:r>
-            <w:hyperlink r:id="rId87">
+            <w:hyperlink r:id="rId88">
               <w:r>
                 <w:rPr>
                   <w:rStyle w:val="Hyperlink"/>
@@ -5718,7 +5718,7 @@
             <w:r>
               <w:t xml:space="preserve"> </w:t>
             </w:r>
-            <w:hyperlink r:id="rId88">
+            <w:hyperlink r:id="rId89">
               <w:r>
                 <w:rPr>
                   <w:rStyle w:val="Hyperlink"/>
@@ -5827,7 +5827,7 @@
             <w:r>
               <w:t xml:space="preserve"> </w:t>
             </w:r>
-            <w:hyperlink r:id="rId89">
+            <w:hyperlink r:id="rId90">
               <w:r>
                 <w:rPr>
                   <w:rStyle w:val="Hyperlink"/>
@@ -5920,7 +5920,7 @@
             <w:r>
               <w:t xml:space="preserve"> </w:t>
             </w:r>
-            <w:hyperlink r:id="rId90">
+            <w:hyperlink r:id="rId91">
               <w:r>
                 <w:rPr>
                   <w:rStyle w:val="Hyperlink"/>
@@ -5940,7 +5940,7 @@
             <w:r>
               <w:t xml:space="preserve"> </w:t>
             </w:r>
-            <w:hyperlink r:id="rId91">
+            <w:hyperlink r:id="rId92">
               <w:r>
                 <w:rPr>
                   <w:rStyle w:val="Hyperlink"/>
@@ -5977,7 +5977,7 @@
             <w:r>
               <w:t xml:space="preserve"> </w:t>
             </w:r>
-            <w:hyperlink r:id="rId88">
+            <w:hyperlink r:id="rId93">
               <w:r>
                 <w:rPr>
                   <w:rStyle w:val="Hyperlink"/>
@@ -6086,7 +6086,7 @@
             <w:r>
               <w:t xml:space="preserve"> </w:t>
             </w:r>
-            <w:hyperlink r:id="rId92">
+            <w:hyperlink r:id="rId94">
               <w:r>
                 <w:rPr>
                   <w:rStyle w:val="Hyperlink"/>
@@ -6243,7 +6243,7 @@
             <w:r>
               <w:t xml:space="preserve"> </w:t>
             </w:r>
-            <w:hyperlink r:id="rId93">
+            <w:hyperlink r:id="rId95">
               <w:r>
                 <w:rPr>
                   <w:rStyle w:val="Hyperlink"/>
@@ -6263,7 +6263,7 @@
             <w:r>
               <w:t xml:space="preserve"> </w:t>
             </w:r>
-            <w:hyperlink r:id="rId94">
+            <w:hyperlink r:id="rId96">
               <w:r>
                 <w:rPr>
                   <w:rStyle w:val="Hyperlink"/>
@@ -6299,7 +6299,7 @@
               <w:t xml:space="preserve">- Continues on 4/9</w:t>
               <w:br/>
             </w:r>
-            <w:hyperlink r:id="rId95">
+            <w:hyperlink r:id="rId97">
               <w:r>
                 <w:rPr>
                   <w:rStyle w:val="Hyperlink"/>
@@ -6317,7 +6317,7 @@
             <w:r>
               <w:t xml:space="preserve"> </w:t>
             </w:r>
-            <w:hyperlink r:id="rId96">
+            <w:hyperlink r:id="rId98">
               <w:r>
                 <w:rPr>
                   <w:rStyle w:val="Hyperlink"/>
@@ -6422,7 +6422,7 @@
             <w:r>
               <w:t xml:space="preserve"> </w:t>
             </w:r>
-            <w:hyperlink r:id="rId97">
+            <w:hyperlink r:id="rId99">
               <w:r>
                 <w:rPr>
                   <w:rStyle w:val="Hyperlink"/>
@@ -6442,7 +6442,7 @@
             <w:r>
               <w:t xml:space="preserve"> </w:t>
             </w:r>
-            <w:hyperlink r:id="rId98">
+            <w:hyperlink r:id="rId100">
               <w:r>
                 <w:rPr>
                   <w:rStyle w:val="Hyperlink"/>
@@ -6474,7 +6474,7 @@
             <w:r>
               <w:t xml:space="preserve"> </w:t>
             </w:r>
-            <w:hyperlink r:id="rId99">
+            <w:hyperlink r:id="rId101">
               <w:r>
                 <w:rPr>
                   <w:rStyle w:val="Hyperlink"/>
@@ -6492,7 +6492,7 @@
             <w:r>
               <w:t xml:space="preserve"> </w:t>
             </w:r>
-            <w:hyperlink r:id="rId100">
+            <w:hyperlink r:id="rId102">
               <w:r>
                 <w:rPr>
                   <w:rStyle w:val="Hyperlink"/>
@@ -6510,7 +6510,7 @@
             <w:r>
               <w:t xml:space="preserve"> </w:t>
             </w:r>
-            <w:hyperlink r:id="rId101">
+            <w:hyperlink r:id="rId103">
               <w:r>
                 <w:rPr>
                   <w:rStyle w:val="Hyperlink"/>
@@ -6528,7 +6528,7 @@
             <w:r>
               <w:t xml:space="preserve"> </w:t>
             </w:r>
-            <w:hyperlink r:id="rId102">
+            <w:hyperlink r:id="rId104">
               <w:r>
                 <w:rPr>
                   <w:rStyle w:val="Hyperlink"/>
@@ -6546,7 +6546,7 @@
             <w:r>
               <w:t xml:space="preserve"> </w:t>
             </w:r>
-            <w:hyperlink r:id="rId103">
+            <w:hyperlink r:id="rId105">
               <w:r>
                 <w:rPr>
                   <w:rStyle w:val="Hyperlink"/>
@@ -6573,7 +6573,7 @@
             <w:r>
               <w:t xml:space="preserve"> </w:t>
             </w:r>
-            <w:hyperlink r:id="rId104">
+            <w:hyperlink r:id="rId106">
               <w:r>
                 <w:rPr>
                   <w:rStyle w:val="Hyperlink"/>
@@ -6666,7 +6666,7 @@
             <w:r>
               <w:t xml:space="preserve"> </w:t>
             </w:r>
-            <w:hyperlink r:id="rId99">
+            <w:hyperlink r:id="rId101">
               <w:r>
                 <w:rPr>
                   <w:rStyle w:val="Hyperlink"/>
@@ -6684,7 +6684,7 @@
             <w:r>
               <w:t xml:space="preserve"> </w:t>
             </w:r>
-            <w:hyperlink r:id="rId100">
+            <w:hyperlink r:id="rId102">
               <w:r>
                 <w:rPr>
                   <w:rStyle w:val="Hyperlink"/>
@@ -6702,7 +6702,7 @@
             <w:r>
               <w:t xml:space="preserve"> </w:t>
             </w:r>
-            <w:hyperlink r:id="rId101">
+            <w:hyperlink r:id="rId103">
               <w:r>
                 <w:rPr>
                   <w:rStyle w:val="Hyperlink"/>
@@ -6720,7 +6720,7 @@
             <w:r>
               <w:t xml:space="preserve"> </w:t>
             </w:r>
-            <w:hyperlink r:id="rId102">
+            <w:hyperlink r:id="rId104">
               <w:r>
                 <w:rPr>
                   <w:rStyle w:val="Hyperlink"/>
@@ -6738,7 +6738,7 @@
             <w:r>
               <w:t xml:space="preserve"> </w:t>
             </w:r>
-            <w:hyperlink r:id="rId103">
+            <w:hyperlink r:id="rId105">
               <w:r>
                 <w:rPr>
                   <w:rStyle w:val="Hyperlink"/>
@@ -6810,7 +6810,7 @@
             <w:r>
               <w:t xml:space="preserve"> </w:t>
             </w:r>
-            <w:hyperlink r:id="rId105">
+            <w:hyperlink r:id="rId107">
               <w:r>
                 <w:rPr>
                   <w:rStyle w:val="Hyperlink"/>
@@ -6828,7 +6828,7 @@
             <w:r>
               <w:t xml:space="preserve"> </w:t>
             </w:r>
-            <w:hyperlink r:id="rId106">
+            <w:hyperlink r:id="rId108">
               <w:r>
                 <w:rPr>
                   <w:rStyle w:val="Hyperlink"/>
@@ -7010,7 +7010,7 @@
             <w:r>
               <w:t xml:space="preserve"> </w:t>
             </w:r>
-            <w:hyperlink r:id="rId107">
+            <w:hyperlink r:id="rId109">
               <w:r>
                 <w:rPr>
                   <w:rStyle w:val="Hyperlink"/>
@@ -7030,7 +7030,7 @@
             <w:r>
               <w:t xml:space="preserve"> </w:t>
             </w:r>
-            <w:hyperlink r:id="rId108">
+            <w:hyperlink r:id="rId110">
               <w:r>
                 <w:rPr>
                   <w:rStyle w:val="Hyperlink"/>
@@ -7051,7 +7051,7 @@
             <w:r>
               <w:t xml:space="preserve"> </w:t>
             </w:r>
-            <w:hyperlink r:id="rId109">
+            <w:hyperlink r:id="rId111">
               <w:r>
                 <w:rPr>
                   <w:rStyle w:val="Hyperlink"/>
@@ -7088,7 +7088,7 @@
             <w:r>
               <w:t xml:space="preserve"> </w:t>
             </w:r>
-            <w:hyperlink r:id="rId110">
+            <w:hyperlink r:id="rId112">
               <w:r>
                 <w:rPr>
                   <w:rStyle w:val="Hyperlink"/>
@@ -7194,7 +7194,7 @@
             <w:r>
               <w:t xml:space="preserve"> </w:t>
             </w:r>
-            <w:hyperlink r:id="rId111">
+            <w:hyperlink r:id="rId113">
               <w:r>
                 <w:rPr>
                   <w:rStyle w:val="Hyperlink"/>
@@ -7214,7 +7214,7 @@
             <w:r>
               <w:t xml:space="preserve"> </w:t>
             </w:r>
-            <w:hyperlink r:id="rId112">
+            <w:hyperlink r:id="rId114">
               <w:r>
                 <w:rPr>
                   <w:rStyle w:val="Hyperlink"/>
@@ -7252,7 +7252,7 @@
             <w:r>
               <w:t xml:space="preserve"> </w:t>
             </w:r>
-            <w:hyperlink r:id="rId113">
+            <w:hyperlink r:id="rId115">
               <w:r>
                 <w:rPr>
                   <w:rStyle w:val="Hyperlink"/>
@@ -7345,7 +7345,7 @@
             <w:r>
               <w:t xml:space="preserve"> </w:t>
             </w:r>
-            <w:hyperlink r:id="rId114">
+            <w:hyperlink r:id="rId116">
               <w:r>
                 <w:rPr>
                   <w:rStyle w:val="Hyperlink"/>
@@ -7365,7 +7365,7 @@
             <w:r>
               <w:t xml:space="preserve"> </w:t>
             </w:r>
-            <w:hyperlink r:id="rId115">
+            <w:hyperlink r:id="rId117">
               <w:r>
                 <w:rPr>
                   <w:rStyle w:val="Hyperlink"/>
@@ -7497,8 +7497,8 @@
         </w:pict>
       </w:r>
     </w:p>
-    <w:bookmarkEnd w:id="116"/>
-    <w:bookmarkStart w:id="117" w:name="statute-of-limitations"/>
+    <w:bookmarkEnd w:id="118"/>
+    <w:bookmarkStart w:id="119" w:name="statute-of-limitations"/>
     <w:p>
       <w:pPr>
         <w:pStyle w:val="Heading2"/>
@@ -7522,8 +7522,8 @@
         </w:pict>
       </w:r>
     </w:p>
-    <w:bookmarkEnd w:id="117"/>
-    <w:bookmarkStart w:id="118" w:name="Xcdf663987d64b083671ee3932ebb0b331517c8d"/>
+    <w:bookmarkEnd w:id="119"/>
+    <w:bookmarkStart w:id="120" w:name="Xcdf663987d64b083671ee3932ebb0b331517c8d"/>
     <w:p>
       <w:pPr>
         <w:pStyle w:val="Heading2"/>
@@ -7636,8 +7636,8 @@
         <w:t xml:space="preserve">Please email at spak2@csub.edu if you are interested in knowing more about the student chapter.</w:t>
       </w:r>
     </w:p>
-    <w:bookmarkEnd w:id="118"/>
-    <w:bookmarkStart w:id="119" w:name="Xb583615bf7900c58ca4ec1c55b87d89181c5454"/>
+    <w:bookmarkEnd w:id="120"/>
+    <w:bookmarkStart w:id="121" w:name="Xb583615bf7900c58ca4ec1c55b87d89181c5454"/>
     <w:p>
       <w:pPr>
         <w:pStyle w:val="Heading2"/>
@@ -7681,8 +7681,8 @@
         </w:pict>
       </w:r>
     </w:p>
-    <w:bookmarkEnd w:id="119"/>
-    <w:bookmarkStart w:id="120" w:name="inclusiveness-and-safety-at-csub"/>
+    <w:bookmarkEnd w:id="121"/>
+    <w:bookmarkStart w:id="122" w:name="inclusiveness-and-safety-at-csub"/>
     <w:p>
       <w:pPr>
         <w:pStyle w:val="Heading2"/>
@@ -7734,8 +7734,8 @@
         </w:pict>
       </w:r>
     </w:p>
-    <w:bookmarkEnd w:id="120"/>
-    <w:bookmarkStart w:id="121" w:name="X3ca00938d41e62e7e6f8de7a6b6718fae956584"/>
+    <w:bookmarkEnd w:id="122"/>
+    <w:bookmarkStart w:id="123" w:name="X3ca00938d41e62e7e6f8de7a6b6718fae956584"/>
     <w:p>
       <w:pPr>
         <w:pStyle w:val="Heading2"/>
@@ -7895,8 +7895,8 @@
         </w:pict>
       </w:r>
     </w:p>
-    <w:bookmarkEnd w:id="121"/>
-    <w:bookmarkStart w:id="122" w:name="academic-integrity"/>
+    <w:bookmarkEnd w:id="123"/>
+    <w:bookmarkStart w:id="124" w:name="academic-integrity"/>
     <w:p>
       <w:pPr>
         <w:pStyle w:val="Heading2"/>
@@ -7936,8 +7936,8 @@
         </w:pict>
       </w:r>
     </w:p>
-    <w:bookmarkEnd w:id="122"/>
-    <w:bookmarkStart w:id="123" w:name="using-ai-tools-chatgpt"/>
+    <w:bookmarkEnd w:id="124"/>
+    <w:bookmarkStart w:id="125" w:name="using-ai-tools-chatgpt"/>
     <w:p>
       <w:pPr>
         <w:pStyle w:val="Heading2"/>
@@ -8046,8 +8046,8 @@
         </w:pict>
       </w:r>
     </w:p>
-    <w:bookmarkEnd w:id="123"/>
-    <w:bookmarkStart w:id="124" w:name="catalog-statement"/>
+    <w:bookmarkEnd w:id="125"/>
+    <w:bookmarkStart w:id="126" w:name="catalog-statement"/>
     <w:p>
       <w:pPr>
         <w:pStyle w:val="Heading2"/>
@@ -8071,8 +8071,8 @@
         </w:pict>
       </w:r>
     </w:p>
-    <w:bookmarkEnd w:id="124"/>
-    <w:bookmarkStart w:id="125" w:name="cece-workshops-events"/>
+    <w:bookmarkEnd w:id="126"/>
+    <w:bookmarkStart w:id="127" w:name="cece-workshops-events"/>
     <w:p>
       <w:pPr>
         <w:pStyle w:val="Heading2"/>
@@ -8104,8 +8104,8 @@
         </w:pict>
       </w:r>
     </w:p>
-    <w:bookmarkEnd w:id="125"/>
-    <w:bookmarkStart w:id="145" w:name="related-files"/>
+    <w:bookmarkEnd w:id="127"/>
+    <w:bookmarkStart w:id="147" w:name="related-files"/>
     <w:p>
       <w:pPr>
         <w:pStyle w:val="Heading2"/>
@@ -8114,7 +8114,7 @@
         <w:t xml:space="preserve">Related Files</w:t>
       </w:r>
     </w:p>
-    <w:bookmarkStart w:id="128" w:name="rubrics-guidelines"/>
+    <w:bookmarkStart w:id="130" w:name="rubrics-guidelines"/>
     <w:p>
       <w:pPr>
         <w:pStyle w:val="Heading3"/>
@@ -8130,7 +8130,7 @@
           <w:numId w:val="1010"/>
         </w:numPr>
       </w:pPr>
-      <w:hyperlink r:id="rId126">
+      <w:hyperlink r:id="rId128">
         <w:r>
           <w:rPr>
             <w:rStyle w:val="Hyperlink"/>
@@ -8154,7 +8154,7 @@
           <w:numId w:val="1010"/>
         </w:numPr>
       </w:pPr>
-      <w:hyperlink r:id="rId127">
+      <w:hyperlink r:id="rId129">
         <w:r>
           <w:rPr>
             <w:rStyle w:val="Hyperlink"/>
@@ -8171,8 +8171,8 @@
         <w:t xml:space="preserve">- Instructions and grading criteria for team meetings</w:t>
       </w:r>
     </w:p>
-    <w:bookmarkEnd w:id="128"/>
-    <w:bookmarkStart w:id="140" w:name="team-meeting-agendas"/>
+    <w:bookmarkEnd w:id="130"/>
+    <w:bookmarkStart w:id="142" w:name="team-meeting-agendas"/>
     <w:p>
       <w:pPr>
         <w:pStyle w:val="Heading3"/>
@@ -8188,7 +8188,7 @@
           <w:numId w:val="1011"/>
         </w:numPr>
       </w:pPr>
-      <w:hyperlink r:id="rId129">
+      <w:hyperlink r:id="rId131">
         <w:r>
           <w:rPr>
             <w:rStyle w:val="Hyperlink"/>
@@ -8212,7 +8212,7 @@
           <w:numId w:val="1011"/>
         </w:numPr>
       </w:pPr>
-      <w:hyperlink r:id="rId130">
+      <w:hyperlink r:id="rId132">
         <w:r>
           <w:rPr>
             <w:rStyle w:val="Hyperlink"/>
@@ -8236,7 +8236,7 @@
           <w:numId w:val="1011"/>
         </w:numPr>
       </w:pPr>
-      <w:hyperlink r:id="rId131">
+      <w:hyperlink r:id="rId133">
         <w:r>
           <w:rPr>
             <w:rStyle w:val="Hyperlink"/>
@@ -8260,7 +8260,7 @@
           <w:numId w:val="1011"/>
         </w:numPr>
       </w:pPr>
-      <w:hyperlink r:id="rId132">
+      <w:hyperlink r:id="rId134">
         <w:r>
           <w:rPr>
             <w:rStyle w:val="Hyperlink"/>
@@ -8284,7 +8284,7 @@
           <w:numId w:val="1011"/>
         </w:numPr>
       </w:pPr>
-      <w:hyperlink r:id="rId133">
+      <w:hyperlink r:id="rId135">
         <w:r>
           <w:rPr>
             <w:rStyle w:val="Hyperlink"/>
@@ -8308,7 +8308,7 @@
           <w:numId w:val="1011"/>
         </w:numPr>
       </w:pPr>
-      <w:hyperlink r:id="rId134">
+      <w:hyperlink r:id="rId136">
         <w:r>
           <w:rPr>
             <w:rStyle w:val="Hyperlink"/>
@@ -8332,7 +8332,7 @@
           <w:numId w:val="1011"/>
         </w:numPr>
       </w:pPr>
-      <w:hyperlink r:id="rId135">
+      <w:hyperlink r:id="rId137">
         <w:r>
           <w:rPr>
             <w:rStyle w:val="Hyperlink"/>
@@ -8356,7 +8356,7 @@
           <w:numId w:val="1011"/>
         </w:numPr>
       </w:pPr>
-      <w:hyperlink r:id="rId136">
+      <w:hyperlink r:id="rId138">
         <w:r>
           <w:rPr>
             <w:rStyle w:val="Hyperlink"/>
@@ -8380,7 +8380,7 @@
           <w:numId w:val="1011"/>
         </w:numPr>
       </w:pPr>
-      <w:hyperlink r:id="rId137">
+      <w:hyperlink r:id="rId139">
         <w:r>
           <w:rPr>
             <w:rStyle w:val="Hyperlink"/>
@@ -8404,7 +8404,7 @@
           <w:numId w:val="1011"/>
         </w:numPr>
       </w:pPr>
-      <w:hyperlink r:id="rId138">
+      <w:hyperlink r:id="rId140">
         <w:r>
           <w:rPr>
             <w:rStyle w:val="Hyperlink"/>
@@ -8428,7 +8428,7 @@
           <w:numId w:val="1011"/>
         </w:numPr>
       </w:pPr>
-      <w:hyperlink r:id="rId139">
+      <w:hyperlink r:id="rId141">
         <w:r>
           <w:rPr>
             <w:rStyle w:val="Hyperlink"/>
@@ -8445,8 +8445,8 @@
         <w:t xml:space="preserve">- Week 15 (Last)</w:t>
       </w:r>
     </w:p>
-    <w:bookmarkEnd w:id="140"/>
-    <w:bookmarkStart w:id="142" w:name="schedules-rosters"/>
+    <w:bookmarkEnd w:id="142"/>
+    <w:bookmarkStart w:id="144" w:name="schedules-rosters"/>
     <w:p>
       <w:pPr>
         <w:pStyle w:val="Heading3"/>
@@ -8463,7 +8463,7 @@
           <w:numId w:val="1012"/>
         </w:numPr>
       </w:pPr>
-      <w:hyperlink r:id="rId141">
+      <w:hyperlink r:id="rId143">
         <w:r>
           <w:rPr>
             <w:rStyle w:val="Hyperlink"/>
@@ -8480,8 +8480,8 @@
         <w:t xml:space="preserve">- Class roster and team assignments</w:t>
       </w:r>
     </w:p>
-    <w:bookmarkEnd w:id="142"/>
-    <w:bookmarkStart w:id="144" w:name="external-links"/>
+    <w:bookmarkEnd w:id="144"/>
+    <w:bookmarkStart w:id="146" w:name="external-links"/>
     <w:p>
       <w:pPr>
         <w:pStyle w:val="Heading3"/>
@@ -8569,7 +8569,7 @@
           <w:numId w:val="1013"/>
         </w:numPr>
       </w:pPr>
-      <w:hyperlink r:id="rId143">
+      <w:hyperlink r:id="rId145">
         <w:r>
           <w:rPr>
             <w:rStyle w:val="Hyperlink"/>
@@ -8586,8 +8586,8 @@
         <w:t xml:space="preserve">- Editable syllabus document</w:t>
       </w:r>
     </w:p>
-    <w:bookmarkEnd w:id="144"/>
-    <w:bookmarkEnd w:id="145"/>
+    <w:bookmarkEnd w:id="146"/>
+    <w:bookmarkEnd w:id="147"/>
     <w:sectPr>
       <w:footnotePr>
         <w:numRestart w:val="eachSect"/>

</xml_diff>

<commit_message>
Update ChatGPT Plus to ChatGPT EDU in syllabus
Co-Authored-By: Claude Opus 4.5 <noreply@anthropic.com>
</commit_message>
<xml_diff>
--- a/Syllabus.docx
+++ b/Syllabus.docx
@@ -1270,13 +1270,13 @@
       </w:r>
     </w:p>
     <w:bookmarkEnd w:id="21"/>
-    <w:bookmarkStart w:id="22" w:name="chatgpt-plus"/>
+    <w:bookmarkStart w:id="22" w:name="chatgpt-edu"/>
     <w:p>
       <w:pPr>
         <w:pStyle w:val="Heading3"/>
       </w:pPr>
       <w:r>
-        <w:t xml:space="preserve">4. ChatGPT Plus</w:t>
+        <w:t xml:space="preserve">4. ChatGPT EDU</w:t>
       </w:r>
     </w:p>
     <w:p>
@@ -1284,7 +1284,7 @@
         <w:pStyle w:val="FirstParagraph"/>
       </w:pPr>
       <w:r>
-        <w:t xml:space="preserve">Sign up for your Chat GPT account. To complete the various tasks in this course, you must have a Chat GPT Plus subscription. You must use the following link to join the service: https://openai.com/blog/chatgpt</w:t>
+        <w:t xml:space="preserve">Sign up for your ChatGPT EDU account. To complete the various tasks in this course, you must have access to ChatGPT EDU. You can access ChatGPT EDU through your CSUB account at: https://chatgpt.com</w:t>
       </w:r>
     </w:p>
     <w:p>

</xml_diff>